<commit_message>
TFS 19502  - Changes to support AED feed.
git-tfs-id: [https://tfs.omnicloud.local/tfs/cco%20program/]$/eCoaching_V2;C47876
</commit_message>
<xml_diff>
--- a/Unit Test/DB/CCO_eCoaching_Log_Generic_Load_DB_UTD.docx
+++ b/Unit Test/DB/CCO_eCoaching_Log_Generic_Load_DB_UTD.docx
@@ -1,6 +1,6 @@
 
 <file path=word/document.xml><?xml version="1.0" encoding="utf-8"?>
-<w:document xmlns:wpc="http://schemas.microsoft.com/office/word/2010/wordprocessingCanvas" xmlns:cx="http://schemas.microsoft.com/office/drawing/2014/chartex" xmlns:cx1="http://schemas.microsoft.com/office/drawing/2015/9/8/chartex" xmlns:mc="http://schemas.openxmlformats.org/markup-compatibility/2006" xmlns:o="urn:schemas-microsoft-com:office:office" xmlns:r="http://schemas.openxmlformats.org/officeDocument/2006/relationships" xmlns:m="http://schemas.openxmlformats.org/officeDocument/2006/math" xmlns:v="urn:schemas-microsoft-com:vml" xmlns:wp14="http://schemas.microsoft.com/office/word/2010/wordprocessingDrawing" xmlns:wp="http://schemas.openxmlformats.org/drawingml/2006/wordprocessingDrawing" xmlns:w10="urn:schemas-microsoft-com:office:word" xmlns:w="http://schemas.openxmlformats.org/wordprocessingml/2006/main" xmlns:w14="http://schemas.microsoft.com/office/word/2010/wordml" xmlns:w15="http://schemas.microsoft.com/office/word/2012/wordml" xmlns:w16se="http://schemas.microsoft.com/office/word/2015/wordml/symex" xmlns:wpg="http://schemas.microsoft.com/office/word/2010/wordprocessingGroup" xmlns:wpi="http://schemas.microsoft.com/office/word/2010/wordprocessingInk" xmlns:wne="http://schemas.microsoft.com/office/word/2006/wordml" xmlns:wps="http://schemas.microsoft.com/office/word/2010/wordprocessingShape" mc:Ignorable="w14 w15 w16se wp14">
+<w:document xmlns:wpc="http://schemas.microsoft.com/office/word/2010/wordprocessingCanvas" xmlns:cx="http://schemas.microsoft.com/office/drawing/2014/chartex" xmlns:cx1="http://schemas.microsoft.com/office/drawing/2015/9/8/chartex" xmlns:cx2="http://schemas.microsoft.com/office/drawing/2015/10/21/chartex" xmlns:cx3="http://schemas.microsoft.com/office/drawing/2016/5/9/chartex" xmlns:cx4="http://schemas.microsoft.com/office/drawing/2016/5/10/chartex" xmlns:cx5="http://schemas.microsoft.com/office/drawing/2016/5/11/chartex" xmlns:cx6="http://schemas.microsoft.com/office/drawing/2016/5/12/chartex" xmlns:cx7="http://schemas.microsoft.com/office/drawing/2016/5/13/chartex" xmlns:cx8="http://schemas.microsoft.com/office/drawing/2016/5/14/chartex" xmlns:mc="http://schemas.openxmlformats.org/markup-compatibility/2006" xmlns:aink="http://schemas.microsoft.com/office/drawing/2016/ink" xmlns:am3d="http://schemas.microsoft.com/office/drawing/2017/model3d" xmlns:o="urn:schemas-microsoft-com:office:office" xmlns:r="http://schemas.openxmlformats.org/officeDocument/2006/relationships" xmlns:m="http://schemas.openxmlformats.org/officeDocument/2006/math" xmlns:v="urn:schemas-microsoft-com:vml" xmlns:wp14="http://schemas.microsoft.com/office/word/2010/wordprocessingDrawing" xmlns:wp="http://schemas.openxmlformats.org/drawingml/2006/wordprocessingDrawing" xmlns:w10="urn:schemas-microsoft-com:office:word" xmlns:w="http://schemas.openxmlformats.org/wordprocessingml/2006/main" xmlns:w14="http://schemas.microsoft.com/office/word/2010/wordml" xmlns:w15="http://schemas.microsoft.com/office/word/2012/wordml" xmlns:w16cid="http://schemas.microsoft.com/office/word/2016/wordml/cid" xmlns:w16se="http://schemas.microsoft.com/office/word/2015/wordml/symex" xmlns:wpg="http://schemas.microsoft.com/office/word/2010/wordprocessingGroup" xmlns:wpi="http://schemas.microsoft.com/office/word/2010/wordprocessingInk" xmlns:wne="http://schemas.microsoft.com/office/word/2006/wordml" xmlns:wps="http://schemas.microsoft.com/office/word/2010/wordprocessingShape" mc:Ignorable="w14 w15 w16se w16cid wp14">
   <w:body>
     <w:p>
       <w:pPr>
@@ -470,13 +470,8 @@
           </w:tcPr>
           <w:p>
             <w:r>
-              <w:t xml:space="preserve">Susmitha </w:t>
-            </w:r>
-            <w:proofErr w:type="spellStart"/>
-            <w:r>
-              <w:t>Palacherla</w:t>
-            </w:r>
-            <w:proofErr w:type="spellEnd"/>
+              <w:t>Susmitha Palacherla</w:t>
+            </w:r>
           </w:p>
         </w:tc>
       </w:tr>
@@ -547,13 +542,8 @@
           </w:tcPr>
           <w:p>
             <w:r>
-              <w:t xml:space="preserve">Susmitha </w:t>
-            </w:r>
-            <w:proofErr w:type="spellStart"/>
-            <w:r>
-              <w:t>Palacherla</w:t>
-            </w:r>
-            <w:proofErr w:type="spellEnd"/>
+              <w:t>Susmitha Palacherla</w:t>
+            </w:r>
           </w:p>
         </w:tc>
       </w:tr>
@@ -624,13 +614,8 @@
           </w:tcPr>
           <w:p>
             <w:r>
-              <w:t xml:space="preserve">Susmitha </w:t>
-            </w:r>
-            <w:proofErr w:type="spellStart"/>
-            <w:r>
-              <w:t>Palacherla</w:t>
-            </w:r>
-            <w:proofErr w:type="spellEnd"/>
+              <w:t>Susmitha Palacherla</w:t>
+            </w:r>
           </w:p>
         </w:tc>
       </w:tr>
@@ -695,13 +680,8 @@
           </w:tcPr>
           <w:p>
             <w:r>
-              <w:t xml:space="preserve">Susmitha </w:t>
-            </w:r>
-            <w:proofErr w:type="spellStart"/>
-            <w:r>
-              <w:t>Palacherla</w:t>
-            </w:r>
-            <w:proofErr w:type="spellEnd"/>
+              <w:t>Susmitha Palacherla</w:t>
+            </w:r>
           </w:p>
         </w:tc>
       </w:tr>
@@ -766,13 +746,8 @@
           </w:tcPr>
           <w:p>
             <w:r>
-              <w:t xml:space="preserve">Susmitha </w:t>
-            </w:r>
-            <w:proofErr w:type="spellStart"/>
-            <w:r>
-              <w:t>Palacherla</w:t>
-            </w:r>
-            <w:proofErr w:type="spellEnd"/>
+              <w:t>Susmitha Palacherla</w:t>
+            </w:r>
           </w:p>
         </w:tc>
       </w:tr>
@@ -854,13 +829,8 @@
           </w:tcPr>
           <w:p>
             <w:r>
-              <w:t xml:space="preserve">Susmitha </w:t>
-            </w:r>
-            <w:proofErr w:type="spellStart"/>
-            <w:r>
-              <w:t>Palacherla</w:t>
-            </w:r>
-            <w:proofErr w:type="spellEnd"/>
+              <w:t>Susmitha Palacherla</w:t>
+            </w:r>
           </w:p>
         </w:tc>
       </w:tr>
@@ -936,13 +906,8 @@
           </w:tcPr>
           <w:p>
             <w:r>
-              <w:t xml:space="preserve">Susmitha </w:t>
-            </w:r>
-            <w:proofErr w:type="spellStart"/>
-            <w:r>
-              <w:t>Palacherla</w:t>
-            </w:r>
-            <w:proofErr w:type="spellEnd"/>
+              <w:t>Susmitha Palacherla</w:t>
+            </w:r>
           </w:p>
         </w:tc>
       </w:tr>
@@ -996,21 +961,8 @@
           </w:tcPr>
           <w:p>
             <w:r>
-              <w:t xml:space="preserve">TFS 15095 – ATT - Create feed to </w:t>
-            </w:r>
-            <w:proofErr w:type="spellStart"/>
-            <w:r>
-              <w:t>eCL</w:t>
-            </w:r>
-            <w:proofErr w:type="spellEnd"/>
-            <w:r>
-              <w:t xml:space="preserve"> for Attendance Policy </w:t>
-            </w:r>
-            <w:proofErr w:type="spellStart"/>
-            <w:r>
-              <w:t>Earnback</w:t>
-            </w:r>
-            <w:proofErr w:type="spellEnd"/>
+              <w:t>TFS 15095 – ATT - Create feed to eCL for Attendance Policy Earnback</w:t>
+            </w:r>
           </w:p>
         </w:tc>
         <w:tc>
@@ -1025,13 +977,8 @@
           </w:tcPr>
           <w:p>
             <w:r>
-              <w:t xml:space="preserve">Susmitha </w:t>
-            </w:r>
-            <w:proofErr w:type="spellStart"/>
-            <w:r>
-              <w:t>Palacherla</w:t>
-            </w:r>
-            <w:proofErr w:type="spellEnd"/>
+              <w:t>Susmitha Palacherla</w:t>
+            </w:r>
           </w:p>
         </w:tc>
       </w:tr>
@@ -1101,13 +1048,8 @@
           </w:tcPr>
           <w:p>
             <w:r>
-              <w:t xml:space="preserve">Susmitha </w:t>
-            </w:r>
-            <w:proofErr w:type="spellStart"/>
-            <w:r>
-              <w:t>Palacherla</w:t>
-            </w:r>
-            <w:proofErr w:type="spellEnd"/>
+              <w:t>Susmitha Palacherla</w:t>
+            </w:r>
           </w:p>
         </w:tc>
       </w:tr>
@@ -1177,13 +1119,85 @@
           </w:tcPr>
           <w:p>
             <w:r>
-              <w:t xml:space="preserve">Susmitha </w:t>
-            </w:r>
-            <w:proofErr w:type="spellStart"/>
-            <w:r>
-              <w:t>Palacherla</w:t>
-            </w:r>
-            <w:proofErr w:type="spellEnd"/>
+              <w:t>Susmitha Palacherla</w:t>
+            </w:r>
+          </w:p>
+        </w:tc>
+      </w:tr>
+      <w:tr>
+        <w:tc>
+          <w:tcPr>
+            <w:tcW w:w="0" w:type="auto"/>
+            <w:tcBorders>
+              <w:top w:val="single" w:sz="6" w:space="0" w:color="C0C0C0"/>
+              <w:left w:val="single" w:sz="6" w:space="0" w:color="C0C0C0"/>
+              <w:bottom w:val="single" w:sz="6" w:space="0" w:color="C0C0C0"/>
+              <w:right w:val="single" w:sz="6" w:space="0" w:color="C0C0C0"/>
+            </w:tcBorders>
+          </w:tcPr>
+          <w:p>
+            <w:pPr>
+              <w:tabs>
+                <w:tab w:val="left" w:pos="816"/>
+              </w:tabs>
+            </w:pPr>
+            <w:r>
+              <w:t>11/30/2020</w:t>
+            </w:r>
+          </w:p>
+        </w:tc>
+        <w:tc>
+          <w:tcPr>
+            <w:tcW w:w="0" w:type="auto"/>
+            <w:tcBorders>
+              <w:top w:val="single" w:sz="6" w:space="0" w:color="C0C0C0"/>
+              <w:left w:val="single" w:sz="6" w:space="0" w:color="C0C0C0"/>
+              <w:bottom w:val="single" w:sz="6" w:space="0" w:color="C0C0C0"/>
+              <w:right w:val="single" w:sz="6" w:space="0" w:color="C0C0C0"/>
+            </w:tcBorders>
+          </w:tcPr>
+          <w:p>
+            <w:r>
+              <w:t>11.0</w:t>
+            </w:r>
+          </w:p>
+        </w:tc>
+        <w:tc>
+          <w:tcPr>
+            <w:tcW w:w="6082" w:type="dxa"/>
+            <w:tcBorders>
+              <w:top w:val="single" w:sz="6" w:space="0" w:color="C0C0C0"/>
+              <w:left w:val="single" w:sz="6" w:space="0" w:color="C0C0C0"/>
+              <w:bottom w:val="single" w:sz="6" w:space="0" w:color="C0C0C0"/>
+              <w:right w:val="single" w:sz="6" w:space="0" w:color="C0C0C0"/>
+            </w:tcBorders>
+          </w:tcPr>
+          <w:p>
+            <w:r>
+              <w:t xml:space="preserve">TFS 19502  </w:t>
+            </w:r>
+            <w:r>
+              <w:t xml:space="preserve">- </w:t>
+            </w:r>
+            <w:r>
+              <w:t>Modified to support AED feed</w:t>
+            </w:r>
+          </w:p>
+        </w:tc>
+        <w:tc>
+          <w:tcPr>
+            <w:tcW w:w="1980" w:type="dxa"/>
+            <w:tcBorders>
+              <w:top w:val="single" w:sz="6" w:space="0" w:color="C0C0C0"/>
+              <w:left w:val="single" w:sz="6" w:space="0" w:color="C0C0C0"/>
+              <w:bottom w:val="single" w:sz="6" w:space="0" w:color="C0C0C0"/>
+              <w:right w:val="single" w:sz="6" w:space="0" w:color="C0C0C0"/>
+            </w:tcBorders>
+          </w:tcPr>
+          <w:p>
+            <w:r>
+              <w:t>Susmitha Palacherla</w:t>
+            </w:r>
           </w:p>
         </w:tc>
       </w:tr>
@@ -1438,6 +1452,7 @@
     <w:p/>
     <w:p/>
     <w:p/>
+    <w:p/>
     <w:p>
       <w:pPr>
         <w:pStyle w:val="Heading2"/>
@@ -1445,15 +1460,11 @@
       <w:bookmarkStart w:id="15" w:name="_Toc51161890"/>
       <w:bookmarkStart w:id="16" w:name="_Toc53161259"/>
       <w:r>
-        <w:t xml:space="preserve">SSIS – </w:t>
-      </w:r>
-      <w:proofErr w:type="spellStart"/>
-      <w:r>
-        <w:t>Outlier_Coaching</w:t>
+        <w:lastRenderedPageBreak/>
+        <w:t>SSIS – Outlier_Coaching</w:t>
       </w:r>
       <w:bookmarkEnd w:id="15"/>
       <w:bookmarkEnd w:id="16"/>
-      <w:proofErr w:type="spellEnd"/>
     </w:p>
     <w:p/>
     <w:p>
@@ -1468,17 +1479,8 @@
         <w:rPr>
           <w:b w:val="0"/>
         </w:rPr>
-        <w:lastRenderedPageBreak/>
-        <w:t xml:space="preserve">Project Name: CCO </w:t>
+        <w:t>Project Name: CCO eCoaching</w:t>
       </w:r>
-      <w:proofErr w:type="spellStart"/>
-      <w:r>
-        <w:rPr>
-          <w:b w:val="0"/>
-        </w:rPr>
-        <w:t>eCoaching</w:t>
-      </w:r>
-      <w:proofErr w:type="spellEnd"/>
     </w:p>
     <w:p>
       <w:pPr>
@@ -1492,14 +1494,7 @@
         <w:rPr>
           <w:b w:val="0"/>
         </w:rPr>
-        <w:t xml:space="preserve">Unit Identifier: </w:t>
-      </w:r>
-      <w:proofErr w:type="spellStart"/>
-      <w:r>
-        <w:rPr>
-          <w:b w:val="0"/>
-        </w:rPr>
-        <w:t>Generic</w:t>
+        <w:t>Unit Identifier: Generic</w:t>
       </w:r>
       <w:r>
         <w:rPr>
@@ -1507,7 +1502,6 @@
         </w:rPr>
         <w:t>_Coaching.dtsx</w:t>
       </w:r>
-      <w:proofErr w:type="spellEnd"/>
     </w:p>
     <w:p>
       <w:pPr>
@@ -1675,11 +1669,13 @@
               </w:rPr>
             </w:pPr>
             <w:r>
-              <w:rPr>
-                <w:sz w:val="22"/>
-                <w:szCs w:val="22"/>
-              </w:rPr>
-              <w:t>TFS 18833 -  Expand the site field size in feeds</w:t>
+              <w:t xml:space="preserve">TFS 19502  </w:t>
+            </w:r>
+            <w:r>
+              <w:t xml:space="preserve">- </w:t>
+            </w:r>
+            <w:r>
+              <w:t>Modified to support AED feed</w:t>
             </w:r>
           </w:p>
         </w:tc>
@@ -1716,21 +1712,12 @@
                 <w:szCs w:val="22"/>
               </w:rPr>
             </w:pPr>
-            <w:proofErr w:type="spellStart"/>
-            <w:r>
-              <w:rPr>
-                <w:sz w:val="22"/>
-                <w:szCs w:val="22"/>
-              </w:rPr>
-              <w:t>eCoaching_Dev</w:t>
-            </w:r>
-            <w:proofErr w:type="spellEnd"/>
-            <w:r>
-              <w:rPr>
-                <w:sz w:val="22"/>
-                <w:szCs w:val="22"/>
-              </w:rPr>
-              <w:t xml:space="preserve"> database on f3420-ecldbd01 </w:t>
+            <w:r>
+              <w:rPr>
+                <w:sz w:val="22"/>
+                <w:szCs w:val="22"/>
+              </w:rPr>
+              <w:t xml:space="preserve">eCoaching_Dev database on f3420-ecldbd01 </w:t>
             </w:r>
           </w:p>
         </w:tc>
@@ -1774,23 +1761,24 @@
                 <w:sz w:val="22"/>
                 <w:szCs w:val="22"/>
               </w:rPr>
-              <w:t xml:space="preserve">Several new and existing (See </w:t>
-            </w:r>
-            <w:proofErr w:type="spellStart"/>
-            <w:r>
-              <w:rPr>
-                <w:sz w:val="22"/>
-                <w:szCs w:val="22"/>
-              </w:rPr>
-              <w:t>runbook</w:t>
-            </w:r>
-            <w:proofErr w:type="spellEnd"/>
-            <w:r>
-              <w:rPr>
-                <w:sz w:val="22"/>
-                <w:szCs w:val="22"/>
-              </w:rPr>
-              <w:t>)</w:t>
+              <w:t>sp_InsertInto_Coaching_Log_Generic</w:t>
+            </w:r>
+          </w:p>
+          <w:p>
+            <w:pPr>
+              <w:overflowPunct/>
+              <w:textAlignment w:val="auto"/>
+              <w:rPr>
+                <w:sz w:val="22"/>
+                <w:szCs w:val="22"/>
+              </w:rPr>
+            </w:pPr>
+            <w:r>
+              <w:rPr>
+                <w:sz w:val="22"/>
+                <w:szCs w:val="22"/>
+              </w:rPr>
+              <w:t>fn_intSubCoachReasonIDFromRptCode</w:t>
             </w:r>
           </w:p>
         </w:tc>
@@ -1832,23 +1820,7 @@
                 <w:sz w:val="22"/>
                 <w:szCs w:val="22"/>
               </w:rPr>
-              <w:t xml:space="preserve">Several new and existing (See </w:t>
-            </w:r>
-            <w:proofErr w:type="spellStart"/>
-            <w:r>
-              <w:rPr>
-                <w:sz w:val="22"/>
-                <w:szCs w:val="22"/>
-              </w:rPr>
-              <w:t>runbook</w:t>
-            </w:r>
-            <w:proofErr w:type="spellEnd"/>
-            <w:r>
-              <w:rPr>
-                <w:sz w:val="22"/>
-                <w:szCs w:val="22"/>
-              </w:rPr>
-              <w:t>)</w:t>
+              <w:t>Several new and existing (See runbook)</w:t>
             </w:r>
           </w:p>
         </w:tc>
@@ -1870,17 +1842,8 @@
                 <w:sz w:val="22"/>
                 <w:szCs w:val="22"/>
               </w:rPr>
-              <w:t xml:space="preserve">Notes and </w:t>
-            </w:r>
-            <w:proofErr w:type="spellStart"/>
-            <w:r>
-              <w:rPr>
-                <w:sz w:val="22"/>
-                <w:szCs w:val="22"/>
-              </w:rPr>
-              <w:t>sql</w:t>
-            </w:r>
-            <w:proofErr w:type="spellEnd"/>
+              <w:t>Notes and sql</w:t>
+            </w:r>
           </w:p>
         </w:tc>
         <w:tc>
@@ -2141,15 +2104,7 @@
                 <w:sz w:val="22"/>
                 <w:szCs w:val="22"/>
               </w:rPr>
-              <w:t xml:space="preserve"> </w:t>
-            </w:r>
-            <w:proofErr w:type="spellStart"/>
-            <w:r>
-              <w:rPr>
-                <w:sz w:val="22"/>
-                <w:szCs w:val="22"/>
-              </w:rPr>
-              <w:t>CoachingGeneric</w:t>
+              <w:t xml:space="preserve"> CoachingGeneric</w:t>
             </w:r>
             <w:r>
               <w:rPr>
@@ -2158,7 +2113,6 @@
               </w:rPr>
               <w:t>Load</w:t>
             </w:r>
-            <w:proofErr w:type="spellEnd"/>
           </w:p>
         </w:tc>
         <w:tc>
@@ -2477,23 +2431,7 @@
                 <w:sz w:val="22"/>
                 <w:szCs w:val="22"/>
               </w:rPr>
-              <w:t>\</w:t>
-            </w:r>
-            <w:proofErr w:type="spellStart"/>
-            <w:r>
-              <w:rPr>
-                <w:sz w:val="22"/>
-                <w:szCs w:val="22"/>
-              </w:rPr>
-              <w:t>Decrypt_Out</w:t>
-            </w:r>
-            <w:proofErr w:type="spellEnd"/>
-            <w:r>
-              <w:rPr>
-                <w:sz w:val="22"/>
-                <w:szCs w:val="22"/>
-              </w:rPr>
-              <w:t>\</w:t>
+              <w:t>\Decrypt_Out\</w:t>
             </w:r>
           </w:p>
         </w:tc>
@@ -2653,23 +2591,7 @@
                 <w:sz w:val="22"/>
                 <w:szCs w:val="22"/>
               </w:rPr>
-              <w:t>\</w:t>
-            </w:r>
-            <w:proofErr w:type="spellStart"/>
-            <w:r>
-              <w:rPr>
-                <w:sz w:val="22"/>
-                <w:szCs w:val="22"/>
-              </w:rPr>
-              <w:t>Encrypt_Out</w:t>
-            </w:r>
-            <w:proofErr w:type="spellEnd"/>
-            <w:r>
-              <w:rPr>
-                <w:sz w:val="22"/>
-                <w:szCs w:val="22"/>
-              </w:rPr>
-              <w:t>\</w:t>
+              <w:t>\Encrypt_Out\</w:t>
             </w:r>
           </w:p>
         </w:tc>
@@ -2910,7 +2832,6 @@
                 <w:szCs w:val="22"/>
               </w:rPr>
             </w:pPr>
-            <w:proofErr w:type="spellStart"/>
             <w:r>
               <w:rPr>
                 <w:sz w:val="22"/>
@@ -2918,7 +2839,6 @@
               </w:rPr>
               <w:t>CoachingNotifications</w:t>
             </w:r>
-            <w:proofErr w:type="spellEnd"/>
           </w:p>
         </w:tc>
         <w:tc>
@@ -3217,21 +3137,26 @@
                 <w:szCs w:val="22"/>
               </w:rPr>
             </w:pPr>
-            <w:proofErr w:type="spellStart"/>
-            <w:r>
-              <w:rPr>
-                <w:sz w:val="22"/>
-                <w:szCs w:val="22"/>
-              </w:rPr>
-              <w:t>NotificationDate</w:t>
-            </w:r>
-            <w:proofErr w:type="spellEnd"/>
-            <w:r>
-              <w:rPr>
-                <w:sz w:val="22"/>
-                <w:szCs w:val="22"/>
-              </w:rPr>
-              <w:t xml:space="preserve"> should be set to job run time</w:t>
+            <w:r>
+              <w:rPr>
+                <w:sz w:val="22"/>
+                <w:szCs w:val="22"/>
+              </w:rPr>
+              <w:t>Notification</w:t>
+            </w:r>
+            <w:r>
+              <w:rPr>
+                <w:sz w:val="22"/>
+                <w:szCs w:val="22"/>
+              </w:rPr>
+              <w:t xml:space="preserve"> </w:t>
+            </w:r>
+            <w:r>
+              <w:rPr>
+                <w:sz w:val="22"/>
+                <w:szCs w:val="22"/>
+              </w:rPr>
+              <w:t>Date should be set to job run time</w:t>
             </w:r>
           </w:p>
         </w:tc>
@@ -3471,23 +3396,21 @@
                 <w:sz w:val="22"/>
                 <w:szCs w:val="22"/>
               </w:rPr>
-              <w:t xml:space="preserve">Should record Filename, </w:t>
-            </w:r>
-            <w:proofErr w:type="spellStart"/>
-            <w:r>
-              <w:rPr>
-                <w:sz w:val="22"/>
-                <w:szCs w:val="22"/>
-              </w:rPr>
-              <w:t>LoadDatetime</w:t>
-            </w:r>
-            <w:proofErr w:type="spellEnd"/>
-            <w:r>
-              <w:rPr>
-                <w:sz w:val="22"/>
-                <w:szCs w:val="22"/>
-              </w:rPr>
-              <w:t xml:space="preserve"> and Counts</w:t>
+              <w:t>Should record Filename, Load</w:t>
+            </w:r>
+            <w:r>
+              <w:rPr>
+                <w:sz w:val="22"/>
+                <w:szCs w:val="22"/>
+              </w:rPr>
+              <w:t xml:space="preserve"> </w:t>
+            </w:r>
+            <w:r>
+              <w:rPr>
+                <w:sz w:val="22"/>
+                <w:szCs w:val="22"/>
+              </w:rPr>
+              <w:t>Datetime and Counts</w:t>
             </w:r>
           </w:p>
         </w:tc>
@@ -3566,6 +3489,7 @@
                 <w:sz w:val="22"/>
                 <w:szCs w:val="22"/>
               </w:rPr>
+              <w:lastRenderedPageBreak/>
               <w:t>GC-</w:t>
             </w:r>
             <w:r>
@@ -3628,23 +3552,21 @@
                 <w:sz w:val="22"/>
                 <w:szCs w:val="22"/>
               </w:rPr>
-              <w:t xml:space="preserve">If </w:t>
-            </w:r>
-            <w:proofErr w:type="spellStart"/>
-            <w:r>
-              <w:rPr>
-                <w:sz w:val="22"/>
-                <w:szCs w:val="22"/>
-              </w:rPr>
-              <w:t>FileList</w:t>
-            </w:r>
-            <w:proofErr w:type="spellEnd"/>
-            <w:r>
-              <w:rPr>
-                <w:sz w:val="22"/>
-                <w:szCs w:val="22"/>
-              </w:rPr>
-              <w:t xml:space="preserve"> table shows rejected logs, should be present with Reject Reason</w:t>
+              <w:t>If File</w:t>
+            </w:r>
+            <w:r>
+              <w:rPr>
+                <w:sz w:val="22"/>
+                <w:szCs w:val="22"/>
+              </w:rPr>
+              <w:t xml:space="preserve"> </w:t>
+            </w:r>
+            <w:r>
+              <w:rPr>
+                <w:sz w:val="22"/>
+                <w:szCs w:val="22"/>
+              </w:rPr>
+              <w:t>List table shows rejected logs, should be present with Reject Reason</w:t>
             </w:r>
           </w:p>
         </w:tc>
@@ -3864,7 +3786,6 @@
                 <w:sz w:val="22"/>
                 <w:szCs w:val="22"/>
               </w:rPr>
-              <w:lastRenderedPageBreak/>
               <w:t>GC-</w:t>
             </w:r>
             <w:r>
@@ -4217,47 +4138,13 @@
                 <w:szCs w:val="22"/>
               </w:rPr>
             </w:pPr>
-            <w:proofErr w:type="spellStart"/>
-            <w:r>
-              <w:rPr>
-                <w:sz w:val="22"/>
-                <w:szCs w:val="22"/>
-              </w:rPr>
-              <w:t>eCL</w:t>
-            </w:r>
-            <w:proofErr w:type="spellEnd"/>
-            <w:r>
-              <w:rPr>
-                <w:sz w:val="22"/>
-                <w:szCs w:val="22"/>
-              </w:rPr>
-              <w:t>-M-</w:t>
-            </w:r>
-            <w:proofErr w:type="spellStart"/>
-            <w:r>
-              <w:rPr>
-                <w:sz w:val="22"/>
-                <w:szCs w:val="22"/>
-              </w:rPr>
-              <w:t>EmpID</w:t>
-            </w:r>
-            <w:proofErr w:type="spellEnd"/>
-            <w:r>
-              <w:rPr>
-                <w:sz w:val="22"/>
-                <w:szCs w:val="22"/>
-              </w:rPr>
-              <w:t xml:space="preserve"> -</w:t>
-            </w:r>
-            <w:proofErr w:type="spellStart"/>
-            <w:r>
-              <w:rPr>
-                <w:sz w:val="22"/>
-                <w:szCs w:val="22"/>
-              </w:rPr>
-              <w:t>CoachingID</w:t>
-            </w:r>
-            <w:proofErr w:type="spellEnd"/>
+            <w:r>
+              <w:rPr>
+                <w:sz w:val="22"/>
+                <w:szCs w:val="22"/>
+              </w:rPr>
+              <w:t>eCL-M-EmpID -CoachingID</w:t>
+            </w:r>
           </w:p>
         </w:tc>
         <w:tc>
@@ -4702,7 +4589,7 @@
                 <w:sz w:val="22"/>
                 <w:szCs w:val="22"/>
               </w:rPr>
-              <w:t>Y</w:t>
+              <w:t>N</w:t>
             </w:r>
           </w:p>
         </w:tc>
@@ -5641,21 +5528,12 @@
                 <w:szCs w:val="22"/>
               </w:rPr>
             </w:pPr>
-            <w:proofErr w:type="spellStart"/>
-            <w:r>
-              <w:rPr>
-                <w:sz w:val="22"/>
-                <w:szCs w:val="22"/>
-              </w:rPr>
-              <w:t>Subcoaching</w:t>
-            </w:r>
-            <w:proofErr w:type="spellEnd"/>
-            <w:r>
-              <w:rPr>
-                <w:sz w:val="22"/>
-                <w:szCs w:val="22"/>
-              </w:rPr>
-              <w:t xml:space="preserve"> Reason as listed in reference table at end of doc</w:t>
+            <w:r>
+              <w:rPr>
+                <w:sz w:val="22"/>
+                <w:szCs w:val="22"/>
+              </w:rPr>
+              <w:t>Subcoaching Reason as listed in reference table at end of doc</w:t>
             </w:r>
           </w:p>
         </w:tc>
@@ -6411,6 +6289,12 @@
                 <w:rFonts w:ascii="Arial" w:hAnsi="Arial" w:cs="Arial"/>
               </w:rPr>
             </w:pPr>
+            <w:r>
+              <w:rPr>
+                <w:rFonts w:ascii="Arial" w:hAnsi="Arial" w:cs="Arial"/>
+              </w:rPr>
+              <w:t>GC-10.1</w:t>
+            </w:r>
           </w:p>
         </w:tc>
         <w:tc>
@@ -6432,6 +6316,12 @@
                 <w:rFonts w:ascii="Arial" w:hAnsi="Arial" w:cs="Arial"/>
               </w:rPr>
             </w:pPr>
+            <w:r>
+              <w:rPr>
+                <w:rFonts w:ascii="Arial" w:hAnsi="Arial" w:cs="Arial"/>
+              </w:rPr>
+              <w:t xml:space="preserve">Log Review </w:t>
+            </w:r>
           </w:p>
         </w:tc>
         <w:tc>
@@ -6450,6 +6340,20 @@
                 <w:rFonts w:ascii="Arial" w:hAnsi="Arial" w:cs="Arial"/>
               </w:rPr>
             </w:pPr>
+            <w:r>
+              <w:rPr>
+                <w:sz w:val="22"/>
+                <w:szCs w:val="22"/>
+              </w:rPr>
+              <w:t>Value as listed in reference table at end of doc</w:t>
+            </w:r>
+            <w:r>
+              <w:rPr>
+                <w:sz w:val="22"/>
+                <w:szCs w:val="22"/>
+              </w:rPr>
+              <w:t xml:space="preserve"> – Review section</w:t>
+            </w:r>
           </w:p>
         </w:tc>
         <w:tc>
@@ -6471,6 +6375,12 @@
                 <w:rFonts w:ascii="Arial" w:hAnsi="Arial" w:cs="Arial"/>
               </w:rPr>
             </w:pPr>
+            <w:r>
+              <w:rPr>
+                <w:rFonts w:ascii="Arial" w:hAnsi="Arial" w:cs="Arial"/>
+              </w:rPr>
+              <w:t>Y</w:t>
+            </w:r>
           </w:p>
         </w:tc>
         <w:tc>
@@ -6493,6 +6403,14 @@
                 <w:rFonts w:ascii="Arial" w:hAnsi="Arial" w:cs="Arial"/>
               </w:rPr>
             </w:pPr>
+            <w:r>
+              <w:rPr>
+                <w:rFonts w:ascii="Arial" w:hAnsi="Arial" w:cs="Arial"/>
+              </w:rPr>
+              <w:t>Pass</w:t>
+            </w:r>
+            <w:bookmarkStart w:id="17" w:name="_GoBack"/>
+            <w:bookmarkEnd w:id="17"/>
           </w:p>
         </w:tc>
       </w:tr>
@@ -6923,16 +6841,8 @@
               <w:rPr>
                 <w:rFonts w:ascii="Arial" w:hAnsi="Arial" w:cs="Arial"/>
               </w:rPr>
-              <w:t xml:space="preserve">Susmitha </w:t>
-            </w:r>
-            <w:proofErr w:type="spellStart"/>
-            <w:r>
-              <w:rPr>
-                <w:rFonts w:ascii="Arial" w:hAnsi="Arial" w:cs="Arial"/>
-              </w:rPr>
-              <w:t>Palacherla</w:t>
-            </w:r>
-            <w:proofErr w:type="spellEnd"/>
+              <w:t>Susmitha Palacherla</w:t>
+            </w:r>
           </w:p>
         </w:tc>
         <w:tc>
@@ -7099,16 +7009,8 @@
               <w:rPr>
                 <w:rFonts w:ascii="Arial" w:hAnsi="Arial" w:cs="Arial"/>
               </w:rPr>
-              <w:t xml:space="preserve">Susmitha </w:t>
-            </w:r>
-            <w:proofErr w:type="spellStart"/>
-            <w:r>
-              <w:rPr>
-                <w:rFonts w:ascii="Arial" w:hAnsi="Arial" w:cs="Arial"/>
-              </w:rPr>
-              <w:t>Palacherla</w:t>
-            </w:r>
-            <w:proofErr w:type="spellEnd"/>
+              <w:t>Susmitha Palacherla</w:t>
+            </w:r>
           </w:p>
         </w:tc>
         <w:tc>
@@ -7160,7 +7062,7 @@
               <w:rPr>
                 <w:rFonts w:ascii="Arial" w:hAnsi="Arial" w:cs="Arial"/>
               </w:rPr>
-              <w:t>10/9/2020</w:t>
+              <w:t>11/30/2020</w:t>
             </w:r>
           </w:p>
         </w:tc>
@@ -7556,16 +7458,16 @@
           <w:rStyle w:val="Emphasis"/>
         </w:rPr>
       </w:pPr>
-      <w:bookmarkStart w:id="17" w:name="_Toc51161891"/>
-      <w:bookmarkStart w:id="18" w:name="_Toc53161260"/>
+      <w:bookmarkStart w:id="18" w:name="_Toc51161891"/>
+      <w:bookmarkStart w:id="19" w:name="_Toc53161260"/>
       <w:r>
         <w:rPr>
           <w:rStyle w:val="Emphasis"/>
         </w:rPr>
         <w:t>References</w:t>
       </w:r>
-      <w:bookmarkEnd w:id="17"/>
       <w:bookmarkEnd w:id="18"/>
+      <w:bookmarkEnd w:id="19"/>
     </w:p>
     <w:p>
       <w:pPr>
@@ -7790,6 +7692,40 @@
                 <w:rFonts w:eastAsia="Calibri"/>
                 <w:color w:val="000000"/>
               </w:rPr>
+              <w:t>OTH_AED</w:t>
+            </w:r>
+          </w:p>
+        </w:tc>
+        <w:tc>
+          <w:tcPr>
+            <w:tcW w:w="6300" w:type="dxa"/>
+            <w:shd w:val="clear" w:color="auto" w:fill="auto"/>
+          </w:tcPr>
+          <w:p>
+            <w:r>
+              <w:t>Attendance Earnback Day</w:t>
+            </w:r>
+          </w:p>
+        </w:tc>
+      </w:tr>
+      <w:tr>
+        <w:tc>
+          <w:tcPr>
+            <w:tcW w:w="2340" w:type="dxa"/>
+            <w:shd w:val="clear" w:color="auto" w:fill="auto"/>
+          </w:tcPr>
+          <w:p>
+            <w:pPr>
+              <w:rPr>
+                <w:rFonts w:eastAsia="Calibri"/>
+                <w:color w:val="000000"/>
+              </w:rPr>
+            </w:pPr>
+            <w:r>
+              <w:rPr>
+                <w:rFonts w:eastAsia="Calibri"/>
+                <w:color w:val="000000"/>
+              </w:rPr>
               <w:t>OTH_DTT</w:t>
             </w:r>
           </w:p>
@@ -8132,6 +8068,40 @@
                 <w:rFonts w:eastAsia="Calibri"/>
                 <w:color w:val="000000"/>
               </w:rPr>
+              <w:t>AED</w:t>
+            </w:r>
+          </w:p>
+        </w:tc>
+        <w:tc>
+          <w:tcPr>
+            <w:tcW w:w="6300" w:type="dxa"/>
+            <w:shd w:val="clear" w:color="auto" w:fill="auto"/>
+          </w:tcPr>
+          <w:p>
+            <w:r>
+              <w:t>Internal CCO Reporting</w:t>
+            </w:r>
+          </w:p>
+        </w:tc>
+      </w:tr>
+      <w:tr>
+        <w:tc>
+          <w:tcPr>
+            <w:tcW w:w="2340" w:type="dxa"/>
+            <w:shd w:val="clear" w:color="auto" w:fill="auto"/>
+          </w:tcPr>
+          <w:p>
+            <w:pPr>
+              <w:rPr>
+                <w:rFonts w:eastAsia="Calibri"/>
+                <w:color w:val="000000"/>
+              </w:rPr>
+            </w:pPr>
+            <w:r>
+              <w:rPr>
+                <w:rFonts w:eastAsia="Calibri"/>
+                <w:color w:val="000000"/>
+              </w:rPr>
               <w:t>DTT</w:t>
             </w:r>
           </w:p>
@@ -8511,6 +8481,42 @@
                 <w:rFonts w:eastAsia="Calibri"/>
                 <w:color w:val="000000"/>
               </w:rPr>
+              <w:t>AED</w:t>
+            </w:r>
+          </w:p>
+        </w:tc>
+        <w:tc>
+          <w:tcPr>
+            <w:tcW w:w="6277" w:type="dxa"/>
+            <w:shd w:val="clear" w:color="auto" w:fill="auto"/>
+          </w:tcPr>
+          <w:p>
+            <w:r>
+              <w:t>Pending Acknowledgement</w:t>
+            </w:r>
+          </w:p>
+        </w:tc>
+      </w:tr>
+      <w:tr>
+        <w:tc>
+          <w:tcPr>
+            <w:tcW w:w="2340" w:type="dxa"/>
+            <w:shd w:val="clear" w:color="auto" w:fill="auto"/>
+            <w:vAlign w:val="bottom"/>
+          </w:tcPr>
+          <w:p>
+            <w:pPr>
+              <w:rPr>
+                <w:rFonts w:eastAsia="Calibri"/>
+                <w:color w:val="000000"/>
+              </w:rPr>
+            </w:pPr>
+            <w:r>
+              <w:rPr>
+                <w:rFonts w:eastAsia="Calibri"/>
+                <w:color w:val="000000"/>
+              </w:rPr>
+              <w:lastRenderedPageBreak/>
               <w:t>DTT</w:t>
             </w:r>
           </w:p>
@@ -8793,7 +8799,6 @@
                 <w:rFonts w:eastAsia="Calibri"/>
                 <w:color w:val="000000"/>
               </w:rPr>
-              <w:lastRenderedPageBreak/>
               <w:t>APS</w:t>
             </w:r>
           </w:p>
@@ -8829,6 +8834,40 @@
                 <w:color w:val="000000"/>
               </w:rPr>
               <w:t>APW</w:t>
+            </w:r>
+          </w:p>
+        </w:tc>
+        <w:tc>
+          <w:tcPr>
+            <w:tcW w:w="6300" w:type="dxa"/>
+            <w:shd w:val="clear" w:color="auto" w:fill="auto"/>
+          </w:tcPr>
+          <w:p>
+            <w:r>
+              <w:t>Email notifications will be sent to the coaching log recipient and the recipient’s supervisor.</w:t>
+            </w:r>
+          </w:p>
+        </w:tc>
+      </w:tr>
+      <w:tr>
+        <w:tc>
+          <w:tcPr>
+            <w:tcW w:w="2340" w:type="dxa"/>
+            <w:shd w:val="clear" w:color="auto" w:fill="auto"/>
+          </w:tcPr>
+          <w:p>
+            <w:pPr>
+              <w:rPr>
+                <w:rFonts w:eastAsia="Calibri"/>
+                <w:color w:val="000000"/>
+              </w:rPr>
+            </w:pPr>
+            <w:r>
+              <w:rPr>
+                <w:rFonts w:eastAsia="Calibri"/>
+                <w:color w:val="000000"/>
+              </w:rPr>
+              <w:t>AED</w:t>
             </w:r>
           </w:p>
         </w:tc>
@@ -9181,6 +9220,40 @@
                 <w:color w:val="000000"/>
               </w:rPr>
               <w:t>APW</w:t>
+            </w:r>
+          </w:p>
+        </w:tc>
+        <w:tc>
+          <w:tcPr>
+            <w:tcW w:w="6300" w:type="dxa"/>
+            <w:shd w:val="clear" w:color="auto" w:fill="auto"/>
+          </w:tcPr>
+          <w:p>
+            <w:r>
+              <w:t>Customer Service Representative</w:t>
+            </w:r>
+          </w:p>
+        </w:tc>
+      </w:tr>
+      <w:tr>
+        <w:tc>
+          <w:tcPr>
+            <w:tcW w:w="2340" w:type="dxa"/>
+            <w:shd w:val="clear" w:color="auto" w:fill="auto"/>
+          </w:tcPr>
+          <w:p>
+            <w:pPr>
+              <w:rPr>
+                <w:rFonts w:eastAsia="Calibri"/>
+                <w:color w:val="000000"/>
+              </w:rPr>
+            </w:pPr>
+            <w:r>
+              <w:rPr>
+                <w:rFonts w:eastAsia="Calibri"/>
+                <w:color w:val="000000"/>
+              </w:rPr>
+              <w:t>AED</w:t>
             </w:r>
           </w:p>
         </w:tc>
@@ -9546,15 +9619,7 @@
               </w:rPr>
             </w:pPr>
             <w:r>
-              <w:t xml:space="preserve">Determined by the Value </w:t>
-            </w:r>
-            <w:proofErr w:type="spellStart"/>
-            <w:r>
-              <w:t>value</w:t>
-            </w:r>
-            <w:proofErr w:type="spellEnd"/>
-            <w:r>
-              <w:t xml:space="preserve"> in the feed file</w:t>
+              <w:t>Determined by the Value value in the feed file</w:t>
             </w:r>
           </w:p>
         </w:tc>
@@ -9673,6 +9738,7 @@
                 <w:rFonts w:eastAsia="Calibri"/>
                 <w:color w:val="000000"/>
               </w:rPr>
+              <w:lastRenderedPageBreak/>
               <w:t>APW</w:t>
             </w:r>
           </w:p>
@@ -9729,6 +9795,80 @@
                 <w:color w:val="000000"/>
               </w:rPr>
               <w:t>Attendance Hours Earned Back</w:t>
+            </w:r>
+          </w:p>
+        </w:tc>
+      </w:tr>
+      <w:tr>
+        <w:tc>
+          <w:tcPr>
+            <w:tcW w:w="1775" w:type="dxa"/>
+          </w:tcPr>
+          <w:p>
+            <w:pPr>
+              <w:jc w:val="center"/>
+              <w:rPr>
+                <w:rFonts w:eastAsia="Calibri"/>
+                <w:color w:val="000000"/>
+              </w:rPr>
+            </w:pPr>
+            <w:r>
+              <w:rPr>
+                <w:rFonts w:eastAsia="Calibri"/>
+                <w:color w:val="000000"/>
+              </w:rPr>
+              <w:t>AED</w:t>
+            </w:r>
+          </w:p>
+        </w:tc>
+        <w:tc>
+          <w:tcPr>
+            <w:tcW w:w="2072" w:type="dxa"/>
+            <w:shd w:val="clear" w:color="auto" w:fill="auto"/>
+          </w:tcPr>
+          <w:p>
+            <w:pPr>
+              <w:jc w:val="center"/>
+            </w:pPr>
+            <w:r>
+              <w:rPr>
+                <w:rFonts w:eastAsia="Calibri"/>
+                <w:color w:val="000000"/>
+              </w:rPr>
+              <w:t>Attendance</w:t>
+            </w:r>
+          </w:p>
+        </w:tc>
+        <w:tc>
+          <w:tcPr>
+            <w:tcW w:w="3189" w:type="dxa"/>
+            <w:shd w:val="clear" w:color="auto" w:fill="auto"/>
+          </w:tcPr>
+          <w:p>
+            <w:pPr>
+              <w:jc w:val="center"/>
+            </w:pPr>
+            <w:r>
+              <w:rPr>
+                <w:rFonts w:eastAsia="Calibri"/>
+                <w:color w:val="000000"/>
+              </w:rPr>
+              <w:t>Reinforcement</w:t>
+            </w:r>
+          </w:p>
+        </w:tc>
+        <w:tc>
+          <w:tcPr>
+            <w:tcW w:w="3189" w:type="dxa"/>
+            <w:shd w:val="clear" w:color="auto" w:fill="auto"/>
+            <w:vAlign w:val="center"/>
+          </w:tcPr>
+          <w:p>
+            <w:pPr>
+              <w:jc w:val="center"/>
+            </w:pPr>
+            <w:r>
+              <w:t>Attendance Earn Back Day</w:t>
             </w:r>
           </w:p>
         </w:tc>
@@ -10115,7 +10255,6 @@
           <w:rFonts w:ascii="Arial" w:hAnsi="Arial" w:cs="Arial"/>
           <w:b/>
         </w:rPr>
-        <w:lastRenderedPageBreak/>
         <w:t>Workflow</w:t>
       </w:r>
     </w:p>
@@ -10291,25 +10430,26 @@
               <w:rPr>
                 <w:rFonts w:eastAsia="Calibri"/>
               </w:rPr>
-              <w:t xml:space="preserve">When </w:t>
-            </w:r>
-            <w:r>
-              <w:rPr>
-                <w:rFonts w:eastAsia="Calibri"/>
-              </w:rPr>
-              <w:t>CSR acknowledging first</w:t>
+              <w:t>When CSR acknowledging first</w:t>
             </w:r>
             <w:r>
               <w:rPr>
                 <w:rFonts w:eastAsia="Calibri"/>
               </w:rPr>
               <w:br/>
-            </w:r>
-            <w:r>
-              <w:rPr>
-                <w:rFonts w:eastAsia="Calibri"/>
-              </w:rPr>
-              <w:t xml:space="preserve"> Pending Acknowledgement-&gt;Supervisor Review-&gt;CSR Review-&gt;Completed</w:t>
+              <w:t xml:space="preserve"> Pending Acknowledgement-&gt;Supervisor Review-&gt;</w:t>
+            </w:r>
+            <w:r>
+              <w:rPr>
+                <w:rFonts w:eastAsia="Calibri"/>
+              </w:rPr>
+              <w:t xml:space="preserve"> </w:t>
+            </w:r>
+            <w:r>
+              <w:rPr>
+                <w:rFonts w:eastAsia="Calibri"/>
+              </w:rPr>
+              <w:t>Completed</w:t>
             </w:r>
           </w:p>
           <w:p>
@@ -10401,7 +10541,123 @@
                 <w:rFonts w:eastAsia="Calibri"/>
               </w:rPr>
               <w:br/>
-              <w:t xml:space="preserve"> Pending Acknowledgement-&gt;Supervisor Review-&gt;CSR Review-&gt;Completed</w:t>
+              <w:t xml:space="preserve"> Pending Acknowledgement-&gt;Supervisor Review-&gt;</w:t>
+            </w:r>
+            <w:r>
+              <w:rPr>
+                <w:rFonts w:eastAsia="Calibri"/>
+              </w:rPr>
+              <w:t xml:space="preserve"> </w:t>
+            </w:r>
+            <w:r>
+              <w:rPr>
+                <w:rFonts w:eastAsia="Calibri"/>
+              </w:rPr>
+              <w:t>Completed</w:t>
+            </w:r>
+          </w:p>
+          <w:p>
+            <w:pPr>
+              <w:rPr>
+                <w:rFonts w:eastAsia="Calibri"/>
+              </w:rPr>
+            </w:pPr>
+            <w:r>
+              <w:rPr>
+                <w:rFonts w:eastAsia="Calibri"/>
+              </w:rPr>
+              <w:t xml:space="preserve">When the SUP acknowledges first </w:t>
+            </w:r>
+          </w:p>
+          <w:p>
+            <w:pPr>
+              <w:rPr>
+                <w:rFonts w:eastAsia="Calibri"/>
+              </w:rPr>
+            </w:pPr>
+            <w:r>
+              <w:rPr>
+                <w:rFonts w:eastAsia="Calibri"/>
+              </w:rPr>
+              <w:t>Pending Acknowledgement -&gt;CSR Review-&gt;Completed</w:t>
+            </w:r>
+          </w:p>
+          <w:p>
+            <w:pPr>
+              <w:rPr>
+                <w:rFonts w:ascii="Arial" w:hAnsi="Arial" w:cs="Arial"/>
+              </w:rPr>
+            </w:pPr>
+          </w:p>
+        </w:tc>
+      </w:tr>
+      <w:tr>
+        <w:tc>
+          <w:tcPr>
+            <w:tcW w:w="3417" w:type="dxa"/>
+          </w:tcPr>
+          <w:p>
+            <w:pPr>
+              <w:jc w:val="center"/>
+              <w:rPr>
+                <w:rFonts w:eastAsia="Calibri"/>
+                <w:color w:val="000000"/>
+              </w:rPr>
+            </w:pPr>
+            <w:r>
+              <w:rPr>
+                <w:rFonts w:eastAsia="Calibri"/>
+                <w:color w:val="000000"/>
+              </w:rPr>
+              <w:t>AED</w:t>
+            </w:r>
+          </w:p>
+        </w:tc>
+        <w:tc>
+          <w:tcPr>
+            <w:tcW w:w="3417" w:type="dxa"/>
+            <w:shd w:val="clear" w:color="auto" w:fill="auto"/>
+          </w:tcPr>
+          <w:p>
+            <w:r>
+              <w:t>Pending Acknowledgement</w:t>
+            </w:r>
+          </w:p>
+        </w:tc>
+        <w:tc>
+          <w:tcPr>
+            <w:tcW w:w="5671" w:type="dxa"/>
+          </w:tcPr>
+          <w:p>
+            <w:pPr>
+              <w:rPr>
+                <w:rFonts w:eastAsia="Calibri"/>
+              </w:rPr>
+            </w:pPr>
+            <w:r>
+              <w:rPr>
+                <w:rFonts w:eastAsia="Calibri"/>
+              </w:rPr>
+              <w:t>When CSR acknowledging first</w:t>
+            </w:r>
+            <w:r>
+              <w:rPr>
+                <w:rFonts w:eastAsia="Calibri"/>
+              </w:rPr>
+              <w:br/>
+              <w:t xml:space="preserve"> Pending Acknowledgement-&gt;Supervisor Review-&gt;</w:t>
+            </w:r>
+            <w:r>
+              <w:rPr>
+                <w:rFonts w:eastAsia="Calibri"/>
+              </w:rPr>
+              <w:t xml:space="preserve"> </w:t>
+            </w:r>
+            <w:r>
+              <w:rPr>
+                <w:rFonts w:eastAsia="Calibri"/>
+              </w:rPr>
+              <w:t>Completed</w:t>
             </w:r>
           </w:p>
           <w:p>
@@ -10483,8 +10739,6 @@
                 <w:rFonts w:ascii="Arial" w:hAnsi="Arial" w:cs="Arial"/>
               </w:rPr>
             </w:pPr>
-            <w:bookmarkStart w:id="19" w:name="_GoBack"/>
-            <w:bookmarkEnd w:id="19"/>
           </w:p>
         </w:tc>
       </w:tr>
@@ -10543,7 +10797,7 @@
                 <w:rFonts w:eastAsia="Calibri"/>
               </w:rPr>
               <w:br/>
-              <w:t xml:space="preserve"> Pending Acknowledgement-&gt;Supervisor Review-&gt; -&gt;Completed</w:t>
+              <w:t xml:space="preserve"> Pending Acknowledgement-&gt;Supervisor Review-&gt;Completed</w:t>
             </w:r>
           </w:p>
           <w:p>
@@ -10636,7 +10890,7 @@
                 <w:rFonts w:eastAsia="Calibri"/>
               </w:rPr>
               <w:br/>
-              <w:t xml:space="preserve"> Pending Acknowledgement-&gt;Supervisor Review-&gt; -&gt;Completed</w:t>
+              <w:t xml:space="preserve"> Pending Acknowledgement-&gt;Supervisor Review-&gt;Completed</w:t>
             </w:r>
           </w:p>
           <w:p>
@@ -10662,6 +10916,7 @@
               <w:rPr>
                 <w:rFonts w:eastAsia="Calibri"/>
               </w:rPr>
+              <w:lastRenderedPageBreak/>
               <w:t>Pending Acknowledgement -&gt;Employee Review-&gt;Completed</w:t>
             </w:r>
           </w:p>
@@ -10692,6 +10947,7 @@
                 <w:rFonts w:eastAsia="Calibri"/>
                 <w:color w:val="000000"/>
               </w:rPr>
+              <w:lastRenderedPageBreak/>
               <w:t>SEAR</w:t>
             </w:r>
           </w:p>
@@ -10728,7 +10984,7 @@
                 <w:rFonts w:eastAsia="Calibri"/>
               </w:rPr>
               <w:br/>
-              <w:t xml:space="preserve"> Pending Acknowledgement-&gt;Supervisor Review-&gt; -&gt;Completed</w:t>
+              <w:t xml:space="preserve"> Pending Acknowledgement-&gt;Supervisor Review-&gt;Completed</w:t>
             </w:r>
           </w:p>
           <w:p>
@@ -10811,6 +11067,485 @@
       <w:pPr>
         <w:rPr>
           <w:rFonts w:ascii="Arial" w:hAnsi="Arial" w:cs="Arial"/>
+        </w:rPr>
+      </w:pPr>
+    </w:p>
+    <w:p>
+      <w:pPr>
+        <w:rPr>
+          <w:rFonts w:ascii="Arial" w:hAnsi="Arial" w:cs="Arial"/>
+          <w:b/>
+        </w:rPr>
+      </w:pPr>
+    </w:p>
+    <w:p>
+      <w:pPr>
+        <w:rPr>
+          <w:rFonts w:ascii="Arial" w:hAnsi="Arial" w:cs="Arial"/>
+          <w:b/>
+        </w:rPr>
+      </w:pPr>
+      <w:r>
+        <w:rPr>
+          <w:rFonts w:ascii="Arial" w:hAnsi="Arial" w:cs="Arial"/>
+          <w:b/>
+        </w:rPr>
+        <w:t>Review</w:t>
+      </w:r>
+    </w:p>
+    <w:p>
+      <w:pPr>
+        <w:rPr>
+          <w:rFonts w:ascii="Arial" w:hAnsi="Arial" w:cs="Arial"/>
+          <w:b/>
+        </w:rPr>
+      </w:pPr>
+    </w:p>
+    <w:tbl>
+      <w:tblPr>
+        <w:tblStyle w:val="TableGrid"/>
+        <w:tblW w:w="0" w:type="auto"/>
+        <w:tblLook w:val="04A0" w:firstRow="1" w:lastRow="0" w:firstColumn="1" w:lastColumn="0" w:noHBand="0" w:noVBand="1"/>
+      </w:tblPr>
+      <w:tblGrid>
+        <w:gridCol w:w="1795"/>
+        <w:gridCol w:w="7650"/>
+      </w:tblGrid>
+      <w:tr>
+        <w:tc>
+          <w:tcPr>
+            <w:tcW w:w="1795" w:type="dxa"/>
+          </w:tcPr>
+          <w:p>
+            <w:pPr>
+              <w:rPr>
+                <w:rFonts w:ascii="Arial" w:hAnsi="Arial" w:cs="Arial"/>
+                <w:b/>
+              </w:rPr>
+            </w:pPr>
+            <w:r>
+              <w:rPr>
+                <w:rFonts w:ascii="Arial" w:hAnsi="Arial" w:cs="Arial"/>
+                <w:b/>
+              </w:rPr>
+              <w:t>Report Code</w:t>
+            </w:r>
+          </w:p>
+        </w:tc>
+        <w:tc>
+          <w:tcPr>
+            <w:tcW w:w="7650" w:type="dxa"/>
+          </w:tcPr>
+          <w:p>
+            <w:pPr>
+              <w:rPr>
+                <w:rFonts w:ascii="Arial" w:hAnsi="Arial" w:cs="Arial"/>
+                <w:b/>
+              </w:rPr>
+            </w:pPr>
+          </w:p>
+        </w:tc>
+      </w:tr>
+      <w:tr>
+        <w:tc>
+          <w:tcPr>
+            <w:tcW w:w="1795" w:type="dxa"/>
+          </w:tcPr>
+          <w:p>
+            <w:pPr>
+              <w:jc w:val="center"/>
+              <w:rPr>
+                <w:rFonts w:eastAsia="Calibri"/>
+                <w:color w:val="000000"/>
+              </w:rPr>
+            </w:pPr>
+            <w:r>
+              <w:rPr>
+                <w:rFonts w:eastAsia="Calibri"/>
+                <w:color w:val="000000"/>
+              </w:rPr>
+              <w:t>OTH</w:t>
+            </w:r>
+          </w:p>
+        </w:tc>
+        <w:tc>
+          <w:tcPr>
+            <w:tcW w:w="7650" w:type="dxa"/>
+          </w:tcPr>
+          <w:p>
+            <w:pPr>
+              <w:rPr>
+                <w:rFonts w:ascii="Arial" w:hAnsi="Arial" w:cs="Arial"/>
+                <w:b/>
+              </w:rPr>
+            </w:pPr>
+          </w:p>
+        </w:tc>
+      </w:tr>
+      <w:tr>
+        <w:tc>
+          <w:tcPr>
+            <w:tcW w:w="1795" w:type="dxa"/>
+          </w:tcPr>
+          <w:p>
+            <w:pPr>
+              <w:jc w:val="center"/>
+              <w:rPr>
+                <w:rFonts w:eastAsia="Calibri"/>
+                <w:color w:val="000000"/>
+              </w:rPr>
+            </w:pPr>
+            <w:r>
+              <w:rPr>
+                <w:rFonts w:eastAsia="Calibri"/>
+                <w:color w:val="000000"/>
+              </w:rPr>
+              <w:t>APS</w:t>
+            </w:r>
+          </w:p>
+        </w:tc>
+        <w:tc>
+          <w:tcPr>
+            <w:tcW w:w="7650" w:type="dxa"/>
+          </w:tcPr>
+          <w:p>
+            <w:pPr>
+              <w:jc w:val="center"/>
+              <w:rPr>
+                <w:rFonts w:eastAsia="Calibri"/>
+                <w:color w:val="000000"/>
+              </w:rPr>
+            </w:pPr>
+            <w:r>
+              <w:rPr>
+                <w:rFonts w:eastAsia="Calibri"/>
+                <w:color w:val="000000"/>
+              </w:rPr>
+              <w:t>"OTH / APS"</w:t>
+            </w:r>
+            <w:r>
+              <w:rPr>
+                <w:rFonts w:eastAsia="Calibri"/>
+                <w:color w:val="000000"/>
+              </w:rPr>
+              <w:t xml:space="preserve"> = 1</w:t>
+            </w:r>
+          </w:p>
+        </w:tc>
+      </w:tr>
+      <w:tr>
+        <w:tc>
+          <w:tcPr>
+            <w:tcW w:w="1795" w:type="dxa"/>
+          </w:tcPr>
+          <w:p>
+            <w:pPr>
+              <w:jc w:val="center"/>
+              <w:rPr>
+                <w:rFonts w:eastAsia="Calibri"/>
+                <w:color w:val="000000"/>
+              </w:rPr>
+            </w:pPr>
+            <w:r>
+              <w:rPr>
+                <w:rFonts w:eastAsia="Calibri"/>
+                <w:color w:val="000000"/>
+              </w:rPr>
+              <w:t>APW</w:t>
+            </w:r>
+          </w:p>
+        </w:tc>
+        <w:tc>
+          <w:tcPr>
+            <w:tcW w:w="7650" w:type="dxa"/>
+          </w:tcPr>
+          <w:p>
+            <w:pPr>
+              <w:jc w:val="center"/>
+              <w:rPr>
+                <w:rFonts w:eastAsia="Calibri"/>
+                <w:color w:val="000000"/>
+              </w:rPr>
+            </w:pPr>
+            <w:r>
+              <w:rPr>
+                <w:rFonts w:eastAsia="Calibri"/>
+                <w:color w:val="000000"/>
+              </w:rPr>
+              <w:t>"OTH / APW"</w:t>
+            </w:r>
+            <w:r>
+              <w:rPr>
+                <w:rFonts w:eastAsia="Calibri"/>
+                <w:color w:val="000000"/>
+              </w:rPr>
+              <w:t xml:space="preserve"> = 1</w:t>
+            </w:r>
+          </w:p>
+        </w:tc>
+      </w:tr>
+      <w:tr>
+        <w:tc>
+          <w:tcPr>
+            <w:tcW w:w="1795" w:type="dxa"/>
+          </w:tcPr>
+          <w:p>
+            <w:pPr>
+              <w:jc w:val="center"/>
+              <w:rPr>
+                <w:rFonts w:eastAsia="Calibri"/>
+                <w:color w:val="000000"/>
+              </w:rPr>
+            </w:pPr>
+            <w:r>
+              <w:rPr>
+                <w:rFonts w:eastAsia="Calibri"/>
+                <w:color w:val="000000"/>
+              </w:rPr>
+              <w:t>AED</w:t>
+            </w:r>
+          </w:p>
+        </w:tc>
+        <w:tc>
+          <w:tcPr>
+            <w:tcW w:w="7650" w:type="dxa"/>
+          </w:tcPr>
+          <w:p>
+            <w:pPr>
+              <w:jc w:val="center"/>
+              <w:rPr>
+                <w:rFonts w:eastAsia="Calibri"/>
+                <w:color w:val="000000"/>
+              </w:rPr>
+            </w:pPr>
+            <w:r>
+              <w:rPr>
+                <w:rFonts w:eastAsia="Calibri"/>
+                <w:color w:val="000000"/>
+              </w:rPr>
+              <w:t>"OTH / AED"</w:t>
+            </w:r>
+            <w:r>
+              <w:rPr>
+                <w:rFonts w:eastAsia="Calibri"/>
+                <w:color w:val="000000"/>
+              </w:rPr>
+              <w:t xml:space="preserve"> = 1 </w:t>
+            </w:r>
+          </w:p>
+        </w:tc>
+      </w:tr>
+      <w:tr>
+        <w:tc>
+          <w:tcPr>
+            <w:tcW w:w="1795" w:type="dxa"/>
+          </w:tcPr>
+          <w:p>
+            <w:pPr>
+              <w:jc w:val="center"/>
+              <w:rPr>
+                <w:rFonts w:eastAsia="Calibri"/>
+                <w:color w:val="000000"/>
+              </w:rPr>
+            </w:pPr>
+            <w:r>
+              <w:rPr>
+                <w:rFonts w:eastAsia="Calibri"/>
+                <w:color w:val="000000"/>
+              </w:rPr>
+              <w:t>DTT</w:t>
+            </w:r>
+          </w:p>
+        </w:tc>
+        <w:tc>
+          <w:tcPr>
+            <w:tcW w:w="7650" w:type="dxa"/>
+          </w:tcPr>
+          <w:p>
+            <w:pPr>
+              <w:jc w:val="center"/>
+              <w:rPr>
+                <w:rFonts w:eastAsia="Calibri"/>
+                <w:color w:val="000000"/>
+              </w:rPr>
+            </w:pPr>
+            <w:r>
+              <w:rPr>
+                <w:rFonts w:eastAsia="Calibri"/>
+                <w:color w:val="000000"/>
+              </w:rPr>
+              <w:t>"OTH / DTT"</w:t>
+            </w:r>
+            <w:r>
+              <w:rPr>
+                <w:rFonts w:eastAsia="Calibri"/>
+                <w:color w:val="000000"/>
+              </w:rPr>
+              <w:t xml:space="preserve"> = 1</w:t>
+            </w:r>
+          </w:p>
+        </w:tc>
+      </w:tr>
+      <w:tr>
+        <w:tc>
+          <w:tcPr>
+            <w:tcW w:w="1795" w:type="dxa"/>
+          </w:tcPr>
+          <w:p>
+            <w:pPr>
+              <w:jc w:val="center"/>
+              <w:rPr>
+                <w:rFonts w:eastAsia="Calibri"/>
+                <w:color w:val="000000"/>
+              </w:rPr>
+            </w:pPr>
+            <w:r>
+              <w:rPr>
+                <w:rFonts w:eastAsia="Calibri"/>
+                <w:color w:val="000000"/>
+              </w:rPr>
+              <w:t>SEA</w:t>
+            </w:r>
+          </w:p>
+        </w:tc>
+        <w:tc>
+          <w:tcPr>
+            <w:tcW w:w="7650" w:type="dxa"/>
+          </w:tcPr>
+          <w:p>
+            <w:pPr>
+              <w:jc w:val="center"/>
+              <w:rPr>
+                <w:rFonts w:eastAsia="Calibri"/>
+                <w:color w:val="000000"/>
+              </w:rPr>
+            </w:pPr>
+            <w:r>
+              <w:rPr>
+                <w:rFonts w:eastAsia="Calibri"/>
+                <w:color w:val="000000"/>
+              </w:rPr>
+              <w:t xml:space="preserve">"OTH / </w:t>
+            </w:r>
+            <w:r>
+              <w:rPr>
+                <w:rFonts w:eastAsia="Calibri"/>
+                <w:color w:val="000000"/>
+              </w:rPr>
+              <w:t>SEA</w:t>
+            </w:r>
+            <w:r>
+              <w:rPr>
+                <w:rFonts w:eastAsia="Calibri"/>
+                <w:color w:val="000000"/>
+              </w:rPr>
+              <w:t>" = 1</w:t>
+            </w:r>
+          </w:p>
+        </w:tc>
+      </w:tr>
+      <w:tr>
+        <w:tc>
+          <w:tcPr>
+            <w:tcW w:w="1795" w:type="dxa"/>
+          </w:tcPr>
+          <w:p>
+            <w:pPr>
+              <w:jc w:val="center"/>
+              <w:rPr>
+                <w:rFonts w:eastAsia="Calibri"/>
+                <w:color w:val="000000"/>
+              </w:rPr>
+            </w:pPr>
+            <w:r>
+              <w:rPr>
+                <w:rFonts w:eastAsia="Calibri"/>
+                <w:color w:val="000000"/>
+              </w:rPr>
+              <w:t>SEAA</w:t>
+            </w:r>
+          </w:p>
+        </w:tc>
+        <w:tc>
+          <w:tcPr>
+            <w:tcW w:w="7650" w:type="dxa"/>
+          </w:tcPr>
+          <w:p>
+            <w:pPr>
+              <w:jc w:val="center"/>
+              <w:rPr>
+                <w:rFonts w:eastAsia="Calibri"/>
+                <w:color w:val="000000"/>
+              </w:rPr>
+            </w:pPr>
+            <w:r>
+              <w:rPr>
+                <w:rFonts w:eastAsia="Calibri"/>
+                <w:color w:val="000000"/>
+              </w:rPr>
+              <w:t>"OTH / SEA" = 1</w:t>
+            </w:r>
+          </w:p>
+        </w:tc>
+      </w:tr>
+      <w:tr>
+        <w:tc>
+          <w:tcPr>
+            <w:tcW w:w="1795" w:type="dxa"/>
+          </w:tcPr>
+          <w:p>
+            <w:pPr>
+              <w:jc w:val="center"/>
+              <w:rPr>
+                <w:rFonts w:eastAsia="Calibri"/>
+                <w:color w:val="000000"/>
+              </w:rPr>
+            </w:pPr>
+            <w:r>
+              <w:rPr>
+                <w:rFonts w:eastAsia="Calibri"/>
+                <w:color w:val="000000"/>
+              </w:rPr>
+              <w:t>SEAR</w:t>
+            </w:r>
+          </w:p>
+        </w:tc>
+        <w:tc>
+          <w:tcPr>
+            <w:tcW w:w="7650" w:type="dxa"/>
+          </w:tcPr>
+          <w:p>
+            <w:pPr>
+              <w:jc w:val="center"/>
+              <w:rPr>
+                <w:rFonts w:eastAsia="Calibri"/>
+                <w:color w:val="000000"/>
+              </w:rPr>
+            </w:pPr>
+            <w:r>
+              <w:rPr>
+                <w:rFonts w:eastAsia="Calibri"/>
+                <w:color w:val="000000"/>
+              </w:rPr>
+              <w:t>"OTH / SEA" = 1</w:t>
+            </w:r>
+          </w:p>
+        </w:tc>
+      </w:tr>
+    </w:tbl>
+    <w:p>
+      <w:pPr>
+        <w:rPr>
+          <w:rFonts w:ascii="Arial" w:hAnsi="Arial" w:cs="Arial"/>
+          <w:b/>
+        </w:rPr>
+      </w:pPr>
+    </w:p>
+    <w:p>
+      <w:pPr>
+        <w:rPr>
+          <w:rFonts w:ascii="Arial" w:hAnsi="Arial" w:cs="Arial"/>
+          <w:b/>
         </w:rPr>
       </w:pPr>
     </w:p>
@@ -10918,27 +11653,7 @@
                 <w:sz w:val="19"/>
                 <w:szCs w:val="19"/>
               </w:rPr>
-              <w:t xml:space="preserve"> [</w:t>
-            </w:r>
-            <w:proofErr w:type="spellStart"/>
-            <w:r>
-              <w:rPr>
-                <w:rFonts w:ascii="Consolas" w:hAnsi="Consolas" w:cs="Consolas"/>
-                <w:color w:val="000000"/>
-                <w:sz w:val="19"/>
-                <w:szCs w:val="19"/>
-              </w:rPr>
-              <w:t>CoachingKey</w:t>
-            </w:r>
-            <w:proofErr w:type="spellEnd"/>
-            <w:r>
-              <w:rPr>
-                <w:rFonts w:ascii="Consolas" w:hAnsi="Consolas" w:cs="Consolas"/>
-                <w:color w:val="000000"/>
-                <w:sz w:val="19"/>
-                <w:szCs w:val="19"/>
-              </w:rPr>
-              <w:t xml:space="preserve">] </w:t>
+              <w:t xml:space="preserve"> [CoachingKey] </w:t>
             </w:r>
             <w:r>
               <w:rPr>
@@ -10992,27 +11707,7 @@
                 <w:sz w:val="19"/>
                 <w:szCs w:val="19"/>
               </w:rPr>
-              <w:t xml:space="preserve"> [</w:t>
-            </w:r>
-            <w:proofErr w:type="spellStart"/>
-            <w:r>
-              <w:rPr>
-                <w:rFonts w:ascii="Consolas" w:hAnsi="Consolas" w:cs="Consolas"/>
-                <w:color w:val="000000"/>
-                <w:sz w:val="19"/>
-                <w:szCs w:val="19"/>
-              </w:rPr>
-              <w:t>CoachingCert</w:t>
-            </w:r>
-            <w:proofErr w:type="spellEnd"/>
-            <w:r>
-              <w:rPr>
-                <w:rFonts w:ascii="Consolas" w:hAnsi="Consolas" w:cs="Consolas"/>
-                <w:color w:val="000000"/>
-                <w:sz w:val="19"/>
-                <w:szCs w:val="19"/>
-              </w:rPr>
-              <w:t>]</w:t>
+              <w:t xml:space="preserve"> [CoachingCert]</w:t>
             </w:r>
             <w:r>
               <w:rPr>
@@ -11072,27 +11767,7 @@
                 <w:sz w:val="19"/>
                 <w:szCs w:val="19"/>
               </w:rPr>
-              <w:t xml:space="preserve"> [</w:t>
-            </w:r>
-            <w:proofErr w:type="spellStart"/>
-            <w:r>
-              <w:rPr>
-                <w:rFonts w:ascii="Consolas" w:hAnsi="Consolas" w:cs="Consolas"/>
-                <w:color w:val="000000"/>
-                <w:sz w:val="19"/>
-                <w:szCs w:val="19"/>
-              </w:rPr>
-              <w:t>Emp_ID</w:t>
-            </w:r>
-            <w:proofErr w:type="spellEnd"/>
-            <w:r>
-              <w:rPr>
-                <w:rFonts w:ascii="Consolas" w:hAnsi="Consolas" w:cs="Consolas"/>
-                <w:color w:val="000000"/>
-                <w:sz w:val="19"/>
-                <w:szCs w:val="19"/>
-              </w:rPr>
-              <w:t>]</w:t>
+              <w:t xml:space="preserve"> [Emp_ID]</w:t>
             </w:r>
           </w:p>
           <w:p>
@@ -11115,7 +11790,6 @@
               </w:rPr>
               <w:t>,</w:t>
             </w:r>
-            <w:proofErr w:type="spellStart"/>
             <w:r>
               <w:rPr>
                 <w:rFonts w:ascii="Consolas" w:hAnsi="Consolas" w:cs="Consolas"/>
@@ -11125,7 +11799,6 @@
               </w:rPr>
               <w:t>Emp_Job_Code</w:t>
             </w:r>
-            <w:proofErr w:type="spellEnd"/>
           </w:p>
           <w:p>
             <w:pPr>
@@ -11145,10 +11818,8 @@
                 <w:sz w:val="19"/>
                 <w:szCs w:val="19"/>
               </w:rPr>
-              <w:lastRenderedPageBreak/>
               <w:t>,</w:t>
             </w:r>
-            <w:proofErr w:type="spellStart"/>
             <w:r>
               <w:rPr>
                 <w:rFonts w:ascii="Consolas" w:hAnsi="Consolas" w:cs="Consolas"/>
@@ -11158,7 +11829,6 @@
               </w:rPr>
               <w:t>ps_emp_id_prefix</w:t>
             </w:r>
-            <w:proofErr w:type="spellEnd"/>
           </w:p>
           <w:p>
             <w:pPr>
@@ -11180,7 +11850,6 @@
               </w:rPr>
               <w:t>,</w:t>
             </w:r>
-            <w:proofErr w:type="spellStart"/>
             <w:r>
               <w:rPr>
                 <w:rFonts w:ascii="Consolas" w:hAnsi="Consolas" w:cs="Consolas"/>
@@ -11190,7 +11859,6 @@
               </w:rPr>
               <w:t>Legacy_Emp_ID</w:t>
             </w:r>
-            <w:proofErr w:type="spellEnd"/>
           </w:p>
           <w:p>
             <w:pPr>
@@ -11212,7 +11880,6 @@
               </w:rPr>
               <w:t>,</w:t>
             </w:r>
-            <w:proofErr w:type="spellStart"/>
             <w:r>
               <w:rPr>
                 <w:rFonts w:ascii="Consolas" w:hAnsi="Consolas" w:cs="Consolas"/>
@@ -11222,7 +11889,6 @@
               </w:rPr>
               <w:t>Emp_Site</w:t>
             </w:r>
-            <w:proofErr w:type="spellEnd"/>
           </w:p>
           <w:p>
             <w:pPr>
@@ -11274,7 +11940,6 @@
               </w:rPr>
               <w:t>,</w:t>
             </w:r>
-            <w:proofErr w:type="spellStart"/>
             <w:r>
               <w:rPr>
                 <w:rFonts w:ascii="Consolas" w:hAnsi="Consolas" w:cs="Consolas"/>
@@ -11284,7 +11949,6 @@
               </w:rPr>
               <w:t>Start_date</w:t>
             </w:r>
-            <w:proofErr w:type="spellEnd"/>
           </w:p>
           <w:p>
             <w:pPr>
@@ -11306,7 +11970,6 @@
               </w:rPr>
               <w:t>,</w:t>
             </w:r>
-            <w:proofErr w:type="spellStart"/>
             <w:r>
               <w:rPr>
                 <w:rFonts w:ascii="Consolas" w:hAnsi="Consolas" w:cs="Consolas"/>
@@ -11316,7 +11979,6 @@
               </w:rPr>
               <w:t>End_Date</w:t>
             </w:r>
-            <w:proofErr w:type="spellEnd"/>
           </w:p>
           <w:p>
             <w:pPr>
@@ -11338,7 +12000,6 @@
               </w:rPr>
               <w:t>,</w:t>
             </w:r>
-            <w:proofErr w:type="spellStart"/>
             <w:r>
               <w:rPr>
                 <w:rFonts w:ascii="Consolas" w:hAnsi="Consolas" w:cs="Consolas"/>
@@ -11348,7 +12009,6 @@
               </w:rPr>
               <w:t>Hire_Date</w:t>
             </w:r>
-            <w:proofErr w:type="spellEnd"/>
           </w:p>
           <w:p>
             <w:pPr>
@@ -11417,7 +12077,6 @@
               </w:rPr>
               <w:t>(</w:t>
             </w:r>
-            <w:proofErr w:type="spellStart"/>
             <w:r>
               <w:rPr>
                 <w:rFonts w:ascii="Consolas" w:hAnsi="Consolas" w:cs="Consolas"/>
@@ -11427,7 +12086,6 @@
               </w:rPr>
               <w:t>nvarchar</w:t>
             </w:r>
-            <w:proofErr w:type="spellEnd"/>
             <w:r>
               <w:rPr>
                 <w:rFonts w:ascii="Consolas" w:hAnsi="Consolas" w:cs="Consolas"/>
@@ -11455,7 +12113,6 @@
               </w:rPr>
               <w:t>),</w:t>
             </w:r>
-            <w:proofErr w:type="spellStart"/>
             <w:r>
               <w:rPr>
                 <w:rFonts w:ascii="Consolas" w:hAnsi="Consolas" w:cs="Consolas"/>
@@ -11465,7 +12122,6 @@
               </w:rPr>
               <w:t>DecryptByKey</w:t>
             </w:r>
-            <w:proofErr w:type="spellEnd"/>
             <w:r>
               <w:rPr>
                 <w:rFonts w:ascii="Consolas" w:hAnsi="Consolas" w:cs="Consolas"/>
@@ -11475,7 +12131,6 @@
               </w:rPr>
               <w:t>(</w:t>
             </w:r>
-            <w:proofErr w:type="spellStart"/>
             <w:r>
               <w:rPr>
                 <w:rFonts w:ascii="Consolas" w:hAnsi="Consolas" w:cs="Consolas"/>
@@ -11485,7 +12140,6 @@
               </w:rPr>
               <w:t>Emp_Name</w:t>
             </w:r>
-            <w:proofErr w:type="spellEnd"/>
             <w:r>
               <w:rPr>
                 <w:rFonts w:ascii="Consolas" w:hAnsi="Consolas" w:cs="Consolas"/>
@@ -11520,27 +12174,7 @@
                 <w:sz w:val="19"/>
                 <w:szCs w:val="19"/>
               </w:rPr>
-              <w:t xml:space="preserve"> [</w:t>
-            </w:r>
-            <w:proofErr w:type="spellStart"/>
-            <w:r>
-              <w:rPr>
-                <w:rFonts w:ascii="Consolas" w:hAnsi="Consolas" w:cs="Consolas"/>
-                <w:color w:val="000000"/>
-                <w:sz w:val="19"/>
-                <w:szCs w:val="19"/>
-              </w:rPr>
-              <w:t>Emp_Name</w:t>
-            </w:r>
-            <w:proofErr w:type="spellEnd"/>
-            <w:r>
-              <w:rPr>
-                <w:rFonts w:ascii="Consolas" w:hAnsi="Consolas" w:cs="Consolas"/>
-                <w:color w:val="000000"/>
-                <w:sz w:val="19"/>
-                <w:szCs w:val="19"/>
-              </w:rPr>
-              <w:t>]</w:t>
+              <w:t xml:space="preserve"> [Emp_Name]</w:t>
             </w:r>
           </w:p>
           <w:p>
@@ -11590,7 +12224,6 @@
               </w:rPr>
               <w:t>(</w:t>
             </w:r>
-            <w:proofErr w:type="spellStart"/>
             <w:r>
               <w:rPr>
                 <w:rFonts w:ascii="Consolas" w:hAnsi="Consolas" w:cs="Consolas"/>
@@ -11600,7 +12233,6 @@
               </w:rPr>
               <w:t>nvarchar</w:t>
             </w:r>
-            <w:proofErr w:type="spellEnd"/>
             <w:r>
               <w:rPr>
                 <w:rFonts w:ascii="Consolas" w:hAnsi="Consolas" w:cs="Consolas"/>
@@ -11628,7 +12260,6 @@
               </w:rPr>
               <w:t>),</w:t>
             </w:r>
-            <w:proofErr w:type="spellStart"/>
             <w:r>
               <w:rPr>
                 <w:rFonts w:ascii="Consolas" w:hAnsi="Consolas" w:cs="Consolas"/>
@@ -11638,7 +12269,6 @@
               </w:rPr>
               <w:t>DecryptByKey</w:t>
             </w:r>
-            <w:proofErr w:type="spellEnd"/>
             <w:r>
               <w:rPr>
                 <w:rFonts w:ascii="Consolas" w:hAnsi="Consolas" w:cs="Consolas"/>
@@ -11648,7 +12278,6 @@
               </w:rPr>
               <w:t>(</w:t>
             </w:r>
-            <w:proofErr w:type="spellStart"/>
             <w:r>
               <w:rPr>
                 <w:rFonts w:ascii="Consolas" w:hAnsi="Consolas" w:cs="Consolas"/>
@@ -11658,7 +12287,6 @@
               </w:rPr>
               <w:t>Emp_Email</w:t>
             </w:r>
-            <w:proofErr w:type="spellEnd"/>
             <w:r>
               <w:rPr>
                 <w:rFonts w:ascii="Consolas" w:hAnsi="Consolas" w:cs="Consolas"/>
@@ -11693,27 +12321,7 @@
                 <w:sz w:val="19"/>
                 <w:szCs w:val="19"/>
               </w:rPr>
-              <w:t xml:space="preserve"> [</w:t>
-            </w:r>
-            <w:proofErr w:type="spellStart"/>
-            <w:r>
-              <w:rPr>
-                <w:rFonts w:ascii="Consolas" w:hAnsi="Consolas" w:cs="Consolas"/>
-                <w:color w:val="000000"/>
-                <w:sz w:val="19"/>
-                <w:szCs w:val="19"/>
-              </w:rPr>
-              <w:t>Emp_Email</w:t>
-            </w:r>
-            <w:proofErr w:type="spellEnd"/>
-            <w:r>
-              <w:rPr>
-                <w:rFonts w:ascii="Consolas" w:hAnsi="Consolas" w:cs="Consolas"/>
-                <w:color w:val="000000"/>
-                <w:sz w:val="19"/>
-                <w:szCs w:val="19"/>
-              </w:rPr>
-              <w:t>]</w:t>
+              <w:t xml:space="preserve"> [Emp_Email]</w:t>
             </w:r>
           </w:p>
           <w:p>
@@ -11764,7 +12372,6 @@
               </w:rPr>
               <w:t>(</w:t>
             </w:r>
-            <w:proofErr w:type="spellStart"/>
             <w:r>
               <w:rPr>
                 <w:rFonts w:ascii="Consolas" w:hAnsi="Consolas" w:cs="Consolas"/>
@@ -11774,7 +12381,6 @@
               </w:rPr>
               <w:t>nvarchar</w:t>
             </w:r>
-            <w:proofErr w:type="spellEnd"/>
             <w:r>
               <w:rPr>
                 <w:rFonts w:ascii="Consolas" w:hAnsi="Consolas" w:cs="Consolas"/>
@@ -11802,7 +12408,6 @@
               </w:rPr>
               <w:t>),</w:t>
             </w:r>
-            <w:proofErr w:type="spellStart"/>
             <w:r>
               <w:rPr>
                 <w:rFonts w:ascii="Consolas" w:hAnsi="Consolas" w:cs="Consolas"/>
@@ -11812,7 +12417,6 @@
               </w:rPr>
               <w:t>DecryptByKey</w:t>
             </w:r>
-            <w:proofErr w:type="spellEnd"/>
             <w:r>
               <w:rPr>
                 <w:rFonts w:ascii="Consolas" w:hAnsi="Consolas" w:cs="Consolas"/>
@@ -11822,7 +12426,6 @@
               </w:rPr>
               <w:t>(</w:t>
             </w:r>
-            <w:proofErr w:type="spellStart"/>
             <w:r>
               <w:rPr>
                 <w:rFonts w:ascii="Consolas" w:hAnsi="Consolas" w:cs="Consolas"/>
@@ -11832,7 +12435,6 @@
               </w:rPr>
               <w:t>Emp_LanID</w:t>
             </w:r>
-            <w:proofErr w:type="spellEnd"/>
             <w:r>
               <w:rPr>
                 <w:rFonts w:ascii="Consolas" w:hAnsi="Consolas" w:cs="Consolas"/>
@@ -11867,27 +12469,7 @@
                 <w:sz w:val="19"/>
                 <w:szCs w:val="19"/>
               </w:rPr>
-              <w:t xml:space="preserve"> [</w:t>
-            </w:r>
-            <w:proofErr w:type="spellStart"/>
-            <w:r>
-              <w:rPr>
-                <w:rFonts w:ascii="Consolas" w:hAnsi="Consolas" w:cs="Consolas"/>
-                <w:color w:val="000000"/>
-                <w:sz w:val="19"/>
-                <w:szCs w:val="19"/>
-              </w:rPr>
-              <w:t>Emp_LanID</w:t>
-            </w:r>
-            <w:proofErr w:type="spellEnd"/>
-            <w:r>
-              <w:rPr>
-                <w:rFonts w:ascii="Consolas" w:hAnsi="Consolas" w:cs="Consolas"/>
-                <w:color w:val="000000"/>
-                <w:sz w:val="19"/>
-                <w:szCs w:val="19"/>
-              </w:rPr>
-              <w:t>]</w:t>
+              <w:t xml:space="preserve"> [Emp_LanID]</w:t>
             </w:r>
           </w:p>
           <w:p>
@@ -11920,7 +12502,6 @@
               </w:rPr>
               <w:t>,</w:t>
             </w:r>
-            <w:proofErr w:type="spellStart"/>
             <w:r>
               <w:rPr>
                 <w:rFonts w:ascii="Consolas" w:hAnsi="Consolas" w:cs="Consolas"/>
@@ -11930,7 +12511,6 @@
               </w:rPr>
               <w:t>emp_job_code</w:t>
             </w:r>
-            <w:proofErr w:type="spellEnd"/>
           </w:p>
           <w:p>
             <w:pPr>
@@ -11969,27 +12549,7 @@
                 <w:sz w:val="19"/>
                 <w:szCs w:val="19"/>
               </w:rPr>
-              <w:t xml:space="preserve"> [</w:t>
-            </w:r>
-            <w:proofErr w:type="spellStart"/>
-            <w:r>
-              <w:rPr>
-                <w:rFonts w:ascii="Consolas" w:hAnsi="Consolas" w:cs="Consolas"/>
-                <w:color w:val="000000"/>
-                <w:sz w:val="19"/>
-                <w:szCs w:val="19"/>
-              </w:rPr>
-              <w:t>Sup_ID</w:t>
-            </w:r>
-            <w:proofErr w:type="spellEnd"/>
-            <w:r>
-              <w:rPr>
-                <w:rFonts w:ascii="Consolas" w:hAnsi="Consolas" w:cs="Consolas"/>
-                <w:color w:val="000000"/>
-                <w:sz w:val="19"/>
-                <w:szCs w:val="19"/>
-              </w:rPr>
-              <w:t>]</w:t>
+              <w:t xml:space="preserve"> [Sup_ID]</w:t>
             </w:r>
           </w:p>
           <w:p>
@@ -12010,6 +12570,7 @@
                 <w:sz w:val="19"/>
                 <w:szCs w:val="19"/>
               </w:rPr>
+              <w:lastRenderedPageBreak/>
               <w:t xml:space="preserve">      </w:t>
             </w:r>
             <w:r>
@@ -12039,7 +12600,6 @@
               </w:rPr>
               <w:t>(</w:t>
             </w:r>
-            <w:proofErr w:type="spellStart"/>
             <w:r>
               <w:rPr>
                 <w:rFonts w:ascii="Consolas" w:hAnsi="Consolas" w:cs="Consolas"/>
@@ -12049,7 +12609,6 @@
               </w:rPr>
               <w:t>nvarchar</w:t>
             </w:r>
-            <w:proofErr w:type="spellEnd"/>
             <w:r>
               <w:rPr>
                 <w:rFonts w:ascii="Consolas" w:hAnsi="Consolas" w:cs="Consolas"/>
@@ -12077,7 +12636,6 @@
               </w:rPr>
               <w:t>),</w:t>
             </w:r>
-            <w:proofErr w:type="spellStart"/>
             <w:r>
               <w:rPr>
                 <w:rFonts w:ascii="Consolas" w:hAnsi="Consolas" w:cs="Consolas"/>
@@ -12087,7 +12645,6 @@
               </w:rPr>
               <w:t>DecryptByKey</w:t>
             </w:r>
-            <w:proofErr w:type="spellEnd"/>
             <w:r>
               <w:rPr>
                 <w:rFonts w:ascii="Consolas" w:hAnsi="Consolas" w:cs="Consolas"/>
@@ -12097,7 +12654,6 @@
               </w:rPr>
               <w:t>(</w:t>
             </w:r>
-            <w:proofErr w:type="spellStart"/>
             <w:r>
               <w:rPr>
                 <w:rFonts w:ascii="Consolas" w:hAnsi="Consolas" w:cs="Consolas"/>
@@ -12107,7 +12663,6 @@
               </w:rPr>
               <w:t>Sup_Name</w:t>
             </w:r>
-            <w:proofErr w:type="spellEnd"/>
             <w:r>
               <w:rPr>
                 <w:rFonts w:ascii="Consolas" w:hAnsi="Consolas" w:cs="Consolas"/>
@@ -12142,27 +12697,7 @@
                 <w:sz w:val="19"/>
                 <w:szCs w:val="19"/>
               </w:rPr>
-              <w:t xml:space="preserve"> [</w:t>
-            </w:r>
-            <w:proofErr w:type="spellStart"/>
-            <w:r>
-              <w:rPr>
-                <w:rFonts w:ascii="Consolas" w:hAnsi="Consolas" w:cs="Consolas"/>
-                <w:color w:val="000000"/>
-                <w:sz w:val="19"/>
-                <w:szCs w:val="19"/>
-              </w:rPr>
-              <w:t>Sup_Name</w:t>
-            </w:r>
-            <w:proofErr w:type="spellEnd"/>
-            <w:r>
-              <w:rPr>
-                <w:rFonts w:ascii="Consolas" w:hAnsi="Consolas" w:cs="Consolas"/>
-                <w:color w:val="000000"/>
-                <w:sz w:val="19"/>
-                <w:szCs w:val="19"/>
-              </w:rPr>
-              <w:t>]</w:t>
+              <w:t xml:space="preserve"> [Sup_Name]</w:t>
             </w:r>
           </w:p>
           <w:p>
@@ -12213,7 +12748,6 @@
               </w:rPr>
               <w:t>(</w:t>
             </w:r>
-            <w:proofErr w:type="spellStart"/>
             <w:r>
               <w:rPr>
                 <w:rFonts w:ascii="Consolas" w:hAnsi="Consolas" w:cs="Consolas"/>
@@ -12223,7 +12757,6 @@
               </w:rPr>
               <w:t>nvarchar</w:t>
             </w:r>
-            <w:proofErr w:type="spellEnd"/>
             <w:r>
               <w:rPr>
                 <w:rFonts w:ascii="Consolas" w:hAnsi="Consolas" w:cs="Consolas"/>
@@ -12251,7 +12784,6 @@
               </w:rPr>
               <w:t>),</w:t>
             </w:r>
-            <w:proofErr w:type="spellStart"/>
             <w:r>
               <w:rPr>
                 <w:rFonts w:ascii="Consolas" w:hAnsi="Consolas" w:cs="Consolas"/>
@@ -12261,7 +12793,6 @@
               </w:rPr>
               <w:t>DecryptByKey</w:t>
             </w:r>
-            <w:proofErr w:type="spellEnd"/>
             <w:r>
               <w:rPr>
                 <w:rFonts w:ascii="Consolas" w:hAnsi="Consolas" w:cs="Consolas"/>
@@ -12271,7 +12802,6 @@
               </w:rPr>
               <w:t>(</w:t>
             </w:r>
-            <w:proofErr w:type="spellStart"/>
             <w:r>
               <w:rPr>
                 <w:rFonts w:ascii="Consolas" w:hAnsi="Consolas" w:cs="Consolas"/>
@@ -12281,7 +12811,6 @@
               </w:rPr>
               <w:t>Sup_Lanid</w:t>
             </w:r>
-            <w:proofErr w:type="spellEnd"/>
             <w:r>
               <w:rPr>
                 <w:rFonts w:ascii="Consolas" w:hAnsi="Consolas" w:cs="Consolas"/>
@@ -12316,27 +12845,7 @@
                 <w:sz w:val="19"/>
                 <w:szCs w:val="19"/>
               </w:rPr>
-              <w:t xml:space="preserve"> [</w:t>
-            </w:r>
-            <w:proofErr w:type="spellStart"/>
-            <w:r>
-              <w:rPr>
-                <w:rFonts w:ascii="Consolas" w:hAnsi="Consolas" w:cs="Consolas"/>
-                <w:color w:val="000000"/>
-                <w:sz w:val="19"/>
-                <w:szCs w:val="19"/>
-              </w:rPr>
-              <w:t>Sup_LanID</w:t>
-            </w:r>
-            <w:proofErr w:type="spellEnd"/>
-            <w:r>
-              <w:rPr>
-                <w:rFonts w:ascii="Consolas" w:hAnsi="Consolas" w:cs="Consolas"/>
-                <w:color w:val="000000"/>
-                <w:sz w:val="19"/>
-                <w:szCs w:val="19"/>
-              </w:rPr>
-              <w:t>]</w:t>
+              <w:t xml:space="preserve"> [Sup_LanID]</w:t>
             </w:r>
           </w:p>
           <w:p>
@@ -12387,7 +12896,6 @@
               </w:rPr>
               <w:t>(</w:t>
             </w:r>
-            <w:proofErr w:type="spellStart"/>
             <w:r>
               <w:rPr>
                 <w:rFonts w:ascii="Consolas" w:hAnsi="Consolas" w:cs="Consolas"/>
@@ -12397,7 +12905,6 @@
               </w:rPr>
               <w:t>nvarchar</w:t>
             </w:r>
-            <w:proofErr w:type="spellEnd"/>
             <w:r>
               <w:rPr>
                 <w:rFonts w:ascii="Consolas" w:hAnsi="Consolas" w:cs="Consolas"/>
@@ -12425,7 +12932,6 @@
               </w:rPr>
               <w:t>),</w:t>
             </w:r>
-            <w:proofErr w:type="spellStart"/>
             <w:r>
               <w:rPr>
                 <w:rFonts w:ascii="Consolas" w:hAnsi="Consolas" w:cs="Consolas"/>
@@ -12435,7 +12941,6 @@
               </w:rPr>
               <w:t>DecryptByKey</w:t>
             </w:r>
-            <w:proofErr w:type="spellEnd"/>
             <w:r>
               <w:rPr>
                 <w:rFonts w:ascii="Consolas" w:hAnsi="Consolas" w:cs="Consolas"/>
@@ -12445,7 +12950,6 @@
               </w:rPr>
               <w:t>(</w:t>
             </w:r>
-            <w:proofErr w:type="spellStart"/>
             <w:r>
               <w:rPr>
                 <w:rFonts w:ascii="Consolas" w:hAnsi="Consolas" w:cs="Consolas"/>
@@ -12455,7 +12959,6 @@
               </w:rPr>
               <w:t>Sup_Email</w:t>
             </w:r>
-            <w:proofErr w:type="spellEnd"/>
             <w:r>
               <w:rPr>
                 <w:rFonts w:ascii="Consolas" w:hAnsi="Consolas" w:cs="Consolas"/>
@@ -12490,27 +12993,7 @@
                 <w:sz w:val="19"/>
                 <w:szCs w:val="19"/>
               </w:rPr>
-              <w:t xml:space="preserve"> [</w:t>
-            </w:r>
-            <w:proofErr w:type="spellStart"/>
-            <w:r>
-              <w:rPr>
-                <w:rFonts w:ascii="Consolas" w:hAnsi="Consolas" w:cs="Consolas"/>
-                <w:color w:val="000000"/>
-                <w:sz w:val="19"/>
-                <w:szCs w:val="19"/>
-              </w:rPr>
-              <w:t>Sup_Email</w:t>
-            </w:r>
-            <w:proofErr w:type="spellEnd"/>
-            <w:r>
-              <w:rPr>
-                <w:rFonts w:ascii="Consolas" w:hAnsi="Consolas" w:cs="Consolas"/>
-                <w:color w:val="000000"/>
-                <w:sz w:val="19"/>
-                <w:szCs w:val="19"/>
-              </w:rPr>
-              <w:t>]</w:t>
+              <w:t xml:space="preserve"> [Sup_Email]</w:t>
             </w:r>
           </w:p>
           <w:p>
@@ -12561,7 +13044,6 @@
               </w:rPr>
               <w:t>(</w:t>
             </w:r>
-            <w:proofErr w:type="spellStart"/>
             <w:r>
               <w:rPr>
                 <w:rFonts w:ascii="Consolas" w:hAnsi="Consolas" w:cs="Consolas"/>
@@ -12571,7 +13053,6 @@
               </w:rPr>
               <w:t>nvarchar</w:t>
             </w:r>
-            <w:proofErr w:type="spellEnd"/>
             <w:r>
               <w:rPr>
                 <w:rFonts w:ascii="Consolas" w:hAnsi="Consolas" w:cs="Consolas"/>
@@ -12599,7 +13080,6 @@
               </w:rPr>
               <w:t>),</w:t>
             </w:r>
-            <w:proofErr w:type="spellStart"/>
             <w:r>
               <w:rPr>
                 <w:rFonts w:ascii="Consolas" w:hAnsi="Consolas" w:cs="Consolas"/>
@@ -12609,7 +13089,6 @@
               </w:rPr>
               <w:t>DecryptByKey</w:t>
             </w:r>
-            <w:proofErr w:type="spellEnd"/>
             <w:r>
               <w:rPr>
                 <w:rFonts w:ascii="Consolas" w:hAnsi="Consolas" w:cs="Consolas"/>
@@ -12619,7 +13098,6 @@
               </w:rPr>
               <w:t>(</w:t>
             </w:r>
-            <w:proofErr w:type="spellStart"/>
             <w:r>
               <w:rPr>
                 <w:rFonts w:ascii="Consolas" w:hAnsi="Consolas" w:cs="Consolas"/>
@@ -12629,7 +13107,6 @@
               </w:rPr>
               <w:t>Mgr_Name</w:t>
             </w:r>
-            <w:proofErr w:type="spellEnd"/>
             <w:r>
               <w:rPr>
                 <w:rFonts w:ascii="Consolas" w:hAnsi="Consolas" w:cs="Consolas"/>
@@ -12664,27 +13141,7 @@
                 <w:sz w:val="19"/>
                 <w:szCs w:val="19"/>
               </w:rPr>
-              <w:t xml:space="preserve"> [</w:t>
-            </w:r>
-            <w:proofErr w:type="spellStart"/>
-            <w:r>
-              <w:rPr>
-                <w:rFonts w:ascii="Consolas" w:hAnsi="Consolas" w:cs="Consolas"/>
-                <w:color w:val="000000"/>
-                <w:sz w:val="19"/>
-                <w:szCs w:val="19"/>
-              </w:rPr>
-              <w:t>Mgr_Name</w:t>
-            </w:r>
-            <w:proofErr w:type="spellEnd"/>
-            <w:r>
-              <w:rPr>
-                <w:rFonts w:ascii="Consolas" w:hAnsi="Consolas" w:cs="Consolas"/>
-                <w:color w:val="000000"/>
-                <w:sz w:val="19"/>
-                <w:szCs w:val="19"/>
-              </w:rPr>
-              <w:t>]</w:t>
+              <w:t xml:space="preserve"> [Mgr_Name]</w:t>
             </w:r>
           </w:p>
           <w:p>
@@ -12724,27 +13181,7 @@
                 <w:sz w:val="19"/>
                 <w:szCs w:val="19"/>
               </w:rPr>
-              <w:t>[</w:t>
-            </w:r>
-            <w:proofErr w:type="spellStart"/>
-            <w:r>
-              <w:rPr>
-                <w:rFonts w:ascii="Consolas" w:hAnsi="Consolas" w:cs="Consolas"/>
-                <w:color w:val="000000"/>
-                <w:sz w:val="19"/>
-                <w:szCs w:val="19"/>
-              </w:rPr>
-              <w:t>Mgr_ID</w:t>
-            </w:r>
-            <w:proofErr w:type="spellEnd"/>
-            <w:r>
-              <w:rPr>
-                <w:rFonts w:ascii="Consolas" w:hAnsi="Consolas" w:cs="Consolas"/>
-                <w:color w:val="000000"/>
-                <w:sz w:val="19"/>
-                <w:szCs w:val="19"/>
-              </w:rPr>
-              <w:t>]</w:t>
+              <w:t>[Mgr_ID]</w:t>
             </w:r>
           </w:p>
           <w:p>
@@ -12795,7 +13232,6 @@
               </w:rPr>
               <w:t>(</w:t>
             </w:r>
-            <w:proofErr w:type="spellStart"/>
             <w:r>
               <w:rPr>
                 <w:rFonts w:ascii="Consolas" w:hAnsi="Consolas" w:cs="Consolas"/>
@@ -12805,7 +13241,6 @@
               </w:rPr>
               <w:t>nvarchar</w:t>
             </w:r>
-            <w:proofErr w:type="spellEnd"/>
             <w:r>
               <w:rPr>
                 <w:rFonts w:ascii="Consolas" w:hAnsi="Consolas" w:cs="Consolas"/>
@@ -12833,7 +13268,6 @@
               </w:rPr>
               <w:t>),</w:t>
             </w:r>
-            <w:proofErr w:type="spellStart"/>
             <w:r>
               <w:rPr>
                 <w:rFonts w:ascii="Consolas" w:hAnsi="Consolas" w:cs="Consolas"/>
@@ -12843,7 +13277,6 @@
               </w:rPr>
               <w:t>DecryptByKey</w:t>
             </w:r>
-            <w:proofErr w:type="spellEnd"/>
             <w:r>
               <w:rPr>
                 <w:rFonts w:ascii="Consolas" w:hAnsi="Consolas" w:cs="Consolas"/>
@@ -12853,7 +13286,6 @@
               </w:rPr>
               <w:t>(</w:t>
             </w:r>
-            <w:proofErr w:type="spellStart"/>
             <w:r>
               <w:rPr>
                 <w:rFonts w:ascii="Consolas" w:hAnsi="Consolas" w:cs="Consolas"/>
@@ -12863,7 +13295,6 @@
               </w:rPr>
               <w:t>Mgr_Email</w:t>
             </w:r>
-            <w:proofErr w:type="spellEnd"/>
             <w:r>
               <w:rPr>
                 <w:rFonts w:ascii="Consolas" w:hAnsi="Consolas" w:cs="Consolas"/>
@@ -12898,27 +13329,7 @@
                 <w:sz w:val="19"/>
                 <w:szCs w:val="19"/>
               </w:rPr>
-              <w:t xml:space="preserve"> [</w:t>
-            </w:r>
-            <w:proofErr w:type="spellStart"/>
-            <w:r>
-              <w:rPr>
-                <w:rFonts w:ascii="Consolas" w:hAnsi="Consolas" w:cs="Consolas"/>
-                <w:color w:val="000000"/>
-                <w:sz w:val="19"/>
-                <w:szCs w:val="19"/>
-              </w:rPr>
-              <w:t>Mgr_Email</w:t>
-            </w:r>
-            <w:proofErr w:type="spellEnd"/>
-            <w:r>
-              <w:rPr>
-                <w:rFonts w:ascii="Consolas" w:hAnsi="Consolas" w:cs="Consolas"/>
-                <w:color w:val="000000"/>
-                <w:sz w:val="19"/>
-                <w:szCs w:val="19"/>
-              </w:rPr>
-              <w:t>]</w:t>
+              <w:t xml:space="preserve"> [Mgr_Email]</w:t>
             </w:r>
           </w:p>
           <w:p>
@@ -13095,27 +13506,7 @@
                 <w:sz w:val="19"/>
                 <w:szCs w:val="19"/>
               </w:rPr>
-              <w:t>[</w:t>
-            </w:r>
-            <w:proofErr w:type="spellStart"/>
-            <w:r>
-              <w:rPr>
-                <w:rFonts w:ascii="Consolas" w:hAnsi="Consolas" w:cs="Consolas"/>
-                <w:color w:val="000000"/>
-                <w:sz w:val="19"/>
-                <w:szCs w:val="19"/>
-              </w:rPr>
-              <w:t>Employee_Hierarchy</w:t>
-            </w:r>
-            <w:proofErr w:type="spellEnd"/>
-            <w:r>
-              <w:rPr>
-                <w:rFonts w:ascii="Consolas" w:hAnsi="Consolas" w:cs="Consolas"/>
-                <w:color w:val="000000"/>
-                <w:sz w:val="19"/>
-                <w:szCs w:val="19"/>
-              </w:rPr>
-              <w:t>]</w:t>
+              <w:t>[Employee_Hierarchy]</w:t>
             </w:r>
           </w:p>
           <w:p>
@@ -13145,67 +13536,7 @@
                 <w:sz w:val="19"/>
                 <w:szCs w:val="19"/>
               </w:rPr>
-              <w:t>--WHERE CONVERT(</w:t>
-            </w:r>
-            <w:proofErr w:type="spellStart"/>
-            <w:r>
-              <w:rPr>
-                <w:rFonts w:ascii="Consolas" w:hAnsi="Consolas" w:cs="Consolas"/>
-                <w:color w:val="008000"/>
-                <w:sz w:val="19"/>
-                <w:szCs w:val="19"/>
-              </w:rPr>
-              <w:t>nvarchar</w:t>
-            </w:r>
-            <w:proofErr w:type="spellEnd"/>
-            <w:r>
-              <w:rPr>
-                <w:rFonts w:ascii="Consolas" w:hAnsi="Consolas" w:cs="Consolas"/>
-                <w:color w:val="008000"/>
-                <w:sz w:val="19"/>
-                <w:szCs w:val="19"/>
-              </w:rPr>
-              <w:t>(70),</w:t>
-            </w:r>
-            <w:proofErr w:type="spellStart"/>
-            <w:r>
-              <w:rPr>
-                <w:rFonts w:ascii="Consolas" w:hAnsi="Consolas" w:cs="Consolas"/>
-                <w:color w:val="008000"/>
-                <w:sz w:val="19"/>
-                <w:szCs w:val="19"/>
-              </w:rPr>
-              <w:t>DecryptByKey</w:t>
-            </w:r>
-            <w:proofErr w:type="spellEnd"/>
-            <w:r>
-              <w:rPr>
-                <w:rFonts w:ascii="Consolas" w:hAnsi="Consolas" w:cs="Consolas"/>
-                <w:color w:val="008000"/>
-                <w:sz w:val="19"/>
-                <w:szCs w:val="19"/>
-              </w:rPr>
-              <w:t>(</w:t>
-            </w:r>
-            <w:proofErr w:type="spellStart"/>
-            <w:r>
-              <w:rPr>
-                <w:rFonts w:ascii="Consolas" w:hAnsi="Consolas" w:cs="Consolas"/>
-                <w:color w:val="008000"/>
-                <w:sz w:val="19"/>
-                <w:szCs w:val="19"/>
-              </w:rPr>
-              <w:t>Emp_Name</w:t>
-            </w:r>
-            <w:proofErr w:type="spellEnd"/>
-            <w:r>
-              <w:rPr>
-                <w:rFonts w:ascii="Consolas" w:hAnsi="Consolas" w:cs="Consolas"/>
-                <w:color w:val="008000"/>
-                <w:sz w:val="19"/>
-                <w:szCs w:val="19"/>
-              </w:rPr>
-              <w:t>))  like '%Julia%'</w:t>
+              <w:t>--WHERE CONVERT(nvarchar(70),DecryptByKey(Emp_Name))  like '%Julia%'</w:t>
             </w:r>
           </w:p>
           <w:p>
@@ -13235,27 +13566,7 @@
                 <w:sz w:val="19"/>
                 <w:szCs w:val="19"/>
               </w:rPr>
-              <w:t xml:space="preserve">--where </w:t>
-            </w:r>
-            <w:proofErr w:type="spellStart"/>
-            <w:r>
-              <w:rPr>
-                <w:rFonts w:ascii="Consolas" w:hAnsi="Consolas" w:cs="Consolas"/>
-                <w:color w:val="008000"/>
-                <w:sz w:val="19"/>
-                <w:szCs w:val="19"/>
-              </w:rPr>
-              <w:t>emp_id</w:t>
-            </w:r>
-            <w:proofErr w:type="spellEnd"/>
-            <w:r>
-              <w:rPr>
-                <w:rFonts w:ascii="Consolas" w:hAnsi="Consolas" w:cs="Consolas"/>
-                <w:color w:val="008000"/>
-                <w:sz w:val="19"/>
-                <w:szCs w:val="19"/>
-              </w:rPr>
-              <w:t xml:space="preserve"> = '236712'</w:t>
+              <w:t>--where emp_id = '236712'</w:t>
             </w:r>
           </w:p>
           <w:p>
@@ -13296,17 +13607,24 @@
               </w:rPr>
               <w:t>(</w:t>
             </w:r>
-            <w:proofErr w:type="spellStart"/>
-            <w:r>
-              <w:rPr>
-                <w:rFonts w:ascii="Consolas" w:hAnsi="Consolas" w:cs="Consolas"/>
-                <w:color w:val="000000"/>
-                <w:sz w:val="19"/>
-                <w:szCs w:val="19"/>
-              </w:rPr>
-              <w:t>sup_id</w:t>
-            </w:r>
-            <w:proofErr w:type="spellEnd"/>
+            <w:r>
+              <w:rPr>
+                <w:rFonts w:ascii="Consolas" w:hAnsi="Consolas" w:cs="Consolas"/>
+                <w:color w:val="000000"/>
+                <w:sz w:val="19"/>
+                <w:szCs w:val="19"/>
+              </w:rPr>
+              <w:t xml:space="preserve">sup_id </w:t>
+            </w:r>
+            <w:r>
+              <w:rPr>
+                <w:rFonts w:ascii="Consolas" w:hAnsi="Consolas" w:cs="Consolas"/>
+                <w:color w:val="808080"/>
+                <w:sz w:val="19"/>
+                <w:szCs w:val="19"/>
+              </w:rPr>
+              <w:t>=</w:t>
+            </w:r>
             <w:r>
               <w:rPr>
                 <w:rFonts w:ascii="Consolas" w:hAnsi="Consolas" w:cs="Consolas"/>
@@ -13319,46 +13637,28 @@
             <w:r>
               <w:rPr>
                 <w:rFonts w:ascii="Consolas" w:hAnsi="Consolas" w:cs="Consolas"/>
+                <w:color w:val="FF0000"/>
+                <w:sz w:val="19"/>
+                <w:szCs w:val="19"/>
+              </w:rPr>
+              <w:t>'236712'</w:t>
+            </w:r>
+            <w:r>
+              <w:rPr>
+                <w:rFonts w:ascii="Consolas" w:hAnsi="Consolas" w:cs="Consolas"/>
+                <w:color w:val="000000"/>
+                <w:sz w:val="19"/>
+                <w:szCs w:val="19"/>
+              </w:rPr>
+              <w:t xml:space="preserve"> </w:t>
+            </w:r>
+            <w:r>
+              <w:rPr>
+                <w:rFonts w:ascii="Consolas" w:hAnsi="Consolas" w:cs="Consolas"/>
                 <w:color w:val="808080"/>
                 <w:sz w:val="19"/>
                 <w:szCs w:val="19"/>
               </w:rPr>
-              <w:t>=</w:t>
-            </w:r>
-            <w:r>
-              <w:rPr>
-                <w:rFonts w:ascii="Consolas" w:hAnsi="Consolas" w:cs="Consolas"/>
-                <w:color w:val="000000"/>
-                <w:sz w:val="19"/>
-                <w:szCs w:val="19"/>
-              </w:rPr>
-              <w:t xml:space="preserve"> </w:t>
-            </w:r>
-            <w:r>
-              <w:rPr>
-                <w:rFonts w:ascii="Consolas" w:hAnsi="Consolas" w:cs="Consolas"/>
-                <w:color w:val="FF0000"/>
-                <w:sz w:val="19"/>
-                <w:szCs w:val="19"/>
-              </w:rPr>
-              <w:t>'236712'</w:t>
-            </w:r>
-            <w:r>
-              <w:rPr>
-                <w:rFonts w:ascii="Consolas" w:hAnsi="Consolas" w:cs="Consolas"/>
-                <w:color w:val="000000"/>
-                <w:sz w:val="19"/>
-                <w:szCs w:val="19"/>
-              </w:rPr>
-              <w:t xml:space="preserve"> </w:t>
-            </w:r>
-            <w:r>
-              <w:rPr>
-                <w:rFonts w:ascii="Consolas" w:hAnsi="Consolas" w:cs="Consolas"/>
-                <w:color w:val="808080"/>
-                <w:sz w:val="19"/>
-                <w:szCs w:val="19"/>
-              </w:rPr>
               <w:t>or</w:t>
             </w:r>
             <w:r>
@@ -13368,27 +13668,7 @@
                 <w:sz w:val="19"/>
                 <w:szCs w:val="19"/>
               </w:rPr>
-              <w:t xml:space="preserve"> </w:t>
-            </w:r>
-            <w:proofErr w:type="spellStart"/>
-            <w:r>
-              <w:rPr>
-                <w:rFonts w:ascii="Consolas" w:hAnsi="Consolas" w:cs="Consolas"/>
-                <w:color w:val="000000"/>
-                <w:sz w:val="19"/>
-                <w:szCs w:val="19"/>
-              </w:rPr>
-              <w:t>mgr_id</w:t>
-            </w:r>
-            <w:proofErr w:type="spellEnd"/>
-            <w:r>
-              <w:rPr>
-                <w:rFonts w:ascii="Consolas" w:hAnsi="Consolas" w:cs="Consolas"/>
-                <w:color w:val="000000"/>
-                <w:sz w:val="19"/>
-                <w:szCs w:val="19"/>
-              </w:rPr>
-              <w:t xml:space="preserve"> </w:t>
+              <w:t xml:space="preserve"> mgr_id </w:t>
             </w:r>
             <w:r>
               <w:rPr>
@@ -13654,25 +13934,7 @@
                 <w:sz w:val="19"/>
                 <w:szCs w:val="19"/>
               </w:rPr>
-              <w:t>[</w:t>
-            </w:r>
-            <w:proofErr w:type="spellStart"/>
-            <w:r>
-              <w:rPr>
-                <w:rFonts w:ascii="Consolas" w:hAnsi="Consolas" w:cs="Consolas"/>
-                <w:sz w:val="19"/>
-                <w:szCs w:val="19"/>
-              </w:rPr>
-              <w:t>fn_strGetUserRole</w:t>
-            </w:r>
-            <w:proofErr w:type="spellEnd"/>
-            <w:r>
-              <w:rPr>
-                <w:rFonts w:ascii="Consolas" w:hAnsi="Consolas" w:cs="Consolas"/>
-                <w:sz w:val="19"/>
-                <w:szCs w:val="19"/>
-              </w:rPr>
-              <w:t>]</w:t>
+              <w:t>[fn_strGetUserRole]</w:t>
             </w:r>
             <w:r>
               <w:rPr>
@@ -13826,7 +14088,6 @@
               </w:rPr>
               <w:t>[</w:t>
             </w:r>
-            <w:proofErr w:type="spellStart"/>
             <w:r>
               <w:rPr>
                 <w:rFonts w:ascii="Consolas" w:hAnsi="Consolas" w:cs="Consolas"/>
@@ -13843,17 +14104,7 @@
                 <w:sz w:val="19"/>
                 <w:szCs w:val="19"/>
               </w:rPr>
-              <w:t>_FileList</w:t>
-            </w:r>
-            <w:proofErr w:type="spellEnd"/>
-            <w:r>
-              <w:rPr>
-                <w:rFonts w:ascii="Consolas" w:hAnsi="Consolas" w:cs="Consolas"/>
-                <w:color w:val="000000"/>
-                <w:sz w:val="19"/>
-                <w:szCs w:val="19"/>
-              </w:rPr>
-              <w:t>]</w:t>
+              <w:t>_FileList]</w:t>
             </w:r>
           </w:p>
           <w:p>
@@ -13991,27 +14242,7 @@
                 <w:sz w:val="19"/>
                 <w:szCs w:val="19"/>
               </w:rPr>
-              <w:t xml:space="preserve"> [</w:t>
-            </w:r>
-            <w:proofErr w:type="spellStart"/>
-            <w:r>
-              <w:rPr>
-                <w:rFonts w:ascii="Consolas" w:hAnsi="Consolas" w:cs="Consolas"/>
-                <w:color w:val="000000"/>
-                <w:sz w:val="19"/>
-                <w:szCs w:val="19"/>
-              </w:rPr>
-              <w:t>File_LoadDate</w:t>
-            </w:r>
-            <w:proofErr w:type="spellEnd"/>
-            <w:r>
-              <w:rPr>
-                <w:rFonts w:ascii="Consolas" w:hAnsi="Consolas" w:cs="Consolas"/>
-                <w:color w:val="000000"/>
-                <w:sz w:val="19"/>
-                <w:szCs w:val="19"/>
-              </w:rPr>
-              <w:t>]</w:t>
+              <w:t xml:space="preserve"> [File_LoadDate]</w:t>
             </w:r>
             <w:r>
               <w:rPr>
@@ -14353,27 +14584,7 @@
                 <w:sz w:val="19"/>
                 <w:szCs w:val="19"/>
               </w:rPr>
-              <w:t>[</w:t>
-            </w:r>
-            <w:proofErr w:type="spellStart"/>
-            <w:r>
-              <w:rPr>
-                <w:rFonts w:ascii="Consolas" w:hAnsi="Consolas" w:cs="Consolas"/>
-                <w:color w:val="000000"/>
-                <w:sz w:val="19"/>
-                <w:szCs w:val="19"/>
-              </w:rPr>
-              <w:t>Coaching_Log</w:t>
-            </w:r>
-            <w:proofErr w:type="spellEnd"/>
-            <w:r>
-              <w:rPr>
-                <w:rFonts w:ascii="Consolas" w:hAnsi="Consolas" w:cs="Consolas"/>
-                <w:color w:val="000000"/>
-                <w:sz w:val="19"/>
-                <w:szCs w:val="19"/>
-              </w:rPr>
-              <w:t>]</w:t>
+              <w:t>[Coaching_Log]</w:t>
             </w:r>
             <w:r>
               <w:rPr>
@@ -14393,7 +14604,6 @@
               </w:rPr>
               <w:t>(</w:t>
             </w:r>
-            <w:proofErr w:type="spellStart"/>
             <w:r>
               <w:rPr>
                 <w:rFonts w:ascii="Consolas" w:hAnsi="Consolas" w:cs="Consolas"/>
@@ -14403,7 +14613,6 @@
               </w:rPr>
               <w:t>nolock</w:t>
             </w:r>
-            <w:proofErr w:type="spellEnd"/>
             <w:r>
               <w:rPr>
                 <w:rFonts w:ascii="Consolas" w:hAnsi="Consolas" w:cs="Consolas"/>
@@ -14441,27 +14650,7 @@
                 <w:sz w:val="19"/>
                 <w:szCs w:val="19"/>
               </w:rPr>
-              <w:t xml:space="preserve"> </w:t>
-            </w:r>
-            <w:proofErr w:type="spellStart"/>
-            <w:r>
-              <w:rPr>
-                <w:rFonts w:ascii="Consolas" w:hAnsi="Consolas" w:cs="Consolas"/>
-                <w:color w:val="000000"/>
-                <w:sz w:val="19"/>
-                <w:szCs w:val="19"/>
-              </w:rPr>
-              <w:t>strreportcode</w:t>
-            </w:r>
-            <w:proofErr w:type="spellEnd"/>
-            <w:r>
-              <w:rPr>
-                <w:rFonts w:ascii="Consolas" w:hAnsi="Consolas" w:cs="Consolas"/>
-                <w:color w:val="000000"/>
-                <w:sz w:val="19"/>
-                <w:szCs w:val="19"/>
-              </w:rPr>
-              <w:t xml:space="preserve"> </w:t>
+              <w:t xml:space="preserve"> strreportcode </w:t>
             </w:r>
             <w:r>
               <w:rPr>
@@ -14536,19 +14725,8 @@
                 <w:sz w:val="19"/>
                 <w:szCs w:val="19"/>
               </w:rPr>
-              <w:t xml:space="preserve"> </w:t>
-            </w:r>
-            <w:proofErr w:type="spellStart"/>
-            <w:r>
-              <w:rPr>
-                <w:rFonts w:ascii="Consolas" w:hAnsi="Consolas" w:cs="Consolas"/>
-                <w:color w:val="000000"/>
-                <w:sz w:val="19"/>
-                <w:szCs w:val="19"/>
-              </w:rPr>
-              <w:t>coachingid</w:t>
-            </w:r>
-            <w:proofErr w:type="spellEnd"/>
+              <w:t xml:space="preserve"> coachingid</w:t>
+            </w:r>
           </w:p>
           <w:p>
             <w:pPr>
@@ -14589,17 +14767,7 @@
                 <w:sz w:val="19"/>
                 <w:szCs w:val="19"/>
               </w:rPr>
-              <w:t xml:space="preserve"> </w:t>
-            </w:r>
-            <w:proofErr w:type="spellStart"/>
-            <w:r>
-              <w:rPr>
-                <w:rFonts w:ascii="Consolas" w:hAnsi="Consolas" w:cs="Consolas"/>
-                <w:color w:val="000000"/>
-                <w:sz w:val="19"/>
-                <w:szCs w:val="19"/>
-              </w:rPr>
-              <w:t>ec</w:t>
+              <w:t xml:space="preserve"> ec</w:t>
             </w:r>
             <w:r>
               <w:rPr>
@@ -14619,7 +14787,6 @@
               </w:rPr>
               <w:t>Coaching_Log</w:t>
             </w:r>
-            <w:proofErr w:type="spellEnd"/>
           </w:p>
           <w:p>
             <w:pPr>
@@ -14648,27 +14815,7 @@
                 <w:sz w:val="19"/>
                 <w:szCs w:val="19"/>
               </w:rPr>
-              <w:t xml:space="preserve"> </w:t>
-            </w:r>
-            <w:proofErr w:type="spellStart"/>
-            <w:r>
-              <w:rPr>
-                <w:rFonts w:ascii="Consolas" w:hAnsi="Consolas" w:cs="Consolas"/>
-                <w:color w:val="000000"/>
-                <w:sz w:val="19"/>
-                <w:szCs w:val="19"/>
-              </w:rPr>
-              <w:t>empid</w:t>
-            </w:r>
-            <w:proofErr w:type="spellEnd"/>
-            <w:r>
-              <w:rPr>
-                <w:rFonts w:ascii="Consolas" w:hAnsi="Consolas" w:cs="Consolas"/>
-                <w:color w:val="000000"/>
-                <w:sz w:val="19"/>
-                <w:szCs w:val="19"/>
-              </w:rPr>
-              <w:t xml:space="preserve"> </w:t>
+              <w:t xml:space="preserve"> empid </w:t>
             </w:r>
             <w:r>
               <w:rPr>
@@ -14725,27 +14872,7 @@
                 <w:sz w:val="19"/>
                 <w:szCs w:val="19"/>
               </w:rPr>
-              <w:t xml:space="preserve"> </w:t>
-            </w:r>
-            <w:proofErr w:type="spellStart"/>
-            <w:r>
-              <w:rPr>
-                <w:rFonts w:ascii="Consolas" w:hAnsi="Consolas" w:cs="Consolas"/>
-                <w:color w:val="000000"/>
-                <w:sz w:val="19"/>
-                <w:szCs w:val="19"/>
-              </w:rPr>
-              <w:t>coachingid</w:t>
-            </w:r>
-            <w:proofErr w:type="spellEnd"/>
-            <w:r>
-              <w:rPr>
-                <w:rFonts w:ascii="Consolas" w:hAnsi="Consolas" w:cs="Consolas"/>
-                <w:color w:val="000000"/>
-                <w:sz w:val="19"/>
-                <w:szCs w:val="19"/>
-              </w:rPr>
-              <w:t xml:space="preserve"> </w:t>
+              <w:t xml:space="preserve"> coachingid </w:t>
             </w:r>
             <w:r>
               <w:rPr>
@@ -14796,7 +14923,6 @@
                 <w:sz w:val="19"/>
                 <w:szCs w:val="19"/>
               </w:rPr>
-              <w:lastRenderedPageBreak/>
               <w:t>SELECT</w:t>
             </w:r>
             <w:r>
@@ -14860,27 +14986,7 @@
                 <w:sz w:val="19"/>
                 <w:szCs w:val="19"/>
               </w:rPr>
-              <w:t>[</w:t>
-            </w:r>
-            <w:proofErr w:type="spellStart"/>
-            <w:r>
-              <w:rPr>
-                <w:rFonts w:ascii="Consolas" w:hAnsi="Consolas" w:cs="Consolas"/>
-                <w:color w:val="000000"/>
-                <w:sz w:val="19"/>
-                <w:szCs w:val="19"/>
-              </w:rPr>
-              <w:t>Coaching_Log</w:t>
-            </w:r>
-            <w:proofErr w:type="spellEnd"/>
-            <w:r>
-              <w:rPr>
-                <w:rFonts w:ascii="Consolas" w:hAnsi="Consolas" w:cs="Consolas"/>
-                <w:color w:val="000000"/>
-                <w:sz w:val="19"/>
-                <w:szCs w:val="19"/>
-              </w:rPr>
-              <w:t xml:space="preserve">]CL </w:t>
+              <w:t xml:space="preserve">[Coaching_Log]CL </w:t>
             </w:r>
             <w:r>
               <w:rPr>
@@ -14916,27 +15022,7 @@
                 <w:sz w:val="19"/>
                 <w:szCs w:val="19"/>
               </w:rPr>
-              <w:t>[</w:t>
-            </w:r>
-            <w:proofErr w:type="spellStart"/>
-            <w:r>
-              <w:rPr>
-                <w:rFonts w:ascii="Consolas" w:hAnsi="Consolas" w:cs="Consolas"/>
-                <w:color w:val="000000"/>
-                <w:sz w:val="19"/>
-                <w:szCs w:val="19"/>
-              </w:rPr>
-              <w:t>Coaching_Log_Reason</w:t>
-            </w:r>
-            <w:proofErr w:type="spellEnd"/>
-            <w:r>
-              <w:rPr>
-                <w:rFonts w:ascii="Consolas" w:hAnsi="Consolas" w:cs="Consolas"/>
-                <w:color w:val="000000"/>
-                <w:sz w:val="19"/>
-                <w:szCs w:val="19"/>
-              </w:rPr>
-              <w:t>]CLR</w:t>
+              <w:t>[Coaching_Log_Reason]CLR</w:t>
             </w:r>
           </w:p>
           <w:p>
@@ -14975,17 +15061,7 @@
                 <w:sz w:val="19"/>
                 <w:szCs w:val="19"/>
               </w:rPr>
-              <w:t xml:space="preserve"> </w:t>
-            </w:r>
-            <w:proofErr w:type="spellStart"/>
-            <w:r>
-              <w:rPr>
-                <w:rFonts w:ascii="Consolas" w:hAnsi="Consolas" w:cs="Consolas"/>
-                <w:color w:val="000000"/>
-                <w:sz w:val="19"/>
-                <w:szCs w:val="19"/>
-              </w:rPr>
-              <w:t>CL</w:t>
+              <w:t xml:space="preserve"> CL</w:t>
             </w:r>
             <w:r>
               <w:rPr>
@@ -15003,65 +15079,44 @@
                 <w:sz w:val="19"/>
                 <w:szCs w:val="19"/>
               </w:rPr>
+              <w:t xml:space="preserve">CoachingID </w:t>
+            </w:r>
+            <w:r>
+              <w:rPr>
+                <w:rFonts w:ascii="Consolas" w:hAnsi="Consolas" w:cs="Consolas"/>
+                <w:color w:val="808080"/>
+                <w:sz w:val="19"/>
+                <w:szCs w:val="19"/>
+              </w:rPr>
+              <w:t>=</w:t>
+            </w:r>
+            <w:r>
+              <w:rPr>
+                <w:rFonts w:ascii="Consolas" w:hAnsi="Consolas" w:cs="Consolas"/>
+                <w:color w:val="000000"/>
+                <w:sz w:val="19"/>
+                <w:szCs w:val="19"/>
+              </w:rPr>
+              <w:t xml:space="preserve"> CLR</w:t>
+            </w:r>
+            <w:r>
+              <w:rPr>
+                <w:rFonts w:ascii="Consolas" w:hAnsi="Consolas" w:cs="Consolas"/>
+                <w:color w:val="808080"/>
+                <w:sz w:val="19"/>
+                <w:szCs w:val="19"/>
+              </w:rPr>
+              <w:t>.</w:t>
+            </w:r>
+            <w:r>
+              <w:rPr>
+                <w:rFonts w:ascii="Consolas" w:hAnsi="Consolas" w:cs="Consolas"/>
+                <w:color w:val="000000"/>
+                <w:sz w:val="19"/>
+                <w:szCs w:val="19"/>
+              </w:rPr>
               <w:t>CoachingID</w:t>
             </w:r>
-            <w:proofErr w:type="spellEnd"/>
-            <w:r>
-              <w:rPr>
-                <w:rFonts w:ascii="Consolas" w:hAnsi="Consolas" w:cs="Consolas"/>
-                <w:color w:val="000000"/>
-                <w:sz w:val="19"/>
-                <w:szCs w:val="19"/>
-              </w:rPr>
-              <w:t xml:space="preserve"> </w:t>
-            </w:r>
-            <w:r>
-              <w:rPr>
-                <w:rFonts w:ascii="Consolas" w:hAnsi="Consolas" w:cs="Consolas"/>
-                <w:color w:val="808080"/>
-                <w:sz w:val="19"/>
-                <w:szCs w:val="19"/>
-              </w:rPr>
-              <w:t>=</w:t>
-            </w:r>
-            <w:r>
-              <w:rPr>
-                <w:rFonts w:ascii="Consolas" w:hAnsi="Consolas" w:cs="Consolas"/>
-                <w:color w:val="000000"/>
-                <w:sz w:val="19"/>
-                <w:szCs w:val="19"/>
-              </w:rPr>
-              <w:t xml:space="preserve"> </w:t>
-            </w:r>
-            <w:proofErr w:type="spellStart"/>
-            <w:r>
-              <w:rPr>
-                <w:rFonts w:ascii="Consolas" w:hAnsi="Consolas" w:cs="Consolas"/>
-                <w:color w:val="000000"/>
-                <w:sz w:val="19"/>
-                <w:szCs w:val="19"/>
-              </w:rPr>
-              <w:t>CLR</w:t>
-            </w:r>
-            <w:r>
-              <w:rPr>
-                <w:rFonts w:ascii="Consolas" w:hAnsi="Consolas" w:cs="Consolas"/>
-                <w:color w:val="808080"/>
-                <w:sz w:val="19"/>
-                <w:szCs w:val="19"/>
-              </w:rPr>
-              <w:t>.</w:t>
-            </w:r>
-            <w:r>
-              <w:rPr>
-                <w:rFonts w:ascii="Consolas" w:hAnsi="Consolas" w:cs="Consolas"/>
-                <w:color w:val="000000"/>
-                <w:sz w:val="19"/>
-                <w:szCs w:val="19"/>
-              </w:rPr>
-              <w:t>CoachingID</w:t>
-            </w:r>
-            <w:proofErr w:type="spellEnd"/>
           </w:p>
           <w:p>
             <w:pPr>
@@ -15090,27 +15145,7 @@
                 <w:sz w:val="19"/>
                 <w:szCs w:val="19"/>
               </w:rPr>
-              <w:t xml:space="preserve">  </w:t>
-            </w:r>
-            <w:proofErr w:type="spellStart"/>
-            <w:r>
-              <w:rPr>
-                <w:rFonts w:ascii="Consolas" w:hAnsi="Consolas" w:cs="Consolas"/>
-                <w:color w:val="000000"/>
-                <w:sz w:val="19"/>
-                <w:szCs w:val="19"/>
-              </w:rPr>
-              <w:t>strreportcode</w:t>
-            </w:r>
-            <w:proofErr w:type="spellEnd"/>
-            <w:r>
-              <w:rPr>
-                <w:rFonts w:ascii="Consolas" w:hAnsi="Consolas" w:cs="Consolas"/>
-                <w:color w:val="000000"/>
-                <w:sz w:val="19"/>
-                <w:szCs w:val="19"/>
-              </w:rPr>
-              <w:t xml:space="preserve"> </w:t>
+              <w:t xml:space="preserve">  strreportcode </w:t>
             </w:r>
             <w:r>
               <w:rPr>
@@ -15185,19 +15220,8 @@
                 <w:sz w:val="19"/>
                 <w:szCs w:val="19"/>
               </w:rPr>
-              <w:t xml:space="preserve"> </w:t>
-            </w:r>
-            <w:proofErr w:type="spellStart"/>
-            <w:r>
-              <w:rPr>
-                <w:rFonts w:ascii="Consolas" w:hAnsi="Consolas" w:cs="Consolas"/>
-                <w:color w:val="000000"/>
-                <w:sz w:val="19"/>
-                <w:szCs w:val="19"/>
-              </w:rPr>
-              <w:t>coachingid</w:t>
-            </w:r>
-            <w:proofErr w:type="spellEnd"/>
+              <w:t xml:space="preserve"> coachingid</w:t>
+            </w:r>
           </w:p>
           <w:p>
             <w:pPr>
@@ -15304,27 +15328,7 @@
                 <w:sz w:val="19"/>
                 <w:szCs w:val="19"/>
               </w:rPr>
-              <w:t>[</w:t>
-            </w:r>
-            <w:proofErr w:type="spellStart"/>
-            <w:r>
-              <w:rPr>
-                <w:rFonts w:ascii="Consolas" w:hAnsi="Consolas" w:cs="Consolas"/>
-                <w:color w:val="000000"/>
-                <w:sz w:val="19"/>
-                <w:szCs w:val="19"/>
-              </w:rPr>
-              <w:t>sp_SelectReviewFrom_Coaching_Log</w:t>
-            </w:r>
-            <w:proofErr w:type="spellEnd"/>
-            <w:r>
-              <w:rPr>
-                <w:rFonts w:ascii="Consolas" w:hAnsi="Consolas" w:cs="Consolas"/>
-                <w:color w:val="000000"/>
-                <w:sz w:val="19"/>
-                <w:szCs w:val="19"/>
-              </w:rPr>
-              <w:t>]</w:t>
+              <w:t>[sp_SelectReviewFrom_Coaching_Log]</w:t>
             </w:r>
             <w:r>
               <w:rPr>
@@ -15342,27 +15346,7 @@
                 <w:sz w:val="19"/>
                 <w:szCs w:val="19"/>
               </w:rPr>
-              <w:t>@</w:t>
-            </w:r>
-            <w:proofErr w:type="spellStart"/>
-            <w:r>
-              <w:rPr>
-                <w:rFonts w:ascii="Consolas" w:hAnsi="Consolas" w:cs="Consolas"/>
-                <w:color w:val="000000"/>
-                <w:sz w:val="19"/>
-                <w:szCs w:val="19"/>
-              </w:rPr>
-              <w:t>intLogId</w:t>
-            </w:r>
-            <w:proofErr w:type="spellEnd"/>
-            <w:r>
-              <w:rPr>
-                <w:rFonts w:ascii="Consolas" w:hAnsi="Consolas" w:cs="Consolas"/>
-                <w:color w:val="000000"/>
-                <w:sz w:val="19"/>
-                <w:szCs w:val="19"/>
-              </w:rPr>
-              <w:t xml:space="preserve"> </w:t>
+              <w:t xml:space="preserve">@intLogId </w:t>
             </w:r>
             <w:r>
               <w:rPr>
@@ -15425,107 +15409,7 @@
                 <w:sz w:val="19"/>
                 <w:szCs w:val="19"/>
               </w:rPr>
-              <w:t xml:space="preserve">--select </w:t>
-            </w:r>
-            <w:proofErr w:type="spellStart"/>
-            <w:r>
-              <w:rPr>
-                <w:rFonts w:ascii="Consolas" w:hAnsi="Consolas" w:cs="Consolas"/>
-                <w:color w:val="008000"/>
-                <w:sz w:val="19"/>
-                <w:szCs w:val="19"/>
-              </w:rPr>
-              <w:t>emp_id</w:t>
-            </w:r>
-            <w:proofErr w:type="spellEnd"/>
-            <w:r>
-              <w:rPr>
-                <w:rFonts w:ascii="Consolas" w:hAnsi="Consolas" w:cs="Consolas"/>
-                <w:color w:val="008000"/>
-                <w:sz w:val="19"/>
-                <w:szCs w:val="19"/>
-              </w:rPr>
-              <w:t xml:space="preserve">, </w:t>
-            </w:r>
-            <w:proofErr w:type="spellStart"/>
-            <w:r>
-              <w:rPr>
-                <w:rFonts w:ascii="Consolas" w:hAnsi="Consolas" w:cs="Consolas"/>
-                <w:color w:val="008000"/>
-                <w:sz w:val="19"/>
-                <w:szCs w:val="19"/>
-              </w:rPr>
-              <w:t>sup_id</w:t>
-            </w:r>
-            <w:proofErr w:type="spellEnd"/>
-            <w:r>
-              <w:rPr>
-                <w:rFonts w:ascii="Consolas" w:hAnsi="Consolas" w:cs="Consolas"/>
-                <w:color w:val="008000"/>
-                <w:sz w:val="19"/>
-                <w:szCs w:val="19"/>
-              </w:rPr>
-              <w:t xml:space="preserve">, </w:t>
-            </w:r>
-            <w:proofErr w:type="spellStart"/>
-            <w:r>
-              <w:rPr>
-                <w:rFonts w:ascii="Consolas" w:hAnsi="Consolas" w:cs="Consolas"/>
-                <w:color w:val="008000"/>
-                <w:sz w:val="19"/>
-                <w:szCs w:val="19"/>
-              </w:rPr>
-              <w:t>Mgr_ID</w:t>
-            </w:r>
-            <w:proofErr w:type="spellEnd"/>
-            <w:r>
-              <w:rPr>
-                <w:rFonts w:ascii="Consolas" w:hAnsi="Consolas" w:cs="Consolas"/>
-                <w:color w:val="008000"/>
-                <w:sz w:val="19"/>
-                <w:szCs w:val="19"/>
-              </w:rPr>
-              <w:t xml:space="preserve"> from </w:t>
-            </w:r>
-            <w:proofErr w:type="spellStart"/>
-            <w:r>
-              <w:rPr>
-                <w:rFonts w:ascii="Consolas" w:hAnsi="Consolas" w:cs="Consolas"/>
-                <w:color w:val="008000"/>
-                <w:sz w:val="19"/>
-                <w:szCs w:val="19"/>
-              </w:rPr>
-              <w:t>ec.Employee_Hierarchy</w:t>
-            </w:r>
-            <w:proofErr w:type="spellEnd"/>
-            <w:r>
-              <w:rPr>
-                <w:rFonts w:ascii="Consolas" w:hAnsi="Consolas" w:cs="Consolas"/>
-                <w:color w:val="008000"/>
-                <w:sz w:val="19"/>
-                <w:szCs w:val="19"/>
-              </w:rPr>
-              <w:t xml:space="preserve"> where </w:t>
-            </w:r>
-            <w:proofErr w:type="spellStart"/>
-            <w:r>
-              <w:rPr>
-                <w:rFonts w:ascii="Consolas" w:hAnsi="Consolas" w:cs="Consolas"/>
-                <w:color w:val="008000"/>
-                <w:sz w:val="19"/>
-                <w:szCs w:val="19"/>
-              </w:rPr>
-              <w:t>emp_id</w:t>
-            </w:r>
-            <w:proofErr w:type="spellEnd"/>
-            <w:r>
-              <w:rPr>
-                <w:rFonts w:ascii="Consolas" w:hAnsi="Consolas" w:cs="Consolas"/>
-                <w:color w:val="008000"/>
-                <w:sz w:val="19"/>
-                <w:szCs w:val="19"/>
-              </w:rPr>
-              <w:t xml:space="preserve"> = '231927'</w:t>
+              <w:t>--select emp_id, sup_id, Mgr_ID from ec.Employee_Hierarchy where emp_id = '231927'</w:t>
             </w:r>
           </w:p>
           <w:p>
@@ -15546,9 +15430,8 @@
                 <w:sz w:val="19"/>
                 <w:szCs w:val="19"/>
               </w:rPr>
-              <w:t>--</w:t>
-            </w:r>
-            <w:proofErr w:type="spellStart"/>
+              <w:t>--emp_id</w:t>
+            </w:r>
             <w:r>
               <w:rPr>
                 <w:rFonts w:ascii="Consolas" w:hAnsi="Consolas" w:cs="Consolas"/>
@@ -15556,9 +15439,9 @@
                 <w:sz w:val="19"/>
                 <w:szCs w:val="19"/>
               </w:rPr>
-              <w:t>emp_id</w:t>
-            </w:r>
-            <w:proofErr w:type="spellEnd"/>
+              <w:tab/>
+              <w:t>sup_id</w:t>
+            </w:r>
             <w:r>
               <w:rPr>
                 <w:rFonts w:ascii="Consolas" w:hAnsi="Consolas" w:cs="Consolas"/>
@@ -15567,38 +15450,8 @@
                 <w:szCs w:val="19"/>
               </w:rPr>
               <w:tab/>
-            </w:r>
-            <w:proofErr w:type="spellStart"/>
-            <w:r>
-              <w:rPr>
-                <w:rFonts w:ascii="Consolas" w:hAnsi="Consolas" w:cs="Consolas"/>
-                <w:color w:val="008000"/>
-                <w:sz w:val="19"/>
-                <w:szCs w:val="19"/>
-              </w:rPr>
-              <w:t>sup_id</w:t>
-            </w:r>
-            <w:proofErr w:type="spellEnd"/>
-            <w:r>
-              <w:rPr>
-                <w:rFonts w:ascii="Consolas" w:hAnsi="Consolas" w:cs="Consolas"/>
-                <w:color w:val="008000"/>
-                <w:sz w:val="19"/>
-                <w:szCs w:val="19"/>
-              </w:rPr>
-              <w:tab/>
-            </w:r>
-            <w:proofErr w:type="spellStart"/>
-            <w:r>
-              <w:rPr>
-                <w:rFonts w:ascii="Consolas" w:hAnsi="Consolas" w:cs="Consolas"/>
-                <w:color w:val="008000"/>
-                <w:sz w:val="19"/>
-                <w:szCs w:val="19"/>
-              </w:rPr>
               <w:t>Mgr_ID</w:t>
             </w:r>
-            <w:proofErr w:type="spellEnd"/>
           </w:p>
           <w:p>
             <w:pPr>
@@ -15659,6 +15512,7 @@
                 <w:sz w:val="19"/>
                 <w:szCs w:val="19"/>
               </w:rPr>
+              <w:lastRenderedPageBreak/>
               <w:t>/*</w:t>
             </w:r>
           </w:p>
@@ -15680,19 +15534,8 @@
                 <w:sz w:val="19"/>
                 <w:szCs w:val="19"/>
               </w:rPr>
-              <w:t xml:space="preserve">UPDATE </w:t>
-            </w:r>
-            <w:proofErr w:type="spellStart"/>
-            <w:r>
-              <w:rPr>
-                <w:rFonts w:ascii="Consolas" w:hAnsi="Consolas" w:cs="Consolas"/>
-                <w:color w:val="008000"/>
-                <w:sz w:val="19"/>
-                <w:szCs w:val="19"/>
-              </w:rPr>
-              <w:t>ec.Employee_Hierarchy</w:t>
-            </w:r>
-            <w:proofErr w:type="spellEnd"/>
+              <w:t>UPDATE ec.Employee_Hierarchy</w:t>
+            </w:r>
           </w:p>
           <w:p>
             <w:pPr>
@@ -15712,27 +15555,7 @@
                 <w:sz w:val="19"/>
                 <w:szCs w:val="19"/>
               </w:rPr>
-              <w:t xml:space="preserve">SET </w:t>
-            </w:r>
-            <w:proofErr w:type="spellStart"/>
-            <w:r>
-              <w:rPr>
-                <w:rFonts w:ascii="Consolas" w:hAnsi="Consolas" w:cs="Consolas"/>
-                <w:color w:val="008000"/>
-                <w:sz w:val="19"/>
-                <w:szCs w:val="19"/>
-              </w:rPr>
-              <w:t>emp_job_code</w:t>
-            </w:r>
-            <w:proofErr w:type="spellEnd"/>
-            <w:r>
-              <w:rPr>
-                <w:rFonts w:ascii="Consolas" w:hAnsi="Consolas" w:cs="Consolas"/>
-                <w:color w:val="008000"/>
-                <w:sz w:val="19"/>
-                <w:szCs w:val="19"/>
-              </w:rPr>
-              <w:t xml:space="preserve"> = 'wacs01'</w:t>
+              <w:t>SET emp_job_code = 'wacs01'</w:t>
             </w:r>
           </w:p>
           <w:p>
@@ -15753,27 +15576,7 @@
                 <w:sz w:val="19"/>
                 <w:szCs w:val="19"/>
               </w:rPr>
-              <w:t xml:space="preserve">WHERE </w:t>
-            </w:r>
-            <w:proofErr w:type="spellStart"/>
-            <w:r>
-              <w:rPr>
-                <w:rFonts w:ascii="Consolas" w:hAnsi="Consolas" w:cs="Consolas"/>
-                <w:color w:val="008000"/>
-                <w:sz w:val="19"/>
-                <w:szCs w:val="19"/>
-              </w:rPr>
-              <w:t>emp_id</w:t>
-            </w:r>
-            <w:proofErr w:type="spellEnd"/>
-            <w:r>
-              <w:rPr>
-                <w:rFonts w:ascii="Consolas" w:hAnsi="Consolas" w:cs="Consolas"/>
-                <w:color w:val="008000"/>
-                <w:sz w:val="19"/>
-                <w:szCs w:val="19"/>
-              </w:rPr>
-              <w:t xml:space="preserve"> =  '236464'</w:t>
+              <w:t>WHERE emp_id =  '236464'</w:t>
             </w:r>
           </w:p>
           <w:p>
@@ -15806,19 +15609,8 @@
                 <w:sz w:val="19"/>
                 <w:szCs w:val="19"/>
               </w:rPr>
-              <w:t xml:space="preserve">UPDATE </w:t>
-            </w:r>
-            <w:proofErr w:type="spellStart"/>
-            <w:r>
-              <w:rPr>
-                <w:rFonts w:ascii="Consolas" w:hAnsi="Consolas" w:cs="Consolas"/>
-                <w:color w:val="008000"/>
-                <w:sz w:val="19"/>
-                <w:szCs w:val="19"/>
-              </w:rPr>
-              <w:t>ec.Employee_Hierarchy</w:t>
-            </w:r>
-            <w:proofErr w:type="spellEnd"/>
+              <w:t>UPDATE ec.Employee_Hierarchy</w:t>
+            </w:r>
           </w:p>
           <w:p>
             <w:pPr>
@@ -15838,27 +15630,7 @@
                 <w:sz w:val="19"/>
                 <w:szCs w:val="19"/>
               </w:rPr>
-              <w:t xml:space="preserve">SET </w:t>
-            </w:r>
-            <w:proofErr w:type="spellStart"/>
-            <w:r>
-              <w:rPr>
-                <w:rFonts w:ascii="Consolas" w:hAnsi="Consolas" w:cs="Consolas"/>
-                <w:color w:val="008000"/>
-                <w:sz w:val="19"/>
-                <w:szCs w:val="19"/>
-              </w:rPr>
-              <w:t>sup_id</w:t>
-            </w:r>
-            <w:proofErr w:type="spellEnd"/>
-            <w:r>
-              <w:rPr>
-                <w:rFonts w:ascii="Consolas" w:hAnsi="Consolas" w:cs="Consolas"/>
-                <w:color w:val="008000"/>
-                <w:sz w:val="19"/>
-                <w:szCs w:val="19"/>
-              </w:rPr>
-              <w:t xml:space="preserve"> = '236464'</w:t>
+              <w:t>SET sup_id = '236464'</w:t>
             </w:r>
           </w:p>
           <w:p>
@@ -15879,27 +15651,7 @@
                 <w:sz w:val="19"/>
                 <w:szCs w:val="19"/>
               </w:rPr>
-              <w:t xml:space="preserve">WHERE </w:t>
-            </w:r>
-            <w:proofErr w:type="spellStart"/>
-            <w:r>
-              <w:rPr>
-                <w:rFonts w:ascii="Consolas" w:hAnsi="Consolas" w:cs="Consolas"/>
-                <w:color w:val="008000"/>
-                <w:sz w:val="19"/>
-                <w:szCs w:val="19"/>
-              </w:rPr>
-              <w:t>emp_id</w:t>
-            </w:r>
-            <w:proofErr w:type="spellEnd"/>
-            <w:r>
-              <w:rPr>
-                <w:rFonts w:ascii="Consolas" w:hAnsi="Consolas" w:cs="Consolas"/>
-                <w:color w:val="008000"/>
-                <w:sz w:val="19"/>
-                <w:szCs w:val="19"/>
-              </w:rPr>
-              <w:t xml:space="preserve"> = '231927'</w:t>
+              <w:t>WHERE emp_id = '231927'</w:t>
             </w:r>
           </w:p>
           <w:p>
@@ -15932,19 +15684,8 @@
                 <w:sz w:val="19"/>
                 <w:szCs w:val="19"/>
               </w:rPr>
-              <w:t xml:space="preserve">UPDATE </w:t>
-            </w:r>
-            <w:proofErr w:type="spellStart"/>
-            <w:r>
-              <w:rPr>
-                <w:rFonts w:ascii="Consolas" w:hAnsi="Consolas" w:cs="Consolas"/>
-                <w:color w:val="008000"/>
-                <w:sz w:val="19"/>
-                <w:szCs w:val="19"/>
-              </w:rPr>
-              <w:t>ec.Employee_Hierarchy</w:t>
-            </w:r>
-            <w:proofErr w:type="spellEnd"/>
+              <w:t>UPDATE ec.Employee_Hierarchy</w:t>
+            </w:r>
           </w:p>
           <w:p>
             <w:pPr>
@@ -15964,27 +15705,7 @@
                 <w:sz w:val="19"/>
                 <w:szCs w:val="19"/>
               </w:rPr>
-              <w:t xml:space="preserve">SET </w:t>
-            </w:r>
-            <w:proofErr w:type="spellStart"/>
-            <w:r>
-              <w:rPr>
-                <w:rFonts w:ascii="Consolas" w:hAnsi="Consolas" w:cs="Consolas"/>
-                <w:color w:val="008000"/>
-                <w:sz w:val="19"/>
-                <w:szCs w:val="19"/>
-              </w:rPr>
-              <w:t>mgr_id</w:t>
-            </w:r>
-            <w:proofErr w:type="spellEnd"/>
-            <w:r>
-              <w:rPr>
-                <w:rFonts w:ascii="Consolas" w:hAnsi="Consolas" w:cs="Consolas"/>
-                <w:color w:val="008000"/>
-                <w:sz w:val="19"/>
-                <w:szCs w:val="19"/>
-              </w:rPr>
-              <w:t xml:space="preserve"> = '236464'</w:t>
+              <w:t>SET mgr_id = '236464'</w:t>
             </w:r>
           </w:p>
           <w:p>
@@ -16005,27 +15726,7 @@
                 <w:sz w:val="19"/>
                 <w:szCs w:val="19"/>
               </w:rPr>
-              <w:t xml:space="preserve">WHERE </w:t>
-            </w:r>
-            <w:proofErr w:type="spellStart"/>
-            <w:r>
-              <w:rPr>
-                <w:rFonts w:ascii="Consolas" w:hAnsi="Consolas" w:cs="Consolas"/>
-                <w:color w:val="008000"/>
-                <w:sz w:val="19"/>
-                <w:szCs w:val="19"/>
-              </w:rPr>
-              <w:t>emp_id</w:t>
-            </w:r>
-            <w:proofErr w:type="spellEnd"/>
-            <w:r>
-              <w:rPr>
-                <w:rFonts w:ascii="Consolas" w:hAnsi="Consolas" w:cs="Consolas"/>
-                <w:color w:val="008000"/>
-                <w:sz w:val="19"/>
-                <w:szCs w:val="19"/>
-              </w:rPr>
-              <w:t xml:space="preserve"> = '231927'</w:t>
+              <w:t>WHERE emp_id = '231927'</w:t>
             </w:r>
           </w:p>
           <w:p>
@@ -16070,19 +15771,8 @@
                 <w:sz w:val="19"/>
                 <w:szCs w:val="19"/>
               </w:rPr>
-              <w:t xml:space="preserve">UPDATE </w:t>
-            </w:r>
-            <w:proofErr w:type="spellStart"/>
-            <w:r>
-              <w:rPr>
-                <w:rFonts w:ascii="Consolas" w:hAnsi="Consolas" w:cs="Consolas"/>
-                <w:color w:val="008000"/>
-                <w:sz w:val="19"/>
-                <w:szCs w:val="19"/>
-              </w:rPr>
-              <w:t>ec.Employee_Hierarchy</w:t>
-            </w:r>
-            <w:proofErr w:type="spellEnd"/>
+              <w:t>UPDATE ec.Employee_Hierarchy</w:t>
+            </w:r>
           </w:p>
           <w:p>
             <w:pPr>
@@ -16102,27 +15792,7 @@
                 <w:sz w:val="19"/>
                 <w:szCs w:val="19"/>
               </w:rPr>
-              <w:t xml:space="preserve">SET </w:t>
-            </w:r>
-            <w:proofErr w:type="spellStart"/>
-            <w:r>
-              <w:rPr>
-                <w:rFonts w:ascii="Consolas" w:hAnsi="Consolas" w:cs="Consolas"/>
-                <w:color w:val="008000"/>
-                <w:sz w:val="19"/>
-                <w:szCs w:val="19"/>
-              </w:rPr>
-              <w:t>sup_id</w:t>
-            </w:r>
-            <w:proofErr w:type="spellEnd"/>
-            <w:r>
-              <w:rPr>
-                <w:rFonts w:ascii="Consolas" w:hAnsi="Consolas" w:cs="Consolas"/>
-                <w:color w:val="008000"/>
-                <w:sz w:val="19"/>
-                <w:szCs w:val="19"/>
-              </w:rPr>
-              <w:t xml:space="preserve"> = '228058'</w:t>
+              <w:t>SET sup_id = '228058'</w:t>
             </w:r>
           </w:p>
           <w:p>
@@ -16143,27 +15813,7 @@
                 <w:sz w:val="19"/>
                 <w:szCs w:val="19"/>
               </w:rPr>
-              <w:t xml:space="preserve">WHERE </w:t>
-            </w:r>
-            <w:proofErr w:type="spellStart"/>
-            <w:r>
-              <w:rPr>
-                <w:rFonts w:ascii="Consolas" w:hAnsi="Consolas" w:cs="Consolas"/>
-                <w:color w:val="008000"/>
-                <w:sz w:val="19"/>
-                <w:szCs w:val="19"/>
-              </w:rPr>
-              <w:t>emp_id</w:t>
-            </w:r>
-            <w:proofErr w:type="spellEnd"/>
-            <w:r>
-              <w:rPr>
-                <w:rFonts w:ascii="Consolas" w:hAnsi="Consolas" w:cs="Consolas"/>
-                <w:color w:val="008000"/>
-                <w:sz w:val="19"/>
-                <w:szCs w:val="19"/>
-              </w:rPr>
-              <w:t xml:space="preserve"> = '231927'</w:t>
+              <w:t>WHERE emp_id = '231927'</w:t>
             </w:r>
           </w:p>
           <w:p>
@@ -16196,19 +15846,8 @@
                 <w:sz w:val="19"/>
                 <w:szCs w:val="19"/>
               </w:rPr>
-              <w:t xml:space="preserve">UPDATE </w:t>
-            </w:r>
-            <w:proofErr w:type="spellStart"/>
-            <w:r>
-              <w:rPr>
-                <w:rFonts w:ascii="Consolas" w:hAnsi="Consolas" w:cs="Consolas"/>
-                <w:color w:val="008000"/>
-                <w:sz w:val="19"/>
-                <w:szCs w:val="19"/>
-              </w:rPr>
-              <w:t>ec.Employee_Hierarchy</w:t>
-            </w:r>
-            <w:proofErr w:type="spellEnd"/>
+              <w:t>UPDATE ec.Employee_Hierarchy</w:t>
+            </w:r>
           </w:p>
           <w:p>
             <w:pPr>
@@ -16228,27 +15867,7 @@
                 <w:sz w:val="19"/>
                 <w:szCs w:val="19"/>
               </w:rPr>
-              <w:t xml:space="preserve">SET </w:t>
-            </w:r>
-            <w:proofErr w:type="spellStart"/>
-            <w:r>
-              <w:rPr>
-                <w:rFonts w:ascii="Consolas" w:hAnsi="Consolas" w:cs="Consolas"/>
-                <w:color w:val="008000"/>
-                <w:sz w:val="19"/>
-                <w:szCs w:val="19"/>
-              </w:rPr>
-              <w:t>mgr_id</w:t>
-            </w:r>
-            <w:proofErr w:type="spellEnd"/>
-            <w:r>
-              <w:rPr>
-                <w:rFonts w:ascii="Consolas" w:hAnsi="Consolas" w:cs="Consolas"/>
-                <w:color w:val="008000"/>
-                <w:sz w:val="19"/>
-                <w:szCs w:val="19"/>
-              </w:rPr>
-              <w:t xml:space="preserve"> = '236292'</w:t>
+              <w:t>SET mgr_id = '236292'</w:t>
             </w:r>
           </w:p>
           <w:p>
@@ -16269,27 +15888,7 @@
                 <w:sz w:val="19"/>
                 <w:szCs w:val="19"/>
               </w:rPr>
-              <w:t xml:space="preserve">WHERE </w:t>
-            </w:r>
-            <w:proofErr w:type="spellStart"/>
-            <w:r>
-              <w:rPr>
-                <w:rFonts w:ascii="Consolas" w:hAnsi="Consolas" w:cs="Consolas"/>
-                <w:color w:val="008000"/>
-                <w:sz w:val="19"/>
-                <w:szCs w:val="19"/>
-              </w:rPr>
-              <w:t>emp_id</w:t>
-            </w:r>
-            <w:proofErr w:type="spellEnd"/>
-            <w:r>
-              <w:rPr>
-                <w:rFonts w:ascii="Consolas" w:hAnsi="Consolas" w:cs="Consolas"/>
-                <w:color w:val="008000"/>
-                <w:sz w:val="19"/>
-                <w:szCs w:val="19"/>
-              </w:rPr>
-              <w:t xml:space="preserve"> = '231927'</w:t>
+              <w:t>WHERE emp_id = '231927'</w:t>
             </w:r>
           </w:p>
           <w:p>
@@ -16333,7 +15932,7 @@
 </file>
 
 <file path=word/endnotes.xml><?xml version="1.0" encoding="utf-8"?>
-<w:endnotes xmlns:wpc="http://schemas.microsoft.com/office/word/2010/wordprocessingCanvas" xmlns:cx="http://schemas.microsoft.com/office/drawing/2014/chartex" xmlns:cx1="http://schemas.microsoft.com/office/drawing/2015/9/8/chartex" xmlns:mc="http://schemas.openxmlformats.org/markup-compatibility/2006" xmlns:o="urn:schemas-microsoft-com:office:office" xmlns:r="http://schemas.openxmlformats.org/officeDocument/2006/relationships" xmlns:m="http://schemas.openxmlformats.org/officeDocument/2006/math" xmlns:v="urn:schemas-microsoft-com:vml" xmlns:wp14="http://schemas.microsoft.com/office/word/2010/wordprocessingDrawing" xmlns:wp="http://schemas.openxmlformats.org/drawingml/2006/wordprocessingDrawing" xmlns:w10="urn:schemas-microsoft-com:office:word" xmlns:w="http://schemas.openxmlformats.org/wordprocessingml/2006/main" xmlns:w14="http://schemas.microsoft.com/office/word/2010/wordml" xmlns:w15="http://schemas.microsoft.com/office/word/2012/wordml" xmlns:w16se="http://schemas.microsoft.com/office/word/2015/wordml/symex" xmlns:wpg="http://schemas.microsoft.com/office/word/2010/wordprocessingGroup" xmlns:wpi="http://schemas.microsoft.com/office/word/2010/wordprocessingInk" xmlns:wne="http://schemas.microsoft.com/office/word/2006/wordml" xmlns:wps="http://schemas.microsoft.com/office/word/2010/wordprocessingShape" mc:Ignorable="w14 w15 w16se wp14">
+<w:endnotes xmlns:wpc="http://schemas.microsoft.com/office/word/2010/wordprocessingCanvas" xmlns:cx="http://schemas.microsoft.com/office/drawing/2014/chartex" xmlns:cx1="http://schemas.microsoft.com/office/drawing/2015/9/8/chartex" xmlns:cx2="http://schemas.microsoft.com/office/drawing/2015/10/21/chartex" xmlns:cx3="http://schemas.microsoft.com/office/drawing/2016/5/9/chartex" xmlns:cx4="http://schemas.microsoft.com/office/drawing/2016/5/10/chartex" xmlns:cx5="http://schemas.microsoft.com/office/drawing/2016/5/11/chartex" xmlns:cx6="http://schemas.microsoft.com/office/drawing/2016/5/12/chartex" xmlns:cx7="http://schemas.microsoft.com/office/drawing/2016/5/13/chartex" xmlns:cx8="http://schemas.microsoft.com/office/drawing/2016/5/14/chartex" xmlns:mc="http://schemas.openxmlformats.org/markup-compatibility/2006" xmlns:aink="http://schemas.microsoft.com/office/drawing/2016/ink" xmlns:am3d="http://schemas.microsoft.com/office/drawing/2017/model3d" xmlns:o="urn:schemas-microsoft-com:office:office" xmlns:r="http://schemas.openxmlformats.org/officeDocument/2006/relationships" xmlns:m="http://schemas.openxmlformats.org/officeDocument/2006/math" xmlns:v="urn:schemas-microsoft-com:vml" xmlns:wp14="http://schemas.microsoft.com/office/word/2010/wordprocessingDrawing" xmlns:wp="http://schemas.openxmlformats.org/drawingml/2006/wordprocessingDrawing" xmlns:w10="urn:schemas-microsoft-com:office:word" xmlns:w="http://schemas.openxmlformats.org/wordprocessingml/2006/main" xmlns:w14="http://schemas.microsoft.com/office/word/2010/wordml" xmlns:w15="http://schemas.microsoft.com/office/word/2012/wordml" xmlns:w16cid="http://schemas.microsoft.com/office/word/2016/wordml/cid" xmlns:w16se="http://schemas.microsoft.com/office/word/2015/wordml/symex" xmlns:wpg="http://schemas.microsoft.com/office/word/2010/wordprocessingGroup" xmlns:wpi="http://schemas.microsoft.com/office/word/2010/wordprocessingInk" xmlns:wne="http://schemas.microsoft.com/office/word/2006/wordml" xmlns:wps="http://schemas.microsoft.com/office/word/2010/wordprocessingShape" mc:Ignorable="w14 w15 w16se w16cid wp14">
   <w:endnote w:type="separator" w:id="-1">
     <w:p>
       <w:r>
@@ -16352,7 +15951,7 @@
 </file>
 
 <file path=word/footer1.xml><?xml version="1.0" encoding="utf-8"?>
-<w:ftr xmlns:wpc="http://schemas.microsoft.com/office/word/2010/wordprocessingCanvas" xmlns:cx="http://schemas.microsoft.com/office/drawing/2014/chartex" xmlns:cx1="http://schemas.microsoft.com/office/drawing/2015/9/8/chartex" xmlns:mc="http://schemas.openxmlformats.org/markup-compatibility/2006" xmlns:o="urn:schemas-microsoft-com:office:office" xmlns:r="http://schemas.openxmlformats.org/officeDocument/2006/relationships" xmlns:m="http://schemas.openxmlformats.org/officeDocument/2006/math" xmlns:v="urn:schemas-microsoft-com:vml" xmlns:wp14="http://schemas.microsoft.com/office/word/2010/wordprocessingDrawing" xmlns:wp="http://schemas.openxmlformats.org/drawingml/2006/wordprocessingDrawing" xmlns:w10="urn:schemas-microsoft-com:office:word" xmlns:w="http://schemas.openxmlformats.org/wordprocessingml/2006/main" xmlns:w14="http://schemas.microsoft.com/office/word/2010/wordml" xmlns:w15="http://schemas.microsoft.com/office/word/2012/wordml" xmlns:w16se="http://schemas.microsoft.com/office/word/2015/wordml/symex" xmlns:wpg="http://schemas.microsoft.com/office/word/2010/wordprocessingGroup" xmlns:wpi="http://schemas.microsoft.com/office/word/2010/wordprocessingInk" xmlns:wne="http://schemas.microsoft.com/office/word/2006/wordml" xmlns:wps="http://schemas.microsoft.com/office/word/2010/wordprocessingShape" mc:Ignorable="w14 w15 w16se wp14">
+<w:ftr xmlns:wpc="http://schemas.microsoft.com/office/word/2010/wordprocessingCanvas" xmlns:cx="http://schemas.microsoft.com/office/drawing/2014/chartex" xmlns:cx1="http://schemas.microsoft.com/office/drawing/2015/9/8/chartex" xmlns:cx2="http://schemas.microsoft.com/office/drawing/2015/10/21/chartex" xmlns:cx3="http://schemas.microsoft.com/office/drawing/2016/5/9/chartex" xmlns:cx4="http://schemas.microsoft.com/office/drawing/2016/5/10/chartex" xmlns:cx5="http://schemas.microsoft.com/office/drawing/2016/5/11/chartex" xmlns:cx6="http://schemas.microsoft.com/office/drawing/2016/5/12/chartex" xmlns:cx7="http://schemas.microsoft.com/office/drawing/2016/5/13/chartex" xmlns:cx8="http://schemas.microsoft.com/office/drawing/2016/5/14/chartex" xmlns:mc="http://schemas.openxmlformats.org/markup-compatibility/2006" xmlns:aink="http://schemas.microsoft.com/office/drawing/2016/ink" xmlns:am3d="http://schemas.microsoft.com/office/drawing/2017/model3d" xmlns:o="urn:schemas-microsoft-com:office:office" xmlns:r="http://schemas.openxmlformats.org/officeDocument/2006/relationships" xmlns:m="http://schemas.openxmlformats.org/officeDocument/2006/math" xmlns:v="urn:schemas-microsoft-com:vml" xmlns:wp14="http://schemas.microsoft.com/office/word/2010/wordprocessingDrawing" xmlns:wp="http://schemas.openxmlformats.org/drawingml/2006/wordprocessingDrawing" xmlns:w10="urn:schemas-microsoft-com:office:word" xmlns:w="http://schemas.openxmlformats.org/wordprocessingml/2006/main" xmlns:w14="http://schemas.microsoft.com/office/word/2010/wordml" xmlns:w15="http://schemas.microsoft.com/office/word/2012/wordml" xmlns:w16cid="http://schemas.microsoft.com/office/word/2016/wordml/cid" xmlns:w16se="http://schemas.microsoft.com/office/word/2015/wordml/symex" xmlns:wpg="http://schemas.microsoft.com/office/word/2010/wordprocessingGroup" xmlns:wpi="http://schemas.microsoft.com/office/word/2010/wordprocessingInk" xmlns:wne="http://schemas.microsoft.com/office/word/2006/wordml" xmlns:wps="http://schemas.microsoft.com/office/word/2010/wordprocessingShape" mc:Ignorable="w14 w15 w16se w16cid wp14">
   <w:p>
     <w:pPr>
       <w:pStyle w:val="Footertext1"/>
@@ -16395,7 +15994,7 @@
       <w:rPr>
         <w:noProof/>
       </w:rPr>
-      <w:t>10/9/2020</w:t>
+      <w:t>11/30/2020</w:t>
     </w:r>
     <w:r>
       <w:fldChar w:fldCharType="end"/>
@@ -16495,7 +16094,7 @@
 </file>
 
 <file path=word/footer2.xml><?xml version="1.0" encoding="utf-8"?>
-<w:ftr xmlns:wpc="http://schemas.microsoft.com/office/word/2010/wordprocessingCanvas" xmlns:cx="http://schemas.microsoft.com/office/drawing/2014/chartex" xmlns:cx1="http://schemas.microsoft.com/office/drawing/2015/9/8/chartex" xmlns:mc="http://schemas.openxmlformats.org/markup-compatibility/2006" xmlns:o="urn:schemas-microsoft-com:office:office" xmlns:r="http://schemas.openxmlformats.org/officeDocument/2006/relationships" xmlns:m="http://schemas.openxmlformats.org/officeDocument/2006/math" xmlns:v="urn:schemas-microsoft-com:vml" xmlns:wp14="http://schemas.microsoft.com/office/word/2010/wordprocessingDrawing" xmlns:wp="http://schemas.openxmlformats.org/drawingml/2006/wordprocessingDrawing" xmlns:w10="urn:schemas-microsoft-com:office:word" xmlns:w="http://schemas.openxmlformats.org/wordprocessingml/2006/main" xmlns:w14="http://schemas.microsoft.com/office/word/2010/wordml" xmlns:w15="http://schemas.microsoft.com/office/word/2012/wordml" xmlns:w16se="http://schemas.microsoft.com/office/word/2015/wordml/symex" xmlns:wpg="http://schemas.microsoft.com/office/word/2010/wordprocessingGroup" xmlns:wpi="http://schemas.microsoft.com/office/word/2010/wordprocessingInk" xmlns:wne="http://schemas.microsoft.com/office/word/2006/wordml" xmlns:wps="http://schemas.microsoft.com/office/word/2010/wordprocessingShape" mc:Ignorable="w14 w15 w16se wp14">
+<w:ftr xmlns:wpc="http://schemas.microsoft.com/office/word/2010/wordprocessingCanvas" xmlns:cx="http://schemas.microsoft.com/office/drawing/2014/chartex" xmlns:cx1="http://schemas.microsoft.com/office/drawing/2015/9/8/chartex" xmlns:cx2="http://schemas.microsoft.com/office/drawing/2015/10/21/chartex" xmlns:cx3="http://schemas.microsoft.com/office/drawing/2016/5/9/chartex" xmlns:cx4="http://schemas.microsoft.com/office/drawing/2016/5/10/chartex" xmlns:cx5="http://schemas.microsoft.com/office/drawing/2016/5/11/chartex" xmlns:cx6="http://schemas.microsoft.com/office/drawing/2016/5/12/chartex" xmlns:cx7="http://schemas.microsoft.com/office/drawing/2016/5/13/chartex" xmlns:cx8="http://schemas.microsoft.com/office/drawing/2016/5/14/chartex" xmlns:mc="http://schemas.openxmlformats.org/markup-compatibility/2006" xmlns:aink="http://schemas.microsoft.com/office/drawing/2016/ink" xmlns:am3d="http://schemas.microsoft.com/office/drawing/2017/model3d" xmlns:o="urn:schemas-microsoft-com:office:office" xmlns:r="http://schemas.openxmlformats.org/officeDocument/2006/relationships" xmlns:m="http://schemas.openxmlformats.org/officeDocument/2006/math" xmlns:v="urn:schemas-microsoft-com:vml" xmlns:wp14="http://schemas.microsoft.com/office/word/2010/wordprocessingDrawing" xmlns:wp="http://schemas.openxmlformats.org/drawingml/2006/wordprocessingDrawing" xmlns:w10="urn:schemas-microsoft-com:office:word" xmlns:w="http://schemas.openxmlformats.org/wordprocessingml/2006/main" xmlns:w14="http://schemas.microsoft.com/office/word/2010/wordml" xmlns:w15="http://schemas.microsoft.com/office/word/2012/wordml" xmlns:w16cid="http://schemas.microsoft.com/office/word/2016/wordml/cid" xmlns:w16se="http://schemas.microsoft.com/office/word/2015/wordml/symex" xmlns:wpg="http://schemas.microsoft.com/office/word/2010/wordprocessingGroup" xmlns:wpi="http://schemas.microsoft.com/office/word/2010/wordprocessingInk" xmlns:wne="http://schemas.microsoft.com/office/word/2006/wordml" xmlns:wps="http://schemas.microsoft.com/office/word/2010/wordprocessingShape" mc:Ignorable="w14 w15 w16se w16cid wp14">
   <w:p>
     <w:pPr>
       <w:pStyle w:val="Footer"/>
@@ -16621,7 +16220,7 @@
 </file>
 
 <file path=word/footnotes.xml><?xml version="1.0" encoding="utf-8"?>
-<w:footnotes xmlns:wpc="http://schemas.microsoft.com/office/word/2010/wordprocessingCanvas" xmlns:cx="http://schemas.microsoft.com/office/drawing/2014/chartex" xmlns:cx1="http://schemas.microsoft.com/office/drawing/2015/9/8/chartex" xmlns:mc="http://schemas.openxmlformats.org/markup-compatibility/2006" xmlns:o="urn:schemas-microsoft-com:office:office" xmlns:r="http://schemas.openxmlformats.org/officeDocument/2006/relationships" xmlns:m="http://schemas.openxmlformats.org/officeDocument/2006/math" xmlns:v="urn:schemas-microsoft-com:vml" xmlns:wp14="http://schemas.microsoft.com/office/word/2010/wordprocessingDrawing" xmlns:wp="http://schemas.openxmlformats.org/drawingml/2006/wordprocessingDrawing" xmlns:w10="urn:schemas-microsoft-com:office:word" xmlns:w="http://schemas.openxmlformats.org/wordprocessingml/2006/main" xmlns:w14="http://schemas.microsoft.com/office/word/2010/wordml" xmlns:w15="http://schemas.microsoft.com/office/word/2012/wordml" xmlns:w16se="http://schemas.microsoft.com/office/word/2015/wordml/symex" xmlns:wpg="http://schemas.microsoft.com/office/word/2010/wordprocessingGroup" xmlns:wpi="http://schemas.microsoft.com/office/word/2010/wordprocessingInk" xmlns:wne="http://schemas.microsoft.com/office/word/2006/wordml" xmlns:wps="http://schemas.microsoft.com/office/word/2010/wordprocessingShape" mc:Ignorable="w14 w15 w16se wp14">
+<w:footnotes xmlns:wpc="http://schemas.microsoft.com/office/word/2010/wordprocessingCanvas" xmlns:cx="http://schemas.microsoft.com/office/drawing/2014/chartex" xmlns:cx1="http://schemas.microsoft.com/office/drawing/2015/9/8/chartex" xmlns:cx2="http://schemas.microsoft.com/office/drawing/2015/10/21/chartex" xmlns:cx3="http://schemas.microsoft.com/office/drawing/2016/5/9/chartex" xmlns:cx4="http://schemas.microsoft.com/office/drawing/2016/5/10/chartex" xmlns:cx5="http://schemas.microsoft.com/office/drawing/2016/5/11/chartex" xmlns:cx6="http://schemas.microsoft.com/office/drawing/2016/5/12/chartex" xmlns:cx7="http://schemas.microsoft.com/office/drawing/2016/5/13/chartex" xmlns:cx8="http://schemas.microsoft.com/office/drawing/2016/5/14/chartex" xmlns:mc="http://schemas.openxmlformats.org/markup-compatibility/2006" xmlns:aink="http://schemas.microsoft.com/office/drawing/2016/ink" xmlns:am3d="http://schemas.microsoft.com/office/drawing/2017/model3d" xmlns:o="urn:schemas-microsoft-com:office:office" xmlns:r="http://schemas.openxmlformats.org/officeDocument/2006/relationships" xmlns:m="http://schemas.openxmlformats.org/officeDocument/2006/math" xmlns:v="urn:schemas-microsoft-com:vml" xmlns:wp14="http://schemas.microsoft.com/office/word/2010/wordprocessingDrawing" xmlns:wp="http://schemas.openxmlformats.org/drawingml/2006/wordprocessingDrawing" xmlns:w10="urn:schemas-microsoft-com:office:word" xmlns:w="http://schemas.openxmlformats.org/wordprocessingml/2006/main" xmlns:w14="http://schemas.microsoft.com/office/word/2010/wordml" xmlns:w15="http://schemas.microsoft.com/office/word/2012/wordml" xmlns:w16cid="http://schemas.microsoft.com/office/word/2016/wordml/cid" xmlns:w16se="http://schemas.microsoft.com/office/word/2015/wordml/symex" xmlns:wpg="http://schemas.microsoft.com/office/word/2010/wordprocessingGroup" xmlns:wpi="http://schemas.microsoft.com/office/word/2010/wordprocessingInk" xmlns:wne="http://schemas.microsoft.com/office/word/2006/wordml" xmlns:wps="http://schemas.microsoft.com/office/word/2010/wordprocessingShape" mc:Ignorable="w14 w15 w16se w16cid wp14">
   <w:footnote w:type="separator" w:id="-1">
     <w:p>
       <w:r>
@@ -16640,7 +16239,7 @@
 </file>
 
 <file path=word/header1.xml><?xml version="1.0" encoding="utf-8"?>
-<w:hdr xmlns:wpc="http://schemas.microsoft.com/office/word/2010/wordprocessingCanvas" xmlns:cx="http://schemas.microsoft.com/office/drawing/2014/chartex" xmlns:cx1="http://schemas.microsoft.com/office/drawing/2015/9/8/chartex" xmlns:mc="http://schemas.openxmlformats.org/markup-compatibility/2006" xmlns:o="urn:schemas-microsoft-com:office:office" xmlns:r="http://schemas.openxmlformats.org/officeDocument/2006/relationships" xmlns:m="http://schemas.openxmlformats.org/officeDocument/2006/math" xmlns:v="urn:schemas-microsoft-com:vml" xmlns:wp14="http://schemas.microsoft.com/office/word/2010/wordprocessingDrawing" xmlns:wp="http://schemas.openxmlformats.org/drawingml/2006/wordprocessingDrawing" xmlns:w10="urn:schemas-microsoft-com:office:word" xmlns:w="http://schemas.openxmlformats.org/wordprocessingml/2006/main" xmlns:w14="http://schemas.microsoft.com/office/word/2010/wordml" xmlns:w15="http://schemas.microsoft.com/office/word/2012/wordml" xmlns:w16se="http://schemas.microsoft.com/office/word/2015/wordml/symex" xmlns:wpg="http://schemas.microsoft.com/office/word/2010/wordprocessingGroup" xmlns:wpi="http://schemas.microsoft.com/office/word/2010/wordprocessingInk" xmlns:wne="http://schemas.microsoft.com/office/word/2006/wordml" xmlns:wps="http://schemas.microsoft.com/office/word/2010/wordprocessingShape" mc:Ignorable="w14 w15 w16se wp14">
+<w:hdr xmlns:wpc="http://schemas.microsoft.com/office/word/2010/wordprocessingCanvas" xmlns:cx="http://schemas.microsoft.com/office/drawing/2014/chartex" xmlns:cx1="http://schemas.microsoft.com/office/drawing/2015/9/8/chartex" xmlns:cx2="http://schemas.microsoft.com/office/drawing/2015/10/21/chartex" xmlns:cx3="http://schemas.microsoft.com/office/drawing/2016/5/9/chartex" xmlns:cx4="http://schemas.microsoft.com/office/drawing/2016/5/10/chartex" xmlns:cx5="http://schemas.microsoft.com/office/drawing/2016/5/11/chartex" xmlns:cx6="http://schemas.microsoft.com/office/drawing/2016/5/12/chartex" xmlns:cx7="http://schemas.microsoft.com/office/drawing/2016/5/13/chartex" xmlns:cx8="http://schemas.microsoft.com/office/drawing/2016/5/14/chartex" xmlns:mc="http://schemas.openxmlformats.org/markup-compatibility/2006" xmlns:aink="http://schemas.microsoft.com/office/drawing/2016/ink" xmlns:am3d="http://schemas.microsoft.com/office/drawing/2017/model3d" xmlns:o="urn:schemas-microsoft-com:office:office" xmlns:r="http://schemas.openxmlformats.org/officeDocument/2006/relationships" xmlns:m="http://schemas.openxmlformats.org/officeDocument/2006/math" xmlns:v="urn:schemas-microsoft-com:vml" xmlns:wp14="http://schemas.microsoft.com/office/word/2010/wordprocessingDrawing" xmlns:wp="http://schemas.openxmlformats.org/drawingml/2006/wordprocessingDrawing" xmlns:w10="urn:schemas-microsoft-com:office:word" xmlns:w="http://schemas.openxmlformats.org/wordprocessingml/2006/main" xmlns:w14="http://schemas.microsoft.com/office/word/2010/wordml" xmlns:w15="http://schemas.microsoft.com/office/word/2012/wordml" xmlns:w16cid="http://schemas.microsoft.com/office/word/2016/wordml/cid" xmlns:w16se="http://schemas.microsoft.com/office/word/2015/wordml/symex" xmlns:wpg="http://schemas.microsoft.com/office/word/2010/wordprocessingGroup" xmlns:wpi="http://schemas.microsoft.com/office/word/2010/wordprocessingInk" xmlns:wne="http://schemas.microsoft.com/office/word/2006/wordml" xmlns:wps="http://schemas.microsoft.com/office/word/2010/wordprocessingShape" mc:Ignorable="w14 w15 w16se w16cid wp14">
   <w:p>
     <w:pPr>
       <w:pStyle w:val="Header"/>
@@ -16659,23 +16258,7 @@
       <w:rPr>
         <w:sz w:val="18"/>
       </w:rPr>
-      <w:t xml:space="preserve">                                                                   </w:t>
-    </w:r>
-    <w:proofErr w:type="spellStart"/>
-    <w:proofErr w:type="gramStart"/>
-    <w:r>
-      <w:rPr>
-        <w:sz w:val="18"/>
-      </w:rPr>
-      <w:t>eCoaching</w:t>
-    </w:r>
-    <w:proofErr w:type="spellEnd"/>
-    <w:proofErr w:type="gramEnd"/>
-    <w:r>
-      <w:rPr>
-        <w:sz w:val="18"/>
-      </w:rPr>
-      <w:t xml:space="preserve"> DB Unit Test Document</w:t>
+      <w:t xml:space="preserve">                                                                   eCoaching DB Unit Test Document</w:t>
     </w:r>
     <w:r>
       <w:rPr>
@@ -16695,7 +16278,7 @@
 </file>
 
 <file path=word/numbering.xml><?xml version="1.0" encoding="utf-8"?>
-<w:numbering xmlns:wpc="http://schemas.microsoft.com/office/word/2010/wordprocessingCanvas" xmlns:cx="http://schemas.microsoft.com/office/drawing/2014/chartex" xmlns:cx1="http://schemas.microsoft.com/office/drawing/2015/9/8/chartex" xmlns:mc="http://schemas.openxmlformats.org/markup-compatibility/2006" xmlns:o="urn:schemas-microsoft-com:office:office" xmlns:r="http://schemas.openxmlformats.org/officeDocument/2006/relationships" xmlns:m="http://schemas.openxmlformats.org/officeDocument/2006/math" xmlns:v="urn:schemas-microsoft-com:vml" xmlns:wp14="http://schemas.microsoft.com/office/word/2010/wordprocessingDrawing" xmlns:wp="http://schemas.openxmlformats.org/drawingml/2006/wordprocessingDrawing" xmlns:w10="urn:schemas-microsoft-com:office:word" xmlns:w="http://schemas.openxmlformats.org/wordprocessingml/2006/main" xmlns:w14="http://schemas.microsoft.com/office/word/2010/wordml" xmlns:w15="http://schemas.microsoft.com/office/word/2012/wordml" xmlns:w16se="http://schemas.microsoft.com/office/word/2015/wordml/symex" xmlns:wpg="http://schemas.microsoft.com/office/word/2010/wordprocessingGroup" xmlns:wpi="http://schemas.microsoft.com/office/word/2010/wordprocessingInk" xmlns:wne="http://schemas.microsoft.com/office/word/2006/wordml" xmlns:wps="http://schemas.microsoft.com/office/word/2010/wordprocessingShape" mc:Ignorable="w14 w15 w16se wp14">
+<w:numbering xmlns:wpc="http://schemas.microsoft.com/office/word/2010/wordprocessingCanvas" xmlns:cx="http://schemas.microsoft.com/office/drawing/2014/chartex" xmlns:cx1="http://schemas.microsoft.com/office/drawing/2015/9/8/chartex" xmlns:cx2="http://schemas.microsoft.com/office/drawing/2015/10/21/chartex" xmlns:cx3="http://schemas.microsoft.com/office/drawing/2016/5/9/chartex" xmlns:cx4="http://schemas.microsoft.com/office/drawing/2016/5/10/chartex" xmlns:cx5="http://schemas.microsoft.com/office/drawing/2016/5/11/chartex" xmlns:cx6="http://schemas.microsoft.com/office/drawing/2016/5/12/chartex" xmlns:cx7="http://schemas.microsoft.com/office/drawing/2016/5/13/chartex" xmlns:cx8="http://schemas.microsoft.com/office/drawing/2016/5/14/chartex" xmlns:mc="http://schemas.openxmlformats.org/markup-compatibility/2006" xmlns:aink="http://schemas.microsoft.com/office/drawing/2016/ink" xmlns:am3d="http://schemas.microsoft.com/office/drawing/2017/model3d" xmlns:o="urn:schemas-microsoft-com:office:office" xmlns:r="http://schemas.openxmlformats.org/officeDocument/2006/relationships" xmlns:m="http://schemas.openxmlformats.org/officeDocument/2006/math" xmlns:v="urn:schemas-microsoft-com:vml" xmlns:wp14="http://schemas.microsoft.com/office/word/2010/wordprocessingDrawing" xmlns:wp="http://schemas.openxmlformats.org/drawingml/2006/wordprocessingDrawing" xmlns:w10="urn:schemas-microsoft-com:office:word" xmlns:w="http://schemas.openxmlformats.org/wordprocessingml/2006/main" xmlns:w14="http://schemas.microsoft.com/office/word/2010/wordml" xmlns:w15="http://schemas.microsoft.com/office/word/2012/wordml" xmlns:w16cid="http://schemas.microsoft.com/office/word/2016/wordml/cid" xmlns:w16se="http://schemas.microsoft.com/office/word/2015/wordml/symex" xmlns:wpg="http://schemas.microsoft.com/office/word/2010/wordprocessingGroup" xmlns:wpi="http://schemas.microsoft.com/office/word/2010/wordprocessingInk" xmlns:wne="http://schemas.microsoft.com/office/word/2006/wordml" xmlns:wps="http://schemas.microsoft.com/office/word/2010/wordprocessingShape" mc:Ignorable="w14 w15 w16se w16cid wp14">
   <w:abstractNum w:abstractNumId="0" w15:restartNumberingAfterBreak="0">
     <w:nsid w:val="00667C86"/>
     <w:multiLevelType w:val="hybridMultilevel"/>
@@ -19241,7 +18824,7 @@
 </file>
 
 <file path=word/styles.xml><?xml version="1.0" encoding="utf-8"?>
-<w:styles xmlns:mc="http://schemas.openxmlformats.org/markup-compatibility/2006" xmlns:r="http://schemas.openxmlformats.org/officeDocument/2006/relationships" xmlns:w="http://schemas.openxmlformats.org/wordprocessingml/2006/main" xmlns:w14="http://schemas.microsoft.com/office/word/2010/wordml" xmlns:w15="http://schemas.microsoft.com/office/word/2012/wordml" xmlns:w16se="http://schemas.microsoft.com/office/word/2015/wordml/symex" mc:Ignorable="w14 w15 w16se">
+<w:styles xmlns:mc="http://schemas.openxmlformats.org/markup-compatibility/2006" xmlns:r="http://schemas.openxmlformats.org/officeDocument/2006/relationships" xmlns:w="http://schemas.openxmlformats.org/wordprocessingml/2006/main" xmlns:w14="http://schemas.microsoft.com/office/word/2010/wordml" xmlns:w15="http://schemas.microsoft.com/office/word/2012/wordml" xmlns:w16cid="http://schemas.microsoft.com/office/word/2016/wordml/cid" xmlns:w16se="http://schemas.microsoft.com/office/word/2015/wordml/symex" mc:Ignorable="w14 w15 w16se w16cid">
   <w:docDefaults>
     <w:rPrDefault>
       <w:rPr>
@@ -19251,7 +18834,7 @@
     </w:rPrDefault>
     <w:pPrDefault/>
   </w:docDefaults>
-  <w:latentStyles w:defLockedState="0" w:defUIPriority="0" w:defSemiHidden="0" w:defUnhideWhenUsed="0" w:defQFormat="0" w:count="371">
+  <w:latentStyles w:defLockedState="0" w:defUIPriority="0" w:defSemiHidden="0" w:defUnhideWhenUsed="0" w:defQFormat="0" w:count="376">
     <w:lsdException w:name="Normal" w:qFormat="1"/>
     <w:lsdException w:name="heading 1" w:uiPriority="9" w:qFormat="1"/>
     <w:lsdException w:name="heading 2" w:qFormat="1"/>
@@ -19617,6 +19200,11 @@
     <w:lsdException w:name="List Table 5 Dark Accent 6" w:uiPriority="50"/>
     <w:lsdException w:name="List Table 6 Colorful Accent 6" w:uiPriority="51"/>
     <w:lsdException w:name="List Table 7 Colorful Accent 6" w:uiPriority="52"/>
+    <w:lsdException w:name="Mention" w:semiHidden="1" w:uiPriority="99" w:unhideWhenUsed="1"/>
+    <w:lsdException w:name="Smart Hyperlink" w:semiHidden="1" w:uiPriority="99" w:unhideWhenUsed="1"/>
+    <w:lsdException w:name="Hashtag" w:semiHidden="1" w:uiPriority="99" w:unhideWhenUsed="1"/>
+    <w:lsdException w:name="Unresolved Mention" w:semiHidden="1" w:uiPriority="99" w:unhideWhenUsed="1"/>
+    <w:lsdException w:name="Smart Link" w:semiHidden="1" w:uiPriority="99" w:unhideWhenUsed="1"/>
   </w:latentStyles>
   <w:style w:type="paragraph" w:default="1" w:styleId="Normal">
     <w:name w:val="Normal"/>
@@ -20581,7 +20169,7 @@
 </file>
 
 <file path=customXml/itemProps1.xml><?xml version="1.0" encoding="utf-8"?>
-<ds:datastoreItem xmlns:ds="http://schemas.openxmlformats.org/officeDocument/2006/customXml" ds:itemID="{692C4162-AB11-4E08-90E0-690ABEB5F94D}">
+<ds:datastoreItem xmlns:ds="http://schemas.openxmlformats.org/officeDocument/2006/customXml" ds:itemID="{F6058A37-3A73-4E22-8E5F-FDD3AD2C4546}">
   <ds:schemaRefs>
     <ds:schemaRef ds:uri="http://schemas.openxmlformats.org/officeDocument/2006/bibliography"/>
   </ds:schemaRefs>

</xml_diff>

<commit_message>
TFS 23964 - Switch to maxcorp Service Accounts
git-tfs-id: [https://tfs.omnicloud.local/tfs/cco%20program/]$/eCoaching_V2;C51114
</commit_message>
<xml_diff>
--- a/Unit Test/DB/CCO_eCoaching_Log_Generic_Load_DB_UTD.docx
+++ b/Unit Test/DB/CCO_eCoaching_Log_Generic_Load_DB_UTD.docx
@@ -1,6 +1,6 @@
 
 <file path=word/document.xml><?xml version="1.0" encoding="utf-8"?>
-<w:document xmlns:wpc="http://schemas.microsoft.com/office/word/2010/wordprocessingCanvas" xmlns:cx="http://schemas.microsoft.com/office/drawing/2014/chartex" xmlns:cx1="http://schemas.microsoft.com/office/drawing/2015/9/8/chartex" xmlns:cx2="http://schemas.microsoft.com/office/drawing/2015/10/21/chartex" xmlns:cx3="http://schemas.microsoft.com/office/drawing/2016/5/9/chartex" xmlns:cx4="http://schemas.microsoft.com/office/drawing/2016/5/10/chartex" xmlns:cx5="http://schemas.microsoft.com/office/drawing/2016/5/11/chartex" xmlns:cx6="http://schemas.microsoft.com/office/drawing/2016/5/12/chartex" xmlns:cx7="http://schemas.microsoft.com/office/drawing/2016/5/13/chartex" xmlns:cx8="http://schemas.microsoft.com/office/drawing/2016/5/14/chartex" xmlns:mc="http://schemas.openxmlformats.org/markup-compatibility/2006" xmlns:aink="http://schemas.microsoft.com/office/drawing/2016/ink" xmlns:am3d="http://schemas.microsoft.com/office/drawing/2017/model3d" xmlns:o="urn:schemas-microsoft-com:office:office" xmlns:r="http://schemas.openxmlformats.org/officeDocument/2006/relationships" xmlns:m="http://schemas.openxmlformats.org/officeDocument/2006/math" xmlns:v="urn:schemas-microsoft-com:vml" xmlns:wp14="http://schemas.microsoft.com/office/word/2010/wordprocessingDrawing" xmlns:wp="http://schemas.openxmlformats.org/drawingml/2006/wordprocessingDrawing" xmlns:w10="urn:schemas-microsoft-com:office:word" xmlns:w="http://schemas.openxmlformats.org/wordprocessingml/2006/main" xmlns:w14="http://schemas.microsoft.com/office/word/2010/wordml" xmlns:w15="http://schemas.microsoft.com/office/word/2012/wordml" xmlns:w16cex="http://schemas.microsoft.com/office/word/2018/wordml/cex" xmlns:w16cid="http://schemas.microsoft.com/office/word/2016/wordml/cid" xmlns:w16="http://schemas.microsoft.com/office/word/2018/wordml" xmlns:w16se="http://schemas.microsoft.com/office/word/2015/wordml/symex" xmlns:wpg="http://schemas.microsoft.com/office/word/2010/wordprocessingGroup" xmlns:wpi="http://schemas.microsoft.com/office/word/2010/wordprocessingInk" xmlns:wne="http://schemas.microsoft.com/office/word/2006/wordml" xmlns:wps="http://schemas.microsoft.com/office/word/2010/wordprocessingShape" mc:Ignorable="w14 w15 w16se w16cid w16 w16cex wp14">
+<w:document xmlns:wpc="http://schemas.microsoft.com/office/word/2010/wordprocessingCanvas" xmlns:cx="http://schemas.microsoft.com/office/drawing/2014/chartex" xmlns:cx1="http://schemas.microsoft.com/office/drawing/2015/9/8/chartex" xmlns:cx2="http://schemas.microsoft.com/office/drawing/2015/10/21/chartex" xmlns:cx3="http://schemas.microsoft.com/office/drawing/2016/5/9/chartex" xmlns:cx4="http://schemas.microsoft.com/office/drawing/2016/5/10/chartex" xmlns:cx5="http://schemas.microsoft.com/office/drawing/2016/5/11/chartex" xmlns:cx6="http://schemas.microsoft.com/office/drawing/2016/5/12/chartex" xmlns:cx7="http://schemas.microsoft.com/office/drawing/2016/5/13/chartex" xmlns:cx8="http://schemas.microsoft.com/office/drawing/2016/5/14/chartex" xmlns:mc="http://schemas.openxmlformats.org/markup-compatibility/2006" xmlns:aink="http://schemas.microsoft.com/office/drawing/2016/ink" xmlns:am3d="http://schemas.microsoft.com/office/drawing/2017/model3d" xmlns:o="urn:schemas-microsoft-com:office:office" xmlns:r="http://schemas.openxmlformats.org/officeDocument/2006/relationships" xmlns:m="http://schemas.openxmlformats.org/officeDocument/2006/math" xmlns:v="urn:schemas-microsoft-com:vml" xmlns:wp14="http://schemas.microsoft.com/office/word/2010/wordprocessingDrawing" xmlns:wp="http://schemas.openxmlformats.org/drawingml/2006/wordprocessingDrawing" xmlns:w10="urn:schemas-microsoft-com:office:word" xmlns:w="http://schemas.openxmlformats.org/wordprocessingml/2006/main" xmlns:w14="http://schemas.microsoft.com/office/word/2010/wordml" xmlns:w15="http://schemas.microsoft.com/office/word/2012/wordml" xmlns:w16cex="http://schemas.microsoft.com/office/word/2018/wordml/cex" xmlns:w16cid="http://schemas.microsoft.com/office/word/2016/wordml/cid" xmlns:w16="http://schemas.microsoft.com/office/word/2018/wordml" xmlns:w16sdtdh="http://schemas.microsoft.com/office/word/2020/wordml/sdtdatahash" xmlns:w16se="http://schemas.microsoft.com/office/word/2015/wordml/symex" xmlns:wpg="http://schemas.microsoft.com/office/word/2010/wordprocessingGroup" xmlns:wpi="http://schemas.microsoft.com/office/word/2010/wordprocessingInk" xmlns:wne="http://schemas.microsoft.com/office/word/2006/wordml" xmlns:wps="http://schemas.microsoft.com/office/word/2010/wordprocessingShape" mc:Ignorable="w14 w15 w16se w16cid w16 w16cex w16sdtdh wp14">
   <w:body>
     <w:p>
       <w:pPr>
@@ -1252,6 +1252,77 @@
           <w:p>
             <w:r>
               <w:t>TFS 20677 -  AD island to AD AWS environment changes</w:t>
+            </w:r>
+          </w:p>
+        </w:tc>
+        <w:tc>
+          <w:tcPr>
+            <w:tcW w:w="1980" w:type="dxa"/>
+            <w:tcBorders>
+              <w:top w:val="single" w:sz="6" w:space="0" w:color="C0C0C0"/>
+              <w:left w:val="single" w:sz="6" w:space="0" w:color="C0C0C0"/>
+              <w:bottom w:val="single" w:sz="6" w:space="0" w:color="C0C0C0"/>
+              <w:right w:val="single" w:sz="6" w:space="0" w:color="C0C0C0"/>
+            </w:tcBorders>
+          </w:tcPr>
+          <w:p>
+            <w:r>
+              <w:t>Susmitha Palacherla</w:t>
+            </w:r>
+          </w:p>
+        </w:tc>
+      </w:tr>
+      <w:tr>
+        <w:tc>
+          <w:tcPr>
+            <w:tcW w:w="0" w:type="auto"/>
+            <w:tcBorders>
+              <w:top w:val="single" w:sz="6" w:space="0" w:color="C0C0C0"/>
+              <w:left w:val="single" w:sz="6" w:space="0" w:color="C0C0C0"/>
+              <w:bottom w:val="single" w:sz="6" w:space="0" w:color="C0C0C0"/>
+              <w:right w:val="single" w:sz="6" w:space="0" w:color="C0C0C0"/>
+            </w:tcBorders>
+          </w:tcPr>
+          <w:p>
+            <w:pPr>
+              <w:tabs>
+                <w:tab w:val="left" w:pos="816"/>
+              </w:tabs>
+            </w:pPr>
+            <w:r>
+              <w:t>02/02/2022</w:t>
+            </w:r>
+          </w:p>
+        </w:tc>
+        <w:tc>
+          <w:tcPr>
+            <w:tcW w:w="0" w:type="auto"/>
+            <w:tcBorders>
+              <w:top w:val="single" w:sz="6" w:space="0" w:color="C0C0C0"/>
+              <w:left w:val="single" w:sz="6" w:space="0" w:color="C0C0C0"/>
+              <w:bottom w:val="single" w:sz="6" w:space="0" w:color="C0C0C0"/>
+              <w:right w:val="single" w:sz="6" w:space="0" w:color="C0C0C0"/>
+            </w:tcBorders>
+          </w:tcPr>
+          <w:p>
+            <w:r>
+              <w:t>13.0</w:t>
+            </w:r>
+          </w:p>
+        </w:tc>
+        <w:tc>
+          <w:tcPr>
+            <w:tcW w:w="6082" w:type="dxa"/>
+            <w:tcBorders>
+              <w:top w:val="single" w:sz="6" w:space="0" w:color="C0C0C0"/>
+              <w:left w:val="single" w:sz="6" w:space="0" w:color="C0C0C0"/>
+              <w:bottom w:val="single" w:sz="6" w:space="0" w:color="C0C0C0"/>
+              <w:right w:val="single" w:sz="6" w:space="0" w:color="C0C0C0"/>
+            </w:tcBorders>
+          </w:tcPr>
+          <w:p>
+            <w:r>
+              <w:t>TFS 23964 - Switch to maxcorp Service Accounts</w:t>
             </w:r>
           </w:p>
         </w:tc>
@@ -1746,7 +1817,7 @@
               </w:rPr>
             </w:pPr>
             <w:r>
-              <w:t>TFS 20677 -  AD island to AD AWS environment changes</w:t>
+              <w:t>TFS 23964 - Switch to maxcorp Service Accounts</w:t>
             </w:r>
           </w:p>
         </w:tc>
@@ -1788,7 +1859,7 @@
                 <w:sz w:val="22"/>
                 <w:szCs w:val="22"/>
               </w:rPr>
-              <w:t xml:space="preserve">eCoaching_Dev database on </w:t>
+              <w:t xml:space="preserve">eCoachingDev database on </w:t>
             </w:r>
             <w:r>
               <w:rPr>
@@ -1839,21 +1910,7 @@
                 <w:sz w:val="22"/>
                 <w:szCs w:val="22"/>
               </w:rPr>
-              <w:t>Generic_Coaching.dtsx</w:t>
-            </w:r>
-            <w:r>
-              <w:rPr>
-                <w:sz w:val="22"/>
-                <w:szCs w:val="22"/>
-              </w:rPr>
-              <w:t xml:space="preserve"> </w:t>
-            </w:r>
-            <w:r>
-              <w:rPr>
-                <w:sz w:val="22"/>
-                <w:szCs w:val="22"/>
-              </w:rPr>
-              <w:t>and corresponding config files</w:t>
+              <w:t>Database and File Share Permissions for Permissions for Application Service Account MAXCORP\SVC_ECL-APPD01</w:t>
             </w:r>
           </w:p>
           <w:p>
@@ -1870,7 +1927,7 @@
                 <w:sz w:val="22"/>
                 <w:szCs w:val="22"/>
               </w:rPr>
-              <w:t>jobCoachingGenericLoad.sql</w:t>
+              <w:t>Update ECLCredential</w:t>
             </w:r>
           </w:p>
         </w:tc>
@@ -1947,52 +2004,67 @@
                 <w:sz w:val="22"/>
                 <w:szCs w:val="22"/>
               </w:rPr>
-              <w:t>eCL_Generic_Feed_OTH_APS20210330_033002.csv</w:t>
-            </w:r>
-          </w:p>
-          <w:p>
-            <w:pPr>
-              <w:rPr>
-                <w:sz w:val="22"/>
-                <w:szCs w:val="22"/>
-              </w:rPr>
-            </w:pPr>
-            <w:r>
-              <w:rPr>
-                <w:sz w:val="22"/>
-                <w:szCs w:val="22"/>
-              </w:rPr>
-              <w:t>eCL_Generic_Feed_OTH_APW20210330_033002.csv</w:t>
-            </w:r>
-          </w:p>
-          <w:p>
-            <w:pPr>
-              <w:rPr>
-                <w:sz w:val="22"/>
-                <w:szCs w:val="22"/>
-              </w:rPr>
-            </w:pPr>
-            <w:r>
-              <w:rPr>
-                <w:sz w:val="22"/>
-                <w:szCs w:val="22"/>
-              </w:rPr>
-              <w:t>eCL_Generic_Feed_OTH_SEAA20210330.csv</w:t>
-            </w:r>
-          </w:p>
-          <w:p>
-            <w:pPr>
-              <w:rPr>
-                <w:sz w:val="22"/>
-                <w:szCs w:val="22"/>
-              </w:rPr>
-            </w:pPr>
-            <w:r>
-              <w:rPr>
-                <w:sz w:val="22"/>
-                <w:szCs w:val="22"/>
-              </w:rPr>
-              <w:t>eCL_Generic_Feed_OTH_SEAR20210330.csv</w:t>
+              <w:t>AED20220201</w:t>
+            </w:r>
+          </w:p>
+          <w:p>
+            <w:pPr>
+              <w:rPr>
+                <w:sz w:val="22"/>
+                <w:szCs w:val="22"/>
+              </w:rPr>
+            </w:pPr>
+            <w:r>
+              <w:rPr>
+                <w:sz w:val="22"/>
+                <w:szCs w:val="22"/>
+              </w:rPr>
+              <w:t>APS20220201</w:t>
+            </w:r>
+          </w:p>
+          <w:p>
+            <w:pPr>
+              <w:rPr>
+                <w:sz w:val="22"/>
+                <w:szCs w:val="22"/>
+              </w:rPr>
+            </w:pPr>
+            <w:r>
+              <w:rPr>
+                <w:sz w:val="22"/>
+                <w:szCs w:val="22"/>
+              </w:rPr>
+              <w:t>APW20220201</w:t>
+            </w:r>
+          </w:p>
+          <w:p>
+            <w:pPr>
+              <w:rPr>
+                <w:sz w:val="22"/>
+                <w:szCs w:val="22"/>
+              </w:rPr>
+            </w:pPr>
+            <w:r>
+              <w:rPr>
+                <w:sz w:val="22"/>
+                <w:szCs w:val="22"/>
+              </w:rPr>
+              <w:t>SEAA20220201</w:t>
+            </w:r>
+          </w:p>
+          <w:p>
+            <w:pPr>
+              <w:rPr>
+                <w:sz w:val="22"/>
+                <w:szCs w:val="22"/>
+              </w:rPr>
+            </w:pPr>
+            <w:r>
+              <w:rPr>
+                <w:sz w:val="22"/>
+                <w:szCs w:val="22"/>
+              </w:rPr>
+              <w:t>SEAR20220201</w:t>
             </w:r>
           </w:p>
         </w:tc>
@@ -3150,7 +3222,7 @@
                 <w:sz w:val="22"/>
                 <w:szCs w:val="22"/>
               </w:rPr>
-              <w:t>Y</w:t>
+              <w:t>N</w:t>
             </w:r>
           </w:p>
         </w:tc>
@@ -3174,7 +3246,7 @@
                 <w:sz w:val="22"/>
                 <w:szCs w:val="22"/>
               </w:rPr>
-              <w:t>Pass</w:t>
+              <w:t>NA</w:t>
             </w:r>
           </w:p>
         </w:tc>
@@ -3305,7 +3377,7 @@
                 <w:sz w:val="22"/>
                 <w:szCs w:val="22"/>
               </w:rPr>
-              <w:t>Y</w:t>
+              <w:t>N</w:t>
             </w:r>
           </w:p>
         </w:tc>
@@ -3329,7 +3401,7 @@
                 <w:sz w:val="22"/>
                 <w:szCs w:val="22"/>
               </w:rPr>
-              <w:t>Pass</w:t>
+              <w:t>NA</w:t>
             </w:r>
           </w:p>
         </w:tc>
@@ -3460,7 +3532,6 @@
                 <w:sz w:val="22"/>
                 <w:szCs w:val="22"/>
               </w:rPr>
-              <w:lastRenderedPageBreak/>
               <w:t>GC-</w:t>
             </w:r>
             <w:r>
@@ -3560,7 +3631,7 @@
                 <w:sz w:val="22"/>
                 <w:szCs w:val="22"/>
               </w:rPr>
-              <w:t>Y</w:t>
+              <w:t>N</w:t>
             </w:r>
           </w:p>
         </w:tc>
@@ -3584,7 +3655,7 @@
                 <w:sz w:val="22"/>
                 <w:szCs w:val="22"/>
               </w:rPr>
-              <w:t>Pass</w:t>
+              <w:t>NA</w:t>
             </w:r>
           </w:p>
         </w:tc>
@@ -3715,7 +3786,7 @@
                 <w:sz w:val="22"/>
                 <w:szCs w:val="22"/>
               </w:rPr>
-              <w:t>Y</w:t>
+              <w:t>N</w:t>
             </w:r>
           </w:p>
         </w:tc>
@@ -3739,7 +3810,7 @@
                 <w:sz w:val="22"/>
                 <w:szCs w:val="22"/>
               </w:rPr>
-              <w:t>Pass</w:t>
+              <w:t>NA</w:t>
             </w:r>
           </w:p>
         </w:tc>
@@ -3856,7 +3927,7 @@
                 <w:sz w:val="22"/>
                 <w:szCs w:val="22"/>
               </w:rPr>
-              <w:t>Y</w:t>
+              <w:t>N</w:t>
             </w:r>
           </w:p>
         </w:tc>
@@ -3880,7 +3951,7 @@
                 <w:sz w:val="22"/>
                 <w:szCs w:val="22"/>
               </w:rPr>
-              <w:t>Pass</w:t>
+              <w:t>NA</w:t>
             </w:r>
           </w:p>
         </w:tc>
@@ -3997,7 +4068,7 @@
                 <w:sz w:val="22"/>
                 <w:szCs w:val="22"/>
               </w:rPr>
-              <w:t>Y</w:t>
+              <w:t>N</w:t>
             </w:r>
           </w:p>
         </w:tc>
@@ -4021,7 +4092,7 @@
                 <w:sz w:val="22"/>
                 <w:szCs w:val="22"/>
               </w:rPr>
-              <w:t>Pass</w:t>
+              <w:t>NA</w:t>
             </w:r>
           </w:p>
         </w:tc>
@@ -4151,7 +4222,7 @@
                 <w:sz w:val="22"/>
                 <w:szCs w:val="22"/>
               </w:rPr>
-              <w:t>Y</w:t>
+              <w:t>N</w:t>
             </w:r>
           </w:p>
         </w:tc>
@@ -4175,7 +4246,7 @@
                 <w:sz w:val="22"/>
                 <w:szCs w:val="22"/>
               </w:rPr>
-              <w:t>Pass</w:t>
+              <w:t>NA</w:t>
             </w:r>
           </w:p>
         </w:tc>
@@ -4292,7 +4363,7 @@
                 <w:sz w:val="22"/>
                 <w:szCs w:val="22"/>
               </w:rPr>
-              <w:t>Y</w:t>
+              <w:t>N</w:t>
             </w:r>
           </w:p>
         </w:tc>
@@ -4316,7 +4387,7 @@
                 <w:sz w:val="22"/>
                 <w:szCs w:val="22"/>
               </w:rPr>
-              <w:t>Pass</w:t>
+              <w:t>NA</w:t>
             </w:r>
           </w:p>
         </w:tc>
@@ -4433,7 +4504,7 @@
                 <w:sz w:val="22"/>
                 <w:szCs w:val="22"/>
               </w:rPr>
-              <w:t>Y</w:t>
+              <w:t>N</w:t>
             </w:r>
           </w:p>
         </w:tc>
@@ -4457,7 +4528,7 @@
                 <w:sz w:val="22"/>
                 <w:szCs w:val="22"/>
               </w:rPr>
-              <w:t>Pass</w:t>
+              <w:t>NA</w:t>
             </w:r>
           </w:p>
         </w:tc>
@@ -4574,7 +4645,7 @@
                 <w:sz w:val="22"/>
                 <w:szCs w:val="22"/>
               </w:rPr>
-              <w:t>Y</w:t>
+              <w:t>N</w:t>
             </w:r>
           </w:p>
         </w:tc>
@@ -4598,7 +4669,7 @@
                 <w:sz w:val="22"/>
                 <w:szCs w:val="22"/>
               </w:rPr>
-              <w:t>Pass</w:t>
+              <w:t>NA</w:t>
             </w:r>
           </w:p>
         </w:tc>
@@ -4715,7 +4786,7 @@
                 <w:sz w:val="22"/>
                 <w:szCs w:val="22"/>
               </w:rPr>
-              <w:t>Y</w:t>
+              <w:t>N</w:t>
             </w:r>
           </w:p>
         </w:tc>
@@ -4739,7 +4810,7 @@
                 <w:sz w:val="22"/>
                 <w:szCs w:val="22"/>
               </w:rPr>
-              <w:t>Pass</w:t>
+              <w:t>NA</w:t>
             </w:r>
           </w:p>
         </w:tc>
@@ -4864,7 +4935,7 @@
                 <w:sz w:val="22"/>
                 <w:szCs w:val="22"/>
               </w:rPr>
-              <w:t>Y</w:t>
+              <w:t>N</w:t>
             </w:r>
           </w:p>
         </w:tc>
@@ -4888,7 +4959,7 @@
                 <w:sz w:val="22"/>
                 <w:szCs w:val="22"/>
               </w:rPr>
-              <w:t>Pass</w:t>
+              <w:t>NA</w:t>
             </w:r>
           </w:p>
         </w:tc>
@@ -5005,7 +5076,7 @@
                 <w:sz w:val="22"/>
                 <w:szCs w:val="22"/>
               </w:rPr>
-              <w:t>Y</w:t>
+              <w:t>N</w:t>
             </w:r>
           </w:p>
         </w:tc>
@@ -5029,7 +5100,7 @@
                 <w:sz w:val="22"/>
                 <w:szCs w:val="22"/>
               </w:rPr>
-              <w:t>Pass</w:t>
+              <w:t>NA</w:t>
             </w:r>
           </w:p>
         </w:tc>
@@ -5146,7 +5217,7 @@
                 <w:sz w:val="22"/>
                 <w:szCs w:val="22"/>
               </w:rPr>
-              <w:t>Y</w:t>
+              <w:t>N</w:t>
             </w:r>
           </w:p>
         </w:tc>
@@ -5170,7 +5241,7 @@
                 <w:sz w:val="22"/>
                 <w:szCs w:val="22"/>
               </w:rPr>
-              <w:t>Pass</w:t>
+              <w:t>NA</w:t>
             </w:r>
           </w:p>
         </w:tc>
@@ -5259,7 +5330,7 @@
                 <w:sz w:val="22"/>
                 <w:szCs w:val="22"/>
               </w:rPr>
-              <w:t>Y</w:t>
+              <w:t>N</w:t>
             </w:r>
           </w:p>
         </w:tc>
@@ -5283,7 +5354,7 @@
                 <w:sz w:val="22"/>
                 <w:szCs w:val="22"/>
               </w:rPr>
-              <w:t>Pass</w:t>
+              <w:t>NA</w:t>
             </w:r>
           </w:p>
         </w:tc>
@@ -5400,7 +5471,7 @@
                 <w:sz w:val="22"/>
                 <w:szCs w:val="22"/>
               </w:rPr>
-              <w:t>Y</w:t>
+              <w:t>N</w:t>
             </w:r>
           </w:p>
         </w:tc>
@@ -5424,7 +5495,7 @@
                 <w:sz w:val="22"/>
                 <w:szCs w:val="22"/>
               </w:rPr>
-              <w:t>Pass</w:t>
+              <w:t>NA</w:t>
             </w:r>
           </w:p>
         </w:tc>
@@ -5541,7 +5612,7 @@
                 <w:sz w:val="22"/>
                 <w:szCs w:val="22"/>
               </w:rPr>
-              <w:t>Y</w:t>
+              <w:t>N</w:t>
             </w:r>
           </w:p>
         </w:tc>
@@ -5565,7 +5636,7 @@
                 <w:sz w:val="22"/>
                 <w:szCs w:val="22"/>
               </w:rPr>
-              <w:t>Pass</w:t>
+              <w:t>NA</w:t>
             </w:r>
           </w:p>
         </w:tc>
@@ -5682,7 +5753,7 @@
                 <w:sz w:val="22"/>
                 <w:szCs w:val="22"/>
               </w:rPr>
-              <w:t>Y</w:t>
+              <w:t>N</w:t>
             </w:r>
           </w:p>
         </w:tc>
@@ -5706,7 +5777,7 @@
                 <w:sz w:val="22"/>
                 <w:szCs w:val="22"/>
               </w:rPr>
-              <w:t>Pass</w:t>
+              <w:t>NA</w:t>
             </w:r>
           </w:p>
         </w:tc>
@@ -5823,7 +5894,7 @@
                 <w:sz w:val="22"/>
                 <w:szCs w:val="22"/>
               </w:rPr>
-              <w:t>Y</w:t>
+              <w:t>N</w:t>
             </w:r>
           </w:p>
         </w:tc>
@@ -5847,7 +5918,7 @@
                 <w:sz w:val="22"/>
                 <w:szCs w:val="22"/>
               </w:rPr>
-              <w:t>Pass</w:t>
+              <w:t>NA</w:t>
             </w:r>
           </w:p>
         </w:tc>
@@ -5936,7 +6007,7 @@
                 <w:sz w:val="22"/>
                 <w:szCs w:val="22"/>
               </w:rPr>
-              <w:t>Y</w:t>
+              <w:t>N</w:t>
             </w:r>
           </w:p>
         </w:tc>
@@ -5960,7 +6031,7 @@
                 <w:sz w:val="22"/>
                 <w:szCs w:val="22"/>
               </w:rPr>
-              <w:t>Pass</w:t>
+              <w:t>NA</w:t>
             </w:r>
           </w:p>
         </w:tc>
@@ -6077,7 +6148,7 @@
                 <w:sz w:val="22"/>
                 <w:szCs w:val="22"/>
               </w:rPr>
-              <w:t>Y</w:t>
+              <w:t>N</w:t>
             </w:r>
           </w:p>
         </w:tc>
@@ -6101,7 +6172,7 @@
                 <w:sz w:val="22"/>
                 <w:szCs w:val="22"/>
               </w:rPr>
-              <w:t>Pass</w:t>
+              <w:t>NA</w:t>
             </w:r>
           </w:p>
         </w:tc>
@@ -6190,7 +6261,7 @@
                 <w:sz w:val="22"/>
                 <w:szCs w:val="22"/>
               </w:rPr>
-              <w:t>Y</w:t>
+              <w:t>N</w:t>
             </w:r>
           </w:p>
         </w:tc>
@@ -6214,7 +6285,7 @@
                 <w:sz w:val="22"/>
                 <w:szCs w:val="22"/>
               </w:rPr>
-              <w:t>Pass</w:t>
+              <w:t>NA</w:t>
             </w:r>
           </w:p>
         </w:tc>
@@ -6365,7 +6436,7 @@
                 <w:sz w:val="22"/>
                 <w:szCs w:val="22"/>
               </w:rPr>
-              <w:t>Y</w:t>
+              <w:t>N</w:t>
             </w:r>
           </w:p>
         </w:tc>
@@ -6389,7 +6460,7 @@
                 <w:sz w:val="22"/>
                 <w:szCs w:val="22"/>
               </w:rPr>
-              <w:t>Pass</w:t>
+              <w:t>NA</w:t>
             </w:r>
           </w:p>
         </w:tc>
@@ -6501,7 +6572,7 @@
                 <w:sz w:val="22"/>
                 <w:szCs w:val="22"/>
               </w:rPr>
-              <w:t>Y</w:t>
+              <w:t>N</w:t>
             </w:r>
           </w:p>
         </w:tc>
@@ -6524,7 +6595,7 @@
                 <w:sz w:val="22"/>
                 <w:szCs w:val="22"/>
               </w:rPr>
-              <w:t>Pass</w:t>
+              <w:t>NA</w:t>
             </w:r>
           </w:p>
         </w:tc>
@@ -7006,7 +7077,7 @@
               <w:rPr>
                 <w:rFonts w:ascii="Arial" w:hAnsi="Arial" w:cs="Arial"/>
               </w:rPr>
-              <w:t>4/2/2021</w:t>
+              <w:t>02/02/2022</w:t>
             </w:r>
           </w:p>
         </w:tc>
@@ -7177,7 +7248,7 @@
               <w:rPr>
                 <w:rFonts w:ascii="Arial" w:hAnsi="Arial" w:cs="Arial"/>
               </w:rPr>
-              <w:t>4/2/2021</w:t>
+              <w:t>02/02/2022</w:t>
             </w:r>
           </w:p>
         </w:tc>
@@ -16100,7 +16171,7 @@
 </file>
 
 <file path=word/endnotes.xml><?xml version="1.0" encoding="utf-8"?>
-<w:endnotes xmlns:wpc="http://schemas.microsoft.com/office/word/2010/wordprocessingCanvas" xmlns:cx="http://schemas.microsoft.com/office/drawing/2014/chartex" xmlns:cx1="http://schemas.microsoft.com/office/drawing/2015/9/8/chartex" xmlns:cx2="http://schemas.microsoft.com/office/drawing/2015/10/21/chartex" xmlns:cx3="http://schemas.microsoft.com/office/drawing/2016/5/9/chartex" xmlns:cx4="http://schemas.microsoft.com/office/drawing/2016/5/10/chartex" xmlns:cx5="http://schemas.microsoft.com/office/drawing/2016/5/11/chartex" xmlns:cx6="http://schemas.microsoft.com/office/drawing/2016/5/12/chartex" xmlns:cx7="http://schemas.microsoft.com/office/drawing/2016/5/13/chartex" xmlns:cx8="http://schemas.microsoft.com/office/drawing/2016/5/14/chartex" xmlns:mc="http://schemas.openxmlformats.org/markup-compatibility/2006" xmlns:aink="http://schemas.microsoft.com/office/drawing/2016/ink" xmlns:am3d="http://schemas.microsoft.com/office/drawing/2017/model3d" xmlns:o="urn:schemas-microsoft-com:office:office" xmlns:r="http://schemas.openxmlformats.org/officeDocument/2006/relationships" xmlns:m="http://schemas.openxmlformats.org/officeDocument/2006/math" xmlns:v="urn:schemas-microsoft-com:vml" xmlns:wp14="http://schemas.microsoft.com/office/word/2010/wordprocessingDrawing" xmlns:wp="http://schemas.openxmlformats.org/drawingml/2006/wordprocessingDrawing" xmlns:w10="urn:schemas-microsoft-com:office:word" xmlns:w="http://schemas.openxmlformats.org/wordprocessingml/2006/main" xmlns:w14="http://schemas.microsoft.com/office/word/2010/wordml" xmlns:w15="http://schemas.microsoft.com/office/word/2012/wordml" xmlns:w16cex="http://schemas.microsoft.com/office/word/2018/wordml/cex" xmlns:w16cid="http://schemas.microsoft.com/office/word/2016/wordml/cid" xmlns:w16="http://schemas.microsoft.com/office/word/2018/wordml" xmlns:w16se="http://schemas.microsoft.com/office/word/2015/wordml/symex" xmlns:wpg="http://schemas.microsoft.com/office/word/2010/wordprocessingGroup" xmlns:wpi="http://schemas.microsoft.com/office/word/2010/wordprocessingInk" xmlns:wne="http://schemas.microsoft.com/office/word/2006/wordml" xmlns:wps="http://schemas.microsoft.com/office/word/2010/wordprocessingShape" mc:Ignorable="w14 w15 w16se w16cid w16 w16cex wp14">
+<w:endnotes xmlns:wpc="http://schemas.microsoft.com/office/word/2010/wordprocessingCanvas" xmlns:cx="http://schemas.microsoft.com/office/drawing/2014/chartex" xmlns:cx1="http://schemas.microsoft.com/office/drawing/2015/9/8/chartex" xmlns:cx2="http://schemas.microsoft.com/office/drawing/2015/10/21/chartex" xmlns:cx3="http://schemas.microsoft.com/office/drawing/2016/5/9/chartex" xmlns:cx4="http://schemas.microsoft.com/office/drawing/2016/5/10/chartex" xmlns:cx5="http://schemas.microsoft.com/office/drawing/2016/5/11/chartex" xmlns:cx6="http://schemas.microsoft.com/office/drawing/2016/5/12/chartex" xmlns:cx7="http://schemas.microsoft.com/office/drawing/2016/5/13/chartex" xmlns:cx8="http://schemas.microsoft.com/office/drawing/2016/5/14/chartex" xmlns:mc="http://schemas.openxmlformats.org/markup-compatibility/2006" xmlns:aink="http://schemas.microsoft.com/office/drawing/2016/ink" xmlns:am3d="http://schemas.microsoft.com/office/drawing/2017/model3d" xmlns:o="urn:schemas-microsoft-com:office:office" xmlns:r="http://schemas.openxmlformats.org/officeDocument/2006/relationships" xmlns:m="http://schemas.openxmlformats.org/officeDocument/2006/math" xmlns:v="urn:schemas-microsoft-com:vml" xmlns:wp14="http://schemas.microsoft.com/office/word/2010/wordprocessingDrawing" xmlns:wp="http://schemas.openxmlformats.org/drawingml/2006/wordprocessingDrawing" xmlns:w10="urn:schemas-microsoft-com:office:word" xmlns:w="http://schemas.openxmlformats.org/wordprocessingml/2006/main" xmlns:w14="http://schemas.microsoft.com/office/word/2010/wordml" xmlns:w15="http://schemas.microsoft.com/office/word/2012/wordml" xmlns:w16cex="http://schemas.microsoft.com/office/word/2018/wordml/cex" xmlns:w16cid="http://schemas.microsoft.com/office/word/2016/wordml/cid" xmlns:w16="http://schemas.microsoft.com/office/word/2018/wordml" xmlns:w16sdtdh="http://schemas.microsoft.com/office/word/2020/wordml/sdtdatahash" xmlns:w16se="http://schemas.microsoft.com/office/word/2015/wordml/symex" xmlns:wpg="http://schemas.microsoft.com/office/word/2010/wordprocessingGroup" xmlns:wpi="http://schemas.microsoft.com/office/word/2010/wordprocessingInk" xmlns:wne="http://schemas.microsoft.com/office/word/2006/wordml" xmlns:wps="http://schemas.microsoft.com/office/word/2010/wordprocessingShape" mc:Ignorable="w14 w15 w16se w16cid w16 w16cex w16sdtdh wp14">
   <w:endnote w:type="separator" w:id="-1">
     <w:p>
       <w:r>
@@ -16119,7 +16190,7 @@
 </file>
 
 <file path=word/footer1.xml><?xml version="1.0" encoding="utf-8"?>
-<w:ftr xmlns:wpc="http://schemas.microsoft.com/office/word/2010/wordprocessingCanvas" xmlns:cx="http://schemas.microsoft.com/office/drawing/2014/chartex" xmlns:cx1="http://schemas.microsoft.com/office/drawing/2015/9/8/chartex" xmlns:cx2="http://schemas.microsoft.com/office/drawing/2015/10/21/chartex" xmlns:cx3="http://schemas.microsoft.com/office/drawing/2016/5/9/chartex" xmlns:cx4="http://schemas.microsoft.com/office/drawing/2016/5/10/chartex" xmlns:cx5="http://schemas.microsoft.com/office/drawing/2016/5/11/chartex" xmlns:cx6="http://schemas.microsoft.com/office/drawing/2016/5/12/chartex" xmlns:cx7="http://schemas.microsoft.com/office/drawing/2016/5/13/chartex" xmlns:cx8="http://schemas.microsoft.com/office/drawing/2016/5/14/chartex" xmlns:mc="http://schemas.openxmlformats.org/markup-compatibility/2006" xmlns:aink="http://schemas.microsoft.com/office/drawing/2016/ink" xmlns:am3d="http://schemas.microsoft.com/office/drawing/2017/model3d" xmlns:o="urn:schemas-microsoft-com:office:office" xmlns:r="http://schemas.openxmlformats.org/officeDocument/2006/relationships" xmlns:m="http://schemas.openxmlformats.org/officeDocument/2006/math" xmlns:v="urn:schemas-microsoft-com:vml" xmlns:wp14="http://schemas.microsoft.com/office/word/2010/wordprocessingDrawing" xmlns:wp="http://schemas.openxmlformats.org/drawingml/2006/wordprocessingDrawing" xmlns:w10="urn:schemas-microsoft-com:office:word" xmlns:w="http://schemas.openxmlformats.org/wordprocessingml/2006/main" xmlns:w14="http://schemas.microsoft.com/office/word/2010/wordml" xmlns:w15="http://schemas.microsoft.com/office/word/2012/wordml" xmlns:w16cex="http://schemas.microsoft.com/office/word/2018/wordml/cex" xmlns:w16cid="http://schemas.microsoft.com/office/word/2016/wordml/cid" xmlns:w16="http://schemas.microsoft.com/office/word/2018/wordml" xmlns:w16se="http://schemas.microsoft.com/office/word/2015/wordml/symex" xmlns:wpg="http://schemas.microsoft.com/office/word/2010/wordprocessingGroup" xmlns:wpi="http://schemas.microsoft.com/office/word/2010/wordprocessingInk" xmlns:wne="http://schemas.microsoft.com/office/word/2006/wordml" xmlns:wps="http://schemas.microsoft.com/office/word/2010/wordprocessingShape" mc:Ignorable="w14 w15 w16se w16cid w16 w16cex wp14">
+<w:ftr xmlns:wpc="http://schemas.microsoft.com/office/word/2010/wordprocessingCanvas" xmlns:cx="http://schemas.microsoft.com/office/drawing/2014/chartex" xmlns:cx1="http://schemas.microsoft.com/office/drawing/2015/9/8/chartex" xmlns:cx2="http://schemas.microsoft.com/office/drawing/2015/10/21/chartex" xmlns:cx3="http://schemas.microsoft.com/office/drawing/2016/5/9/chartex" xmlns:cx4="http://schemas.microsoft.com/office/drawing/2016/5/10/chartex" xmlns:cx5="http://schemas.microsoft.com/office/drawing/2016/5/11/chartex" xmlns:cx6="http://schemas.microsoft.com/office/drawing/2016/5/12/chartex" xmlns:cx7="http://schemas.microsoft.com/office/drawing/2016/5/13/chartex" xmlns:cx8="http://schemas.microsoft.com/office/drawing/2016/5/14/chartex" xmlns:mc="http://schemas.openxmlformats.org/markup-compatibility/2006" xmlns:aink="http://schemas.microsoft.com/office/drawing/2016/ink" xmlns:am3d="http://schemas.microsoft.com/office/drawing/2017/model3d" xmlns:o="urn:schemas-microsoft-com:office:office" xmlns:r="http://schemas.openxmlformats.org/officeDocument/2006/relationships" xmlns:m="http://schemas.openxmlformats.org/officeDocument/2006/math" xmlns:v="urn:schemas-microsoft-com:vml" xmlns:wp14="http://schemas.microsoft.com/office/word/2010/wordprocessingDrawing" xmlns:wp="http://schemas.openxmlformats.org/drawingml/2006/wordprocessingDrawing" xmlns:w10="urn:schemas-microsoft-com:office:word" xmlns:w="http://schemas.openxmlformats.org/wordprocessingml/2006/main" xmlns:w14="http://schemas.microsoft.com/office/word/2010/wordml" xmlns:w15="http://schemas.microsoft.com/office/word/2012/wordml" xmlns:w16cex="http://schemas.microsoft.com/office/word/2018/wordml/cex" xmlns:w16cid="http://schemas.microsoft.com/office/word/2016/wordml/cid" xmlns:w16="http://schemas.microsoft.com/office/word/2018/wordml" xmlns:w16sdtdh="http://schemas.microsoft.com/office/word/2020/wordml/sdtdatahash" xmlns:w16se="http://schemas.microsoft.com/office/word/2015/wordml/symex" xmlns:wpg="http://schemas.microsoft.com/office/word/2010/wordprocessingGroup" xmlns:wpi="http://schemas.microsoft.com/office/word/2010/wordprocessingInk" xmlns:wne="http://schemas.microsoft.com/office/word/2006/wordml" xmlns:wps="http://schemas.microsoft.com/office/word/2010/wordprocessingShape" mc:Ignorable="w14 w15 w16se w16cid w16 w16cex w16sdtdh wp14">
   <w:p>
     <w:pPr>
       <w:pStyle w:val="Footertext1"/>
@@ -16162,7 +16233,7 @@
       <w:rPr>
         <w:noProof/>
       </w:rPr>
-      <w:t>4/2/2021</w:t>
+      <w:t>2/2/2022</w:t>
     </w:r>
     <w:r>
       <w:fldChar w:fldCharType="end"/>
@@ -16262,7 +16333,7 @@
 </file>
 
 <file path=word/footer2.xml><?xml version="1.0" encoding="utf-8"?>
-<w:ftr xmlns:wpc="http://schemas.microsoft.com/office/word/2010/wordprocessingCanvas" xmlns:cx="http://schemas.microsoft.com/office/drawing/2014/chartex" xmlns:cx1="http://schemas.microsoft.com/office/drawing/2015/9/8/chartex" xmlns:cx2="http://schemas.microsoft.com/office/drawing/2015/10/21/chartex" xmlns:cx3="http://schemas.microsoft.com/office/drawing/2016/5/9/chartex" xmlns:cx4="http://schemas.microsoft.com/office/drawing/2016/5/10/chartex" xmlns:cx5="http://schemas.microsoft.com/office/drawing/2016/5/11/chartex" xmlns:cx6="http://schemas.microsoft.com/office/drawing/2016/5/12/chartex" xmlns:cx7="http://schemas.microsoft.com/office/drawing/2016/5/13/chartex" xmlns:cx8="http://schemas.microsoft.com/office/drawing/2016/5/14/chartex" xmlns:mc="http://schemas.openxmlformats.org/markup-compatibility/2006" xmlns:aink="http://schemas.microsoft.com/office/drawing/2016/ink" xmlns:am3d="http://schemas.microsoft.com/office/drawing/2017/model3d" xmlns:o="urn:schemas-microsoft-com:office:office" xmlns:r="http://schemas.openxmlformats.org/officeDocument/2006/relationships" xmlns:m="http://schemas.openxmlformats.org/officeDocument/2006/math" xmlns:v="urn:schemas-microsoft-com:vml" xmlns:wp14="http://schemas.microsoft.com/office/word/2010/wordprocessingDrawing" xmlns:wp="http://schemas.openxmlformats.org/drawingml/2006/wordprocessingDrawing" xmlns:w10="urn:schemas-microsoft-com:office:word" xmlns:w="http://schemas.openxmlformats.org/wordprocessingml/2006/main" xmlns:w14="http://schemas.microsoft.com/office/word/2010/wordml" xmlns:w15="http://schemas.microsoft.com/office/word/2012/wordml" xmlns:w16cex="http://schemas.microsoft.com/office/word/2018/wordml/cex" xmlns:w16cid="http://schemas.microsoft.com/office/word/2016/wordml/cid" xmlns:w16="http://schemas.microsoft.com/office/word/2018/wordml" xmlns:w16se="http://schemas.microsoft.com/office/word/2015/wordml/symex" xmlns:wpg="http://schemas.microsoft.com/office/word/2010/wordprocessingGroup" xmlns:wpi="http://schemas.microsoft.com/office/word/2010/wordprocessingInk" xmlns:wne="http://schemas.microsoft.com/office/word/2006/wordml" xmlns:wps="http://schemas.microsoft.com/office/word/2010/wordprocessingShape" mc:Ignorable="w14 w15 w16se w16cid w16 w16cex wp14">
+<w:ftr xmlns:wpc="http://schemas.microsoft.com/office/word/2010/wordprocessingCanvas" xmlns:cx="http://schemas.microsoft.com/office/drawing/2014/chartex" xmlns:cx1="http://schemas.microsoft.com/office/drawing/2015/9/8/chartex" xmlns:cx2="http://schemas.microsoft.com/office/drawing/2015/10/21/chartex" xmlns:cx3="http://schemas.microsoft.com/office/drawing/2016/5/9/chartex" xmlns:cx4="http://schemas.microsoft.com/office/drawing/2016/5/10/chartex" xmlns:cx5="http://schemas.microsoft.com/office/drawing/2016/5/11/chartex" xmlns:cx6="http://schemas.microsoft.com/office/drawing/2016/5/12/chartex" xmlns:cx7="http://schemas.microsoft.com/office/drawing/2016/5/13/chartex" xmlns:cx8="http://schemas.microsoft.com/office/drawing/2016/5/14/chartex" xmlns:mc="http://schemas.openxmlformats.org/markup-compatibility/2006" xmlns:aink="http://schemas.microsoft.com/office/drawing/2016/ink" xmlns:am3d="http://schemas.microsoft.com/office/drawing/2017/model3d" xmlns:o="urn:schemas-microsoft-com:office:office" xmlns:r="http://schemas.openxmlformats.org/officeDocument/2006/relationships" xmlns:m="http://schemas.openxmlformats.org/officeDocument/2006/math" xmlns:v="urn:schemas-microsoft-com:vml" xmlns:wp14="http://schemas.microsoft.com/office/word/2010/wordprocessingDrawing" xmlns:wp="http://schemas.openxmlformats.org/drawingml/2006/wordprocessingDrawing" xmlns:w10="urn:schemas-microsoft-com:office:word" xmlns:w="http://schemas.openxmlformats.org/wordprocessingml/2006/main" xmlns:w14="http://schemas.microsoft.com/office/word/2010/wordml" xmlns:w15="http://schemas.microsoft.com/office/word/2012/wordml" xmlns:w16cex="http://schemas.microsoft.com/office/word/2018/wordml/cex" xmlns:w16cid="http://schemas.microsoft.com/office/word/2016/wordml/cid" xmlns:w16="http://schemas.microsoft.com/office/word/2018/wordml" xmlns:w16sdtdh="http://schemas.microsoft.com/office/word/2020/wordml/sdtdatahash" xmlns:w16se="http://schemas.microsoft.com/office/word/2015/wordml/symex" xmlns:wpg="http://schemas.microsoft.com/office/word/2010/wordprocessingGroup" xmlns:wpi="http://schemas.microsoft.com/office/word/2010/wordprocessingInk" xmlns:wne="http://schemas.microsoft.com/office/word/2006/wordml" xmlns:wps="http://schemas.microsoft.com/office/word/2010/wordprocessingShape" mc:Ignorable="w14 w15 w16se w16cid w16 w16cex w16sdtdh wp14">
   <w:p>
     <w:pPr>
       <w:pStyle w:val="Footer"/>
@@ -16388,7 +16459,7 @@
 </file>
 
 <file path=word/footnotes.xml><?xml version="1.0" encoding="utf-8"?>
-<w:footnotes xmlns:wpc="http://schemas.microsoft.com/office/word/2010/wordprocessingCanvas" xmlns:cx="http://schemas.microsoft.com/office/drawing/2014/chartex" xmlns:cx1="http://schemas.microsoft.com/office/drawing/2015/9/8/chartex" xmlns:cx2="http://schemas.microsoft.com/office/drawing/2015/10/21/chartex" xmlns:cx3="http://schemas.microsoft.com/office/drawing/2016/5/9/chartex" xmlns:cx4="http://schemas.microsoft.com/office/drawing/2016/5/10/chartex" xmlns:cx5="http://schemas.microsoft.com/office/drawing/2016/5/11/chartex" xmlns:cx6="http://schemas.microsoft.com/office/drawing/2016/5/12/chartex" xmlns:cx7="http://schemas.microsoft.com/office/drawing/2016/5/13/chartex" xmlns:cx8="http://schemas.microsoft.com/office/drawing/2016/5/14/chartex" xmlns:mc="http://schemas.openxmlformats.org/markup-compatibility/2006" xmlns:aink="http://schemas.microsoft.com/office/drawing/2016/ink" xmlns:am3d="http://schemas.microsoft.com/office/drawing/2017/model3d" xmlns:o="urn:schemas-microsoft-com:office:office" xmlns:r="http://schemas.openxmlformats.org/officeDocument/2006/relationships" xmlns:m="http://schemas.openxmlformats.org/officeDocument/2006/math" xmlns:v="urn:schemas-microsoft-com:vml" xmlns:wp14="http://schemas.microsoft.com/office/word/2010/wordprocessingDrawing" xmlns:wp="http://schemas.openxmlformats.org/drawingml/2006/wordprocessingDrawing" xmlns:w10="urn:schemas-microsoft-com:office:word" xmlns:w="http://schemas.openxmlformats.org/wordprocessingml/2006/main" xmlns:w14="http://schemas.microsoft.com/office/word/2010/wordml" xmlns:w15="http://schemas.microsoft.com/office/word/2012/wordml" xmlns:w16cex="http://schemas.microsoft.com/office/word/2018/wordml/cex" xmlns:w16cid="http://schemas.microsoft.com/office/word/2016/wordml/cid" xmlns:w16="http://schemas.microsoft.com/office/word/2018/wordml" xmlns:w16se="http://schemas.microsoft.com/office/word/2015/wordml/symex" xmlns:wpg="http://schemas.microsoft.com/office/word/2010/wordprocessingGroup" xmlns:wpi="http://schemas.microsoft.com/office/word/2010/wordprocessingInk" xmlns:wne="http://schemas.microsoft.com/office/word/2006/wordml" xmlns:wps="http://schemas.microsoft.com/office/word/2010/wordprocessingShape" mc:Ignorable="w14 w15 w16se w16cid w16 w16cex wp14">
+<w:footnotes xmlns:wpc="http://schemas.microsoft.com/office/word/2010/wordprocessingCanvas" xmlns:cx="http://schemas.microsoft.com/office/drawing/2014/chartex" xmlns:cx1="http://schemas.microsoft.com/office/drawing/2015/9/8/chartex" xmlns:cx2="http://schemas.microsoft.com/office/drawing/2015/10/21/chartex" xmlns:cx3="http://schemas.microsoft.com/office/drawing/2016/5/9/chartex" xmlns:cx4="http://schemas.microsoft.com/office/drawing/2016/5/10/chartex" xmlns:cx5="http://schemas.microsoft.com/office/drawing/2016/5/11/chartex" xmlns:cx6="http://schemas.microsoft.com/office/drawing/2016/5/12/chartex" xmlns:cx7="http://schemas.microsoft.com/office/drawing/2016/5/13/chartex" xmlns:cx8="http://schemas.microsoft.com/office/drawing/2016/5/14/chartex" xmlns:mc="http://schemas.openxmlformats.org/markup-compatibility/2006" xmlns:aink="http://schemas.microsoft.com/office/drawing/2016/ink" xmlns:am3d="http://schemas.microsoft.com/office/drawing/2017/model3d" xmlns:o="urn:schemas-microsoft-com:office:office" xmlns:r="http://schemas.openxmlformats.org/officeDocument/2006/relationships" xmlns:m="http://schemas.openxmlformats.org/officeDocument/2006/math" xmlns:v="urn:schemas-microsoft-com:vml" xmlns:wp14="http://schemas.microsoft.com/office/word/2010/wordprocessingDrawing" xmlns:wp="http://schemas.openxmlformats.org/drawingml/2006/wordprocessingDrawing" xmlns:w10="urn:schemas-microsoft-com:office:word" xmlns:w="http://schemas.openxmlformats.org/wordprocessingml/2006/main" xmlns:w14="http://schemas.microsoft.com/office/word/2010/wordml" xmlns:w15="http://schemas.microsoft.com/office/word/2012/wordml" xmlns:w16cex="http://schemas.microsoft.com/office/word/2018/wordml/cex" xmlns:w16cid="http://schemas.microsoft.com/office/word/2016/wordml/cid" xmlns:w16="http://schemas.microsoft.com/office/word/2018/wordml" xmlns:w16sdtdh="http://schemas.microsoft.com/office/word/2020/wordml/sdtdatahash" xmlns:w16se="http://schemas.microsoft.com/office/word/2015/wordml/symex" xmlns:wpg="http://schemas.microsoft.com/office/word/2010/wordprocessingGroup" xmlns:wpi="http://schemas.microsoft.com/office/word/2010/wordprocessingInk" xmlns:wne="http://schemas.microsoft.com/office/word/2006/wordml" xmlns:wps="http://schemas.microsoft.com/office/word/2010/wordprocessingShape" mc:Ignorable="w14 w15 w16se w16cid w16 w16cex w16sdtdh wp14">
   <w:footnote w:type="separator" w:id="-1">
     <w:p>
       <w:r>
@@ -16407,7 +16478,7 @@
 </file>
 
 <file path=word/header1.xml><?xml version="1.0" encoding="utf-8"?>
-<w:hdr xmlns:wpc="http://schemas.microsoft.com/office/word/2010/wordprocessingCanvas" xmlns:cx="http://schemas.microsoft.com/office/drawing/2014/chartex" xmlns:cx1="http://schemas.microsoft.com/office/drawing/2015/9/8/chartex" xmlns:cx2="http://schemas.microsoft.com/office/drawing/2015/10/21/chartex" xmlns:cx3="http://schemas.microsoft.com/office/drawing/2016/5/9/chartex" xmlns:cx4="http://schemas.microsoft.com/office/drawing/2016/5/10/chartex" xmlns:cx5="http://schemas.microsoft.com/office/drawing/2016/5/11/chartex" xmlns:cx6="http://schemas.microsoft.com/office/drawing/2016/5/12/chartex" xmlns:cx7="http://schemas.microsoft.com/office/drawing/2016/5/13/chartex" xmlns:cx8="http://schemas.microsoft.com/office/drawing/2016/5/14/chartex" xmlns:mc="http://schemas.openxmlformats.org/markup-compatibility/2006" xmlns:aink="http://schemas.microsoft.com/office/drawing/2016/ink" xmlns:am3d="http://schemas.microsoft.com/office/drawing/2017/model3d" xmlns:o="urn:schemas-microsoft-com:office:office" xmlns:r="http://schemas.openxmlformats.org/officeDocument/2006/relationships" xmlns:m="http://schemas.openxmlformats.org/officeDocument/2006/math" xmlns:v="urn:schemas-microsoft-com:vml" xmlns:wp14="http://schemas.microsoft.com/office/word/2010/wordprocessingDrawing" xmlns:wp="http://schemas.openxmlformats.org/drawingml/2006/wordprocessingDrawing" xmlns:w10="urn:schemas-microsoft-com:office:word" xmlns:w="http://schemas.openxmlformats.org/wordprocessingml/2006/main" xmlns:w14="http://schemas.microsoft.com/office/word/2010/wordml" xmlns:w15="http://schemas.microsoft.com/office/word/2012/wordml" xmlns:w16cex="http://schemas.microsoft.com/office/word/2018/wordml/cex" xmlns:w16cid="http://schemas.microsoft.com/office/word/2016/wordml/cid" xmlns:w16="http://schemas.microsoft.com/office/word/2018/wordml" xmlns:w16se="http://schemas.microsoft.com/office/word/2015/wordml/symex" xmlns:wpg="http://schemas.microsoft.com/office/word/2010/wordprocessingGroup" xmlns:wpi="http://schemas.microsoft.com/office/word/2010/wordprocessingInk" xmlns:wne="http://schemas.microsoft.com/office/word/2006/wordml" xmlns:wps="http://schemas.microsoft.com/office/word/2010/wordprocessingShape" mc:Ignorable="w14 w15 w16se w16cid w16 w16cex wp14">
+<w:hdr xmlns:wpc="http://schemas.microsoft.com/office/word/2010/wordprocessingCanvas" xmlns:cx="http://schemas.microsoft.com/office/drawing/2014/chartex" xmlns:cx1="http://schemas.microsoft.com/office/drawing/2015/9/8/chartex" xmlns:cx2="http://schemas.microsoft.com/office/drawing/2015/10/21/chartex" xmlns:cx3="http://schemas.microsoft.com/office/drawing/2016/5/9/chartex" xmlns:cx4="http://schemas.microsoft.com/office/drawing/2016/5/10/chartex" xmlns:cx5="http://schemas.microsoft.com/office/drawing/2016/5/11/chartex" xmlns:cx6="http://schemas.microsoft.com/office/drawing/2016/5/12/chartex" xmlns:cx7="http://schemas.microsoft.com/office/drawing/2016/5/13/chartex" xmlns:cx8="http://schemas.microsoft.com/office/drawing/2016/5/14/chartex" xmlns:mc="http://schemas.openxmlformats.org/markup-compatibility/2006" xmlns:aink="http://schemas.microsoft.com/office/drawing/2016/ink" xmlns:am3d="http://schemas.microsoft.com/office/drawing/2017/model3d" xmlns:o="urn:schemas-microsoft-com:office:office" xmlns:r="http://schemas.openxmlformats.org/officeDocument/2006/relationships" xmlns:m="http://schemas.openxmlformats.org/officeDocument/2006/math" xmlns:v="urn:schemas-microsoft-com:vml" xmlns:wp14="http://schemas.microsoft.com/office/word/2010/wordprocessingDrawing" xmlns:wp="http://schemas.openxmlformats.org/drawingml/2006/wordprocessingDrawing" xmlns:w10="urn:schemas-microsoft-com:office:word" xmlns:w="http://schemas.openxmlformats.org/wordprocessingml/2006/main" xmlns:w14="http://schemas.microsoft.com/office/word/2010/wordml" xmlns:w15="http://schemas.microsoft.com/office/word/2012/wordml" xmlns:w16cex="http://schemas.microsoft.com/office/word/2018/wordml/cex" xmlns:w16cid="http://schemas.microsoft.com/office/word/2016/wordml/cid" xmlns:w16="http://schemas.microsoft.com/office/word/2018/wordml" xmlns:w16sdtdh="http://schemas.microsoft.com/office/word/2020/wordml/sdtdatahash" xmlns:w16se="http://schemas.microsoft.com/office/word/2015/wordml/symex" xmlns:wpg="http://schemas.microsoft.com/office/word/2010/wordprocessingGroup" xmlns:wpi="http://schemas.microsoft.com/office/word/2010/wordprocessingInk" xmlns:wne="http://schemas.microsoft.com/office/word/2006/wordml" xmlns:wps="http://schemas.microsoft.com/office/word/2010/wordprocessingShape" mc:Ignorable="w14 w15 w16se w16cid w16 w16cex w16sdtdh wp14">
   <w:p>
     <w:pPr>
       <w:pStyle w:val="Header"/>
@@ -16446,7 +16517,7 @@
 </file>
 
 <file path=word/numbering.xml><?xml version="1.0" encoding="utf-8"?>
-<w:numbering xmlns:wpc="http://schemas.microsoft.com/office/word/2010/wordprocessingCanvas" xmlns:cx="http://schemas.microsoft.com/office/drawing/2014/chartex" xmlns:cx1="http://schemas.microsoft.com/office/drawing/2015/9/8/chartex" xmlns:cx2="http://schemas.microsoft.com/office/drawing/2015/10/21/chartex" xmlns:cx3="http://schemas.microsoft.com/office/drawing/2016/5/9/chartex" xmlns:cx4="http://schemas.microsoft.com/office/drawing/2016/5/10/chartex" xmlns:cx5="http://schemas.microsoft.com/office/drawing/2016/5/11/chartex" xmlns:cx6="http://schemas.microsoft.com/office/drawing/2016/5/12/chartex" xmlns:cx7="http://schemas.microsoft.com/office/drawing/2016/5/13/chartex" xmlns:cx8="http://schemas.microsoft.com/office/drawing/2016/5/14/chartex" xmlns:mc="http://schemas.openxmlformats.org/markup-compatibility/2006" xmlns:aink="http://schemas.microsoft.com/office/drawing/2016/ink" xmlns:am3d="http://schemas.microsoft.com/office/drawing/2017/model3d" xmlns:o="urn:schemas-microsoft-com:office:office" xmlns:r="http://schemas.openxmlformats.org/officeDocument/2006/relationships" xmlns:m="http://schemas.openxmlformats.org/officeDocument/2006/math" xmlns:v="urn:schemas-microsoft-com:vml" xmlns:wp14="http://schemas.microsoft.com/office/word/2010/wordprocessingDrawing" xmlns:wp="http://schemas.openxmlformats.org/drawingml/2006/wordprocessingDrawing" xmlns:w10="urn:schemas-microsoft-com:office:word" xmlns:w="http://schemas.openxmlformats.org/wordprocessingml/2006/main" xmlns:w14="http://schemas.microsoft.com/office/word/2010/wordml" xmlns:w15="http://schemas.microsoft.com/office/word/2012/wordml" xmlns:w16cex="http://schemas.microsoft.com/office/word/2018/wordml/cex" xmlns:w16cid="http://schemas.microsoft.com/office/word/2016/wordml/cid" xmlns:w16="http://schemas.microsoft.com/office/word/2018/wordml" xmlns:w16se="http://schemas.microsoft.com/office/word/2015/wordml/symex" xmlns:wpg="http://schemas.microsoft.com/office/word/2010/wordprocessingGroup" xmlns:wpi="http://schemas.microsoft.com/office/word/2010/wordprocessingInk" xmlns:wne="http://schemas.microsoft.com/office/word/2006/wordml" xmlns:wps="http://schemas.microsoft.com/office/word/2010/wordprocessingShape" mc:Ignorable="w14 w15 w16se w16cid w16 w16cex wp14">
+<w:numbering xmlns:wpc="http://schemas.microsoft.com/office/word/2010/wordprocessingCanvas" xmlns:cx="http://schemas.microsoft.com/office/drawing/2014/chartex" xmlns:cx1="http://schemas.microsoft.com/office/drawing/2015/9/8/chartex" xmlns:cx2="http://schemas.microsoft.com/office/drawing/2015/10/21/chartex" xmlns:cx3="http://schemas.microsoft.com/office/drawing/2016/5/9/chartex" xmlns:cx4="http://schemas.microsoft.com/office/drawing/2016/5/10/chartex" xmlns:cx5="http://schemas.microsoft.com/office/drawing/2016/5/11/chartex" xmlns:cx6="http://schemas.microsoft.com/office/drawing/2016/5/12/chartex" xmlns:cx7="http://schemas.microsoft.com/office/drawing/2016/5/13/chartex" xmlns:cx8="http://schemas.microsoft.com/office/drawing/2016/5/14/chartex" xmlns:mc="http://schemas.openxmlformats.org/markup-compatibility/2006" xmlns:aink="http://schemas.microsoft.com/office/drawing/2016/ink" xmlns:am3d="http://schemas.microsoft.com/office/drawing/2017/model3d" xmlns:o="urn:schemas-microsoft-com:office:office" xmlns:r="http://schemas.openxmlformats.org/officeDocument/2006/relationships" xmlns:m="http://schemas.openxmlformats.org/officeDocument/2006/math" xmlns:v="urn:schemas-microsoft-com:vml" xmlns:wp14="http://schemas.microsoft.com/office/word/2010/wordprocessingDrawing" xmlns:wp="http://schemas.openxmlformats.org/drawingml/2006/wordprocessingDrawing" xmlns:w10="urn:schemas-microsoft-com:office:word" xmlns:w="http://schemas.openxmlformats.org/wordprocessingml/2006/main" xmlns:w14="http://schemas.microsoft.com/office/word/2010/wordml" xmlns:w15="http://schemas.microsoft.com/office/word/2012/wordml" xmlns:w16cex="http://schemas.microsoft.com/office/word/2018/wordml/cex" xmlns:w16cid="http://schemas.microsoft.com/office/word/2016/wordml/cid" xmlns:w16="http://schemas.microsoft.com/office/word/2018/wordml" xmlns:w16sdtdh="http://schemas.microsoft.com/office/word/2020/wordml/sdtdatahash" xmlns:w16se="http://schemas.microsoft.com/office/word/2015/wordml/symex" xmlns:wpg="http://schemas.microsoft.com/office/word/2010/wordprocessingGroup" xmlns:wpi="http://schemas.microsoft.com/office/word/2010/wordprocessingInk" xmlns:wne="http://schemas.microsoft.com/office/word/2006/wordml" xmlns:wps="http://schemas.microsoft.com/office/word/2010/wordprocessingShape" mc:Ignorable="w14 w15 w16se w16cid w16 w16cex w16sdtdh wp14">
   <w:abstractNum w:abstractNumId="0" w15:restartNumberingAfterBreak="0">
     <w:nsid w:val="00667C86"/>
     <w:multiLevelType w:val="hybridMultilevel"/>
@@ -18992,7 +19063,7 @@
 </file>
 
 <file path=word/styles.xml><?xml version="1.0" encoding="utf-8"?>
-<w:styles xmlns:mc="http://schemas.openxmlformats.org/markup-compatibility/2006" xmlns:r="http://schemas.openxmlformats.org/officeDocument/2006/relationships" xmlns:w="http://schemas.openxmlformats.org/wordprocessingml/2006/main" xmlns:w14="http://schemas.microsoft.com/office/word/2010/wordml" xmlns:w15="http://schemas.microsoft.com/office/word/2012/wordml" xmlns:w16cex="http://schemas.microsoft.com/office/word/2018/wordml/cex" xmlns:w16cid="http://schemas.microsoft.com/office/word/2016/wordml/cid" xmlns:w16="http://schemas.microsoft.com/office/word/2018/wordml" xmlns:w16se="http://schemas.microsoft.com/office/word/2015/wordml/symex" mc:Ignorable="w14 w15 w16se w16cid w16 w16cex">
+<w:styles xmlns:mc="http://schemas.openxmlformats.org/markup-compatibility/2006" xmlns:r="http://schemas.openxmlformats.org/officeDocument/2006/relationships" xmlns:w="http://schemas.openxmlformats.org/wordprocessingml/2006/main" xmlns:w14="http://schemas.microsoft.com/office/word/2010/wordml" xmlns:w15="http://schemas.microsoft.com/office/word/2012/wordml" xmlns:w16cex="http://schemas.microsoft.com/office/word/2018/wordml/cex" xmlns:w16cid="http://schemas.microsoft.com/office/word/2016/wordml/cid" xmlns:w16="http://schemas.microsoft.com/office/word/2018/wordml" xmlns:w16sdtdh="http://schemas.microsoft.com/office/word/2020/wordml/sdtdatahash" xmlns:w16se="http://schemas.microsoft.com/office/word/2015/wordml/symex" mc:Ignorable="w14 w15 w16se w16cid w16 w16cex w16sdtdh">
   <w:docDefaults>
     <w:rPrDefault>
       <w:rPr>

</xml_diff>

<commit_message>
TFS 23967 - Send alerts if xlsx files staged
git-tfs-id: [https://tfs.omnicloud.local/tfs/cco%20program/]$/eCoaching_V2;C51253
</commit_message>
<xml_diff>
--- a/Unit Test/DB/CCO_eCoaching_Log_Generic_Load_DB_UTD.docx
+++ b/Unit Test/DB/CCO_eCoaching_Log_Generic_Load_DB_UTD.docx
@@ -1323,6 +1323,77 @@
           <w:p>
             <w:r>
               <w:t>TFS 23964 - Switch to maxcorp Service Accounts</w:t>
+            </w:r>
+          </w:p>
+        </w:tc>
+        <w:tc>
+          <w:tcPr>
+            <w:tcW w:w="1980" w:type="dxa"/>
+            <w:tcBorders>
+              <w:top w:val="single" w:sz="6" w:space="0" w:color="C0C0C0"/>
+              <w:left w:val="single" w:sz="6" w:space="0" w:color="C0C0C0"/>
+              <w:bottom w:val="single" w:sz="6" w:space="0" w:color="C0C0C0"/>
+              <w:right w:val="single" w:sz="6" w:space="0" w:color="C0C0C0"/>
+            </w:tcBorders>
+          </w:tcPr>
+          <w:p>
+            <w:r>
+              <w:t>Susmitha Palacherla</w:t>
+            </w:r>
+          </w:p>
+        </w:tc>
+      </w:tr>
+      <w:tr>
+        <w:tc>
+          <w:tcPr>
+            <w:tcW w:w="0" w:type="auto"/>
+            <w:tcBorders>
+              <w:top w:val="single" w:sz="6" w:space="0" w:color="C0C0C0"/>
+              <w:left w:val="single" w:sz="6" w:space="0" w:color="C0C0C0"/>
+              <w:bottom w:val="single" w:sz="6" w:space="0" w:color="C0C0C0"/>
+              <w:right w:val="single" w:sz="6" w:space="0" w:color="C0C0C0"/>
+            </w:tcBorders>
+          </w:tcPr>
+          <w:p>
+            <w:pPr>
+              <w:tabs>
+                <w:tab w:val="left" w:pos="816"/>
+              </w:tabs>
+            </w:pPr>
+            <w:r>
+              <w:t>03/09/2022</w:t>
+            </w:r>
+          </w:p>
+        </w:tc>
+        <w:tc>
+          <w:tcPr>
+            <w:tcW w:w="0" w:type="auto"/>
+            <w:tcBorders>
+              <w:top w:val="single" w:sz="6" w:space="0" w:color="C0C0C0"/>
+              <w:left w:val="single" w:sz="6" w:space="0" w:color="C0C0C0"/>
+              <w:bottom w:val="single" w:sz="6" w:space="0" w:color="C0C0C0"/>
+              <w:right w:val="single" w:sz="6" w:space="0" w:color="C0C0C0"/>
+            </w:tcBorders>
+          </w:tcPr>
+          <w:p>
+            <w:r>
+              <w:t>14.0</w:t>
+            </w:r>
+          </w:p>
+        </w:tc>
+        <w:tc>
+          <w:tcPr>
+            <w:tcW w:w="6082" w:type="dxa"/>
+            <w:tcBorders>
+              <w:top w:val="single" w:sz="6" w:space="0" w:color="C0C0C0"/>
+              <w:left w:val="single" w:sz="6" w:space="0" w:color="C0C0C0"/>
+              <w:bottom w:val="single" w:sz="6" w:space="0" w:color="C0C0C0"/>
+              <w:right w:val="single" w:sz="6" w:space="0" w:color="C0C0C0"/>
+            </w:tcBorders>
+          </w:tcPr>
+          <w:p>
+            <w:r>
+              <w:t>TFS 23967 - Send alerts if xlsx files staged</w:t>
             </w:r>
           </w:p>
         </w:tc>
@@ -1817,7 +1888,7 @@
               </w:rPr>
             </w:pPr>
             <w:r>
-              <w:t>TFS 23964 - Switch to maxcorp Service Accounts</w:t>
+              <w:t>TFS 23967 - Send alerts if xlsx files staged</w:t>
             </w:r>
           </w:p>
         </w:tc>
@@ -1910,24 +1981,14 @@
                 <w:sz w:val="22"/>
                 <w:szCs w:val="22"/>
               </w:rPr>
-              <w:t>Database and File Share Permissions for Permissions for Application Service Account MAXCORP\SVC_ECL-APPD01</w:t>
-            </w:r>
-          </w:p>
-          <w:p>
-            <w:pPr>
-              <w:overflowPunct/>
-              <w:textAlignment w:val="auto"/>
-              <w:rPr>
-                <w:sz w:val="22"/>
-                <w:szCs w:val="22"/>
-              </w:rPr>
-            </w:pPr>
-            <w:r>
-              <w:rPr>
-                <w:sz w:val="22"/>
-                <w:szCs w:val="22"/>
-              </w:rPr>
-              <w:t>Update ECLCredential</w:t>
+              <w:t>Generic_Coaching.dtsx</w:t>
+            </w:r>
+            <w:r>
+              <w:rPr>
+                <w:sz w:val="22"/>
+                <w:szCs w:val="22"/>
+              </w:rPr>
+              <w:t xml:space="preserve"> and config file</w:t>
             </w:r>
           </w:p>
         </w:tc>
@@ -1984,7 +2045,14 @@
                 <w:sz w:val="22"/>
                 <w:szCs w:val="22"/>
               </w:rPr>
-              <w:t>Files Loaded</w:t>
+              <w:t xml:space="preserve">Files </w:t>
+            </w:r>
+            <w:r>
+              <w:rPr>
+                <w:sz w:val="22"/>
+                <w:szCs w:val="22"/>
+              </w:rPr>
+              <w:t>used for testing</w:t>
             </w:r>
           </w:p>
         </w:tc>
@@ -2000,71 +2068,7 @@
               </w:rPr>
             </w:pPr>
             <w:r>
-              <w:rPr>
-                <w:sz w:val="22"/>
-                <w:szCs w:val="22"/>
-              </w:rPr>
-              <w:t>AED20220201</w:t>
-            </w:r>
-          </w:p>
-          <w:p>
-            <w:pPr>
-              <w:rPr>
-                <w:sz w:val="22"/>
-                <w:szCs w:val="22"/>
-              </w:rPr>
-            </w:pPr>
-            <w:r>
-              <w:rPr>
-                <w:sz w:val="22"/>
-                <w:szCs w:val="22"/>
-              </w:rPr>
-              <w:t>APS20220201</w:t>
-            </w:r>
-          </w:p>
-          <w:p>
-            <w:pPr>
-              <w:rPr>
-                <w:sz w:val="22"/>
-                <w:szCs w:val="22"/>
-              </w:rPr>
-            </w:pPr>
-            <w:r>
-              <w:rPr>
-                <w:sz w:val="22"/>
-                <w:szCs w:val="22"/>
-              </w:rPr>
-              <w:t>APW20220201</w:t>
-            </w:r>
-          </w:p>
-          <w:p>
-            <w:pPr>
-              <w:rPr>
-                <w:sz w:val="22"/>
-                <w:szCs w:val="22"/>
-              </w:rPr>
-            </w:pPr>
-            <w:r>
-              <w:rPr>
-                <w:sz w:val="22"/>
-                <w:szCs w:val="22"/>
-              </w:rPr>
-              <w:t>SEAA20220201</w:t>
-            </w:r>
-          </w:p>
-          <w:p>
-            <w:pPr>
-              <w:rPr>
-                <w:sz w:val="22"/>
-                <w:szCs w:val="22"/>
-              </w:rPr>
-            </w:pPr>
-            <w:r>
-              <w:rPr>
-                <w:sz w:val="22"/>
-                <w:szCs w:val="22"/>
-              </w:rPr>
-              <w:t>SEAR20220201</w:t>
+              <w:t>eCL_Generic_Feed_OTH_SEAA20210330.xlsx</w:t>
             </w:r>
           </w:p>
         </w:tc>
@@ -2355,7 +2359,7 @@
                 <w:sz w:val="22"/>
                 <w:szCs w:val="22"/>
               </w:rPr>
-              <w:t>Y</w:t>
+              <w:t>N</w:t>
             </w:r>
           </w:p>
         </w:tc>
@@ -2379,7 +2383,7 @@
                 <w:sz w:val="22"/>
                 <w:szCs w:val="22"/>
               </w:rPr>
-              <w:t>Pass</w:t>
+              <w:t>NA</w:t>
             </w:r>
           </w:p>
         </w:tc>
@@ -2515,7 +2519,7 @@
                 <w:sz w:val="22"/>
                 <w:szCs w:val="22"/>
               </w:rPr>
-              <w:t>Y</w:t>
+              <w:t>N</w:t>
             </w:r>
           </w:p>
         </w:tc>
@@ -2539,7 +2543,7 @@
                 <w:sz w:val="22"/>
                 <w:szCs w:val="22"/>
               </w:rPr>
-              <w:t>Pass</w:t>
+              <w:t>NA</w:t>
             </w:r>
           </w:p>
         </w:tc>
@@ -2675,7 +2679,7 @@
                 <w:sz w:val="22"/>
                 <w:szCs w:val="22"/>
               </w:rPr>
-              <w:t>Y</w:t>
+              <w:t>N</w:t>
             </w:r>
           </w:p>
         </w:tc>
@@ -2699,7 +2703,7 @@
                 <w:sz w:val="22"/>
                 <w:szCs w:val="22"/>
               </w:rPr>
-              <w:t>Pass</w:t>
+              <w:t>NA</w:t>
             </w:r>
           </w:p>
         </w:tc>
@@ -2853,7 +2857,7 @@
                 <w:sz w:val="22"/>
                 <w:szCs w:val="22"/>
               </w:rPr>
-              <w:t>Y</w:t>
+              <w:t>N</w:t>
             </w:r>
           </w:p>
         </w:tc>
@@ -2877,7 +2881,7 @@
                 <w:sz w:val="22"/>
                 <w:szCs w:val="22"/>
               </w:rPr>
-              <w:t>Pass</w:t>
+              <w:t>NA</w:t>
             </w:r>
           </w:p>
         </w:tc>
@@ -3081,7 +3085,7 @@
                 <w:sz w:val="22"/>
                 <w:szCs w:val="22"/>
               </w:rPr>
-              <w:t>Y</w:t>
+              <w:t>N</w:t>
             </w:r>
           </w:p>
         </w:tc>
@@ -3105,7 +3109,7 @@
                 <w:sz w:val="22"/>
                 <w:szCs w:val="22"/>
               </w:rPr>
-              <w:t>Pass</w:t>
+              <w:t>NA</w:t>
             </w:r>
           </w:p>
         </w:tc>
@@ -3842,6 +3846,7 @@
                 <w:sz w:val="22"/>
                 <w:szCs w:val="22"/>
               </w:rPr>
+              <w:lastRenderedPageBreak/>
               <w:t>GC-</w:t>
             </w:r>
             <w:r>
@@ -6490,7 +6495,6 @@
               <w:rPr>
                 <w:rFonts w:ascii="Arial" w:hAnsi="Arial" w:cs="Arial"/>
               </w:rPr>
-              <w:lastRenderedPageBreak/>
               <w:t>GC-10.1</w:t>
             </w:r>
           </w:p>
@@ -6703,6 +6707,142 @@
                 <w:rFonts w:ascii="Arial" w:hAnsi="Arial" w:cs="Arial"/>
               </w:rPr>
             </w:pPr>
+          </w:p>
+        </w:tc>
+      </w:tr>
+      <w:tr>
+        <w:tc>
+          <w:tcPr>
+            <w:tcW w:w="1170" w:type="dxa"/>
+            <w:tcBorders>
+              <w:top w:val="single" w:sz="4" w:space="0" w:color="auto"/>
+              <w:left w:val="single" w:sz="4" w:space="0" w:color="auto"/>
+              <w:bottom w:val="single" w:sz="4" w:space="0" w:color="auto"/>
+              <w:right w:val="single" w:sz="4" w:space="0" w:color="auto"/>
+            </w:tcBorders>
+          </w:tcPr>
+          <w:p>
+            <w:pPr>
+              <w:tabs>
+                <w:tab w:val="left" w:pos="360"/>
+              </w:tabs>
+              <w:jc w:val="center"/>
+              <w:rPr>
+                <w:rFonts w:ascii="Arial" w:hAnsi="Arial" w:cs="Arial"/>
+              </w:rPr>
+            </w:pPr>
+            <w:r>
+              <w:rPr>
+                <w:rFonts w:ascii="Arial" w:hAnsi="Arial" w:cs="Arial"/>
+              </w:rPr>
+              <w:t>GC-11.1</w:t>
+            </w:r>
+          </w:p>
+        </w:tc>
+        <w:tc>
+          <w:tcPr>
+            <w:tcW w:w="4973" w:type="dxa"/>
+            <w:tcBorders>
+              <w:top w:val="single" w:sz="4" w:space="0" w:color="auto"/>
+              <w:left w:val="single" w:sz="4" w:space="0" w:color="auto"/>
+              <w:bottom w:val="single" w:sz="4" w:space="0" w:color="auto"/>
+              <w:right w:val="single" w:sz="4" w:space="0" w:color="auto"/>
+            </w:tcBorders>
+          </w:tcPr>
+          <w:p>
+            <w:pPr>
+              <w:tabs>
+                <w:tab w:val="left" w:pos="360"/>
+              </w:tabs>
+              <w:rPr>
+                <w:rFonts w:ascii="Arial" w:hAnsi="Arial" w:cs="Arial"/>
+              </w:rPr>
+            </w:pPr>
+            <w:r>
+              <w:rPr>
+                <w:rFonts w:ascii="Arial" w:hAnsi="Arial" w:cs="Arial"/>
+              </w:rPr>
+              <w:t>Stage an .xlsx file and run load job</w:t>
+            </w:r>
+          </w:p>
+        </w:tc>
+        <w:tc>
+          <w:tcPr>
+            <w:tcW w:w="4275" w:type="dxa"/>
+            <w:tcBorders>
+              <w:top w:val="single" w:sz="4" w:space="0" w:color="auto"/>
+              <w:left w:val="single" w:sz="4" w:space="0" w:color="auto"/>
+              <w:bottom w:val="single" w:sz="4" w:space="0" w:color="auto"/>
+              <w:right w:val="single" w:sz="4" w:space="0" w:color="auto"/>
+            </w:tcBorders>
+          </w:tcPr>
+          <w:p>
+            <w:pPr>
+              <w:rPr>
+                <w:rFonts w:ascii="Arial" w:hAnsi="Arial" w:cs="Arial"/>
+              </w:rPr>
+            </w:pPr>
+            <w:r>
+              <w:rPr>
+                <w:rFonts w:ascii="Arial" w:hAnsi="Arial" w:cs="Arial"/>
+              </w:rPr>
+              <w:t>An email notification should be received alerting that an .xlsx file was staged and cannot be loaded.</w:t>
+            </w:r>
+          </w:p>
+        </w:tc>
+        <w:tc>
+          <w:tcPr>
+            <w:tcW w:w="1192" w:type="dxa"/>
+            <w:tcBorders>
+              <w:top w:val="single" w:sz="4" w:space="0" w:color="auto"/>
+              <w:left w:val="single" w:sz="4" w:space="0" w:color="auto"/>
+              <w:bottom w:val="single" w:sz="4" w:space="0" w:color="auto"/>
+              <w:right w:val="single" w:sz="4" w:space="0" w:color="auto"/>
+            </w:tcBorders>
+          </w:tcPr>
+          <w:p>
+            <w:pPr>
+              <w:tabs>
+                <w:tab w:val="left" w:pos="360"/>
+              </w:tabs>
+              <w:rPr>
+                <w:rFonts w:ascii="Arial" w:hAnsi="Arial" w:cs="Arial"/>
+              </w:rPr>
+            </w:pPr>
+            <w:r>
+              <w:rPr>
+                <w:rFonts w:ascii="Arial" w:hAnsi="Arial" w:cs="Arial"/>
+              </w:rPr>
+              <w:t>Y</w:t>
+            </w:r>
+          </w:p>
+        </w:tc>
+        <w:tc>
+          <w:tcPr>
+            <w:tcW w:w="1440" w:type="dxa"/>
+            <w:tcBorders>
+              <w:top w:val="single" w:sz="4" w:space="0" w:color="auto"/>
+              <w:left w:val="single" w:sz="4" w:space="0" w:color="auto"/>
+              <w:bottom w:val="single" w:sz="4" w:space="0" w:color="auto"/>
+              <w:right w:val="single" w:sz="4" w:space="0" w:color="auto"/>
+            </w:tcBorders>
+          </w:tcPr>
+          <w:p>
+            <w:pPr>
+              <w:tabs>
+                <w:tab w:val="left" w:pos="360"/>
+              </w:tabs>
+              <w:jc w:val="center"/>
+              <w:rPr>
+                <w:rFonts w:ascii="Arial" w:hAnsi="Arial" w:cs="Arial"/>
+              </w:rPr>
+            </w:pPr>
+            <w:r>
+              <w:rPr>
+                <w:rFonts w:ascii="Arial" w:hAnsi="Arial" w:cs="Arial"/>
+              </w:rPr>
+              <w:t>Pass</w:t>
+            </w:r>
           </w:p>
         </w:tc>
       </w:tr>
@@ -7077,7 +7217,7 @@
               <w:rPr>
                 <w:rFonts w:ascii="Arial" w:hAnsi="Arial" w:cs="Arial"/>
               </w:rPr>
-              <w:t>02/02/2022</w:t>
+              <w:t>03/09/2022</w:t>
             </w:r>
           </w:p>
         </w:tc>
@@ -7248,7 +7388,7 @@
               <w:rPr>
                 <w:rFonts w:ascii="Arial" w:hAnsi="Arial" w:cs="Arial"/>
               </w:rPr>
-              <w:t>02/02/2022</w:t>
+              <w:t>03/09/2022</w:t>
             </w:r>
           </w:p>
         </w:tc>
@@ -8597,7 +8737,6 @@
                 <w:rFonts w:eastAsia="Calibri"/>
                 <w:color w:val="000000"/>
               </w:rPr>
-              <w:lastRenderedPageBreak/>
               <w:t>APS</w:t>
             </w:r>
           </w:p>
@@ -8703,6 +8842,7 @@
                 <w:rFonts w:eastAsia="Calibri"/>
                 <w:color w:val="000000"/>
               </w:rPr>
+              <w:lastRenderedPageBreak/>
               <w:t>DTT</w:t>
             </w:r>
           </w:p>
@@ -9769,7 +9909,6 @@
                 <w:rFonts w:eastAsia="Calibri"/>
                 <w:color w:val="000000"/>
               </w:rPr>
-              <w:lastRenderedPageBreak/>
               <w:t>OTH</w:t>
             </w:r>
           </w:p>
@@ -9925,6 +10064,7 @@
                 <w:rFonts w:eastAsia="Calibri"/>
                 <w:color w:val="000000"/>
               </w:rPr>
+              <w:lastRenderedPageBreak/>
               <w:t>APW</w:t>
             </w:r>
           </w:p>
@@ -11039,7 +11179,6 @@
                 <w:rFonts w:eastAsia="Calibri"/>
                 <w:color w:val="000000"/>
               </w:rPr>
-              <w:lastRenderedPageBreak/>
               <w:t>SEAA</w:t>
             </w:r>
           </w:p>
@@ -11103,6 +11242,7 @@
               <w:rPr>
                 <w:rFonts w:eastAsia="Calibri"/>
               </w:rPr>
+              <w:lastRenderedPageBreak/>
               <w:t>Pending Acknowledgement -&gt;Employee Review-&gt;Completed</w:t>
             </w:r>
           </w:p>
@@ -11133,6 +11273,7 @@
                 <w:rFonts w:eastAsia="Calibri"/>
                 <w:color w:val="000000"/>
               </w:rPr>
+              <w:lastRenderedPageBreak/>
               <w:t>SEAR</w:t>
             </w:r>
           </w:p>
@@ -12338,6 +12479,381 @@
                 <w:sz w:val="19"/>
                 <w:szCs w:val="19"/>
               </w:rPr>
+              <w:t xml:space="preserve">      </w:t>
+            </w:r>
+            <w:r>
+              <w:rPr>
+                <w:rFonts w:ascii="Consolas" w:hAnsi="Consolas" w:cs="Consolas"/>
+                <w:color w:val="808080"/>
+                <w:sz w:val="19"/>
+                <w:szCs w:val="19"/>
+              </w:rPr>
+              <w:t>,</w:t>
+            </w:r>
+            <w:r>
+              <w:rPr>
+                <w:rFonts w:ascii="Consolas" w:hAnsi="Consolas" w:cs="Consolas"/>
+                <w:color w:val="FF00FF"/>
+                <w:sz w:val="19"/>
+                <w:szCs w:val="19"/>
+              </w:rPr>
+              <w:t>CONVERT</w:t>
+            </w:r>
+            <w:r>
+              <w:rPr>
+                <w:rFonts w:ascii="Consolas" w:hAnsi="Consolas" w:cs="Consolas"/>
+                <w:color w:val="808080"/>
+                <w:sz w:val="19"/>
+                <w:szCs w:val="19"/>
+              </w:rPr>
+              <w:t>(</w:t>
+            </w:r>
+            <w:r>
+              <w:rPr>
+                <w:rFonts w:ascii="Consolas" w:hAnsi="Consolas" w:cs="Consolas"/>
+                <w:color w:val="0000FF"/>
+                <w:sz w:val="19"/>
+                <w:szCs w:val="19"/>
+              </w:rPr>
+              <w:t>nvarchar</w:t>
+            </w:r>
+            <w:r>
+              <w:rPr>
+                <w:rFonts w:ascii="Consolas" w:hAnsi="Consolas" w:cs="Consolas"/>
+                <w:color w:val="808080"/>
+                <w:sz w:val="19"/>
+                <w:szCs w:val="19"/>
+              </w:rPr>
+              <w:t>(</w:t>
+            </w:r>
+            <w:r>
+              <w:rPr>
+                <w:rFonts w:ascii="Consolas" w:hAnsi="Consolas" w:cs="Consolas"/>
+                <w:color w:val="000000"/>
+                <w:sz w:val="19"/>
+                <w:szCs w:val="19"/>
+              </w:rPr>
+              <w:t>50</w:t>
+            </w:r>
+            <w:r>
+              <w:rPr>
+                <w:rFonts w:ascii="Consolas" w:hAnsi="Consolas" w:cs="Consolas"/>
+                <w:color w:val="808080"/>
+                <w:sz w:val="19"/>
+                <w:szCs w:val="19"/>
+              </w:rPr>
+              <w:t>),</w:t>
+            </w:r>
+            <w:r>
+              <w:rPr>
+                <w:rFonts w:ascii="Consolas" w:hAnsi="Consolas" w:cs="Consolas"/>
+                <w:color w:val="FF00FF"/>
+                <w:sz w:val="19"/>
+                <w:szCs w:val="19"/>
+              </w:rPr>
+              <w:t>DecryptByKey</w:t>
+            </w:r>
+            <w:r>
+              <w:rPr>
+                <w:rFonts w:ascii="Consolas" w:hAnsi="Consolas" w:cs="Consolas"/>
+                <w:color w:val="808080"/>
+                <w:sz w:val="19"/>
+                <w:szCs w:val="19"/>
+              </w:rPr>
+              <w:t>(</w:t>
+            </w:r>
+            <w:r>
+              <w:rPr>
+                <w:rFonts w:ascii="Consolas" w:hAnsi="Consolas" w:cs="Consolas"/>
+                <w:color w:val="000000"/>
+                <w:sz w:val="19"/>
+                <w:szCs w:val="19"/>
+              </w:rPr>
+              <w:t>Emp_Email</w:t>
+            </w:r>
+            <w:r>
+              <w:rPr>
+                <w:rFonts w:ascii="Consolas" w:hAnsi="Consolas" w:cs="Consolas"/>
+                <w:color w:val="808080"/>
+                <w:sz w:val="19"/>
+                <w:szCs w:val="19"/>
+              </w:rPr>
+              <w:t>))</w:t>
+            </w:r>
+            <w:r>
+              <w:rPr>
+                <w:rFonts w:ascii="Consolas" w:hAnsi="Consolas" w:cs="Consolas"/>
+                <w:color w:val="000000"/>
+                <w:sz w:val="19"/>
+                <w:szCs w:val="19"/>
+              </w:rPr>
+              <w:t xml:space="preserve"> </w:t>
+            </w:r>
+            <w:r>
+              <w:rPr>
+                <w:rFonts w:ascii="Consolas" w:hAnsi="Consolas" w:cs="Consolas"/>
+                <w:color w:val="0000FF"/>
+                <w:sz w:val="19"/>
+                <w:szCs w:val="19"/>
+              </w:rPr>
+              <w:t>AS</w:t>
+            </w:r>
+            <w:r>
+              <w:rPr>
+                <w:rFonts w:ascii="Consolas" w:hAnsi="Consolas" w:cs="Consolas"/>
+                <w:color w:val="000000"/>
+                <w:sz w:val="19"/>
+                <w:szCs w:val="19"/>
+              </w:rPr>
+              <w:t xml:space="preserve"> [Emp_Email]</w:t>
+            </w:r>
+          </w:p>
+          <w:p>
+            <w:pPr>
+              <w:overflowPunct/>
+              <w:textAlignment w:val="auto"/>
+              <w:rPr>
+                <w:rFonts w:ascii="Consolas" w:hAnsi="Consolas" w:cs="Consolas"/>
+                <w:color w:val="000000"/>
+                <w:sz w:val="19"/>
+                <w:szCs w:val="19"/>
+              </w:rPr>
+            </w:pPr>
+            <w:r>
+              <w:rPr>
+                <w:rFonts w:ascii="Consolas" w:hAnsi="Consolas" w:cs="Consolas"/>
+                <w:color w:val="000000"/>
+                <w:sz w:val="19"/>
+                <w:szCs w:val="19"/>
+              </w:rPr>
+              <w:tab/>
+              <w:t xml:space="preserve">  </w:t>
+            </w:r>
+            <w:r>
+              <w:rPr>
+                <w:rFonts w:ascii="Consolas" w:hAnsi="Consolas" w:cs="Consolas"/>
+                <w:color w:val="808080"/>
+                <w:sz w:val="19"/>
+                <w:szCs w:val="19"/>
+              </w:rPr>
+              <w:t>,</w:t>
+            </w:r>
+            <w:r>
+              <w:rPr>
+                <w:rFonts w:ascii="Consolas" w:hAnsi="Consolas" w:cs="Consolas"/>
+                <w:color w:val="FF00FF"/>
+                <w:sz w:val="19"/>
+                <w:szCs w:val="19"/>
+              </w:rPr>
+              <w:t>CONVERT</w:t>
+            </w:r>
+            <w:r>
+              <w:rPr>
+                <w:rFonts w:ascii="Consolas" w:hAnsi="Consolas" w:cs="Consolas"/>
+                <w:color w:val="808080"/>
+                <w:sz w:val="19"/>
+                <w:szCs w:val="19"/>
+              </w:rPr>
+              <w:t>(</w:t>
+            </w:r>
+            <w:r>
+              <w:rPr>
+                <w:rFonts w:ascii="Consolas" w:hAnsi="Consolas" w:cs="Consolas"/>
+                <w:color w:val="0000FF"/>
+                <w:sz w:val="19"/>
+                <w:szCs w:val="19"/>
+              </w:rPr>
+              <w:t>nvarchar</w:t>
+            </w:r>
+            <w:r>
+              <w:rPr>
+                <w:rFonts w:ascii="Consolas" w:hAnsi="Consolas" w:cs="Consolas"/>
+                <w:color w:val="808080"/>
+                <w:sz w:val="19"/>
+                <w:szCs w:val="19"/>
+              </w:rPr>
+              <w:t>(</w:t>
+            </w:r>
+            <w:r>
+              <w:rPr>
+                <w:rFonts w:ascii="Consolas" w:hAnsi="Consolas" w:cs="Consolas"/>
+                <w:color w:val="000000"/>
+                <w:sz w:val="19"/>
+                <w:szCs w:val="19"/>
+              </w:rPr>
+              <w:t>30</w:t>
+            </w:r>
+            <w:r>
+              <w:rPr>
+                <w:rFonts w:ascii="Consolas" w:hAnsi="Consolas" w:cs="Consolas"/>
+                <w:color w:val="808080"/>
+                <w:sz w:val="19"/>
+                <w:szCs w:val="19"/>
+              </w:rPr>
+              <w:t>),</w:t>
+            </w:r>
+            <w:r>
+              <w:rPr>
+                <w:rFonts w:ascii="Consolas" w:hAnsi="Consolas" w:cs="Consolas"/>
+                <w:color w:val="FF00FF"/>
+                <w:sz w:val="19"/>
+                <w:szCs w:val="19"/>
+              </w:rPr>
+              <w:t>DecryptByKey</w:t>
+            </w:r>
+            <w:r>
+              <w:rPr>
+                <w:rFonts w:ascii="Consolas" w:hAnsi="Consolas" w:cs="Consolas"/>
+                <w:color w:val="808080"/>
+                <w:sz w:val="19"/>
+                <w:szCs w:val="19"/>
+              </w:rPr>
+              <w:t>(</w:t>
+            </w:r>
+            <w:r>
+              <w:rPr>
+                <w:rFonts w:ascii="Consolas" w:hAnsi="Consolas" w:cs="Consolas"/>
+                <w:color w:val="000000"/>
+                <w:sz w:val="19"/>
+                <w:szCs w:val="19"/>
+              </w:rPr>
+              <w:t>Emp_LanID</w:t>
+            </w:r>
+            <w:r>
+              <w:rPr>
+                <w:rFonts w:ascii="Consolas" w:hAnsi="Consolas" w:cs="Consolas"/>
+                <w:color w:val="808080"/>
+                <w:sz w:val="19"/>
+                <w:szCs w:val="19"/>
+              </w:rPr>
+              <w:t>))</w:t>
+            </w:r>
+            <w:r>
+              <w:rPr>
+                <w:rFonts w:ascii="Consolas" w:hAnsi="Consolas" w:cs="Consolas"/>
+                <w:color w:val="000000"/>
+                <w:sz w:val="19"/>
+                <w:szCs w:val="19"/>
+              </w:rPr>
+              <w:t xml:space="preserve"> </w:t>
+            </w:r>
+            <w:r>
+              <w:rPr>
+                <w:rFonts w:ascii="Consolas" w:hAnsi="Consolas" w:cs="Consolas"/>
+                <w:color w:val="0000FF"/>
+                <w:sz w:val="19"/>
+                <w:szCs w:val="19"/>
+              </w:rPr>
+              <w:t>AS</w:t>
+            </w:r>
+            <w:r>
+              <w:rPr>
+                <w:rFonts w:ascii="Consolas" w:hAnsi="Consolas" w:cs="Consolas"/>
+                <w:color w:val="000000"/>
+                <w:sz w:val="19"/>
+                <w:szCs w:val="19"/>
+              </w:rPr>
+              <w:t xml:space="preserve"> [Emp_LanID]</w:t>
+            </w:r>
+          </w:p>
+          <w:p>
+            <w:pPr>
+              <w:overflowPunct/>
+              <w:textAlignment w:val="auto"/>
+              <w:rPr>
+                <w:rFonts w:ascii="Consolas" w:hAnsi="Consolas" w:cs="Consolas"/>
+                <w:color w:val="000000"/>
+                <w:sz w:val="19"/>
+                <w:szCs w:val="19"/>
+              </w:rPr>
+            </w:pPr>
+            <w:r>
+              <w:rPr>
+                <w:rFonts w:ascii="Consolas" w:hAnsi="Consolas" w:cs="Consolas"/>
+                <w:color w:val="000000"/>
+                <w:sz w:val="19"/>
+                <w:szCs w:val="19"/>
+              </w:rPr>
+              <w:tab/>
+              <w:t xml:space="preserve">  </w:t>
+            </w:r>
+            <w:r>
+              <w:rPr>
+                <w:rFonts w:ascii="Consolas" w:hAnsi="Consolas" w:cs="Consolas"/>
+                <w:color w:val="808080"/>
+                <w:sz w:val="19"/>
+                <w:szCs w:val="19"/>
+              </w:rPr>
+              <w:t>,</w:t>
+            </w:r>
+            <w:r>
+              <w:rPr>
+                <w:rFonts w:ascii="Consolas" w:hAnsi="Consolas" w:cs="Consolas"/>
+                <w:color w:val="000000"/>
+                <w:sz w:val="19"/>
+                <w:szCs w:val="19"/>
+              </w:rPr>
+              <w:t>emp_job_code</w:t>
+            </w:r>
+          </w:p>
+          <w:p>
+            <w:pPr>
+              <w:overflowPunct/>
+              <w:textAlignment w:val="auto"/>
+              <w:rPr>
+                <w:rFonts w:ascii="Consolas" w:hAnsi="Consolas" w:cs="Consolas"/>
+                <w:color w:val="000000"/>
+                <w:sz w:val="19"/>
+                <w:szCs w:val="19"/>
+              </w:rPr>
+            </w:pPr>
+            <w:r>
+              <w:rPr>
+                <w:rFonts w:ascii="Consolas" w:hAnsi="Consolas" w:cs="Consolas"/>
+                <w:color w:val="000000"/>
+                <w:sz w:val="19"/>
+                <w:szCs w:val="19"/>
+              </w:rPr>
+              <w:tab/>
+              <w:t xml:space="preserve"> </w:t>
+            </w:r>
+            <w:r>
+              <w:rPr>
+                <w:rFonts w:ascii="Consolas" w:hAnsi="Consolas" w:cs="Consolas"/>
+                <w:color w:val="808080"/>
+                <w:sz w:val="19"/>
+                <w:szCs w:val="19"/>
+              </w:rPr>
+              <w:t>,</w:t>
+            </w:r>
+            <w:r>
+              <w:rPr>
+                <w:rFonts w:ascii="Consolas" w:hAnsi="Consolas" w:cs="Consolas"/>
+                <w:color w:val="000000"/>
+                <w:sz w:val="19"/>
+                <w:szCs w:val="19"/>
+              </w:rPr>
+              <w:t xml:space="preserve"> [Sup_ID]</w:t>
+            </w:r>
+          </w:p>
+          <w:p>
+            <w:pPr>
+              <w:overflowPunct/>
+              <w:textAlignment w:val="auto"/>
+              <w:rPr>
+                <w:rFonts w:ascii="Consolas" w:hAnsi="Consolas" w:cs="Consolas"/>
+                <w:color w:val="000000"/>
+                <w:sz w:val="19"/>
+                <w:szCs w:val="19"/>
+              </w:rPr>
+            </w:pPr>
+            <w:r>
+              <w:rPr>
+                <w:rFonts w:ascii="Consolas" w:hAnsi="Consolas" w:cs="Consolas"/>
+                <w:color w:val="000000"/>
+                <w:sz w:val="19"/>
+                <w:szCs w:val="19"/>
+              </w:rPr>
               <w:lastRenderedPageBreak/>
               <w:t xml:space="preserve">      </w:t>
             </w:r>
@@ -12393,7 +12909,7 @@
                 <w:sz w:val="19"/>
                 <w:szCs w:val="19"/>
               </w:rPr>
-              <w:t>50</w:t>
+              <w:t>70</w:t>
             </w:r>
             <w:r>
               <w:rPr>
@@ -12429,7 +12945,7 @@
                 <w:sz w:val="19"/>
                 <w:szCs w:val="19"/>
               </w:rPr>
-              <w:t>Emp_Email</w:t>
+              <w:t>Sup_Name</w:t>
             </w:r>
             <w:r>
               <w:rPr>
@@ -12465,7 +12981,7 @@
                 <w:sz w:val="19"/>
                 <w:szCs w:val="19"/>
               </w:rPr>
-              <w:t xml:space="preserve"> [Emp_Email]</w:t>
+              <w:t xml:space="preserve"> [Sup_Name]</w:t>
             </w:r>
           </w:p>
           <w:p>
@@ -12541,7 +13057,7 @@
                 <w:sz w:val="19"/>
                 <w:szCs w:val="19"/>
               </w:rPr>
-              <w:t>30</w:t>
+              <w:t>70</w:t>
             </w:r>
             <w:r>
               <w:rPr>
@@ -12577,7 +13093,7 @@
                 <w:sz w:val="19"/>
                 <w:szCs w:val="19"/>
               </w:rPr>
-              <w:t>Emp_LanID</w:t>
+              <w:t>Sup_Lanid</w:t>
             </w:r>
             <w:r>
               <w:rPr>
@@ -12613,7 +13129,7 @@
                 <w:sz w:val="19"/>
                 <w:szCs w:val="19"/>
               </w:rPr>
-              <w:t xml:space="preserve"> [Emp_LanID]</w:t>
+              <w:t xml:space="preserve"> [Sup_LanID]</w:t>
             </w:r>
           </w:p>
           <w:p>
@@ -12649,11 +13165,119 @@
             <w:r>
               <w:rPr>
                 <w:rFonts w:ascii="Consolas" w:hAnsi="Consolas" w:cs="Consolas"/>
-                <w:color w:val="000000"/>
-                <w:sz w:val="19"/>
-                <w:szCs w:val="19"/>
-              </w:rPr>
-              <w:t>emp_job_code</w:t>
+                <w:color w:val="FF00FF"/>
+                <w:sz w:val="19"/>
+                <w:szCs w:val="19"/>
+              </w:rPr>
+              <w:t>CONVERT</w:t>
+            </w:r>
+            <w:r>
+              <w:rPr>
+                <w:rFonts w:ascii="Consolas" w:hAnsi="Consolas" w:cs="Consolas"/>
+                <w:color w:val="808080"/>
+                <w:sz w:val="19"/>
+                <w:szCs w:val="19"/>
+              </w:rPr>
+              <w:t>(</w:t>
+            </w:r>
+            <w:r>
+              <w:rPr>
+                <w:rFonts w:ascii="Consolas" w:hAnsi="Consolas" w:cs="Consolas"/>
+                <w:color w:val="0000FF"/>
+                <w:sz w:val="19"/>
+                <w:szCs w:val="19"/>
+              </w:rPr>
+              <w:t>nvarchar</w:t>
+            </w:r>
+            <w:r>
+              <w:rPr>
+                <w:rFonts w:ascii="Consolas" w:hAnsi="Consolas" w:cs="Consolas"/>
+                <w:color w:val="808080"/>
+                <w:sz w:val="19"/>
+                <w:szCs w:val="19"/>
+              </w:rPr>
+              <w:t>(</w:t>
+            </w:r>
+            <w:r>
+              <w:rPr>
+                <w:rFonts w:ascii="Consolas" w:hAnsi="Consolas" w:cs="Consolas"/>
+                <w:color w:val="000000"/>
+                <w:sz w:val="19"/>
+                <w:szCs w:val="19"/>
+              </w:rPr>
+              <w:t>50</w:t>
+            </w:r>
+            <w:r>
+              <w:rPr>
+                <w:rFonts w:ascii="Consolas" w:hAnsi="Consolas" w:cs="Consolas"/>
+                <w:color w:val="808080"/>
+                <w:sz w:val="19"/>
+                <w:szCs w:val="19"/>
+              </w:rPr>
+              <w:t>),</w:t>
+            </w:r>
+            <w:r>
+              <w:rPr>
+                <w:rFonts w:ascii="Consolas" w:hAnsi="Consolas" w:cs="Consolas"/>
+                <w:color w:val="FF00FF"/>
+                <w:sz w:val="19"/>
+                <w:szCs w:val="19"/>
+              </w:rPr>
+              <w:t>DecryptByKey</w:t>
+            </w:r>
+            <w:r>
+              <w:rPr>
+                <w:rFonts w:ascii="Consolas" w:hAnsi="Consolas" w:cs="Consolas"/>
+                <w:color w:val="808080"/>
+                <w:sz w:val="19"/>
+                <w:szCs w:val="19"/>
+              </w:rPr>
+              <w:t>(</w:t>
+            </w:r>
+            <w:r>
+              <w:rPr>
+                <w:rFonts w:ascii="Consolas" w:hAnsi="Consolas" w:cs="Consolas"/>
+                <w:color w:val="000000"/>
+                <w:sz w:val="19"/>
+                <w:szCs w:val="19"/>
+              </w:rPr>
+              <w:t>Sup_Email</w:t>
+            </w:r>
+            <w:r>
+              <w:rPr>
+                <w:rFonts w:ascii="Consolas" w:hAnsi="Consolas" w:cs="Consolas"/>
+                <w:color w:val="808080"/>
+                <w:sz w:val="19"/>
+                <w:szCs w:val="19"/>
+              </w:rPr>
+              <w:t>))</w:t>
+            </w:r>
+            <w:r>
+              <w:rPr>
+                <w:rFonts w:ascii="Consolas" w:hAnsi="Consolas" w:cs="Consolas"/>
+                <w:color w:val="000000"/>
+                <w:sz w:val="19"/>
+                <w:szCs w:val="19"/>
+              </w:rPr>
+              <w:t xml:space="preserve"> </w:t>
+            </w:r>
+            <w:r>
+              <w:rPr>
+                <w:rFonts w:ascii="Consolas" w:hAnsi="Consolas" w:cs="Consolas"/>
+                <w:color w:val="0000FF"/>
+                <w:sz w:val="19"/>
+                <w:szCs w:val="19"/>
+              </w:rPr>
+              <w:t>AS</w:t>
+            </w:r>
+            <w:r>
+              <w:rPr>
+                <w:rFonts w:ascii="Consolas" w:hAnsi="Consolas" w:cs="Consolas"/>
+                <w:color w:val="000000"/>
+                <w:sz w:val="19"/>
+                <w:szCs w:val="19"/>
+              </w:rPr>
+              <w:t xml:space="preserve"> [Sup_Email]</w:t>
             </w:r>
           </w:p>
           <w:p>
@@ -12675,25 +13299,133 @@
                 <w:szCs w:val="19"/>
               </w:rPr>
               <w:tab/>
+              <w:t xml:space="preserve">  </w:t>
+            </w:r>
+            <w:r>
+              <w:rPr>
+                <w:rFonts w:ascii="Consolas" w:hAnsi="Consolas" w:cs="Consolas"/>
+                <w:color w:val="808080"/>
+                <w:sz w:val="19"/>
+                <w:szCs w:val="19"/>
+              </w:rPr>
+              <w:t>,</w:t>
+            </w:r>
+            <w:r>
+              <w:rPr>
+                <w:rFonts w:ascii="Consolas" w:hAnsi="Consolas" w:cs="Consolas"/>
+                <w:color w:val="FF00FF"/>
+                <w:sz w:val="19"/>
+                <w:szCs w:val="19"/>
+              </w:rPr>
+              <w:t>CONVERT</w:t>
+            </w:r>
+            <w:r>
+              <w:rPr>
+                <w:rFonts w:ascii="Consolas" w:hAnsi="Consolas" w:cs="Consolas"/>
+                <w:color w:val="808080"/>
+                <w:sz w:val="19"/>
+                <w:szCs w:val="19"/>
+              </w:rPr>
+              <w:t>(</w:t>
+            </w:r>
+            <w:r>
+              <w:rPr>
+                <w:rFonts w:ascii="Consolas" w:hAnsi="Consolas" w:cs="Consolas"/>
+                <w:color w:val="0000FF"/>
+                <w:sz w:val="19"/>
+                <w:szCs w:val="19"/>
+              </w:rPr>
+              <w:t>nvarchar</w:t>
+            </w:r>
+            <w:r>
+              <w:rPr>
+                <w:rFonts w:ascii="Consolas" w:hAnsi="Consolas" w:cs="Consolas"/>
+                <w:color w:val="808080"/>
+                <w:sz w:val="19"/>
+                <w:szCs w:val="19"/>
+              </w:rPr>
+              <w:t>(</w:t>
+            </w:r>
+            <w:r>
+              <w:rPr>
+                <w:rFonts w:ascii="Consolas" w:hAnsi="Consolas" w:cs="Consolas"/>
+                <w:color w:val="000000"/>
+                <w:sz w:val="19"/>
+                <w:szCs w:val="19"/>
+              </w:rPr>
+              <w:t>70</w:t>
+            </w:r>
+            <w:r>
+              <w:rPr>
+                <w:rFonts w:ascii="Consolas" w:hAnsi="Consolas" w:cs="Consolas"/>
+                <w:color w:val="808080"/>
+                <w:sz w:val="19"/>
+                <w:szCs w:val="19"/>
+              </w:rPr>
+              <w:t>),</w:t>
+            </w:r>
+            <w:r>
+              <w:rPr>
+                <w:rFonts w:ascii="Consolas" w:hAnsi="Consolas" w:cs="Consolas"/>
+                <w:color w:val="FF00FF"/>
+                <w:sz w:val="19"/>
+                <w:szCs w:val="19"/>
+              </w:rPr>
+              <w:t>DecryptByKey</w:t>
+            </w:r>
+            <w:r>
+              <w:rPr>
+                <w:rFonts w:ascii="Consolas" w:hAnsi="Consolas" w:cs="Consolas"/>
+                <w:color w:val="808080"/>
+                <w:sz w:val="19"/>
+                <w:szCs w:val="19"/>
+              </w:rPr>
+              <w:t>(</w:t>
+            </w:r>
+            <w:r>
+              <w:rPr>
+                <w:rFonts w:ascii="Consolas" w:hAnsi="Consolas" w:cs="Consolas"/>
+                <w:color w:val="000000"/>
+                <w:sz w:val="19"/>
+                <w:szCs w:val="19"/>
+              </w:rPr>
+              <w:t>Mgr_Name</w:t>
+            </w:r>
+            <w:r>
+              <w:rPr>
+                <w:rFonts w:ascii="Consolas" w:hAnsi="Consolas" w:cs="Consolas"/>
+                <w:color w:val="808080"/>
+                <w:sz w:val="19"/>
+                <w:szCs w:val="19"/>
+              </w:rPr>
+              <w:t>))</w:t>
+            </w:r>
+            <w:r>
+              <w:rPr>
+                <w:rFonts w:ascii="Consolas" w:hAnsi="Consolas" w:cs="Consolas"/>
+                <w:color w:val="000000"/>
+                <w:sz w:val="19"/>
+                <w:szCs w:val="19"/>
+              </w:rPr>
               <w:t xml:space="preserve"> </w:t>
             </w:r>
             <w:r>
               <w:rPr>
                 <w:rFonts w:ascii="Consolas" w:hAnsi="Consolas" w:cs="Consolas"/>
-                <w:color w:val="808080"/>
-                <w:sz w:val="19"/>
-                <w:szCs w:val="19"/>
-              </w:rPr>
-              <w:t>,</w:t>
-            </w:r>
-            <w:r>
-              <w:rPr>
-                <w:rFonts w:ascii="Consolas" w:hAnsi="Consolas" w:cs="Consolas"/>
-                <w:color w:val="000000"/>
-                <w:sz w:val="19"/>
-                <w:szCs w:val="19"/>
-              </w:rPr>
-              <w:t xml:space="preserve"> [Sup_ID]</w:t>
+                <w:color w:val="0000FF"/>
+                <w:sz w:val="19"/>
+                <w:szCs w:val="19"/>
+              </w:rPr>
+              <w:t>AS</w:t>
+            </w:r>
+            <w:r>
+              <w:rPr>
+                <w:rFonts w:ascii="Consolas" w:hAnsi="Consolas" w:cs="Consolas"/>
+                <w:color w:val="000000"/>
+                <w:sz w:val="19"/>
+                <w:szCs w:val="19"/>
+              </w:rPr>
+              <w:t xml:space="preserve"> [Mgr_Name]</w:t>
             </w:r>
           </w:p>
           <w:p>
@@ -12714,7 +13446,8 @@
                 <w:sz w:val="19"/>
                 <w:szCs w:val="19"/>
               </w:rPr>
-              <w:t xml:space="preserve">      </w:t>
+              <w:tab/>
+              <w:t xml:space="preserve">  </w:t>
             </w:r>
             <w:r>
               <w:rPr>
@@ -12728,119 +13461,11 @@
             <w:r>
               <w:rPr>
                 <w:rFonts w:ascii="Consolas" w:hAnsi="Consolas" w:cs="Consolas"/>
-                <w:color w:val="FF00FF"/>
-                <w:sz w:val="19"/>
-                <w:szCs w:val="19"/>
-              </w:rPr>
-              <w:t>CONVERT</w:t>
-            </w:r>
-            <w:r>
-              <w:rPr>
-                <w:rFonts w:ascii="Consolas" w:hAnsi="Consolas" w:cs="Consolas"/>
-                <w:color w:val="808080"/>
-                <w:sz w:val="19"/>
-                <w:szCs w:val="19"/>
-              </w:rPr>
-              <w:t>(</w:t>
-            </w:r>
-            <w:r>
-              <w:rPr>
-                <w:rFonts w:ascii="Consolas" w:hAnsi="Consolas" w:cs="Consolas"/>
-                <w:color w:val="0000FF"/>
-                <w:sz w:val="19"/>
-                <w:szCs w:val="19"/>
-              </w:rPr>
-              <w:t>nvarchar</w:t>
-            </w:r>
-            <w:r>
-              <w:rPr>
-                <w:rFonts w:ascii="Consolas" w:hAnsi="Consolas" w:cs="Consolas"/>
-                <w:color w:val="808080"/>
-                <w:sz w:val="19"/>
-                <w:szCs w:val="19"/>
-              </w:rPr>
-              <w:t>(</w:t>
-            </w:r>
-            <w:r>
-              <w:rPr>
-                <w:rFonts w:ascii="Consolas" w:hAnsi="Consolas" w:cs="Consolas"/>
-                <w:color w:val="000000"/>
-                <w:sz w:val="19"/>
-                <w:szCs w:val="19"/>
-              </w:rPr>
-              <w:t>70</w:t>
-            </w:r>
-            <w:r>
-              <w:rPr>
-                <w:rFonts w:ascii="Consolas" w:hAnsi="Consolas" w:cs="Consolas"/>
-                <w:color w:val="808080"/>
-                <w:sz w:val="19"/>
-                <w:szCs w:val="19"/>
-              </w:rPr>
-              <w:t>),</w:t>
-            </w:r>
-            <w:r>
-              <w:rPr>
-                <w:rFonts w:ascii="Consolas" w:hAnsi="Consolas" w:cs="Consolas"/>
-                <w:color w:val="FF00FF"/>
-                <w:sz w:val="19"/>
-                <w:szCs w:val="19"/>
-              </w:rPr>
-              <w:t>DecryptByKey</w:t>
-            </w:r>
-            <w:r>
-              <w:rPr>
-                <w:rFonts w:ascii="Consolas" w:hAnsi="Consolas" w:cs="Consolas"/>
-                <w:color w:val="808080"/>
-                <w:sz w:val="19"/>
-                <w:szCs w:val="19"/>
-              </w:rPr>
-              <w:t>(</w:t>
-            </w:r>
-            <w:r>
-              <w:rPr>
-                <w:rFonts w:ascii="Consolas" w:hAnsi="Consolas" w:cs="Consolas"/>
-                <w:color w:val="000000"/>
-                <w:sz w:val="19"/>
-                <w:szCs w:val="19"/>
-              </w:rPr>
-              <w:t>Sup_Name</w:t>
-            </w:r>
-            <w:r>
-              <w:rPr>
-                <w:rFonts w:ascii="Consolas" w:hAnsi="Consolas" w:cs="Consolas"/>
-                <w:color w:val="808080"/>
-                <w:sz w:val="19"/>
-                <w:szCs w:val="19"/>
-              </w:rPr>
-              <w:t>))</w:t>
-            </w:r>
-            <w:r>
-              <w:rPr>
-                <w:rFonts w:ascii="Consolas" w:hAnsi="Consolas" w:cs="Consolas"/>
-                <w:color w:val="000000"/>
-                <w:sz w:val="19"/>
-                <w:szCs w:val="19"/>
-              </w:rPr>
-              <w:t xml:space="preserve"> </w:t>
-            </w:r>
-            <w:r>
-              <w:rPr>
-                <w:rFonts w:ascii="Consolas" w:hAnsi="Consolas" w:cs="Consolas"/>
-                <w:color w:val="0000FF"/>
-                <w:sz w:val="19"/>
-                <w:szCs w:val="19"/>
-              </w:rPr>
-              <w:t>AS</w:t>
-            </w:r>
-            <w:r>
-              <w:rPr>
-                <w:rFonts w:ascii="Consolas" w:hAnsi="Consolas" w:cs="Consolas"/>
-                <w:color w:val="000000"/>
-                <w:sz w:val="19"/>
-                <w:szCs w:val="19"/>
-              </w:rPr>
-              <w:t xml:space="preserve"> [Sup_Name]</w:t>
+                <w:color w:val="000000"/>
+                <w:sz w:val="19"/>
+                <w:szCs w:val="19"/>
+              </w:rPr>
+              <w:t>[Mgr_ID]</w:t>
             </w:r>
           </w:p>
           <w:p>
@@ -12916,7 +13541,7 @@
                 <w:sz w:val="19"/>
                 <w:szCs w:val="19"/>
               </w:rPr>
-              <w:t>70</w:t>
+              <w:t>50</w:t>
             </w:r>
             <w:r>
               <w:rPr>
@@ -12952,7 +13577,7 @@
                 <w:sz w:val="19"/>
                 <w:szCs w:val="19"/>
               </w:rPr>
-              <w:t>Sup_Lanid</w:t>
+              <w:t>Mgr_Email</w:t>
             </w:r>
             <w:r>
               <w:rPr>
@@ -12988,7 +13613,7 @@
                 <w:sz w:val="19"/>
                 <w:szCs w:val="19"/>
               </w:rPr>
-              <w:t xml:space="preserve"> [Sup_LanID]</w:t>
+              <w:t xml:space="preserve"> [Mgr_Email]</w:t>
             </w:r>
           </w:p>
           <w:p>
@@ -13024,119 +13649,11 @@
             <w:r>
               <w:rPr>
                 <w:rFonts w:ascii="Consolas" w:hAnsi="Consolas" w:cs="Consolas"/>
-                <w:color w:val="FF00FF"/>
-                <w:sz w:val="19"/>
-                <w:szCs w:val="19"/>
-              </w:rPr>
-              <w:t>CONVERT</w:t>
-            </w:r>
-            <w:r>
-              <w:rPr>
-                <w:rFonts w:ascii="Consolas" w:hAnsi="Consolas" w:cs="Consolas"/>
-                <w:color w:val="808080"/>
-                <w:sz w:val="19"/>
-                <w:szCs w:val="19"/>
-              </w:rPr>
-              <w:t>(</w:t>
-            </w:r>
-            <w:r>
-              <w:rPr>
-                <w:rFonts w:ascii="Consolas" w:hAnsi="Consolas" w:cs="Consolas"/>
-                <w:color w:val="0000FF"/>
-                <w:sz w:val="19"/>
-                <w:szCs w:val="19"/>
-              </w:rPr>
-              <w:t>nvarchar</w:t>
-            </w:r>
-            <w:r>
-              <w:rPr>
-                <w:rFonts w:ascii="Consolas" w:hAnsi="Consolas" w:cs="Consolas"/>
-                <w:color w:val="808080"/>
-                <w:sz w:val="19"/>
-                <w:szCs w:val="19"/>
-              </w:rPr>
-              <w:t>(</w:t>
-            </w:r>
-            <w:r>
-              <w:rPr>
-                <w:rFonts w:ascii="Consolas" w:hAnsi="Consolas" w:cs="Consolas"/>
-                <w:color w:val="000000"/>
-                <w:sz w:val="19"/>
-                <w:szCs w:val="19"/>
-              </w:rPr>
-              <w:t>50</w:t>
-            </w:r>
-            <w:r>
-              <w:rPr>
-                <w:rFonts w:ascii="Consolas" w:hAnsi="Consolas" w:cs="Consolas"/>
-                <w:color w:val="808080"/>
-                <w:sz w:val="19"/>
-                <w:szCs w:val="19"/>
-              </w:rPr>
-              <w:t>),</w:t>
-            </w:r>
-            <w:r>
-              <w:rPr>
-                <w:rFonts w:ascii="Consolas" w:hAnsi="Consolas" w:cs="Consolas"/>
-                <w:color w:val="FF00FF"/>
-                <w:sz w:val="19"/>
-                <w:szCs w:val="19"/>
-              </w:rPr>
-              <w:t>DecryptByKey</w:t>
-            </w:r>
-            <w:r>
-              <w:rPr>
-                <w:rFonts w:ascii="Consolas" w:hAnsi="Consolas" w:cs="Consolas"/>
-                <w:color w:val="808080"/>
-                <w:sz w:val="19"/>
-                <w:szCs w:val="19"/>
-              </w:rPr>
-              <w:t>(</w:t>
-            </w:r>
-            <w:r>
-              <w:rPr>
-                <w:rFonts w:ascii="Consolas" w:hAnsi="Consolas" w:cs="Consolas"/>
-                <w:color w:val="000000"/>
-                <w:sz w:val="19"/>
-                <w:szCs w:val="19"/>
-              </w:rPr>
-              <w:t>Sup_Email</w:t>
-            </w:r>
-            <w:r>
-              <w:rPr>
-                <w:rFonts w:ascii="Consolas" w:hAnsi="Consolas" w:cs="Consolas"/>
-                <w:color w:val="808080"/>
-                <w:sz w:val="19"/>
-                <w:szCs w:val="19"/>
-              </w:rPr>
-              <w:t>))</w:t>
-            </w:r>
-            <w:r>
-              <w:rPr>
-                <w:rFonts w:ascii="Consolas" w:hAnsi="Consolas" w:cs="Consolas"/>
-                <w:color w:val="000000"/>
-                <w:sz w:val="19"/>
-                <w:szCs w:val="19"/>
-              </w:rPr>
-              <w:t xml:space="preserve"> </w:t>
-            </w:r>
-            <w:r>
-              <w:rPr>
-                <w:rFonts w:ascii="Consolas" w:hAnsi="Consolas" w:cs="Consolas"/>
-                <w:color w:val="0000FF"/>
-                <w:sz w:val="19"/>
-                <w:szCs w:val="19"/>
-              </w:rPr>
-              <w:t>AS</w:t>
-            </w:r>
-            <w:r>
-              <w:rPr>
-                <w:rFonts w:ascii="Consolas" w:hAnsi="Consolas" w:cs="Consolas"/>
-                <w:color w:val="000000"/>
-                <w:sz w:val="19"/>
-                <w:szCs w:val="19"/>
-              </w:rPr>
-              <w:t xml:space="preserve"> [Sup_Email]</w:t>
+                <w:color w:val="000000"/>
+                <w:sz w:val="19"/>
+                <w:szCs w:val="19"/>
+              </w:rPr>
+              <w:t>[SrMgrLvl1_ID]</w:t>
             </w:r>
           </w:p>
           <w:p>
@@ -13158,7 +13675,7 @@
                 <w:szCs w:val="19"/>
               </w:rPr>
               <w:tab/>
-              <w:t xml:space="preserve">  </w:t>
+              <w:t xml:space="preserve">   </w:t>
             </w:r>
             <w:r>
               <w:rPr>
@@ -13172,119 +13689,11 @@
             <w:r>
               <w:rPr>
                 <w:rFonts w:ascii="Consolas" w:hAnsi="Consolas" w:cs="Consolas"/>
-                <w:color w:val="FF00FF"/>
-                <w:sz w:val="19"/>
-                <w:szCs w:val="19"/>
-              </w:rPr>
-              <w:t>CONVERT</w:t>
-            </w:r>
-            <w:r>
-              <w:rPr>
-                <w:rFonts w:ascii="Consolas" w:hAnsi="Consolas" w:cs="Consolas"/>
-                <w:color w:val="808080"/>
-                <w:sz w:val="19"/>
-                <w:szCs w:val="19"/>
-              </w:rPr>
-              <w:t>(</w:t>
-            </w:r>
-            <w:r>
-              <w:rPr>
-                <w:rFonts w:ascii="Consolas" w:hAnsi="Consolas" w:cs="Consolas"/>
-                <w:color w:val="0000FF"/>
-                <w:sz w:val="19"/>
-                <w:szCs w:val="19"/>
-              </w:rPr>
-              <w:t>nvarchar</w:t>
-            </w:r>
-            <w:r>
-              <w:rPr>
-                <w:rFonts w:ascii="Consolas" w:hAnsi="Consolas" w:cs="Consolas"/>
-                <w:color w:val="808080"/>
-                <w:sz w:val="19"/>
-                <w:szCs w:val="19"/>
-              </w:rPr>
-              <w:t>(</w:t>
-            </w:r>
-            <w:r>
-              <w:rPr>
-                <w:rFonts w:ascii="Consolas" w:hAnsi="Consolas" w:cs="Consolas"/>
-                <w:color w:val="000000"/>
-                <w:sz w:val="19"/>
-                <w:szCs w:val="19"/>
-              </w:rPr>
-              <w:t>70</w:t>
-            </w:r>
-            <w:r>
-              <w:rPr>
-                <w:rFonts w:ascii="Consolas" w:hAnsi="Consolas" w:cs="Consolas"/>
-                <w:color w:val="808080"/>
-                <w:sz w:val="19"/>
-                <w:szCs w:val="19"/>
-              </w:rPr>
-              <w:t>),</w:t>
-            </w:r>
-            <w:r>
-              <w:rPr>
-                <w:rFonts w:ascii="Consolas" w:hAnsi="Consolas" w:cs="Consolas"/>
-                <w:color w:val="FF00FF"/>
-                <w:sz w:val="19"/>
-                <w:szCs w:val="19"/>
-              </w:rPr>
-              <w:t>DecryptByKey</w:t>
-            </w:r>
-            <w:r>
-              <w:rPr>
-                <w:rFonts w:ascii="Consolas" w:hAnsi="Consolas" w:cs="Consolas"/>
-                <w:color w:val="808080"/>
-                <w:sz w:val="19"/>
-                <w:szCs w:val="19"/>
-              </w:rPr>
-              <w:t>(</w:t>
-            </w:r>
-            <w:r>
-              <w:rPr>
-                <w:rFonts w:ascii="Consolas" w:hAnsi="Consolas" w:cs="Consolas"/>
-                <w:color w:val="000000"/>
-                <w:sz w:val="19"/>
-                <w:szCs w:val="19"/>
-              </w:rPr>
-              <w:t>Mgr_Name</w:t>
-            </w:r>
-            <w:r>
-              <w:rPr>
-                <w:rFonts w:ascii="Consolas" w:hAnsi="Consolas" w:cs="Consolas"/>
-                <w:color w:val="808080"/>
-                <w:sz w:val="19"/>
-                <w:szCs w:val="19"/>
-              </w:rPr>
-              <w:t>))</w:t>
-            </w:r>
-            <w:r>
-              <w:rPr>
-                <w:rFonts w:ascii="Consolas" w:hAnsi="Consolas" w:cs="Consolas"/>
-                <w:color w:val="000000"/>
-                <w:sz w:val="19"/>
-                <w:szCs w:val="19"/>
-              </w:rPr>
-              <w:t xml:space="preserve"> </w:t>
-            </w:r>
-            <w:r>
-              <w:rPr>
-                <w:rFonts w:ascii="Consolas" w:hAnsi="Consolas" w:cs="Consolas"/>
-                <w:color w:val="0000FF"/>
-                <w:sz w:val="19"/>
-                <w:szCs w:val="19"/>
-              </w:rPr>
-              <w:t>AS</w:t>
-            </w:r>
-            <w:r>
-              <w:rPr>
-                <w:rFonts w:ascii="Consolas" w:hAnsi="Consolas" w:cs="Consolas"/>
-                <w:color w:val="000000"/>
-                <w:sz w:val="19"/>
-                <w:szCs w:val="19"/>
-              </w:rPr>
-              <w:t xml:space="preserve"> [Mgr_Name]</w:t>
+                <w:color w:val="000000"/>
+                <w:sz w:val="19"/>
+                <w:szCs w:val="19"/>
+              </w:rPr>
+              <w:t>[SrMgrLvl2_ID]</w:t>
             </w:r>
           </w:p>
           <w:p>
@@ -13306,7 +13715,7 @@
                 <w:szCs w:val="19"/>
               </w:rPr>
               <w:tab/>
-              <w:t xml:space="preserve">  </w:t>
+              <w:t xml:space="preserve">   </w:t>
             </w:r>
             <w:r>
               <w:rPr>
@@ -13324,7 +13733,7 @@
                 <w:sz w:val="19"/>
                 <w:szCs w:val="19"/>
               </w:rPr>
-              <w:t>[Mgr_ID]</w:t>
+              <w:t>[SrMgrLvl3_ID]</w:t>
             </w:r>
           </w:p>
           <w:p>
@@ -13345,8 +13754,25 @@
                 <w:sz w:val="19"/>
                 <w:szCs w:val="19"/>
               </w:rPr>
-              <w:tab/>
-              <w:t xml:space="preserve">  </w:t>
+              <w:t xml:space="preserve"> </w:t>
+            </w:r>
+            <w:r>
+              <w:rPr>
+                <w:rFonts w:ascii="Consolas" w:hAnsi="Consolas" w:cs="Consolas"/>
+                <w:color w:val="0000FF"/>
+                <w:sz w:val="19"/>
+                <w:szCs w:val="19"/>
+              </w:rPr>
+              <w:t>FROM</w:t>
+            </w:r>
+            <w:r>
+              <w:rPr>
+                <w:rFonts w:ascii="Consolas" w:hAnsi="Consolas" w:cs="Consolas"/>
+                <w:color w:val="000000"/>
+                <w:sz w:val="19"/>
+                <w:szCs w:val="19"/>
+              </w:rPr>
+              <w:t xml:space="preserve"> [EC]</w:t>
             </w:r>
             <w:r>
               <w:rPr>
@@ -13355,124 +13781,16 @@
                 <w:sz w:val="19"/>
                 <w:szCs w:val="19"/>
               </w:rPr>
-              <w:t>,</w:t>
-            </w:r>
-            <w:r>
-              <w:rPr>
-                <w:rFonts w:ascii="Consolas" w:hAnsi="Consolas" w:cs="Consolas"/>
-                <w:color w:val="FF00FF"/>
-                <w:sz w:val="19"/>
-                <w:szCs w:val="19"/>
-              </w:rPr>
-              <w:t>CONVERT</w:t>
-            </w:r>
-            <w:r>
-              <w:rPr>
-                <w:rFonts w:ascii="Consolas" w:hAnsi="Consolas" w:cs="Consolas"/>
-                <w:color w:val="808080"/>
-                <w:sz w:val="19"/>
-                <w:szCs w:val="19"/>
-              </w:rPr>
-              <w:t>(</w:t>
-            </w:r>
-            <w:r>
-              <w:rPr>
-                <w:rFonts w:ascii="Consolas" w:hAnsi="Consolas" w:cs="Consolas"/>
-                <w:color w:val="0000FF"/>
-                <w:sz w:val="19"/>
-                <w:szCs w:val="19"/>
-              </w:rPr>
-              <w:t>nvarchar</w:t>
-            </w:r>
-            <w:r>
-              <w:rPr>
-                <w:rFonts w:ascii="Consolas" w:hAnsi="Consolas" w:cs="Consolas"/>
-                <w:color w:val="808080"/>
-                <w:sz w:val="19"/>
-                <w:szCs w:val="19"/>
-              </w:rPr>
-              <w:t>(</w:t>
-            </w:r>
-            <w:r>
-              <w:rPr>
-                <w:rFonts w:ascii="Consolas" w:hAnsi="Consolas" w:cs="Consolas"/>
-                <w:color w:val="000000"/>
-                <w:sz w:val="19"/>
-                <w:szCs w:val="19"/>
-              </w:rPr>
-              <w:t>50</w:t>
-            </w:r>
-            <w:r>
-              <w:rPr>
-                <w:rFonts w:ascii="Consolas" w:hAnsi="Consolas" w:cs="Consolas"/>
-                <w:color w:val="808080"/>
-                <w:sz w:val="19"/>
-                <w:szCs w:val="19"/>
-              </w:rPr>
-              <w:t>),</w:t>
-            </w:r>
-            <w:r>
-              <w:rPr>
-                <w:rFonts w:ascii="Consolas" w:hAnsi="Consolas" w:cs="Consolas"/>
-                <w:color w:val="FF00FF"/>
-                <w:sz w:val="19"/>
-                <w:szCs w:val="19"/>
-              </w:rPr>
-              <w:t>DecryptByKey</w:t>
-            </w:r>
-            <w:r>
-              <w:rPr>
-                <w:rFonts w:ascii="Consolas" w:hAnsi="Consolas" w:cs="Consolas"/>
-                <w:color w:val="808080"/>
-                <w:sz w:val="19"/>
-                <w:szCs w:val="19"/>
-              </w:rPr>
-              <w:t>(</w:t>
-            </w:r>
-            <w:r>
-              <w:rPr>
-                <w:rFonts w:ascii="Consolas" w:hAnsi="Consolas" w:cs="Consolas"/>
-                <w:color w:val="000000"/>
-                <w:sz w:val="19"/>
-                <w:szCs w:val="19"/>
-              </w:rPr>
-              <w:t>Mgr_Email</w:t>
-            </w:r>
-            <w:r>
-              <w:rPr>
-                <w:rFonts w:ascii="Consolas" w:hAnsi="Consolas" w:cs="Consolas"/>
-                <w:color w:val="808080"/>
-                <w:sz w:val="19"/>
-                <w:szCs w:val="19"/>
-              </w:rPr>
-              <w:t>))</w:t>
-            </w:r>
-            <w:r>
-              <w:rPr>
-                <w:rFonts w:ascii="Consolas" w:hAnsi="Consolas" w:cs="Consolas"/>
-                <w:color w:val="000000"/>
-                <w:sz w:val="19"/>
-                <w:szCs w:val="19"/>
-              </w:rPr>
-              <w:t xml:space="preserve"> </w:t>
-            </w:r>
-            <w:r>
-              <w:rPr>
-                <w:rFonts w:ascii="Consolas" w:hAnsi="Consolas" w:cs="Consolas"/>
-                <w:color w:val="0000FF"/>
-                <w:sz w:val="19"/>
-                <w:szCs w:val="19"/>
-              </w:rPr>
-              <w:t>AS</w:t>
-            </w:r>
-            <w:r>
-              <w:rPr>
-                <w:rFonts w:ascii="Consolas" w:hAnsi="Consolas" w:cs="Consolas"/>
-                <w:color w:val="000000"/>
-                <w:sz w:val="19"/>
-                <w:szCs w:val="19"/>
-              </w:rPr>
-              <w:t xml:space="preserve"> [Mgr_Email]</w:t>
+              <w:t>.</w:t>
+            </w:r>
+            <w:r>
+              <w:rPr>
+                <w:rFonts w:ascii="Consolas" w:hAnsi="Consolas" w:cs="Consolas"/>
+                <w:color w:val="000000"/>
+                <w:sz w:val="19"/>
+                <w:szCs w:val="19"/>
+              </w:rPr>
+              <w:t>[Employee_Hierarchy]</w:t>
             </w:r>
           </w:p>
           <w:p>
@@ -13493,26 +13811,16 @@
                 <w:sz w:val="19"/>
                 <w:szCs w:val="19"/>
               </w:rPr>
-              <w:tab/>
-              <w:t xml:space="preserve">  </w:t>
-            </w:r>
-            <w:r>
-              <w:rPr>
-                <w:rFonts w:ascii="Consolas" w:hAnsi="Consolas" w:cs="Consolas"/>
-                <w:color w:val="808080"/>
-                <w:sz w:val="19"/>
-                <w:szCs w:val="19"/>
-              </w:rPr>
-              <w:t>,</w:t>
-            </w:r>
-            <w:r>
-              <w:rPr>
-                <w:rFonts w:ascii="Consolas" w:hAnsi="Consolas" w:cs="Consolas"/>
-                <w:color w:val="000000"/>
-                <w:sz w:val="19"/>
-                <w:szCs w:val="19"/>
-              </w:rPr>
-              <w:t>[SrMgrLvl1_ID]</w:t>
+              <w:t xml:space="preserve"> </w:t>
+            </w:r>
+            <w:r>
+              <w:rPr>
+                <w:rFonts w:ascii="Consolas" w:hAnsi="Consolas" w:cs="Consolas"/>
+                <w:color w:val="008000"/>
+                <w:sz w:val="19"/>
+                <w:szCs w:val="19"/>
+              </w:rPr>
+              <w:t>--WHERE CONVERT(nvarchar(70),DecryptByKey(Emp_Name))  like '%Julia%'</w:t>
             </w:r>
           </w:p>
           <w:p>
@@ -13533,26 +13841,16 @@
                 <w:sz w:val="19"/>
                 <w:szCs w:val="19"/>
               </w:rPr>
-              <w:tab/>
-              <w:t xml:space="preserve">   </w:t>
-            </w:r>
-            <w:r>
-              <w:rPr>
-                <w:rFonts w:ascii="Consolas" w:hAnsi="Consolas" w:cs="Consolas"/>
-                <w:color w:val="808080"/>
-                <w:sz w:val="19"/>
-                <w:szCs w:val="19"/>
-              </w:rPr>
-              <w:t>,</w:t>
-            </w:r>
-            <w:r>
-              <w:rPr>
-                <w:rFonts w:ascii="Consolas" w:hAnsi="Consolas" w:cs="Consolas"/>
-                <w:color w:val="000000"/>
-                <w:sz w:val="19"/>
-                <w:szCs w:val="19"/>
-              </w:rPr>
-              <w:t>[SrMgrLvl2_ID]</w:t>
+              <w:t xml:space="preserve"> </w:t>
+            </w:r>
+            <w:r>
+              <w:rPr>
+                <w:rFonts w:ascii="Consolas" w:hAnsi="Consolas" w:cs="Consolas"/>
+                <w:color w:val="008000"/>
+                <w:sz w:val="19"/>
+                <w:szCs w:val="19"/>
+              </w:rPr>
+              <w:t>--where emp_id = '236712'</w:t>
             </w:r>
           </w:p>
           <w:p>
@@ -13573,8 +13871,16 @@
                 <w:sz w:val="19"/>
                 <w:szCs w:val="19"/>
               </w:rPr>
-              <w:tab/>
-              <w:t xml:space="preserve">   </w:t>
+              <w:t xml:space="preserve"> </w:t>
+            </w:r>
+            <w:r>
+              <w:rPr>
+                <w:rFonts w:ascii="Consolas" w:hAnsi="Consolas" w:cs="Consolas"/>
+                <w:color w:val="0000FF"/>
+                <w:sz w:val="19"/>
+                <w:szCs w:val="19"/>
+              </w:rPr>
+              <w:t xml:space="preserve">where </w:t>
             </w:r>
             <w:r>
               <w:rPr>
@@ -13583,16 +13889,214 @@
                 <w:sz w:val="19"/>
                 <w:szCs w:val="19"/>
               </w:rPr>
-              <w:t>,</w:t>
-            </w:r>
-            <w:r>
-              <w:rPr>
-                <w:rFonts w:ascii="Consolas" w:hAnsi="Consolas" w:cs="Consolas"/>
-                <w:color w:val="000000"/>
-                <w:sz w:val="19"/>
-                <w:szCs w:val="19"/>
-              </w:rPr>
-              <w:t>[SrMgrLvl3_ID]</w:t>
+              <w:t>(</w:t>
+            </w:r>
+            <w:r>
+              <w:rPr>
+                <w:rFonts w:ascii="Consolas" w:hAnsi="Consolas" w:cs="Consolas"/>
+                <w:color w:val="000000"/>
+                <w:sz w:val="19"/>
+                <w:szCs w:val="19"/>
+              </w:rPr>
+              <w:t xml:space="preserve">sup_id </w:t>
+            </w:r>
+            <w:r>
+              <w:rPr>
+                <w:rFonts w:ascii="Consolas" w:hAnsi="Consolas" w:cs="Consolas"/>
+                <w:color w:val="808080"/>
+                <w:sz w:val="19"/>
+                <w:szCs w:val="19"/>
+              </w:rPr>
+              <w:t>=</w:t>
+            </w:r>
+            <w:r>
+              <w:rPr>
+                <w:rFonts w:ascii="Consolas" w:hAnsi="Consolas" w:cs="Consolas"/>
+                <w:color w:val="000000"/>
+                <w:sz w:val="19"/>
+                <w:szCs w:val="19"/>
+              </w:rPr>
+              <w:t xml:space="preserve"> </w:t>
+            </w:r>
+            <w:r>
+              <w:rPr>
+                <w:rFonts w:ascii="Consolas" w:hAnsi="Consolas" w:cs="Consolas"/>
+                <w:color w:val="FF0000"/>
+                <w:sz w:val="19"/>
+                <w:szCs w:val="19"/>
+              </w:rPr>
+              <w:t>'236712'</w:t>
+            </w:r>
+            <w:r>
+              <w:rPr>
+                <w:rFonts w:ascii="Consolas" w:hAnsi="Consolas" w:cs="Consolas"/>
+                <w:color w:val="000000"/>
+                <w:sz w:val="19"/>
+                <w:szCs w:val="19"/>
+              </w:rPr>
+              <w:t xml:space="preserve"> </w:t>
+            </w:r>
+            <w:r>
+              <w:rPr>
+                <w:rFonts w:ascii="Consolas" w:hAnsi="Consolas" w:cs="Consolas"/>
+                <w:color w:val="808080"/>
+                <w:sz w:val="19"/>
+                <w:szCs w:val="19"/>
+              </w:rPr>
+              <w:t>or</w:t>
+            </w:r>
+            <w:r>
+              <w:rPr>
+                <w:rFonts w:ascii="Consolas" w:hAnsi="Consolas" w:cs="Consolas"/>
+                <w:color w:val="000000"/>
+                <w:sz w:val="19"/>
+                <w:szCs w:val="19"/>
+              </w:rPr>
+              <w:t xml:space="preserve"> mgr_id </w:t>
+            </w:r>
+            <w:r>
+              <w:rPr>
+                <w:rFonts w:ascii="Consolas" w:hAnsi="Consolas" w:cs="Consolas"/>
+                <w:color w:val="808080"/>
+                <w:sz w:val="19"/>
+                <w:szCs w:val="19"/>
+              </w:rPr>
+              <w:t>=</w:t>
+            </w:r>
+            <w:r>
+              <w:rPr>
+                <w:rFonts w:ascii="Consolas" w:hAnsi="Consolas" w:cs="Consolas"/>
+                <w:color w:val="000000"/>
+                <w:sz w:val="19"/>
+                <w:szCs w:val="19"/>
+              </w:rPr>
+              <w:t xml:space="preserve"> </w:t>
+            </w:r>
+            <w:r>
+              <w:rPr>
+                <w:rFonts w:ascii="Consolas" w:hAnsi="Consolas" w:cs="Consolas"/>
+                <w:color w:val="FF0000"/>
+                <w:sz w:val="19"/>
+                <w:szCs w:val="19"/>
+              </w:rPr>
+              <w:t>'236712'</w:t>
+            </w:r>
+            <w:r>
+              <w:rPr>
+                <w:rFonts w:ascii="Consolas" w:hAnsi="Consolas" w:cs="Consolas"/>
+                <w:color w:val="000000"/>
+                <w:sz w:val="19"/>
+                <w:szCs w:val="19"/>
+              </w:rPr>
+              <w:t xml:space="preserve"> </w:t>
+            </w:r>
+            <w:r>
+              <w:rPr>
+                <w:rFonts w:ascii="Consolas" w:hAnsi="Consolas" w:cs="Consolas"/>
+                <w:color w:val="808080"/>
+                <w:sz w:val="19"/>
+                <w:szCs w:val="19"/>
+              </w:rPr>
+              <w:t>or</w:t>
+            </w:r>
+            <w:r>
+              <w:rPr>
+                <w:rFonts w:ascii="Consolas" w:hAnsi="Consolas" w:cs="Consolas"/>
+                <w:color w:val="000000"/>
+                <w:sz w:val="19"/>
+                <w:szCs w:val="19"/>
+              </w:rPr>
+              <w:t xml:space="preserve"> SrMgrLvl1_ID </w:t>
+            </w:r>
+            <w:r>
+              <w:rPr>
+                <w:rFonts w:ascii="Consolas" w:hAnsi="Consolas" w:cs="Consolas"/>
+                <w:color w:val="808080"/>
+                <w:sz w:val="19"/>
+                <w:szCs w:val="19"/>
+              </w:rPr>
+              <w:t>=</w:t>
+            </w:r>
+            <w:r>
+              <w:rPr>
+                <w:rFonts w:ascii="Consolas" w:hAnsi="Consolas" w:cs="Consolas"/>
+                <w:color w:val="000000"/>
+                <w:sz w:val="19"/>
+                <w:szCs w:val="19"/>
+              </w:rPr>
+              <w:t xml:space="preserve"> </w:t>
+            </w:r>
+            <w:r>
+              <w:rPr>
+                <w:rFonts w:ascii="Consolas" w:hAnsi="Consolas" w:cs="Consolas"/>
+                <w:color w:val="FF0000"/>
+                <w:sz w:val="19"/>
+                <w:szCs w:val="19"/>
+              </w:rPr>
+              <w:t>'236712'</w:t>
+            </w:r>
+            <w:r>
+              <w:rPr>
+                <w:rFonts w:ascii="Consolas" w:hAnsi="Consolas" w:cs="Consolas"/>
+                <w:color w:val="000000"/>
+                <w:sz w:val="19"/>
+                <w:szCs w:val="19"/>
+              </w:rPr>
+              <w:t xml:space="preserve"> </w:t>
+            </w:r>
+            <w:r>
+              <w:rPr>
+                <w:rFonts w:ascii="Consolas" w:hAnsi="Consolas" w:cs="Consolas"/>
+                <w:color w:val="808080"/>
+                <w:sz w:val="19"/>
+                <w:szCs w:val="19"/>
+              </w:rPr>
+              <w:t>or</w:t>
+            </w:r>
+            <w:r>
+              <w:rPr>
+                <w:rFonts w:ascii="Consolas" w:hAnsi="Consolas" w:cs="Consolas"/>
+                <w:color w:val="000000"/>
+                <w:sz w:val="19"/>
+                <w:szCs w:val="19"/>
+              </w:rPr>
+              <w:t xml:space="preserve"> SrMgrLvl2_ID </w:t>
+            </w:r>
+            <w:r>
+              <w:rPr>
+                <w:rFonts w:ascii="Consolas" w:hAnsi="Consolas" w:cs="Consolas"/>
+                <w:color w:val="808080"/>
+                <w:sz w:val="19"/>
+                <w:szCs w:val="19"/>
+              </w:rPr>
+              <w:t>=</w:t>
+            </w:r>
+            <w:r>
+              <w:rPr>
+                <w:rFonts w:ascii="Consolas" w:hAnsi="Consolas" w:cs="Consolas"/>
+                <w:color w:val="000000"/>
+                <w:sz w:val="19"/>
+                <w:szCs w:val="19"/>
+              </w:rPr>
+              <w:t xml:space="preserve"> </w:t>
+            </w:r>
+            <w:r>
+              <w:rPr>
+                <w:rFonts w:ascii="Consolas" w:hAnsi="Consolas" w:cs="Consolas"/>
+                <w:color w:val="FF0000"/>
+                <w:sz w:val="19"/>
+                <w:szCs w:val="19"/>
+              </w:rPr>
+              <w:t>'236712'</w:t>
+            </w:r>
+            <w:r>
+              <w:rPr>
+                <w:rFonts w:ascii="Consolas" w:hAnsi="Consolas" w:cs="Consolas"/>
+                <w:color w:val="808080"/>
+                <w:sz w:val="19"/>
+                <w:szCs w:val="19"/>
+              </w:rPr>
+              <w:t>)</w:t>
             </w:r>
           </w:p>
           <w:p>
@@ -13601,7 +14105,7 @@
               <w:textAlignment w:val="auto"/>
               <w:rPr>
                 <w:rFonts w:ascii="Consolas" w:hAnsi="Consolas" w:cs="Consolas"/>
-                <w:color w:val="000000"/>
+                <w:color w:val="FF0000"/>
                 <w:sz w:val="19"/>
                 <w:szCs w:val="19"/>
               </w:rPr>
@@ -13618,38 +14122,47 @@
             <w:r>
               <w:rPr>
                 <w:rFonts w:ascii="Consolas" w:hAnsi="Consolas" w:cs="Consolas"/>
-                <w:color w:val="0000FF"/>
-                <w:sz w:val="19"/>
-                <w:szCs w:val="19"/>
-              </w:rPr>
-              <w:t>FROM</w:t>
-            </w:r>
-            <w:r>
-              <w:rPr>
-                <w:rFonts w:ascii="Consolas" w:hAnsi="Consolas" w:cs="Consolas"/>
-                <w:color w:val="000000"/>
-                <w:sz w:val="19"/>
-                <w:szCs w:val="19"/>
-              </w:rPr>
-              <w:t xml:space="preserve"> [EC]</w:t>
-            </w:r>
-            <w:r>
-              <w:rPr>
-                <w:rFonts w:ascii="Consolas" w:hAnsi="Consolas" w:cs="Consolas"/>
                 <w:color w:val="808080"/>
                 <w:sz w:val="19"/>
                 <w:szCs w:val="19"/>
               </w:rPr>
-              <w:t>.</w:t>
-            </w:r>
-            <w:r>
-              <w:rPr>
-                <w:rFonts w:ascii="Consolas" w:hAnsi="Consolas" w:cs="Consolas"/>
-                <w:color w:val="000000"/>
-                <w:sz w:val="19"/>
-                <w:szCs w:val="19"/>
-              </w:rPr>
-              <w:t>[Employee_Hierarchy]</w:t>
+              <w:t>and</w:t>
+            </w:r>
+            <w:r>
+              <w:rPr>
+                <w:rFonts w:ascii="Consolas" w:hAnsi="Consolas" w:cs="Consolas"/>
+                <w:color w:val="000000"/>
+                <w:sz w:val="19"/>
+                <w:szCs w:val="19"/>
+              </w:rPr>
+              <w:t xml:space="preserve"> active </w:t>
+            </w:r>
+            <w:r>
+              <w:rPr>
+                <w:rFonts w:ascii="Consolas" w:hAnsi="Consolas" w:cs="Consolas"/>
+                <w:color w:val="808080"/>
+                <w:sz w:val="19"/>
+                <w:szCs w:val="19"/>
+              </w:rPr>
+              <w:t>=</w:t>
+            </w:r>
+            <w:r>
+              <w:rPr>
+                <w:rFonts w:ascii="Consolas" w:hAnsi="Consolas" w:cs="Consolas"/>
+                <w:color w:val="000000"/>
+                <w:sz w:val="19"/>
+                <w:szCs w:val="19"/>
+              </w:rPr>
+              <w:t xml:space="preserve"> </w:t>
+            </w:r>
+            <w:r>
+              <w:rPr>
+                <w:rFonts w:ascii="Consolas" w:hAnsi="Consolas" w:cs="Consolas"/>
+                <w:color w:val="FF0000"/>
+                <w:sz w:val="19"/>
+                <w:szCs w:val="19"/>
+              </w:rPr>
+              <w:t>'A'</w:t>
             </w:r>
           </w:p>
           <w:p>
@@ -13658,29 +14171,10 @@
               <w:textAlignment w:val="auto"/>
               <w:rPr>
                 <w:rFonts w:ascii="Consolas" w:hAnsi="Consolas" w:cs="Consolas"/>
-                <w:color w:val="000000"/>
-                <w:sz w:val="19"/>
-                <w:szCs w:val="19"/>
-              </w:rPr>
-            </w:pPr>
-            <w:r>
-              <w:rPr>
-                <w:rFonts w:ascii="Consolas" w:hAnsi="Consolas" w:cs="Consolas"/>
-                <w:color w:val="000000"/>
-                <w:sz w:val="19"/>
-                <w:szCs w:val="19"/>
-              </w:rPr>
-              <w:t xml:space="preserve"> </w:t>
-            </w:r>
-            <w:r>
-              <w:rPr>
-                <w:rFonts w:ascii="Consolas" w:hAnsi="Consolas" w:cs="Consolas"/>
-                <w:color w:val="008000"/>
-                <w:sz w:val="19"/>
-                <w:szCs w:val="19"/>
-              </w:rPr>
-              <w:t>--WHERE CONVERT(nvarchar(70),DecryptByKey(Emp_Name))  like '%Julia%'</w:t>
-            </w:r>
+                <w:sz w:val="19"/>
+                <w:szCs w:val="19"/>
+              </w:rPr>
+            </w:pPr>
           </w:p>
           <w:p>
             <w:pPr>
@@ -13688,15 +14182,48 @@
               <w:textAlignment w:val="auto"/>
               <w:rPr>
                 <w:rFonts w:ascii="Consolas" w:hAnsi="Consolas" w:cs="Consolas"/>
-                <w:color w:val="000000"/>
-                <w:sz w:val="19"/>
-                <w:szCs w:val="19"/>
-              </w:rPr>
-            </w:pPr>
-            <w:r>
-              <w:rPr>
-                <w:rFonts w:ascii="Consolas" w:hAnsi="Consolas" w:cs="Consolas"/>
-                <w:color w:val="000000"/>
+                <w:sz w:val="19"/>
+                <w:szCs w:val="19"/>
+              </w:rPr>
+            </w:pPr>
+            <w:r>
+              <w:rPr>
+                <w:rFonts w:ascii="Consolas" w:hAnsi="Consolas" w:cs="Consolas"/>
+                <w:color w:val="0000FF"/>
+                <w:sz w:val="19"/>
+                <w:szCs w:val="19"/>
+              </w:rPr>
+              <w:t>SELECT</w:t>
+            </w:r>
+            <w:r>
+              <w:rPr>
+                <w:rFonts w:ascii="Consolas" w:hAnsi="Consolas" w:cs="Consolas"/>
+                <w:sz w:val="19"/>
+                <w:szCs w:val="19"/>
+              </w:rPr>
+              <w:t xml:space="preserve"> [EC]</w:t>
+            </w:r>
+            <w:r>
+              <w:rPr>
+                <w:rFonts w:ascii="Consolas" w:hAnsi="Consolas" w:cs="Consolas"/>
+                <w:color w:val="808080"/>
+                <w:sz w:val="19"/>
+                <w:szCs w:val="19"/>
+              </w:rPr>
+              <w:t>.</w:t>
+            </w:r>
+            <w:r>
+              <w:rPr>
+                <w:rFonts w:ascii="Consolas" w:hAnsi="Consolas" w:cs="Consolas"/>
+                <w:sz w:val="19"/>
+                <w:szCs w:val="19"/>
+              </w:rPr>
+              <w:t>[fn_strGetUserRole]</w:t>
+            </w:r>
+            <w:r>
+              <w:rPr>
+                <w:rFonts w:ascii="Consolas" w:hAnsi="Consolas" w:cs="Consolas"/>
+                <w:color w:val="0000FF"/>
                 <w:sz w:val="19"/>
                 <w:szCs w:val="19"/>
               </w:rPr>
@@ -13705,11 +14232,29 @@
             <w:r>
               <w:rPr>
                 <w:rFonts w:ascii="Consolas" w:hAnsi="Consolas" w:cs="Consolas"/>
-                <w:color w:val="008000"/>
-                <w:sz w:val="19"/>
-                <w:szCs w:val="19"/>
-              </w:rPr>
-              <w:t>--where emp_id = '236712'</w:t>
+                <w:color w:val="808080"/>
+                <w:sz w:val="19"/>
+                <w:szCs w:val="19"/>
+              </w:rPr>
+              <w:t>(</w:t>
+            </w:r>
+            <w:r>
+              <w:rPr>
+                <w:rFonts w:ascii="Consolas" w:hAnsi="Consolas" w:cs="Consolas"/>
+                <w:color w:val="FF0000"/>
+                <w:sz w:val="19"/>
+                <w:szCs w:val="19"/>
+              </w:rPr>
+              <w:t>'345712'</w:t>
+            </w:r>
+            <w:r>
+              <w:rPr>
+                <w:rFonts w:ascii="Consolas" w:hAnsi="Consolas" w:cs="Consolas"/>
+                <w:color w:val="808080"/>
+                <w:sz w:val="19"/>
+                <w:szCs w:val="19"/>
+              </w:rPr>
+              <w:t>)</w:t>
             </w:r>
           </w:p>
           <w:p>
@@ -13718,20 +14263,10 @@
               <w:textAlignment w:val="auto"/>
               <w:rPr>
                 <w:rFonts w:ascii="Consolas" w:hAnsi="Consolas" w:cs="Consolas"/>
-                <w:color w:val="000000"/>
-                <w:sz w:val="19"/>
-                <w:szCs w:val="19"/>
-              </w:rPr>
-            </w:pPr>
-            <w:r>
-              <w:rPr>
-                <w:rFonts w:ascii="Consolas" w:hAnsi="Consolas" w:cs="Consolas"/>
-                <w:color w:val="000000"/>
-                <w:sz w:val="19"/>
-                <w:szCs w:val="19"/>
-              </w:rPr>
-              <w:t xml:space="preserve"> </w:t>
-            </w:r>
+                <w:sz w:val="19"/>
+                <w:szCs w:val="19"/>
+              </w:rPr>
+            </w:pPr>
             <w:r>
               <w:rPr>
                 <w:rFonts w:ascii="Consolas" w:hAnsi="Consolas" w:cs="Consolas"/>
@@ -13739,223 +14274,7 @@
                 <w:sz w:val="19"/>
                 <w:szCs w:val="19"/>
               </w:rPr>
-              <w:t xml:space="preserve">where </w:t>
-            </w:r>
-            <w:r>
-              <w:rPr>
-                <w:rFonts w:ascii="Consolas" w:hAnsi="Consolas" w:cs="Consolas"/>
-                <w:color w:val="808080"/>
-                <w:sz w:val="19"/>
-                <w:szCs w:val="19"/>
-              </w:rPr>
-              <w:t>(</w:t>
-            </w:r>
-            <w:r>
-              <w:rPr>
-                <w:rFonts w:ascii="Consolas" w:hAnsi="Consolas" w:cs="Consolas"/>
-                <w:color w:val="000000"/>
-                <w:sz w:val="19"/>
-                <w:szCs w:val="19"/>
-              </w:rPr>
-              <w:t xml:space="preserve">sup_id </w:t>
-            </w:r>
-            <w:r>
-              <w:rPr>
-                <w:rFonts w:ascii="Consolas" w:hAnsi="Consolas" w:cs="Consolas"/>
-                <w:color w:val="808080"/>
-                <w:sz w:val="19"/>
-                <w:szCs w:val="19"/>
-              </w:rPr>
-              <w:t>=</w:t>
-            </w:r>
-            <w:r>
-              <w:rPr>
-                <w:rFonts w:ascii="Consolas" w:hAnsi="Consolas" w:cs="Consolas"/>
-                <w:color w:val="000000"/>
-                <w:sz w:val="19"/>
-                <w:szCs w:val="19"/>
-              </w:rPr>
-              <w:t xml:space="preserve"> </w:t>
-            </w:r>
-            <w:r>
-              <w:rPr>
-                <w:rFonts w:ascii="Consolas" w:hAnsi="Consolas" w:cs="Consolas"/>
-                <w:color w:val="FF0000"/>
-                <w:sz w:val="19"/>
-                <w:szCs w:val="19"/>
-              </w:rPr>
-              <w:t>'236712'</w:t>
-            </w:r>
-            <w:r>
-              <w:rPr>
-                <w:rFonts w:ascii="Consolas" w:hAnsi="Consolas" w:cs="Consolas"/>
-                <w:color w:val="000000"/>
-                <w:sz w:val="19"/>
-                <w:szCs w:val="19"/>
-              </w:rPr>
-              <w:t xml:space="preserve"> </w:t>
-            </w:r>
-            <w:r>
-              <w:rPr>
-                <w:rFonts w:ascii="Consolas" w:hAnsi="Consolas" w:cs="Consolas"/>
-                <w:color w:val="808080"/>
-                <w:sz w:val="19"/>
-                <w:szCs w:val="19"/>
-              </w:rPr>
-              <w:t>or</w:t>
-            </w:r>
-            <w:r>
-              <w:rPr>
-                <w:rFonts w:ascii="Consolas" w:hAnsi="Consolas" w:cs="Consolas"/>
-                <w:color w:val="000000"/>
-                <w:sz w:val="19"/>
-                <w:szCs w:val="19"/>
-              </w:rPr>
-              <w:t xml:space="preserve"> mgr_id </w:t>
-            </w:r>
-            <w:r>
-              <w:rPr>
-                <w:rFonts w:ascii="Consolas" w:hAnsi="Consolas" w:cs="Consolas"/>
-                <w:color w:val="808080"/>
-                <w:sz w:val="19"/>
-                <w:szCs w:val="19"/>
-              </w:rPr>
-              <w:t>=</w:t>
-            </w:r>
-            <w:r>
-              <w:rPr>
-                <w:rFonts w:ascii="Consolas" w:hAnsi="Consolas" w:cs="Consolas"/>
-                <w:color w:val="000000"/>
-                <w:sz w:val="19"/>
-                <w:szCs w:val="19"/>
-              </w:rPr>
-              <w:t xml:space="preserve"> </w:t>
-            </w:r>
-            <w:r>
-              <w:rPr>
-                <w:rFonts w:ascii="Consolas" w:hAnsi="Consolas" w:cs="Consolas"/>
-                <w:color w:val="FF0000"/>
-                <w:sz w:val="19"/>
-                <w:szCs w:val="19"/>
-              </w:rPr>
-              <w:t>'236712'</w:t>
-            </w:r>
-            <w:r>
-              <w:rPr>
-                <w:rFonts w:ascii="Consolas" w:hAnsi="Consolas" w:cs="Consolas"/>
-                <w:color w:val="000000"/>
-                <w:sz w:val="19"/>
-                <w:szCs w:val="19"/>
-              </w:rPr>
-              <w:t xml:space="preserve"> </w:t>
-            </w:r>
-            <w:r>
-              <w:rPr>
-                <w:rFonts w:ascii="Consolas" w:hAnsi="Consolas" w:cs="Consolas"/>
-                <w:color w:val="808080"/>
-                <w:sz w:val="19"/>
-                <w:szCs w:val="19"/>
-              </w:rPr>
-              <w:t>or</w:t>
-            </w:r>
-            <w:r>
-              <w:rPr>
-                <w:rFonts w:ascii="Consolas" w:hAnsi="Consolas" w:cs="Consolas"/>
-                <w:color w:val="000000"/>
-                <w:sz w:val="19"/>
-                <w:szCs w:val="19"/>
-              </w:rPr>
-              <w:t xml:space="preserve"> SrMgrLvl1_ID </w:t>
-            </w:r>
-            <w:r>
-              <w:rPr>
-                <w:rFonts w:ascii="Consolas" w:hAnsi="Consolas" w:cs="Consolas"/>
-                <w:color w:val="808080"/>
-                <w:sz w:val="19"/>
-                <w:szCs w:val="19"/>
-              </w:rPr>
-              <w:t>=</w:t>
-            </w:r>
-            <w:r>
-              <w:rPr>
-                <w:rFonts w:ascii="Consolas" w:hAnsi="Consolas" w:cs="Consolas"/>
-                <w:color w:val="000000"/>
-                <w:sz w:val="19"/>
-                <w:szCs w:val="19"/>
-              </w:rPr>
-              <w:t xml:space="preserve"> </w:t>
-            </w:r>
-            <w:r>
-              <w:rPr>
-                <w:rFonts w:ascii="Consolas" w:hAnsi="Consolas" w:cs="Consolas"/>
-                <w:color w:val="FF0000"/>
-                <w:sz w:val="19"/>
-                <w:szCs w:val="19"/>
-              </w:rPr>
-              <w:t>'236712'</w:t>
-            </w:r>
-            <w:r>
-              <w:rPr>
-                <w:rFonts w:ascii="Consolas" w:hAnsi="Consolas" w:cs="Consolas"/>
-                <w:color w:val="000000"/>
-                <w:sz w:val="19"/>
-                <w:szCs w:val="19"/>
-              </w:rPr>
-              <w:t xml:space="preserve"> </w:t>
-            </w:r>
-            <w:r>
-              <w:rPr>
-                <w:rFonts w:ascii="Consolas" w:hAnsi="Consolas" w:cs="Consolas"/>
-                <w:color w:val="808080"/>
-                <w:sz w:val="19"/>
-                <w:szCs w:val="19"/>
-              </w:rPr>
-              <w:t>or</w:t>
-            </w:r>
-            <w:r>
-              <w:rPr>
-                <w:rFonts w:ascii="Consolas" w:hAnsi="Consolas" w:cs="Consolas"/>
-                <w:color w:val="000000"/>
-                <w:sz w:val="19"/>
-                <w:szCs w:val="19"/>
-              </w:rPr>
-              <w:t xml:space="preserve"> SrMgrLvl2_ID </w:t>
-            </w:r>
-            <w:r>
-              <w:rPr>
-                <w:rFonts w:ascii="Consolas" w:hAnsi="Consolas" w:cs="Consolas"/>
-                <w:color w:val="808080"/>
-                <w:sz w:val="19"/>
-                <w:szCs w:val="19"/>
-              </w:rPr>
-              <w:t>=</w:t>
-            </w:r>
-            <w:r>
-              <w:rPr>
-                <w:rFonts w:ascii="Consolas" w:hAnsi="Consolas" w:cs="Consolas"/>
-                <w:color w:val="000000"/>
-                <w:sz w:val="19"/>
-                <w:szCs w:val="19"/>
-              </w:rPr>
-              <w:t xml:space="preserve"> </w:t>
-            </w:r>
-            <w:r>
-              <w:rPr>
-                <w:rFonts w:ascii="Consolas" w:hAnsi="Consolas" w:cs="Consolas"/>
-                <w:color w:val="FF0000"/>
-                <w:sz w:val="19"/>
-                <w:szCs w:val="19"/>
-              </w:rPr>
-              <w:t>'236712'</w:t>
-            </w:r>
-            <w:r>
-              <w:rPr>
-                <w:rFonts w:ascii="Consolas" w:hAnsi="Consolas" w:cs="Consolas"/>
-                <w:color w:val="808080"/>
-                <w:sz w:val="19"/>
-                <w:szCs w:val="19"/>
-              </w:rPr>
-              <w:t>)</w:t>
+              <w:t>GO</w:t>
             </w:r>
           </w:p>
           <w:p>
@@ -13964,65 +14283,11 @@
               <w:textAlignment w:val="auto"/>
               <w:rPr>
                 <w:rFonts w:ascii="Consolas" w:hAnsi="Consolas" w:cs="Consolas"/>
-                <w:color w:val="FF0000"/>
-                <w:sz w:val="19"/>
-                <w:szCs w:val="19"/>
-              </w:rPr>
-            </w:pPr>
-            <w:r>
-              <w:rPr>
-                <w:rFonts w:ascii="Consolas" w:hAnsi="Consolas" w:cs="Consolas"/>
-                <w:color w:val="000000"/>
-                <w:sz w:val="19"/>
-                <w:szCs w:val="19"/>
-              </w:rPr>
-              <w:t xml:space="preserve"> </w:t>
-            </w:r>
-            <w:r>
-              <w:rPr>
-                <w:rFonts w:ascii="Consolas" w:hAnsi="Consolas" w:cs="Consolas"/>
-                <w:color w:val="808080"/>
-                <w:sz w:val="19"/>
-                <w:szCs w:val="19"/>
-              </w:rPr>
-              <w:t>and</w:t>
-            </w:r>
-            <w:r>
-              <w:rPr>
-                <w:rFonts w:ascii="Consolas" w:hAnsi="Consolas" w:cs="Consolas"/>
-                <w:color w:val="000000"/>
-                <w:sz w:val="19"/>
-                <w:szCs w:val="19"/>
-              </w:rPr>
-              <w:t xml:space="preserve"> active </w:t>
-            </w:r>
-            <w:r>
-              <w:rPr>
-                <w:rFonts w:ascii="Consolas" w:hAnsi="Consolas" w:cs="Consolas"/>
-                <w:color w:val="808080"/>
-                <w:sz w:val="19"/>
-                <w:szCs w:val="19"/>
-              </w:rPr>
-              <w:t>=</w:t>
-            </w:r>
-            <w:r>
-              <w:rPr>
-                <w:rFonts w:ascii="Consolas" w:hAnsi="Consolas" w:cs="Consolas"/>
-                <w:color w:val="000000"/>
-                <w:sz w:val="19"/>
-                <w:szCs w:val="19"/>
-              </w:rPr>
-              <w:t xml:space="preserve"> </w:t>
-            </w:r>
-            <w:r>
-              <w:rPr>
-                <w:rFonts w:ascii="Consolas" w:hAnsi="Consolas" w:cs="Consolas"/>
-                <w:color w:val="FF0000"/>
-                <w:sz w:val="19"/>
-                <w:szCs w:val="19"/>
-              </w:rPr>
-              <w:t>'A'</w:t>
-            </w:r>
+                <w:color w:val="0000FF"/>
+                <w:sz w:val="19"/>
+                <w:szCs w:val="19"/>
+              </w:rPr>
+            </w:pPr>
           </w:p>
           <w:p>
             <w:pPr>
@@ -14030,10 +14295,101 @@
               <w:textAlignment w:val="auto"/>
               <w:rPr>
                 <w:rFonts w:ascii="Consolas" w:hAnsi="Consolas" w:cs="Consolas"/>
-                <w:sz w:val="19"/>
-                <w:szCs w:val="19"/>
-              </w:rPr>
-            </w:pPr>
+                <w:color w:val="000000"/>
+                <w:sz w:val="19"/>
+                <w:szCs w:val="19"/>
+              </w:rPr>
+            </w:pPr>
+            <w:r>
+              <w:rPr>
+                <w:rFonts w:ascii="Consolas" w:hAnsi="Consolas" w:cs="Consolas"/>
+                <w:color w:val="0000FF"/>
+                <w:sz w:val="19"/>
+                <w:szCs w:val="19"/>
+              </w:rPr>
+              <w:t>SELECT</w:t>
+            </w:r>
+            <w:r>
+              <w:rPr>
+                <w:rFonts w:ascii="Consolas" w:hAnsi="Consolas" w:cs="Consolas"/>
+                <w:color w:val="000000"/>
+                <w:sz w:val="19"/>
+                <w:szCs w:val="19"/>
+              </w:rPr>
+              <w:t xml:space="preserve"> </w:t>
+            </w:r>
+            <w:r>
+              <w:rPr>
+                <w:rFonts w:ascii="Consolas" w:hAnsi="Consolas" w:cs="Consolas"/>
+                <w:color w:val="808080"/>
+                <w:sz w:val="19"/>
+                <w:szCs w:val="19"/>
+              </w:rPr>
+              <w:t>*</w:t>
+            </w:r>
+            <w:r>
+              <w:rPr>
+                <w:rFonts w:ascii="Consolas" w:hAnsi="Consolas" w:cs="Consolas"/>
+                <w:color w:val="000000"/>
+                <w:sz w:val="19"/>
+                <w:szCs w:val="19"/>
+              </w:rPr>
+              <w:t xml:space="preserve"> </w:t>
+            </w:r>
+            <w:r>
+              <w:rPr>
+                <w:rFonts w:ascii="Consolas" w:hAnsi="Consolas" w:cs="Consolas"/>
+                <w:color w:val="0000FF"/>
+                <w:sz w:val="19"/>
+                <w:szCs w:val="19"/>
+              </w:rPr>
+              <w:t>FROM</w:t>
+            </w:r>
+            <w:r>
+              <w:rPr>
+                <w:rFonts w:ascii="Consolas" w:hAnsi="Consolas" w:cs="Consolas"/>
+                <w:color w:val="000000"/>
+                <w:sz w:val="19"/>
+                <w:szCs w:val="19"/>
+              </w:rPr>
+              <w:t xml:space="preserve"> [EC]</w:t>
+            </w:r>
+            <w:r>
+              <w:rPr>
+                <w:rFonts w:ascii="Consolas" w:hAnsi="Consolas" w:cs="Consolas"/>
+                <w:color w:val="808080"/>
+                <w:sz w:val="19"/>
+                <w:szCs w:val="19"/>
+              </w:rPr>
+              <w:t>.</w:t>
+            </w:r>
+            <w:r>
+              <w:rPr>
+                <w:rFonts w:ascii="Consolas" w:hAnsi="Consolas" w:cs="Consolas"/>
+                <w:color w:val="000000"/>
+                <w:sz w:val="19"/>
+                <w:szCs w:val="19"/>
+              </w:rPr>
+              <w:t>[</w:t>
+            </w:r>
+            <w:r>
+              <w:rPr>
+                <w:rFonts w:ascii="Consolas" w:hAnsi="Consolas" w:cs="Consolas"/>
+                <w:color w:val="000000"/>
+                <w:sz w:val="19"/>
+                <w:szCs w:val="19"/>
+              </w:rPr>
+              <w:t>Generic</w:t>
+            </w:r>
+            <w:r>
+              <w:rPr>
+                <w:rFonts w:ascii="Consolas" w:hAnsi="Consolas" w:cs="Consolas"/>
+                <w:color w:val="000000"/>
+                <w:sz w:val="19"/>
+                <w:szCs w:val="19"/>
+              </w:rPr>
+              <w:t>_FileList]</w:t>
+            </w:r>
           </w:p>
           <w:p>
             <w:pPr>
@@ -14041,6 +14397,7 @@
               <w:textAlignment w:val="auto"/>
               <w:rPr>
                 <w:rFonts w:ascii="Consolas" w:hAnsi="Consolas" w:cs="Consolas"/>
+                <w:color w:val="000000"/>
                 <w:sz w:val="19"/>
                 <w:szCs w:val="19"/>
               </w:rPr>
@@ -14052,15 +14409,25 @@
                 <w:sz w:val="19"/>
                 <w:szCs w:val="19"/>
               </w:rPr>
-              <w:t>SELECT</w:t>
-            </w:r>
-            <w:r>
-              <w:rPr>
-                <w:rFonts w:ascii="Consolas" w:hAnsi="Consolas" w:cs="Consolas"/>
-                <w:sz w:val="19"/>
-                <w:szCs w:val="19"/>
-              </w:rPr>
-              <w:t xml:space="preserve"> [EC]</w:t>
+              <w:t>WHERE</w:t>
+            </w:r>
+            <w:r>
+              <w:rPr>
+                <w:rFonts w:ascii="Consolas" w:hAnsi="Consolas" w:cs="Consolas"/>
+                <w:color w:val="000000"/>
+                <w:sz w:val="19"/>
+                <w:szCs w:val="19"/>
+              </w:rPr>
+              <w:t xml:space="preserve"> </w:t>
+            </w:r>
+            <w:r>
+              <w:rPr>
+                <w:rFonts w:ascii="Consolas" w:hAnsi="Consolas" w:cs="Consolas"/>
+                <w:color w:val="FF00FF"/>
+                <w:sz w:val="19"/>
+                <w:szCs w:val="19"/>
+              </w:rPr>
+              <w:t>DATEADD</w:t>
             </w:r>
             <w:r>
               <w:rPr>
@@ -14069,20 +14436,30 @@
                 <w:sz w:val="19"/>
                 <w:szCs w:val="19"/>
               </w:rPr>
-              <w:t>.</w:t>
-            </w:r>
-            <w:r>
-              <w:rPr>
-                <w:rFonts w:ascii="Consolas" w:hAnsi="Consolas" w:cs="Consolas"/>
-                <w:sz w:val="19"/>
-                <w:szCs w:val="19"/>
-              </w:rPr>
-              <w:t>[fn_strGetUserRole]</w:t>
-            </w:r>
-            <w:r>
-              <w:rPr>
-                <w:rFonts w:ascii="Consolas" w:hAnsi="Consolas" w:cs="Consolas"/>
-                <w:color w:val="0000FF"/>
+              <w:t>(</w:t>
+            </w:r>
+            <w:r>
+              <w:rPr>
+                <w:rFonts w:ascii="Consolas" w:hAnsi="Consolas" w:cs="Consolas"/>
+                <w:color w:val="FF00FF"/>
+                <w:sz w:val="19"/>
+                <w:szCs w:val="19"/>
+              </w:rPr>
+              <w:t>day</w:t>
+            </w:r>
+            <w:r>
+              <w:rPr>
+                <w:rFonts w:ascii="Consolas" w:hAnsi="Consolas" w:cs="Consolas"/>
+                <w:color w:val="808080"/>
+                <w:sz w:val="19"/>
+                <w:szCs w:val="19"/>
+              </w:rPr>
+              <w:t>,</w:t>
+            </w:r>
+            <w:r>
+              <w:rPr>
+                <w:rFonts w:ascii="Consolas" w:hAnsi="Consolas" w:cs="Consolas"/>
+                <w:color w:val="000000"/>
                 <w:sz w:val="19"/>
                 <w:szCs w:val="19"/>
               </w:rPr>
@@ -14091,6 +14468,15 @@
             <w:r>
               <w:rPr>
                 <w:rFonts w:ascii="Consolas" w:hAnsi="Consolas" w:cs="Consolas"/>
+                <w:color w:val="FF00FF"/>
+                <w:sz w:val="19"/>
+                <w:szCs w:val="19"/>
+              </w:rPr>
+              <w:t>DATEDIFF</w:t>
+            </w:r>
+            <w:r>
+              <w:rPr>
+                <w:rFonts w:ascii="Consolas" w:hAnsi="Consolas" w:cs="Consolas"/>
                 <w:color w:val="808080"/>
                 <w:sz w:val="19"/>
                 <w:szCs w:val="19"/>
@@ -14100,11 +14486,236 @@
             <w:r>
               <w:rPr>
                 <w:rFonts w:ascii="Consolas" w:hAnsi="Consolas" w:cs="Consolas"/>
-                <w:color w:val="FF0000"/>
-                <w:sz w:val="19"/>
-                <w:szCs w:val="19"/>
-              </w:rPr>
-              <w:t>'345712'</w:t>
+                <w:color w:val="FF00FF"/>
+                <w:sz w:val="19"/>
+                <w:szCs w:val="19"/>
+              </w:rPr>
+              <w:t>day</w:t>
+            </w:r>
+            <w:r>
+              <w:rPr>
+                <w:rFonts w:ascii="Consolas" w:hAnsi="Consolas" w:cs="Consolas"/>
+                <w:color w:val="808080"/>
+                <w:sz w:val="19"/>
+                <w:szCs w:val="19"/>
+              </w:rPr>
+              <w:t>,</w:t>
+            </w:r>
+            <w:r>
+              <w:rPr>
+                <w:rFonts w:ascii="Consolas" w:hAnsi="Consolas" w:cs="Consolas"/>
+                <w:color w:val="000000"/>
+                <w:sz w:val="19"/>
+                <w:szCs w:val="19"/>
+              </w:rPr>
+              <w:t xml:space="preserve"> 0</w:t>
+            </w:r>
+            <w:r>
+              <w:rPr>
+                <w:rFonts w:ascii="Consolas" w:hAnsi="Consolas" w:cs="Consolas"/>
+                <w:color w:val="808080"/>
+                <w:sz w:val="19"/>
+                <w:szCs w:val="19"/>
+              </w:rPr>
+              <w:t>,</w:t>
+            </w:r>
+            <w:r>
+              <w:rPr>
+                <w:rFonts w:ascii="Consolas" w:hAnsi="Consolas" w:cs="Consolas"/>
+                <w:color w:val="000000"/>
+                <w:sz w:val="19"/>
+                <w:szCs w:val="19"/>
+              </w:rPr>
+              <w:t xml:space="preserve"> [File_LoadDate]</w:t>
+            </w:r>
+            <w:r>
+              <w:rPr>
+                <w:rFonts w:ascii="Consolas" w:hAnsi="Consolas" w:cs="Consolas"/>
+                <w:color w:val="808080"/>
+                <w:sz w:val="19"/>
+                <w:szCs w:val="19"/>
+              </w:rPr>
+              <w:t>),</w:t>
+            </w:r>
+            <w:r>
+              <w:rPr>
+                <w:rFonts w:ascii="Consolas" w:hAnsi="Consolas" w:cs="Consolas"/>
+                <w:color w:val="000000"/>
+                <w:sz w:val="19"/>
+                <w:szCs w:val="19"/>
+              </w:rPr>
+              <w:t xml:space="preserve"> 0</w:t>
+            </w:r>
+            <w:r>
+              <w:rPr>
+                <w:rFonts w:ascii="Consolas" w:hAnsi="Consolas" w:cs="Consolas"/>
+                <w:color w:val="808080"/>
+                <w:sz w:val="19"/>
+                <w:szCs w:val="19"/>
+              </w:rPr>
+              <w:t>)</w:t>
+            </w:r>
+            <w:r>
+              <w:rPr>
+                <w:rFonts w:ascii="Consolas" w:hAnsi="Consolas" w:cs="Consolas"/>
+                <w:color w:val="000000"/>
+                <w:sz w:val="19"/>
+                <w:szCs w:val="19"/>
+              </w:rPr>
+              <w:t xml:space="preserve"> </w:t>
+            </w:r>
+            <w:r>
+              <w:rPr>
+                <w:rFonts w:ascii="Consolas" w:hAnsi="Consolas" w:cs="Consolas"/>
+                <w:color w:val="808080"/>
+                <w:sz w:val="19"/>
+                <w:szCs w:val="19"/>
+              </w:rPr>
+              <w:t>&gt;</w:t>
+            </w:r>
+            <w:r>
+              <w:rPr>
+                <w:rFonts w:ascii="Consolas" w:hAnsi="Consolas" w:cs="Consolas"/>
+                <w:color w:val="000000"/>
+                <w:sz w:val="19"/>
+                <w:szCs w:val="19"/>
+              </w:rPr>
+              <w:t xml:space="preserve"> </w:t>
+            </w:r>
+            <w:r>
+              <w:rPr>
+                <w:rFonts w:ascii="Consolas" w:hAnsi="Consolas" w:cs="Consolas"/>
+                <w:color w:val="FF00FF"/>
+                <w:sz w:val="19"/>
+                <w:szCs w:val="19"/>
+              </w:rPr>
+              <w:t>DATEADD</w:t>
+            </w:r>
+            <w:r>
+              <w:rPr>
+                <w:rFonts w:ascii="Consolas" w:hAnsi="Consolas" w:cs="Consolas"/>
+                <w:color w:val="808080"/>
+                <w:sz w:val="19"/>
+                <w:szCs w:val="19"/>
+              </w:rPr>
+              <w:t>(</w:t>
+            </w:r>
+            <w:r>
+              <w:rPr>
+                <w:rFonts w:ascii="Consolas" w:hAnsi="Consolas" w:cs="Consolas"/>
+                <w:color w:val="FF00FF"/>
+                <w:sz w:val="19"/>
+                <w:szCs w:val="19"/>
+              </w:rPr>
+              <w:t>day</w:t>
+            </w:r>
+            <w:r>
+              <w:rPr>
+                <w:rFonts w:ascii="Consolas" w:hAnsi="Consolas" w:cs="Consolas"/>
+                <w:color w:val="808080"/>
+                <w:sz w:val="19"/>
+                <w:szCs w:val="19"/>
+              </w:rPr>
+              <w:t>,</w:t>
+            </w:r>
+            <w:r>
+              <w:rPr>
+                <w:rFonts w:ascii="Consolas" w:hAnsi="Consolas" w:cs="Consolas"/>
+                <w:color w:val="000000"/>
+                <w:sz w:val="19"/>
+                <w:szCs w:val="19"/>
+              </w:rPr>
+              <w:t xml:space="preserve"> </w:t>
+            </w:r>
+            <w:r>
+              <w:rPr>
+                <w:rFonts w:ascii="Consolas" w:hAnsi="Consolas" w:cs="Consolas"/>
+                <w:color w:val="FF00FF"/>
+                <w:sz w:val="19"/>
+                <w:szCs w:val="19"/>
+              </w:rPr>
+              <w:t>DATEDIFF</w:t>
+            </w:r>
+            <w:r>
+              <w:rPr>
+                <w:rFonts w:ascii="Consolas" w:hAnsi="Consolas" w:cs="Consolas"/>
+                <w:color w:val="808080"/>
+                <w:sz w:val="19"/>
+                <w:szCs w:val="19"/>
+              </w:rPr>
+              <w:t>(</w:t>
+            </w:r>
+            <w:r>
+              <w:rPr>
+                <w:rFonts w:ascii="Consolas" w:hAnsi="Consolas" w:cs="Consolas"/>
+                <w:color w:val="FF00FF"/>
+                <w:sz w:val="19"/>
+                <w:szCs w:val="19"/>
+              </w:rPr>
+              <w:t>day</w:t>
+            </w:r>
+            <w:r>
+              <w:rPr>
+                <w:rFonts w:ascii="Consolas" w:hAnsi="Consolas" w:cs="Consolas"/>
+                <w:color w:val="808080"/>
+                <w:sz w:val="19"/>
+                <w:szCs w:val="19"/>
+              </w:rPr>
+              <w:t>,</w:t>
+            </w:r>
+            <w:r>
+              <w:rPr>
+                <w:rFonts w:ascii="Consolas" w:hAnsi="Consolas" w:cs="Consolas"/>
+                <w:color w:val="000000"/>
+                <w:sz w:val="19"/>
+                <w:szCs w:val="19"/>
+              </w:rPr>
+              <w:t xml:space="preserve"> 0</w:t>
+            </w:r>
+            <w:r>
+              <w:rPr>
+                <w:rFonts w:ascii="Consolas" w:hAnsi="Consolas" w:cs="Consolas"/>
+                <w:color w:val="808080"/>
+                <w:sz w:val="19"/>
+                <w:szCs w:val="19"/>
+              </w:rPr>
+              <w:t>,</w:t>
+            </w:r>
+            <w:r>
+              <w:rPr>
+                <w:rFonts w:ascii="Consolas" w:hAnsi="Consolas" w:cs="Consolas"/>
+                <w:color w:val="000000"/>
+                <w:sz w:val="19"/>
+                <w:szCs w:val="19"/>
+              </w:rPr>
+              <w:t xml:space="preserve"> </w:t>
+            </w:r>
+            <w:r>
+              <w:rPr>
+                <w:rFonts w:ascii="Consolas" w:hAnsi="Consolas" w:cs="Consolas"/>
+                <w:color w:val="FF00FF"/>
+                <w:sz w:val="19"/>
+                <w:szCs w:val="19"/>
+              </w:rPr>
+              <w:t>GETDATE</w:t>
+            </w:r>
+            <w:r>
+              <w:rPr>
+                <w:rFonts w:ascii="Consolas" w:hAnsi="Consolas" w:cs="Consolas"/>
+                <w:color w:val="808080"/>
+                <w:sz w:val="19"/>
+                <w:szCs w:val="19"/>
+              </w:rPr>
+              <w:t>()),-</w:t>
+            </w:r>
+            <w:r>
+              <w:rPr>
+                <w:rFonts w:ascii="Consolas" w:hAnsi="Consolas" w:cs="Consolas"/>
+                <w:color w:val="000000"/>
+                <w:sz w:val="19"/>
+                <w:szCs w:val="19"/>
+              </w:rPr>
+              <w:t>2</w:t>
             </w:r>
             <w:r>
               <w:rPr>
@@ -14122,6 +14733,7 @@
               <w:textAlignment w:val="auto"/>
               <w:rPr>
                 <w:rFonts w:ascii="Consolas" w:hAnsi="Consolas" w:cs="Consolas"/>
+                <w:color w:val="000000"/>
                 <w:sz w:val="19"/>
                 <w:szCs w:val="19"/>
               </w:rPr>
@@ -14133,7 +14745,34 @@
                 <w:sz w:val="19"/>
                 <w:szCs w:val="19"/>
               </w:rPr>
-              <w:t>GO</w:t>
+              <w:t>ORDER</w:t>
+            </w:r>
+            <w:r>
+              <w:rPr>
+                <w:rFonts w:ascii="Consolas" w:hAnsi="Consolas" w:cs="Consolas"/>
+                <w:color w:val="000000"/>
+                <w:sz w:val="19"/>
+                <w:szCs w:val="19"/>
+              </w:rPr>
+              <w:t xml:space="preserve"> </w:t>
+            </w:r>
+            <w:r>
+              <w:rPr>
+                <w:rFonts w:ascii="Consolas" w:hAnsi="Consolas" w:cs="Consolas"/>
+                <w:color w:val="0000FF"/>
+                <w:sz w:val="19"/>
+                <w:szCs w:val="19"/>
+              </w:rPr>
+              <w:t>BY</w:t>
+            </w:r>
+            <w:r>
+              <w:rPr>
+                <w:rFonts w:ascii="Consolas" w:hAnsi="Consolas" w:cs="Consolas"/>
+                <w:color w:val="000000"/>
+                <w:sz w:val="19"/>
+                <w:szCs w:val="19"/>
+              </w:rPr>
+              <w:t xml:space="preserve"> [FILE_NAME]</w:t>
             </w:r>
           </w:p>
           <w:p>
@@ -14142,7 +14781,7 @@
               <w:textAlignment w:val="auto"/>
               <w:rPr>
                 <w:rFonts w:ascii="Consolas" w:hAnsi="Consolas" w:cs="Consolas"/>
-                <w:color w:val="0000FF"/>
+                <w:color w:val="000000"/>
                 <w:sz w:val="19"/>
                 <w:szCs w:val="19"/>
               </w:rPr>
@@ -14193,7 +14832,7 @@
                 <w:sz w:val="19"/>
                 <w:szCs w:val="19"/>
               </w:rPr>
-              <w:t xml:space="preserve"> </w:t>
+              <w:t xml:space="preserve">   </w:t>
             </w:r>
             <w:r>
               <w:rPr>
@@ -14229,25 +14868,7 @@
                 <w:sz w:val="19"/>
                 <w:szCs w:val="19"/>
               </w:rPr>
-              <w:t>[</w:t>
-            </w:r>
-            <w:r>
-              <w:rPr>
-                <w:rFonts w:ascii="Consolas" w:hAnsi="Consolas" w:cs="Consolas"/>
-                <w:color w:val="000000"/>
-                <w:sz w:val="19"/>
-                <w:szCs w:val="19"/>
-              </w:rPr>
-              <w:t>Generic</w:t>
-            </w:r>
-            <w:r>
-              <w:rPr>
-                <w:rFonts w:ascii="Consolas" w:hAnsi="Consolas" w:cs="Consolas"/>
-                <w:color w:val="000000"/>
-                <w:sz w:val="19"/>
-                <w:szCs w:val="19"/>
-              </w:rPr>
-              <w:t>_FileList]</w:t>
+              <w:t>[Generic_Coaching_Stage]</w:t>
             </w:r>
           </w:p>
           <w:p>
@@ -14261,330 +14882,6 @@
                 <w:szCs w:val="19"/>
               </w:rPr>
             </w:pPr>
-            <w:r>
-              <w:rPr>
-                <w:rFonts w:ascii="Consolas" w:hAnsi="Consolas" w:cs="Consolas"/>
-                <w:color w:val="0000FF"/>
-                <w:sz w:val="19"/>
-                <w:szCs w:val="19"/>
-              </w:rPr>
-              <w:t>WHERE</w:t>
-            </w:r>
-            <w:r>
-              <w:rPr>
-                <w:rFonts w:ascii="Consolas" w:hAnsi="Consolas" w:cs="Consolas"/>
-                <w:color w:val="000000"/>
-                <w:sz w:val="19"/>
-                <w:szCs w:val="19"/>
-              </w:rPr>
-              <w:t xml:space="preserve"> </w:t>
-            </w:r>
-            <w:r>
-              <w:rPr>
-                <w:rFonts w:ascii="Consolas" w:hAnsi="Consolas" w:cs="Consolas"/>
-                <w:color w:val="FF00FF"/>
-                <w:sz w:val="19"/>
-                <w:szCs w:val="19"/>
-              </w:rPr>
-              <w:t>DATEADD</w:t>
-            </w:r>
-            <w:r>
-              <w:rPr>
-                <w:rFonts w:ascii="Consolas" w:hAnsi="Consolas" w:cs="Consolas"/>
-                <w:color w:val="808080"/>
-                <w:sz w:val="19"/>
-                <w:szCs w:val="19"/>
-              </w:rPr>
-              <w:t>(</w:t>
-            </w:r>
-            <w:r>
-              <w:rPr>
-                <w:rFonts w:ascii="Consolas" w:hAnsi="Consolas" w:cs="Consolas"/>
-                <w:color w:val="FF00FF"/>
-                <w:sz w:val="19"/>
-                <w:szCs w:val="19"/>
-              </w:rPr>
-              <w:t>day</w:t>
-            </w:r>
-            <w:r>
-              <w:rPr>
-                <w:rFonts w:ascii="Consolas" w:hAnsi="Consolas" w:cs="Consolas"/>
-                <w:color w:val="808080"/>
-                <w:sz w:val="19"/>
-                <w:szCs w:val="19"/>
-              </w:rPr>
-              <w:t>,</w:t>
-            </w:r>
-            <w:r>
-              <w:rPr>
-                <w:rFonts w:ascii="Consolas" w:hAnsi="Consolas" w:cs="Consolas"/>
-                <w:color w:val="000000"/>
-                <w:sz w:val="19"/>
-                <w:szCs w:val="19"/>
-              </w:rPr>
-              <w:t xml:space="preserve"> </w:t>
-            </w:r>
-            <w:r>
-              <w:rPr>
-                <w:rFonts w:ascii="Consolas" w:hAnsi="Consolas" w:cs="Consolas"/>
-                <w:color w:val="FF00FF"/>
-                <w:sz w:val="19"/>
-                <w:szCs w:val="19"/>
-              </w:rPr>
-              <w:t>DATEDIFF</w:t>
-            </w:r>
-            <w:r>
-              <w:rPr>
-                <w:rFonts w:ascii="Consolas" w:hAnsi="Consolas" w:cs="Consolas"/>
-                <w:color w:val="808080"/>
-                <w:sz w:val="19"/>
-                <w:szCs w:val="19"/>
-              </w:rPr>
-              <w:t>(</w:t>
-            </w:r>
-            <w:r>
-              <w:rPr>
-                <w:rFonts w:ascii="Consolas" w:hAnsi="Consolas" w:cs="Consolas"/>
-                <w:color w:val="FF00FF"/>
-                <w:sz w:val="19"/>
-                <w:szCs w:val="19"/>
-              </w:rPr>
-              <w:t>day</w:t>
-            </w:r>
-            <w:r>
-              <w:rPr>
-                <w:rFonts w:ascii="Consolas" w:hAnsi="Consolas" w:cs="Consolas"/>
-                <w:color w:val="808080"/>
-                <w:sz w:val="19"/>
-                <w:szCs w:val="19"/>
-              </w:rPr>
-              <w:t>,</w:t>
-            </w:r>
-            <w:r>
-              <w:rPr>
-                <w:rFonts w:ascii="Consolas" w:hAnsi="Consolas" w:cs="Consolas"/>
-                <w:color w:val="000000"/>
-                <w:sz w:val="19"/>
-                <w:szCs w:val="19"/>
-              </w:rPr>
-              <w:t xml:space="preserve"> 0</w:t>
-            </w:r>
-            <w:r>
-              <w:rPr>
-                <w:rFonts w:ascii="Consolas" w:hAnsi="Consolas" w:cs="Consolas"/>
-                <w:color w:val="808080"/>
-                <w:sz w:val="19"/>
-                <w:szCs w:val="19"/>
-              </w:rPr>
-              <w:t>,</w:t>
-            </w:r>
-            <w:r>
-              <w:rPr>
-                <w:rFonts w:ascii="Consolas" w:hAnsi="Consolas" w:cs="Consolas"/>
-                <w:color w:val="000000"/>
-                <w:sz w:val="19"/>
-                <w:szCs w:val="19"/>
-              </w:rPr>
-              <w:t xml:space="preserve"> [File_LoadDate]</w:t>
-            </w:r>
-            <w:r>
-              <w:rPr>
-                <w:rFonts w:ascii="Consolas" w:hAnsi="Consolas" w:cs="Consolas"/>
-                <w:color w:val="808080"/>
-                <w:sz w:val="19"/>
-                <w:szCs w:val="19"/>
-              </w:rPr>
-              <w:t>),</w:t>
-            </w:r>
-            <w:r>
-              <w:rPr>
-                <w:rFonts w:ascii="Consolas" w:hAnsi="Consolas" w:cs="Consolas"/>
-                <w:color w:val="000000"/>
-                <w:sz w:val="19"/>
-                <w:szCs w:val="19"/>
-              </w:rPr>
-              <w:t xml:space="preserve"> 0</w:t>
-            </w:r>
-            <w:r>
-              <w:rPr>
-                <w:rFonts w:ascii="Consolas" w:hAnsi="Consolas" w:cs="Consolas"/>
-                <w:color w:val="808080"/>
-                <w:sz w:val="19"/>
-                <w:szCs w:val="19"/>
-              </w:rPr>
-              <w:t>)</w:t>
-            </w:r>
-            <w:r>
-              <w:rPr>
-                <w:rFonts w:ascii="Consolas" w:hAnsi="Consolas" w:cs="Consolas"/>
-                <w:color w:val="000000"/>
-                <w:sz w:val="19"/>
-                <w:szCs w:val="19"/>
-              </w:rPr>
-              <w:t xml:space="preserve"> </w:t>
-            </w:r>
-            <w:r>
-              <w:rPr>
-                <w:rFonts w:ascii="Consolas" w:hAnsi="Consolas" w:cs="Consolas"/>
-                <w:color w:val="808080"/>
-                <w:sz w:val="19"/>
-                <w:szCs w:val="19"/>
-              </w:rPr>
-              <w:t>&gt;</w:t>
-            </w:r>
-            <w:r>
-              <w:rPr>
-                <w:rFonts w:ascii="Consolas" w:hAnsi="Consolas" w:cs="Consolas"/>
-                <w:color w:val="000000"/>
-                <w:sz w:val="19"/>
-                <w:szCs w:val="19"/>
-              </w:rPr>
-              <w:t xml:space="preserve"> </w:t>
-            </w:r>
-            <w:r>
-              <w:rPr>
-                <w:rFonts w:ascii="Consolas" w:hAnsi="Consolas" w:cs="Consolas"/>
-                <w:color w:val="FF00FF"/>
-                <w:sz w:val="19"/>
-                <w:szCs w:val="19"/>
-              </w:rPr>
-              <w:t>DATEADD</w:t>
-            </w:r>
-            <w:r>
-              <w:rPr>
-                <w:rFonts w:ascii="Consolas" w:hAnsi="Consolas" w:cs="Consolas"/>
-                <w:color w:val="808080"/>
-                <w:sz w:val="19"/>
-                <w:szCs w:val="19"/>
-              </w:rPr>
-              <w:t>(</w:t>
-            </w:r>
-            <w:r>
-              <w:rPr>
-                <w:rFonts w:ascii="Consolas" w:hAnsi="Consolas" w:cs="Consolas"/>
-                <w:color w:val="FF00FF"/>
-                <w:sz w:val="19"/>
-                <w:szCs w:val="19"/>
-              </w:rPr>
-              <w:t>day</w:t>
-            </w:r>
-            <w:r>
-              <w:rPr>
-                <w:rFonts w:ascii="Consolas" w:hAnsi="Consolas" w:cs="Consolas"/>
-                <w:color w:val="808080"/>
-                <w:sz w:val="19"/>
-                <w:szCs w:val="19"/>
-              </w:rPr>
-              <w:t>,</w:t>
-            </w:r>
-            <w:r>
-              <w:rPr>
-                <w:rFonts w:ascii="Consolas" w:hAnsi="Consolas" w:cs="Consolas"/>
-                <w:color w:val="000000"/>
-                <w:sz w:val="19"/>
-                <w:szCs w:val="19"/>
-              </w:rPr>
-              <w:t xml:space="preserve"> </w:t>
-            </w:r>
-            <w:r>
-              <w:rPr>
-                <w:rFonts w:ascii="Consolas" w:hAnsi="Consolas" w:cs="Consolas"/>
-                <w:color w:val="FF00FF"/>
-                <w:sz w:val="19"/>
-                <w:szCs w:val="19"/>
-              </w:rPr>
-              <w:t>DATEDIFF</w:t>
-            </w:r>
-            <w:r>
-              <w:rPr>
-                <w:rFonts w:ascii="Consolas" w:hAnsi="Consolas" w:cs="Consolas"/>
-                <w:color w:val="808080"/>
-                <w:sz w:val="19"/>
-                <w:szCs w:val="19"/>
-              </w:rPr>
-              <w:t>(</w:t>
-            </w:r>
-            <w:r>
-              <w:rPr>
-                <w:rFonts w:ascii="Consolas" w:hAnsi="Consolas" w:cs="Consolas"/>
-                <w:color w:val="FF00FF"/>
-                <w:sz w:val="19"/>
-                <w:szCs w:val="19"/>
-              </w:rPr>
-              <w:t>day</w:t>
-            </w:r>
-            <w:r>
-              <w:rPr>
-                <w:rFonts w:ascii="Consolas" w:hAnsi="Consolas" w:cs="Consolas"/>
-                <w:color w:val="808080"/>
-                <w:sz w:val="19"/>
-                <w:szCs w:val="19"/>
-              </w:rPr>
-              <w:t>,</w:t>
-            </w:r>
-            <w:r>
-              <w:rPr>
-                <w:rFonts w:ascii="Consolas" w:hAnsi="Consolas" w:cs="Consolas"/>
-                <w:color w:val="000000"/>
-                <w:sz w:val="19"/>
-                <w:szCs w:val="19"/>
-              </w:rPr>
-              <w:t xml:space="preserve"> 0</w:t>
-            </w:r>
-            <w:r>
-              <w:rPr>
-                <w:rFonts w:ascii="Consolas" w:hAnsi="Consolas" w:cs="Consolas"/>
-                <w:color w:val="808080"/>
-                <w:sz w:val="19"/>
-                <w:szCs w:val="19"/>
-              </w:rPr>
-              <w:t>,</w:t>
-            </w:r>
-            <w:r>
-              <w:rPr>
-                <w:rFonts w:ascii="Consolas" w:hAnsi="Consolas" w:cs="Consolas"/>
-                <w:color w:val="000000"/>
-                <w:sz w:val="19"/>
-                <w:szCs w:val="19"/>
-              </w:rPr>
-              <w:t xml:space="preserve"> </w:t>
-            </w:r>
-            <w:r>
-              <w:rPr>
-                <w:rFonts w:ascii="Consolas" w:hAnsi="Consolas" w:cs="Consolas"/>
-                <w:color w:val="FF00FF"/>
-                <w:sz w:val="19"/>
-                <w:szCs w:val="19"/>
-              </w:rPr>
-              <w:t>GETDATE</w:t>
-            </w:r>
-            <w:r>
-              <w:rPr>
-                <w:rFonts w:ascii="Consolas" w:hAnsi="Consolas" w:cs="Consolas"/>
-                <w:color w:val="808080"/>
-                <w:sz w:val="19"/>
-                <w:szCs w:val="19"/>
-              </w:rPr>
-              <w:t>()),-</w:t>
-            </w:r>
-            <w:r>
-              <w:rPr>
-                <w:rFonts w:ascii="Consolas" w:hAnsi="Consolas" w:cs="Consolas"/>
-                <w:color w:val="000000"/>
-                <w:sz w:val="19"/>
-                <w:szCs w:val="19"/>
-              </w:rPr>
-              <w:t>2</w:t>
-            </w:r>
-            <w:r>
-              <w:rPr>
-                <w:rFonts w:ascii="Consolas" w:hAnsi="Consolas" w:cs="Consolas"/>
-                <w:color w:val="808080"/>
-                <w:sz w:val="19"/>
-                <w:szCs w:val="19"/>
-              </w:rPr>
-              <w:t>)</w:t>
-            </w:r>
           </w:p>
           <w:p>
             <w:pPr>
@@ -14604,7 +14901,7 @@
                 <w:sz w:val="19"/>
                 <w:szCs w:val="19"/>
               </w:rPr>
-              <w:t>ORDER</w:t>
+              <w:t>SELECT</w:t>
             </w:r>
             <w:r>
               <w:rPr>
@@ -14618,20 +14915,92 @@
             <w:r>
               <w:rPr>
                 <w:rFonts w:ascii="Consolas" w:hAnsi="Consolas" w:cs="Consolas"/>
+                <w:color w:val="808080"/>
+                <w:sz w:val="19"/>
+                <w:szCs w:val="19"/>
+              </w:rPr>
+              <w:t>*</w:t>
+            </w:r>
+            <w:r>
+              <w:rPr>
+                <w:rFonts w:ascii="Consolas" w:hAnsi="Consolas" w:cs="Consolas"/>
+                <w:color w:val="000000"/>
+                <w:sz w:val="19"/>
+                <w:szCs w:val="19"/>
+              </w:rPr>
+              <w:t xml:space="preserve"> </w:t>
+            </w:r>
+            <w:r>
+              <w:rPr>
+                <w:rFonts w:ascii="Consolas" w:hAnsi="Consolas" w:cs="Consolas"/>
                 <w:color w:val="0000FF"/>
                 <w:sz w:val="19"/>
                 <w:szCs w:val="19"/>
               </w:rPr>
-              <w:t>BY</w:t>
-            </w:r>
-            <w:r>
-              <w:rPr>
-                <w:rFonts w:ascii="Consolas" w:hAnsi="Consolas" w:cs="Consolas"/>
-                <w:color w:val="000000"/>
-                <w:sz w:val="19"/>
-                <w:szCs w:val="19"/>
-              </w:rPr>
-              <w:t xml:space="preserve"> [FILE_NAME]</w:t>
+              <w:t>FROM</w:t>
+            </w:r>
+            <w:r>
+              <w:rPr>
+                <w:rFonts w:ascii="Consolas" w:hAnsi="Consolas" w:cs="Consolas"/>
+                <w:color w:val="000000"/>
+                <w:sz w:val="19"/>
+                <w:szCs w:val="19"/>
+              </w:rPr>
+              <w:t xml:space="preserve"> [EC]</w:t>
+            </w:r>
+            <w:r>
+              <w:rPr>
+                <w:rFonts w:ascii="Consolas" w:hAnsi="Consolas" w:cs="Consolas"/>
+                <w:color w:val="808080"/>
+                <w:sz w:val="19"/>
+                <w:szCs w:val="19"/>
+              </w:rPr>
+              <w:t>.</w:t>
+            </w:r>
+            <w:r>
+              <w:rPr>
+                <w:rFonts w:ascii="Consolas" w:hAnsi="Consolas" w:cs="Consolas"/>
+                <w:color w:val="000000"/>
+                <w:sz w:val="19"/>
+                <w:szCs w:val="19"/>
+              </w:rPr>
+              <w:t>[Coaching_Log]</w:t>
+            </w:r>
+            <w:r>
+              <w:rPr>
+                <w:rFonts w:ascii="Consolas" w:hAnsi="Consolas" w:cs="Consolas"/>
+                <w:color w:val="0000FF"/>
+                <w:sz w:val="19"/>
+                <w:szCs w:val="19"/>
+              </w:rPr>
+              <w:t xml:space="preserve">with </w:t>
+            </w:r>
+            <w:r>
+              <w:rPr>
+                <w:rFonts w:ascii="Consolas" w:hAnsi="Consolas" w:cs="Consolas"/>
+                <w:color w:val="808080"/>
+                <w:sz w:val="19"/>
+                <w:szCs w:val="19"/>
+              </w:rPr>
+              <w:t>(</w:t>
+            </w:r>
+            <w:r>
+              <w:rPr>
+                <w:rFonts w:ascii="Consolas" w:hAnsi="Consolas" w:cs="Consolas"/>
+                <w:color w:val="0000FF"/>
+                <w:sz w:val="19"/>
+                <w:szCs w:val="19"/>
+              </w:rPr>
+              <w:t>nolock</w:t>
+            </w:r>
+            <w:r>
+              <w:rPr>
+                <w:rFonts w:ascii="Consolas" w:hAnsi="Consolas" w:cs="Consolas"/>
+                <w:color w:val="808080"/>
+                <w:sz w:val="19"/>
+                <w:szCs w:val="19"/>
+              </w:rPr>
+              <w:t>)</w:t>
             </w:r>
           </w:p>
           <w:p>
@@ -14645,6 +15014,51 @@
                 <w:szCs w:val="19"/>
               </w:rPr>
             </w:pPr>
+            <w:r>
+              <w:rPr>
+                <w:rFonts w:ascii="Consolas" w:hAnsi="Consolas" w:cs="Consolas"/>
+                <w:color w:val="0000FF"/>
+                <w:sz w:val="19"/>
+                <w:szCs w:val="19"/>
+              </w:rPr>
+              <w:t>WHERE</w:t>
+            </w:r>
+            <w:r>
+              <w:rPr>
+                <w:rFonts w:ascii="Consolas" w:hAnsi="Consolas" w:cs="Consolas"/>
+                <w:color w:val="000000"/>
+                <w:sz w:val="19"/>
+                <w:szCs w:val="19"/>
+              </w:rPr>
+              <w:t xml:space="preserve"> strreportcode </w:t>
+            </w:r>
+            <w:r>
+              <w:rPr>
+                <w:rFonts w:ascii="Consolas" w:hAnsi="Consolas" w:cs="Consolas"/>
+                <w:color w:val="808080"/>
+                <w:sz w:val="19"/>
+                <w:szCs w:val="19"/>
+              </w:rPr>
+              <w:t>like</w:t>
+            </w:r>
+            <w:r>
+              <w:rPr>
+                <w:rFonts w:ascii="Consolas" w:hAnsi="Consolas" w:cs="Consolas"/>
+                <w:color w:val="000000"/>
+                <w:sz w:val="19"/>
+                <w:szCs w:val="19"/>
+              </w:rPr>
+              <w:t xml:space="preserve"> </w:t>
+            </w:r>
+            <w:r>
+              <w:rPr>
+                <w:rFonts w:ascii="Consolas" w:hAnsi="Consolas" w:cs="Consolas"/>
+                <w:color w:val="FF0000"/>
+                <w:sz w:val="19"/>
+                <w:szCs w:val="19"/>
+              </w:rPr>
+              <w:t>'IDD%2020091%'</w:t>
+            </w:r>
           </w:p>
           <w:p>
             <w:pPr>
@@ -14664,7 +15078,7 @@
                 <w:sz w:val="19"/>
                 <w:szCs w:val="19"/>
               </w:rPr>
-              <w:t>SELECT</w:t>
+              <w:t>ORDER</w:t>
             </w:r>
             <w:r>
               <w:rPr>
@@ -14678,56 +15092,20 @@
             <w:r>
               <w:rPr>
                 <w:rFonts w:ascii="Consolas" w:hAnsi="Consolas" w:cs="Consolas"/>
-                <w:color w:val="808080"/>
-                <w:sz w:val="19"/>
-                <w:szCs w:val="19"/>
-              </w:rPr>
-              <w:t>*</w:t>
-            </w:r>
-            <w:r>
-              <w:rPr>
-                <w:rFonts w:ascii="Consolas" w:hAnsi="Consolas" w:cs="Consolas"/>
-                <w:color w:val="000000"/>
-                <w:sz w:val="19"/>
-                <w:szCs w:val="19"/>
-              </w:rPr>
-              <w:t xml:space="preserve">   </w:t>
-            </w:r>
-            <w:r>
-              <w:rPr>
-                <w:rFonts w:ascii="Consolas" w:hAnsi="Consolas" w:cs="Consolas"/>
                 <w:color w:val="0000FF"/>
                 <w:sz w:val="19"/>
                 <w:szCs w:val="19"/>
               </w:rPr>
-              <w:t>FROM</w:t>
-            </w:r>
-            <w:r>
-              <w:rPr>
-                <w:rFonts w:ascii="Consolas" w:hAnsi="Consolas" w:cs="Consolas"/>
-                <w:color w:val="000000"/>
-                <w:sz w:val="19"/>
-                <w:szCs w:val="19"/>
-              </w:rPr>
-              <w:t xml:space="preserve"> [EC]</w:t>
-            </w:r>
-            <w:r>
-              <w:rPr>
-                <w:rFonts w:ascii="Consolas" w:hAnsi="Consolas" w:cs="Consolas"/>
-                <w:color w:val="808080"/>
-                <w:sz w:val="19"/>
-                <w:szCs w:val="19"/>
-              </w:rPr>
-              <w:t>.</w:t>
-            </w:r>
-            <w:r>
-              <w:rPr>
-                <w:rFonts w:ascii="Consolas" w:hAnsi="Consolas" w:cs="Consolas"/>
-                <w:color w:val="000000"/>
-                <w:sz w:val="19"/>
-                <w:szCs w:val="19"/>
-              </w:rPr>
-              <w:t>[Generic_Coaching_Stage]</w:t>
+              <w:t>BY</w:t>
+            </w:r>
+            <w:r>
+              <w:rPr>
+                <w:rFonts w:ascii="Consolas" w:hAnsi="Consolas" w:cs="Consolas"/>
+                <w:color w:val="000000"/>
+                <w:sz w:val="19"/>
+                <w:szCs w:val="19"/>
+              </w:rPr>
+              <w:t xml:space="preserve"> coachingid</w:t>
             </w:r>
           </w:p>
           <w:p>
@@ -14756,20 +15134,20 @@
             <w:r>
               <w:rPr>
                 <w:rFonts w:ascii="Consolas" w:hAnsi="Consolas" w:cs="Consolas"/>
-                <w:color w:val="0000FF"/>
-                <w:sz w:val="19"/>
-                <w:szCs w:val="19"/>
-              </w:rPr>
-              <w:t>SELECT</w:t>
-            </w:r>
-            <w:r>
-              <w:rPr>
-                <w:rFonts w:ascii="Consolas" w:hAnsi="Consolas" w:cs="Consolas"/>
-                <w:color w:val="000000"/>
-                <w:sz w:val="19"/>
-                <w:szCs w:val="19"/>
-              </w:rPr>
-              <w:t xml:space="preserve"> </w:t>
+                <w:color w:val="FF00FF"/>
+                <w:sz w:val="19"/>
+                <w:szCs w:val="19"/>
+              </w:rPr>
+              <w:t>update</w:t>
+            </w:r>
+            <w:r>
+              <w:rPr>
+                <w:rFonts w:ascii="Consolas" w:hAnsi="Consolas" w:cs="Consolas"/>
+                <w:color w:val="000000"/>
+                <w:sz w:val="19"/>
+                <w:szCs w:val="19"/>
+              </w:rPr>
+              <w:t xml:space="preserve"> ec</w:t>
             </w:r>
             <w:r>
               <w:rPr>
@@ -14778,42 +15156,6 @@
                 <w:sz w:val="19"/>
                 <w:szCs w:val="19"/>
               </w:rPr>
-              <w:t>*</w:t>
-            </w:r>
-            <w:r>
-              <w:rPr>
-                <w:rFonts w:ascii="Consolas" w:hAnsi="Consolas" w:cs="Consolas"/>
-                <w:color w:val="000000"/>
-                <w:sz w:val="19"/>
-                <w:szCs w:val="19"/>
-              </w:rPr>
-              <w:t xml:space="preserve"> </w:t>
-            </w:r>
-            <w:r>
-              <w:rPr>
-                <w:rFonts w:ascii="Consolas" w:hAnsi="Consolas" w:cs="Consolas"/>
-                <w:color w:val="0000FF"/>
-                <w:sz w:val="19"/>
-                <w:szCs w:val="19"/>
-              </w:rPr>
-              <w:t>FROM</w:t>
-            </w:r>
-            <w:r>
-              <w:rPr>
-                <w:rFonts w:ascii="Consolas" w:hAnsi="Consolas" w:cs="Consolas"/>
-                <w:color w:val="000000"/>
-                <w:sz w:val="19"/>
-                <w:szCs w:val="19"/>
-              </w:rPr>
-              <w:t xml:space="preserve"> [EC]</w:t>
-            </w:r>
-            <w:r>
-              <w:rPr>
-                <w:rFonts w:ascii="Consolas" w:hAnsi="Consolas" w:cs="Consolas"/>
-                <w:color w:val="808080"/>
-                <w:sz w:val="19"/>
-                <w:szCs w:val="19"/>
-              </w:rPr>
               <w:t>.</w:t>
             </w:r>
             <w:r>
@@ -14823,43 +15165,7 @@
                 <w:sz w:val="19"/>
                 <w:szCs w:val="19"/>
               </w:rPr>
-              <w:t>[Coaching_Log]</w:t>
-            </w:r>
-            <w:r>
-              <w:rPr>
-                <w:rFonts w:ascii="Consolas" w:hAnsi="Consolas" w:cs="Consolas"/>
-                <w:color w:val="0000FF"/>
-                <w:sz w:val="19"/>
-                <w:szCs w:val="19"/>
-              </w:rPr>
-              <w:t xml:space="preserve">with </w:t>
-            </w:r>
-            <w:r>
-              <w:rPr>
-                <w:rFonts w:ascii="Consolas" w:hAnsi="Consolas" w:cs="Consolas"/>
-                <w:color w:val="808080"/>
-                <w:sz w:val="19"/>
-                <w:szCs w:val="19"/>
-              </w:rPr>
-              <w:t>(</w:t>
-            </w:r>
-            <w:r>
-              <w:rPr>
-                <w:rFonts w:ascii="Consolas" w:hAnsi="Consolas" w:cs="Consolas"/>
-                <w:color w:val="0000FF"/>
-                <w:sz w:val="19"/>
-                <w:szCs w:val="19"/>
-              </w:rPr>
-              <w:t>nolock</w:t>
-            </w:r>
-            <w:r>
-              <w:rPr>
-                <w:rFonts w:ascii="Consolas" w:hAnsi="Consolas" w:cs="Consolas"/>
-                <w:color w:val="808080"/>
-                <w:sz w:val="19"/>
-                <w:szCs w:val="19"/>
-              </w:rPr>
-              <w:t>)</w:t>
+              <w:t>Coaching_Log</w:t>
             </w:r>
           </w:p>
           <w:p>
@@ -14880,16 +15186,16 @@
                 <w:sz w:val="19"/>
                 <w:szCs w:val="19"/>
               </w:rPr>
-              <w:t>WHERE</w:t>
-            </w:r>
-            <w:r>
-              <w:rPr>
-                <w:rFonts w:ascii="Consolas" w:hAnsi="Consolas" w:cs="Consolas"/>
-                <w:color w:val="000000"/>
-                <w:sz w:val="19"/>
-                <w:szCs w:val="19"/>
-              </w:rPr>
-              <w:t xml:space="preserve"> strreportcode </w:t>
+              <w:t>set</w:t>
+            </w:r>
+            <w:r>
+              <w:rPr>
+                <w:rFonts w:ascii="Consolas" w:hAnsi="Consolas" w:cs="Consolas"/>
+                <w:color w:val="000000"/>
+                <w:sz w:val="19"/>
+                <w:szCs w:val="19"/>
+              </w:rPr>
+              <w:t xml:space="preserve"> empid </w:t>
             </w:r>
             <w:r>
               <w:rPr>
@@ -14898,7 +15204,7 @@
                 <w:sz w:val="19"/>
                 <w:szCs w:val="19"/>
               </w:rPr>
-              <w:t>like</w:t>
+              <w:t>=</w:t>
             </w:r>
             <w:r>
               <w:rPr>
@@ -14916,7 +15222,7 @@
                 <w:sz w:val="19"/>
                 <w:szCs w:val="19"/>
               </w:rPr>
-              <w:t>'IDD%2020091%'</w:t>
+              <w:t>'236464'</w:t>
             </w:r>
           </w:p>
           <w:p>
@@ -14937,34 +15243,34 @@
                 <w:sz w:val="19"/>
                 <w:szCs w:val="19"/>
               </w:rPr>
-              <w:t>ORDER</w:t>
-            </w:r>
-            <w:r>
-              <w:rPr>
-                <w:rFonts w:ascii="Consolas" w:hAnsi="Consolas" w:cs="Consolas"/>
-                <w:color w:val="000000"/>
-                <w:sz w:val="19"/>
-                <w:szCs w:val="19"/>
-              </w:rPr>
-              <w:t xml:space="preserve"> </w:t>
-            </w:r>
-            <w:r>
-              <w:rPr>
-                <w:rFonts w:ascii="Consolas" w:hAnsi="Consolas" w:cs="Consolas"/>
-                <w:color w:val="0000FF"/>
-                <w:sz w:val="19"/>
-                <w:szCs w:val="19"/>
-              </w:rPr>
-              <w:t>BY</w:t>
-            </w:r>
-            <w:r>
-              <w:rPr>
-                <w:rFonts w:ascii="Consolas" w:hAnsi="Consolas" w:cs="Consolas"/>
-                <w:color w:val="000000"/>
-                <w:sz w:val="19"/>
-                <w:szCs w:val="19"/>
-              </w:rPr>
-              <w:t xml:space="preserve"> coachingid</w:t>
+              <w:t>where</w:t>
+            </w:r>
+            <w:r>
+              <w:rPr>
+                <w:rFonts w:ascii="Consolas" w:hAnsi="Consolas" w:cs="Consolas"/>
+                <w:color w:val="000000"/>
+                <w:sz w:val="19"/>
+                <w:szCs w:val="19"/>
+              </w:rPr>
+              <w:t xml:space="preserve"> coachingid </w:t>
+            </w:r>
+            <w:r>
+              <w:rPr>
+                <w:rFonts w:ascii="Consolas" w:hAnsi="Consolas" w:cs="Consolas"/>
+                <w:color w:val="808080"/>
+                <w:sz w:val="19"/>
+                <w:szCs w:val="19"/>
+              </w:rPr>
+              <w:t>=</w:t>
+            </w:r>
+            <w:r>
+              <w:rPr>
+                <w:rFonts w:ascii="Consolas" w:hAnsi="Consolas" w:cs="Consolas"/>
+                <w:color w:val="000000"/>
+                <w:sz w:val="19"/>
+                <w:szCs w:val="19"/>
+              </w:rPr>
+              <w:t xml:space="preserve"> 180265</w:t>
             </w:r>
           </w:p>
           <w:p>
@@ -14993,20 +15299,20 @@
             <w:r>
               <w:rPr>
                 <w:rFonts w:ascii="Consolas" w:hAnsi="Consolas" w:cs="Consolas"/>
-                <w:color w:val="FF00FF"/>
-                <w:sz w:val="19"/>
-                <w:szCs w:val="19"/>
-              </w:rPr>
-              <w:t>update</w:t>
-            </w:r>
-            <w:r>
-              <w:rPr>
-                <w:rFonts w:ascii="Consolas" w:hAnsi="Consolas" w:cs="Consolas"/>
-                <w:color w:val="000000"/>
-                <w:sz w:val="19"/>
-                <w:szCs w:val="19"/>
-              </w:rPr>
-              <w:t xml:space="preserve"> ec</w:t>
+                <w:color w:val="0000FF"/>
+                <w:sz w:val="19"/>
+                <w:szCs w:val="19"/>
+              </w:rPr>
+              <w:t>SELECT</w:t>
+            </w:r>
+            <w:r>
+              <w:rPr>
+                <w:rFonts w:ascii="Consolas" w:hAnsi="Consolas" w:cs="Consolas"/>
+                <w:color w:val="000000"/>
+                <w:sz w:val="19"/>
+                <w:szCs w:val="19"/>
+              </w:rPr>
+              <w:t xml:space="preserve"> CLR</w:t>
             </w:r>
             <w:r>
               <w:rPr>
@@ -15015,6 +15321,42 @@
                 <w:sz w:val="19"/>
                 <w:szCs w:val="19"/>
               </w:rPr>
+              <w:t>.*</w:t>
+            </w:r>
+            <w:r>
+              <w:rPr>
+                <w:rFonts w:ascii="Consolas" w:hAnsi="Consolas" w:cs="Consolas"/>
+                <w:color w:val="000000"/>
+                <w:sz w:val="19"/>
+                <w:szCs w:val="19"/>
+              </w:rPr>
+              <w:t xml:space="preserve"> </w:t>
+            </w:r>
+            <w:r>
+              <w:rPr>
+                <w:rFonts w:ascii="Consolas" w:hAnsi="Consolas" w:cs="Consolas"/>
+                <w:color w:val="0000FF"/>
+                <w:sz w:val="19"/>
+                <w:szCs w:val="19"/>
+              </w:rPr>
+              <w:t>FROM</w:t>
+            </w:r>
+            <w:r>
+              <w:rPr>
+                <w:rFonts w:ascii="Consolas" w:hAnsi="Consolas" w:cs="Consolas"/>
+                <w:color w:val="000000"/>
+                <w:sz w:val="19"/>
+                <w:szCs w:val="19"/>
+              </w:rPr>
+              <w:t xml:space="preserve"> [EC]</w:t>
+            </w:r>
+            <w:r>
+              <w:rPr>
+                <w:rFonts w:ascii="Consolas" w:hAnsi="Consolas" w:cs="Consolas"/>
+                <w:color w:val="808080"/>
+                <w:sz w:val="19"/>
+                <w:szCs w:val="19"/>
+              </w:rPr>
               <w:t>.</w:t>
             </w:r>
             <w:r>
@@ -15024,7 +15366,43 @@
                 <w:sz w:val="19"/>
                 <w:szCs w:val="19"/>
               </w:rPr>
-              <w:t>Coaching_Log</w:t>
+              <w:t xml:space="preserve">[Coaching_Log]CL </w:t>
+            </w:r>
+            <w:r>
+              <w:rPr>
+                <w:rFonts w:ascii="Consolas" w:hAnsi="Consolas" w:cs="Consolas"/>
+                <w:color w:val="808080"/>
+                <w:sz w:val="19"/>
+                <w:szCs w:val="19"/>
+              </w:rPr>
+              <w:t>JOIN</w:t>
+            </w:r>
+            <w:r>
+              <w:rPr>
+                <w:rFonts w:ascii="Consolas" w:hAnsi="Consolas" w:cs="Consolas"/>
+                <w:color w:val="000000"/>
+                <w:sz w:val="19"/>
+                <w:szCs w:val="19"/>
+              </w:rPr>
+              <w:t xml:space="preserve"> [EC]</w:t>
+            </w:r>
+            <w:r>
+              <w:rPr>
+                <w:rFonts w:ascii="Consolas" w:hAnsi="Consolas" w:cs="Consolas"/>
+                <w:color w:val="808080"/>
+                <w:sz w:val="19"/>
+                <w:szCs w:val="19"/>
+              </w:rPr>
+              <w:t>.</w:t>
+            </w:r>
+            <w:r>
+              <w:rPr>
+                <w:rFonts w:ascii="Consolas" w:hAnsi="Consolas" w:cs="Consolas"/>
+                <w:color w:val="000000"/>
+                <w:sz w:val="19"/>
+                <w:szCs w:val="19"/>
+              </w:rPr>
+              <w:t>[Coaching_Log_Reason]CLR</w:t>
             </w:r>
           </w:p>
           <w:p>
@@ -15041,20 +15419,29 @@
             <w:r>
               <w:rPr>
                 <w:rFonts w:ascii="Consolas" w:hAnsi="Consolas" w:cs="Consolas"/>
+                <w:color w:val="000000"/>
+                <w:sz w:val="19"/>
+                <w:szCs w:val="19"/>
+              </w:rPr>
+              <w:t xml:space="preserve"> </w:t>
+            </w:r>
+            <w:r>
+              <w:rPr>
+                <w:rFonts w:ascii="Consolas" w:hAnsi="Consolas" w:cs="Consolas"/>
                 <w:color w:val="0000FF"/>
                 <w:sz w:val="19"/>
                 <w:szCs w:val="19"/>
               </w:rPr>
-              <w:t>set</w:t>
-            </w:r>
-            <w:r>
-              <w:rPr>
-                <w:rFonts w:ascii="Consolas" w:hAnsi="Consolas" w:cs="Consolas"/>
-                <w:color w:val="000000"/>
-                <w:sz w:val="19"/>
-                <w:szCs w:val="19"/>
-              </w:rPr>
-              <w:t xml:space="preserve"> empid </w:t>
+              <w:t>ON</w:t>
+            </w:r>
+            <w:r>
+              <w:rPr>
+                <w:rFonts w:ascii="Consolas" w:hAnsi="Consolas" w:cs="Consolas"/>
+                <w:color w:val="000000"/>
+                <w:sz w:val="19"/>
+                <w:szCs w:val="19"/>
+              </w:rPr>
+              <w:t xml:space="preserve"> CL</w:t>
             </w:r>
             <w:r>
               <w:rPr>
@@ -15063,6 +15450,24 @@
                 <w:sz w:val="19"/>
                 <w:szCs w:val="19"/>
               </w:rPr>
+              <w:t>.</w:t>
+            </w:r>
+            <w:r>
+              <w:rPr>
+                <w:rFonts w:ascii="Consolas" w:hAnsi="Consolas" w:cs="Consolas"/>
+                <w:color w:val="000000"/>
+                <w:sz w:val="19"/>
+                <w:szCs w:val="19"/>
+              </w:rPr>
+              <w:t xml:space="preserve">CoachingID </w:t>
+            </w:r>
+            <w:r>
+              <w:rPr>
+                <w:rFonts w:ascii="Consolas" w:hAnsi="Consolas" w:cs="Consolas"/>
+                <w:color w:val="808080"/>
+                <w:sz w:val="19"/>
+                <w:szCs w:val="19"/>
+              </w:rPr>
               <w:t>=</w:t>
             </w:r>
             <w:r>
@@ -15072,16 +15477,25 @@
                 <w:sz w:val="19"/>
                 <w:szCs w:val="19"/>
               </w:rPr>
-              <w:t xml:space="preserve"> </w:t>
-            </w:r>
-            <w:r>
-              <w:rPr>
-                <w:rFonts w:ascii="Consolas" w:hAnsi="Consolas" w:cs="Consolas"/>
-                <w:color w:val="FF0000"/>
-                <w:sz w:val="19"/>
-                <w:szCs w:val="19"/>
-              </w:rPr>
-              <w:t>'236464'</w:t>
+              <w:t xml:space="preserve"> CLR</w:t>
+            </w:r>
+            <w:r>
+              <w:rPr>
+                <w:rFonts w:ascii="Consolas" w:hAnsi="Consolas" w:cs="Consolas"/>
+                <w:color w:val="808080"/>
+                <w:sz w:val="19"/>
+                <w:szCs w:val="19"/>
+              </w:rPr>
+              <w:t>.</w:t>
+            </w:r>
+            <w:r>
+              <w:rPr>
+                <w:rFonts w:ascii="Consolas" w:hAnsi="Consolas" w:cs="Consolas"/>
+                <w:color w:val="000000"/>
+                <w:sz w:val="19"/>
+                <w:szCs w:val="19"/>
+              </w:rPr>
+              <w:t>CoachingID</w:t>
             </w:r>
           </w:p>
           <w:p>
@@ -15102,16 +15516,16 @@
                 <w:sz w:val="19"/>
                 <w:szCs w:val="19"/>
               </w:rPr>
-              <w:t>where</w:t>
-            </w:r>
-            <w:r>
-              <w:rPr>
-                <w:rFonts w:ascii="Consolas" w:hAnsi="Consolas" w:cs="Consolas"/>
-                <w:color w:val="000000"/>
-                <w:sz w:val="19"/>
-                <w:szCs w:val="19"/>
-              </w:rPr>
-              <w:t xml:space="preserve"> coachingid </w:t>
+              <w:t>WHERE</w:t>
+            </w:r>
+            <w:r>
+              <w:rPr>
+                <w:rFonts w:ascii="Consolas" w:hAnsi="Consolas" w:cs="Consolas"/>
+                <w:color w:val="000000"/>
+                <w:sz w:val="19"/>
+                <w:szCs w:val="19"/>
+              </w:rPr>
+              <w:t xml:space="preserve">  strreportcode </w:t>
             </w:r>
             <w:r>
               <w:rPr>
@@ -15120,16 +15534,25 @@
                 <w:sz w:val="19"/>
                 <w:szCs w:val="19"/>
               </w:rPr>
-              <w:t>=</w:t>
-            </w:r>
-            <w:r>
-              <w:rPr>
-                <w:rFonts w:ascii="Consolas" w:hAnsi="Consolas" w:cs="Consolas"/>
-                <w:color w:val="000000"/>
-                <w:sz w:val="19"/>
-                <w:szCs w:val="19"/>
-              </w:rPr>
-              <w:t xml:space="preserve"> 180265</w:t>
+              <w:t>like</w:t>
+            </w:r>
+            <w:r>
+              <w:rPr>
+                <w:rFonts w:ascii="Consolas" w:hAnsi="Consolas" w:cs="Consolas"/>
+                <w:color w:val="000000"/>
+                <w:sz w:val="19"/>
+                <w:szCs w:val="19"/>
+              </w:rPr>
+              <w:t xml:space="preserve"> </w:t>
+            </w:r>
+            <w:r>
+              <w:rPr>
+                <w:rFonts w:ascii="Consolas" w:hAnsi="Consolas" w:cs="Consolas"/>
+                <w:color w:val="FF0000"/>
+                <w:sz w:val="19"/>
+                <w:szCs w:val="19"/>
+              </w:rPr>
+              <w:t>'IDD%2020091%'</w:t>
             </w:r>
           </w:p>
           <w:p>
@@ -15143,6 +15566,42 @@
                 <w:szCs w:val="19"/>
               </w:rPr>
             </w:pPr>
+            <w:r>
+              <w:rPr>
+                <w:rFonts w:ascii="Consolas" w:hAnsi="Consolas" w:cs="Consolas"/>
+                <w:color w:val="0000FF"/>
+                <w:sz w:val="19"/>
+                <w:szCs w:val="19"/>
+              </w:rPr>
+              <w:t>ORDER</w:t>
+            </w:r>
+            <w:r>
+              <w:rPr>
+                <w:rFonts w:ascii="Consolas" w:hAnsi="Consolas" w:cs="Consolas"/>
+                <w:color w:val="000000"/>
+                <w:sz w:val="19"/>
+                <w:szCs w:val="19"/>
+              </w:rPr>
+              <w:t xml:space="preserve"> </w:t>
+            </w:r>
+            <w:r>
+              <w:rPr>
+                <w:rFonts w:ascii="Consolas" w:hAnsi="Consolas" w:cs="Consolas"/>
+                <w:color w:val="0000FF"/>
+                <w:sz w:val="19"/>
+                <w:szCs w:val="19"/>
+              </w:rPr>
+              <w:t>BY</w:t>
+            </w:r>
+            <w:r>
+              <w:rPr>
+                <w:rFonts w:ascii="Consolas" w:hAnsi="Consolas" w:cs="Consolas"/>
+                <w:color w:val="000000"/>
+                <w:sz w:val="19"/>
+                <w:szCs w:val="19"/>
+              </w:rPr>
+              <w:t xml:space="preserve"> coachingid</w:t>
+            </w:r>
           </w:p>
           <w:p>
             <w:pPr>
@@ -15155,114 +15614,6 @@
                 <w:szCs w:val="19"/>
               </w:rPr>
             </w:pPr>
-            <w:r>
-              <w:rPr>
-                <w:rFonts w:ascii="Consolas" w:hAnsi="Consolas" w:cs="Consolas"/>
-                <w:color w:val="0000FF"/>
-                <w:sz w:val="19"/>
-                <w:szCs w:val="19"/>
-              </w:rPr>
-              <w:t>SELECT</w:t>
-            </w:r>
-            <w:r>
-              <w:rPr>
-                <w:rFonts w:ascii="Consolas" w:hAnsi="Consolas" w:cs="Consolas"/>
-                <w:color w:val="000000"/>
-                <w:sz w:val="19"/>
-                <w:szCs w:val="19"/>
-              </w:rPr>
-              <w:t xml:space="preserve"> CLR</w:t>
-            </w:r>
-            <w:r>
-              <w:rPr>
-                <w:rFonts w:ascii="Consolas" w:hAnsi="Consolas" w:cs="Consolas"/>
-                <w:color w:val="808080"/>
-                <w:sz w:val="19"/>
-                <w:szCs w:val="19"/>
-              </w:rPr>
-              <w:t>.*</w:t>
-            </w:r>
-            <w:r>
-              <w:rPr>
-                <w:rFonts w:ascii="Consolas" w:hAnsi="Consolas" w:cs="Consolas"/>
-                <w:color w:val="000000"/>
-                <w:sz w:val="19"/>
-                <w:szCs w:val="19"/>
-              </w:rPr>
-              <w:t xml:space="preserve"> </w:t>
-            </w:r>
-            <w:r>
-              <w:rPr>
-                <w:rFonts w:ascii="Consolas" w:hAnsi="Consolas" w:cs="Consolas"/>
-                <w:color w:val="0000FF"/>
-                <w:sz w:val="19"/>
-                <w:szCs w:val="19"/>
-              </w:rPr>
-              <w:t>FROM</w:t>
-            </w:r>
-            <w:r>
-              <w:rPr>
-                <w:rFonts w:ascii="Consolas" w:hAnsi="Consolas" w:cs="Consolas"/>
-                <w:color w:val="000000"/>
-                <w:sz w:val="19"/>
-                <w:szCs w:val="19"/>
-              </w:rPr>
-              <w:t xml:space="preserve"> [EC]</w:t>
-            </w:r>
-            <w:r>
-              <w:rPr>
-                <w:rFonts w:ascii="Consolas" w:hAnsi="Consolas" w:cs="Consolas"/>
-                <w:color w:val="808080"/>
-                <w:sz w:val="19"/>
-                <w:szCs w:val="19"/>
-              </w:rPr>
-              <w:t>.</w:t>
-            </w:r>
-            <w:r>
-              <w:rPr>
-                <w:rFonts w:ascii="Consolas" w:hAnsi="Consolas" w:cs="Consolas"/>
-                <w:color w:val="000000"/>
-                <w:sz w:val="19"/>
-                <w:szCs w:val="19"/>
-              </w:rPr>
-              <w:t xml:space="preserve">[Coaching_Log]CL </w:t>
-            </w:r>
-            <w:r>
-              <w:rPr>
-                <w:rFonts w:ascii="Consolas" w:hAnsi="Consolas" w:cs="Consolas"/>
-                <w:color w:val="808080"/>
-                <w:sz w:val="19"/>
-                <w:szCs w:val="19"/>
-              </w:rPr>
-              <w:t>JOIN</w:t>
-            </w:r>
-            <w:r>
-              <w:rPr>
-                <w:rFonts w:ascii="Consolas" w:hAnsi="Consolas" w:cs="Consolas"/>
-                <w:color w:val="000000"/>
-                <w:sz w:val="19"/>
-                <w:szCs w:val="19"/>
-              </w:rPr>
-              <w:t xml:space="preserve"> [EC]</w:t>
-            </w:r>
-            <w:r>
-              <w:rPr>
-                <w:rFonts w:ascii="Consolas" w:hAnsi="Consolas" w:cs="Consolas"/>
-                <w:color w:val="808080"/>
-                <w:sz w:val="19"/>
-                <w:szCs w:val="19"/>
-              </w:rPr>
-              <w:t>.</w:t>
-            </w:r>
-            <w:r>
-              <w:rPr>
-                <w:rFonts w:ascii="Consolas" w:hAnsi="Consolas" w:cs="Consolas"/>
-                <w:color w:val="000000"/>
-                <w:sz w:val="19"/>
-                <w:szCs w:val="19"/>
-              </w:rPr>
-              <w:t>[Coaching_Log_Reason]CLR</w:t>
-            </w:r>
           </w:p>
           <w:p>
             <w:pPr>
@@ -15278,29 +15629,20 @@
             <w:r>
               <w:rPr>
                 <w:rFonts w:ascii="Consolas" w:hAnsi="Consolas" w:cs="Consolas"/>
-                <w:color w:val="000000"/>
-                <w:sz w:val="19"/>
-                <w:szCs w:val="19"/>
-              </w:rPr>
-              <w:t xml:space="preserve"> </w:t>
-            </w:r>
-            <w:r>
-              <w:rPr>
-                <w:rFonts w:ascii="Consolas" w:hAnsi="Consolas" w:cs="Consolas"/>
                 <w:color w:val="0000FF"/>
                 <w:sz w:val="19"/>
                 <w:szCs w:val="19"/>
               </w:rPr>
-              <w:t>ON</w:t>
-            </w:r>
-            <w:r>
-              <w:rPr>
-                <w:rFonts w:ascii="Consolas" w:hAnsi="Consolas" w:cs="Consolas"/>
-                <w:color w:val="000000"/>
-                <w:sz w:val="19"/>
-                <w:szCs w:val="19"/>
-              </w:rPr>
-              <w:t xml:space="preserve"> CL</w:t>
+              <w:t>EXEC</w:t>
+            </w:r>
+            <w:r>
+              <w:rPr>
+                <w:rFonts w:ascii="Consolas" w:hAnsi="Consolas" w:cs="Consolas"/>
+                <w:color w:val="000000"/>
+                <w:sz w:val="19"/>
+                <w:szCs w:val="19"/>
+              </w:rPr>
+              <w:t xml:space="preserve"> [EC]</w:t>
             </w:r>
             <w:r>
               <w:rPr>
@@ -15318,43 +15660,7 @@
                 <w:sz w:val="19"/>
                 <w:szCs w:val="19"/>
               </w:rPr>
-              <w:t xml:space="preserve">CoachingID </w:t>
-            </w:r>
-            <w:r>
-              <w:rPr>
-                <w:rFonts w:ascii="Consolas" w:hAnsi="Consolas" w:cs="Consolas"/>
-                <w:color w:val="808080"/>
-                <w:sz w:val="19"/>
-                <w:szCs w:val="19"/>
-              </w:rPr>
-              <w:t>=</w:t>
-            </w:r>
-            <w:r>
-              <w:rPr>
-                <w:rFonts w:ascii="Consolas" w:hAnsi="Consolas" w:cs="Consolas"/>
-                <w:color w:val="000000"/>
-                <w:sz w:val="19"/>
-                <w:szCs w:val="19"/>
-              </w:rPr>
-              <w:t xml:space="preserve"> CLR</w:t>
-            </w:r>
-            <w:r>
-              <w:rPr>
-                <w:rFonts w:ascii="Consolas" w:hAnsi="Consolas" w:cs="Consolas"/>
-                <w:color w:val="808080"/>
-                <w:sz w:val="19"/>
-                <w:szCs w:val="19"/>
-              </w:rPr>
-              <w:t>.</w:t>
-            </w:r>
-            <w:r>
-              <w:rPr>
-                <w:rFonts w:ascii="Consolas" w:hAnsi="Consolas" w:cs="Consolas"/>
-                <w:color w:val="000000"/>
-                <w:sz w:val="19"/>
-                <w:szCs w:val="19"/>
-              </w:rPr>
-              <w:t>CoachingID</w:t>
+              <w:t>[sp_SelectCoaching4Contact]</w:t>
             </w:r>
           </w:p>
           <w:p>
@@ -15375,16 +15681,16 @@
                 <w:sz w:val="19"/>
                 <w:szCs w:val="19"/>
               </w:rPr>
-              <w:t>WHERE</w:t>
-            </w:r>
-            <w:r>
-              <w:rPr>
-                <w:rFonts w:ascii="Consolas" w:hAnsi="Consolas" w:cs="Consolas"/>
-                <w:color w:val="000000"/>
-                <w:sz w:val="19"/>
-                <w:szCs w:val="19"/>
-              </w:rPr>
-              <w:t xml:space="preserve">  strreportcode </w:t>
+              <w:t>EXEC</w:t>
+            </w:r>
+            <w:r>
+              <w:rPr>
+                <w:rFonts w:ascii="Consolas" w:hAnsi="Consolas" w:cs="Consolas"/>
+                <w:color w:val="000000"/>
+                <w:sz w:val="19"/>
+                <w:szCs w:val="19"/>
+              </w:rPr>
+              <w:t xml:space="preserve"> [EC]</w:t>
             </w:r>
             <w:r>
               <w:rPr>
@@ -15393,12 +15699,21 @@
                 <w:sz w:val="19"/>
                 <w:szCs w:val="19"/>
               </w:rPr>
-              <w:t>like</w:t>
-            </w:r>
-            <w:r>
-              <w:rPr>
-                <w:rFonts w:ascii="Consolas" w:hAnsi="Consolas" w:cs="Consolas"/>
-                <w:color w:val="000000"/>
+              <w:t>.</w:t>
+            </w:r>
+            <w:r>
+              <w:rPr>
+                <w:rFonts w:ascii="Consolas" w:hAnsi="Consolas" w:cs="Consolas"/>
+                <w:color w:val="000000"/>
+                <w:sz w:val="19"/>
+                <w:szCs w:val="19"/>
+              </w:rPr>
+              <w:t>[sp_SelectReviewFrom_Coaching_Log]</w:t>
+            </w:r>
+            <w:r>
+              <w:rPr>
+                <w:rFonts w:ascii="Consolas" w:hAnsi="Consolas" w:cs="Consolas"/>
+                <w:color w:val="0000FF"/>
                 <w:sz w:val="19"/>
                 <w:szCs w:val="19"/>
               </w:rPr>
@@ -15407,11 +15722,29 @@
             <w:r>
               <w:rPr>
                 <w:rFonts w:ascii="Consolas" w:hAnsi="Consolas" w:cs="Consolas"/>
-                <w:color w:val="FF0000"/>
-                <w:sz w:val="19"/>
-                <w:szCs w:val="19"/>
-              </w:rPr>
-              <w:t>'IDD%2020091%'</w:t>
+                <w:color w:val="000000"/>
+                <w:sz w:val="19"/>
+                <w:szCs w:val="19"/>
+              </w:rPr>
+              <w:t xml:space="preserve">@intLogId </w:t>
+            </w:r>
+            <w:r>
+              <w:rPr>
+                <w:rFonts w:ascii="Consolas" w:hAnsi="Consolas" w:cs="Consolas"/>
+                <w:color w:val="808080"/>
+                <w:sz w:val="19"/>
+                <w:szCs w:val="19"/>
+              </w:rPr>
+              <w:t>=</w:t>
+            </w:r>
+            <w:r>
+              <w:rPr>
+                <w:rFonts w:ascii="Consolas" w:hAnsi="Consolas" w:cs="Consolas"/>
+                <w:color w:val="000000"/>
+                <w:sz w:val="19"/>
+                <w:szCs w:val="19"/>
+              </w:rPr>
+              <w:t xml:space="preserve"> 168663</w:t>
             </w:r>
           </w:p>
           <w:p>
@@ -15425,42 +15758,6 @@
                 <w:szCs w:val="19"/>
               </w:rPr>
             </w:pPr>
-            <w:r>
-              <w:rPr>
-                <w:rFonts w:ascii="Consolas" w:hAnsi="Consolas" w:cs="Consolas"/>
-                <w:color w:val="0000FF"/>
-                <w:sz w:val="19"/>
-                <w:szCs w:val="19"/>
-              </w:rPr>
-              <w:t>ORDER</w:t>
-            </w:r>
-            <w:r>
-              <w:rPr>
-                <w:rFonts w:ascii="Consolas" w:hAnsi="Consolas" w:cs="Consolas"/>
-                <w:color w:val="000000"/>
-                <w:sz w:val="19"/>
-                <w:szCs w:val="19"/>
-              </w:rPr>
-              <w:t xml:space="preserve"> </w:t>
-            </w:r>
-            <w:r>
-              <w:rPr>
-                <w:rFonts w:ascii="Consolas" w:hAnsi="Consolas" w:cs="Consolas"/>
-                <w:color w:val="0000FF"/>
-                <w:sz w:val="19"/>
-                <w:szCs w:val="19"/>
-              </w:rPr>
-              <w:t>BY</w:t>
-            </w:r>
-            <w:r>
-              <w:rPr>
-                <w:rFonts w:ascii="Consolas" w:hAnsi="Consolas" w:cs="Consolas"/>
-                <w:color w:val="000000"/>
-                <w:sz w:val="19"/>
-                <w:szCs w:val="19"/>
-              </w:rPr>
-              <w:t xml:space="preserve"> coachingid</w:t>
-            </w:r>
           </w:p>
           <w:p>
             <w:pPr>
@@ -15488,38 +15785,11 @@
             <w:r>
               <w:rPr>
                 <w:rFonts w:ascii="Consolas" w:hAnsi="Consolas" w:cs="Consolas"/>
-                <w:color w:val="0000FF"/>
-                <w:sz w:val="19"/>
-                <w:szCs w:val="19"/>
-              </w:rPr>
-              <w:t>EXEC</w:t>
-            </w:r>
-            <w:r>
-              <w:rPr>
-                <w:rFonts w:ascii="Consolas" w:hAnsi="Consolas" w:cs="Consolas"/>
-                <w:color w:val="000000"/>
-                <w:sz w:val="19"/>
-                <w:szCs w:val="19"/>
-              </w:rPr>
-              <w:t xml:space="preserve"> [EC]</w:t>
-            </w:r>
-            <w:r>
-              <w:rPr>
-                <w:rFonts w:ascii="Consolas" w:hAnsi="Consolas" w:cs="Consolas"/>
-                <w:color w:val="808080"/>
-                <w:sz w:val="19"/>
-                <w:szCs w:val="19"/>
-              </w:rPr>
-              <w:t>.</w:t>
-            </w:r>
-            <w:r>
-              <w:rPr>
-                <w:rFonts w:ascii="Consolas" w:hAnsi="Consolas" w:cs="Consolas"/>
-                <w:color w:val="000000"/>
-                <w:sz w:val="19"/>
-                <w:szCs w:val="19"/>
-              </w:rPr>
-              <w:t>[sp_SelectCoaching4Contact]</w:t>
+                <w:color w:val="008000"/>
+                <w:sz w:val="19"/>
+                <w:szCs w:val="19"/>
+              </w:rPr>
+              <w:t>--select emp_id, sup_id, Mgr_ID from ec.Employee_Hierarchy where emp_id = '231927'</w:t>
             </w:r>
           </w:p>
           <w:p>
@@ -15536,140 +15806,11 @@
             <w:r>
               <w:rPr>
                 <w:rFonts w:ascii="Consolas" w:hAnsi="Consolas" w:cs="Consolas"/>
-                <w:color w:val="0000FF"/>
+                <w:color w:val="008000"/>
                 <w:sz w:val="19"/>
                 <w:szCs w:val="19"/>
               </w:rPr>
               <w:lastRenderedPageBreak/>
-              <w:t>EXEC</w:t>
-            </w:r>
-            <w:r>
-              <w:rPr>
-                <w:rFonts w:ascii="Consolas" w:hAnsi="Consolas" w:cs="Consolas"/>
-                <w:color w:val="000000"/>
-                <w:sz w:val="19"/>
-                <w:szCs w:val="19"/>
-              </w:rPr>
-              <w:t xml:space="preserve"> [EC]</w:t>
-            </w:r>
-            <w:r>
-              <w:rPr>
-                <w:rFonts w:ascii="Consolas" w:hAnsi="Consolas" w:cs="Consolas"/>
-                <w:color w:val="808080"/>
-                <w:sz w:val="19"/>
-                <w:szCs w:val="19"/>
-              </w:rPr>
-              <w:t>.</w:t>
-            </w:r>
-            <w:r>
-              <w:rPr>
-                <w:rFonts w:ascii="Consolas" w:hAnsi="Consolas" w:cs="Consolas"/>
-                <w:color w:val="000000"/>
-                <w:sz w:val="19"/>
-                <w:szCs w:val="19"/>
-              </w:rPr>
-              <w:t>[sp_SelectReviewFrom_Coaching_Log]</w:t>
-            </w:r>
-            <w:r>
-              <w:rPr>
-                <w:rFonts w:ascii="Consolas" w:hAnsi="Consolas" w:cs="Consolas"/>
-                <w:color w:val="0000FF"/>
-                <w:sz w:val="19"/>
-                <w:szCs w:val="19"/>
-              </w:rPr>
-              <w:t xml:space="preserve"> </w:t>
-            </w:r>
-            <w:r>
-              <w:rPr>
-                <w:rFonts w:ascii="Consolas" w:hAnsi="Consolas" w:cs="Consolas"/>
-                <w:color w:val="000000"/>
-                <w:sz w:val="19"/>
-                <w:szCs w:val="19"/>
-              </w:rPr>
-              <w:t xml:space="preserve">@intLogId </w:t>
-            </w:r>
-            <w:r>
-              <w:rPr>
-                <w:rFonts w:ascii="Consolas" w:hAnsi="Consolas" w:cs="Consolas"/>
-                <w:color w:val="808080"/>
-                <w:sz w:val="19"/>
-                <w:szCs w:val="19"/>
-              </w:rPr>
-              <w:t>=</w:t>
-            </w:r>
-            <w:r>
-              <w:rPr>
-                <w:rFonts w:ascii="Consolas" w:hAnsi="Consolas" w:cs="Consolas"/>
-                <w:color w:val="000000"/>
-                <w:sz w:val="19"/>
-                <w:szCs w:val="19"/>
-              </w:rPr>
-              <w:t xml:space="preserve"> 168663</w:t>
-            </w:r>
-          </w:p>
-          <w:p>
-            <w:pPr>
-              <w:overflowPunct/>
-              <w:textAlignment w:val="auto"/>
-              <w:rPr>
-                <w:rFonts w:ascii="Consolas" w:hAnsi="Consolas" w:cs="Consolas"/>
-                <w:color w:val="000000"/>
-                <w:sz w:val="19"/>
-                <w:szCs w:val="19"/>
-              </w:rPr>
-            </w:pPr>
-          </w:p>
-          <w:p>
-            <w:pPr>
-              <w:overflowPunct/>
-              <w:textAlignment w:val="auto"/>
-              <w:rPr>
-                <w:rFonts w:ascii="Consolas" w:hAnsi="Consolas" w:cs="Consolas"/>
-                <w:color w:val="000000"/>
-                <w:sz w:val="19"/>
-                <w:szCs w:val="19"/>
-              </w:rPr>
-            </w:pPr>
-          </w:p>
-          <w:p>
-            <w:pPr>
-              <w:overflowPunct/>
-              <w:textAlignment w:val="auto"/>
-              <w:rPr>
-                <w:rFonts w:ascii="Consolas" w:hAnsi="Consolas" w:cs="Consolas"/>
-                <w:color w:val="000000"/>
-                <w:sz w:val="19"/>
-                <w:szCs w:val="19"/>
-              </w:rPr>
-            </w:pPr>
-            <w:r>
-              <w:rPr>
-                <w:rFonts w:ascii="Consolas" w:hAnsi="Consolas" w:cs="Consolas"/>
-                <w:color w:val="008000"/>
-                <w:sz w:val="19"/>
-                <w:szCs w:val="19"/>
-              </w:rPr>
-              <w:t>--select emp_id, sup_id, Mgr_ID from ec.Employee_Hierarchy where emp_id = '231927'</w:t>
-            </w:r>
-          </w:p>
-          <w:p>
-            <w:pPr>
-              <w:overflowPunct/>
-              <w:textAlignment w:val="auto"/>
-              <w:rPr>
-                <w:rFonts w:ascii="Consolas" w:hAnsi="Consolas" w:cs="Consolas"/>
-                <w:color w:val="000000"/>
-                <w:sz w:val="19"/>
-                <w:szCs w:val="19"/>
-              </w:rPr>
-            </w:pPr>
-            <w:r>
-              <w:rPr>
-                <w:rFonts w:ascii="Consolas" w:hAnsi="Consolas" w:cs="Consolas"/>
-                <w:color w:val="008000"/>
-                <w:sz w:val="19"/>
-                <w:szCs w:val="19"/>
-              </w:rPr>
               <w:t>--emp_id</w:t>
             </w:r>
             <w:r>
@@ -16233,7 +16374,7 @@
       <w:rPr>
         <w:noProof/>
       </w:rPr>
-      <w:t>2/2/2022</w:t>
+      <w:t>3/9/2022</w:t>
     </w:r>
     <w:r>
       <w:fldChar w:fldCharType="end"/>

</xml_diff>

<commit_message>
TFS 24347 - New data feed for Survey eCLs
git-tfs-id: [https://tfs.omnicloud.local/tfs/cco%20program/]$/eCoaching_V2;C51300
</commit_message>
<xml_diff>
--- a/Unit Test/DB/CCO_eCoaching_Log_Generic_Load_DB_UTD.docx
+++ b/Unit Test/DB/CCO_eCoaching_Log_Generic_Load_DB_UTD.docx
@@ -1412,6 +1412,79 @@
               <w:t>Susmitha Palacherla</w:t>
             </w:r>
           </w:p>
+        </w:tc>
+      </w:tr>
+      <w:tr>
+        <w:tc>
+          <w:tcPr>
+            <w:tcW w:w="0" w:type="auto"/>
+            <w:tcBorders>
+              <w:top w:val="single" w:sz="6" w:space="0" w:color="C0C0C0"/>
+              <w:left w:val="single" w:sz="6" w:space="0" w:color="C0C0C0"/>
+              <w:bottom w:val="single" w:sz="6" w:space="0" w:color="C0C0C0"/>
+              <w:right w:val="single" w:sz="6" w:space="0" w:color="C0C0C0"/>
+            </w:tcBorders>
+          </w:tcPr>
+          <w:p>
+            <w:pPr>
+              <w:tabs>
+                <w:tab w:val="left" w:pos="816"/>
+              </w:tabs>
+            </w:pPr>
+            <w:r>
+              <w:t>03/25/2022</w:t>
+            </w:r>
+          </w:p>
+        </w:tc>
+        <w:tc>
+          <w:tcPr>
+            <w:tcW w:w="0" w:type="auto"/>
+            <w:tcBorders>
+              <w:top w:val="single" w:sz="6" w:space="0" w:color="C0C0C0"/>
+              <w:left w:val="single" w:sz="6" w:space="0" w:color="C0C0C0"/>
+              <w:bottom w:val="single" w:sz="6" w:space="0" w:color="C0C0C0"/>
+              <w:right w:val="single" w:sz="6" w:space="0" w:color="C0C0C0"/>
+            </w:tcBorders>
+          </w:tcPr>
+          <w:p>
+            <w:r>
+              <w:t>15.0</w:t>
+            </w:r>
+          </w:p>
+        </w:tc>
+        <w:tc>
+          <w:tcPr>
+            <w:tcW w:w="6082" w:type="dxa"/>
+            <w:tcBorders>
+              <w:top w:val="single" w:sz="6" w:space="0" w:color="C0C0C0"/>
+              <w:left w:val="single" w:sz="6" w:space="0" w:color="C0C0C0"/>
+              <w:bottom w:val="single" w:sz="6" w:space="0" w:color="C0C0C0"/>
+              <w:right w:val="single" w:sz="6" w:space="0" w:color="C0C0C0"/>
+            </w:tcBorders>
+          </w:tcPr>
+          <w:p>
+            <w:r>
+              <w:t>TFS 24</w:t>
+            </w:r>
+            <w:r>
+              <w:t>347</w:t>
+            </w:r>
+            <w:r>
+              <w:t xml:space="preserve"> - New data feed for Survey eCLs</w:t>
+            </w:r>
+          </w:p>
+        </w:tc>
+        <w:tc>
+          <w:tcPr>
+            <w:tcW w:w="1980" w:type="dxa"/>
+            <w:tcBorders>
+              <w:top w:val="single" w:sz="6" w:space="0" w:color="C0C0C0"/>
+              <w:left w:val="single" w:sz="6" w:space="0" w:color="C0C0C0"/>
+              <w:bottom w:val="single" w:sz="6" w:space="0" w:color="C0C0C0"/>
+              <w:right w:val="single" w:sz="6" w:space="0" w:color="C0C0C0"/>
+            </w:tcBorders>
+          </w:tcPr>
+          <w:p/>
         </w:tc>
       </w:tr>
     </w:tbl>
@@ -1888,7 +1961,7 @@
               </w:rPr>
             </w:pPr>
             <w:r>
-              <w:t>TFS 23967 - Send alerts if xlsx files staged</w:t>
+              <w:t>TFS 24256 - New data feed for Survey eCLs</w:t>
             </w:r>
           </w:p>
         </w:tc>
@@ -1981,14 +2054,41 @@
                 <w:sz w:val="22"/>
                 <w:szCs w:val="22"/>
               </w:rPr>
-              <w:t>Generic_Coaching.dtsx</w:t>
-            </w:r>
-            <w:r>
-              <w:rPr>
-                <w:sz w:val="22"/>
-                <w:szCs w:val="22"/>
-              </w:rPr>
-              <w:t xml:space="preserve"> and config file</w:t>
+              <w:t>sp_InsertInto_Coaching_Log_Generic</w:t>
+            </w:r>
+          </w:p>
+          <w:p>
+            <w:pPr>
+              <w:overflowPunct/>
+              <w:textAlignment w:val="auto"/>
+              <w:rPr>
+                <w:sz w:val="22"/>
+                <w:szCs w:val="22"/>
+              </w:rPr>
+            </w:pPr>
+            <w:r>
+              <w:rPr>
+                <w:sz w:val="22"/>
+                <w:szCs w:val="22"/>
+              </w:rPr>
+              <w:t>sp_SelectReviewFrom_Coaching_Log</w:t>
+            </w:r>
+          </w:p>
+          <w:p>
+            <w:pPr>
+              <w:overflowPunct/>
+              <w:textAlignment w:val="auto"/>
+              <w:rPr>
+                <w:sz w:val="22"/>
+                <w:szCs w:val="22"/>
+              </w:rPr>
+            </w:pPr>
+            <w:r>
+              <w:rPr>
+                <w:sz w:val="22"/>
+                <w:szCs w:val="22"/>
+              </w:rPr>
+              <w:t>fn_intSubCoachReasonIDFromRptCode</w:t>
             </w:r>
           </w:p>
         </w:tc>
@@ -2068,7 +2168,7 @@
               </w:rPr>
             </w:pPr>
             <w:r>
-              <w:t>eCL_Generic_Feed_OTH_SEAA20210330.xlsx</w:t>
+              <w:t>eCL_Generic_Feed_OTH_SUR20220320</w:t>
             </w:r>
           </w:p>
         </w:tc>
@@ -2359,7 +2459,7 @@
                 <w:sz w:val="22"/>
                 <w:szCs w:val="22"/>
               </w:rPr>
-              <w:t>N</w:t>
+              <w:t>Y</w:t>
             </w:r>
           </w:p>
         </w:tc>
@@ -2383,7 +2483,7 @@
                 <w:sz w:val="22"/>
                 <w:szCs w:val="22"/>
               </w:rPr>
-              <w:t>NA</w:t>
+              <w:t>Pass</w:t>
             </w:r>
           </w:p>
         </w:tc>
@@ -2519,7 +2619,7 @@
                 <w:sz w:val="22"/>
                 <w:szCs w:val="22"/>
               </w:rPr>
-              <w:t>N</w:t>
+              <w:t>Y</w:t>
             </w:r>
           </w:p>
         </w:tc>
@@ -2543,7 +2643,7 @@
                 <w:sz w:val="22"/>
                 <w:szCs w:val="22"/>
               </w:rPr>
-              <w:t>NA</w:t>
+              <w:t>Pass</w:t>
             </w:r>
           </w:p>
         </w:tc>
@@ -2679,7 +2779,7 @@
                 <w:sz w:val="22"/>
                 <w:szCs w:val="22"/>
               </w:rPr>
-              <w:t>N</w:t>
+              <w:t>Y</w:t>
             </w:r>
           </w:p>
         </w:tc>
@@ -2703,7 +2803,7 @@
                 <w:sz w:val="22"/>
                 <w:szCs w:val="22"/>
               </w:rPr>
-              <w:t>NA</w:t>
+              <w:t>Pass</w:t>
             </w:r>
           </w:p>
         </w:tc>
@@ -2857,7 +2957,7 @@
                 <w:sz w:val="22"/>
                 <w:szCs w:val="22"/>
               </w:rPr>
-              <w:t>N</w:t>
+              <w:t>Y</w:t>
             </w:r>
           </w:p>
         </w:tc>
@@ -2881,7 +2981,7 @@
                 <w:sz w:val="22"/>
                 <w:szCs w:val="22"/>
               </w:rPr>
-              <w:t>NA</w:t>
+              <w:t>Pass</w:t>
             </w:r>
           </w:p>
         </w:tc>
@@ -3085,7 +3185,7 @@
                 <w:sz w:val="22"/>
                 <w:szCs w:val="22"/>
               </w:rPr>
-              <w:t>N</w:t>
+              <w:t>Y</w:t>
             </w:r>
           </w:p>
         </w:tc>
@@ -3109,7 +3209,7 @@
                 <w:sz w:val="22"/>
                 <w:szCs w:val="22"/>
               </w:rPr>
-              <w:t>NA</w:t>
+              <w:t>Pass</w:t>
             </w:r>
           </w:p>
         </w:tc>
@@ -3226,7 +3326,7 @@
                 <w:sz w:val="22"/>
                 <w:szCs w:val="22"/>
               </w:rPr>
-              <w:t>N</w:t>
+              <w:t>Y</w:t>
             </w:r>
           </w:p>
         </w:tc>
@@ -3250,7 +3350,7 @@
                 <w:sz w:val="22"/>
                 <w:szCs w:val="22"/>
               </w:rPr>
-              <w:t>NA</w:t>
+              <w:t>Pass</w:t>
             </w:r>
           </w:p>
         </w:tc>
@@ -3381,7 +3481,7 @@
                 <w:sz w:val="22"/>
                 <w:szCs w:val="22"/>
               </w:rPr>
-              <w:t>N</w:t>
+              <w:t>Y</w:t>
             </w:r>
           </w:p>
         </w:tc>
@@ -3405,7 +3505,7 @@
                 <w:sz w:val="22"/>
                 <w:szCs w:val="22"/>
               </w:rPr>
-              <w:t>NA</w:t>
+              <w:t>Pass</w:t>
             </w:r>
           </w:p>
         </w:tc>
@@ -3635,7 +3735,7 @@
                 <w:sz w:val="22"/>
                 <w:szCs w:val="22"/>
               </w:rPr>
-              <w:t>N</w:t>
+              <w:t>Y</w:t>
             </w:r>
           </w:p>
         </w:tc>
@@ -3659,7 +3759,7 @@
                 <w:sz w:val="22"/>
                 <w:szCs w:val="22"/>
               </w:rPr>
-              <w:t>NA</w:t>
+              <w:t>Pass</w:t>
             </w:r>
           </w:p>
         </w:tc>
@@ -3691,6 +3791,7 @@
                 <w:sz w:val="22"/>
                 <w:szCs w:val="22"/>
               </w:rPr>
+              <w:lastRenderedPageBreak/>
               <w:t>GC-</w:t>
             </w:r>
             <w:r>
@@ -3790,7 +3891,7 @@
                 <w:sz w:val="22"/>
                 <w:szCs w:val="22"/>
               </w:rPr>
-              <w:t>N</w:t>
+              <w:t>Y</w:t>
             </w:r>
           </w:p>
         </w:tc>
@@ -3814,7 +3915,7 @@
                 <w:sz w:val="22"/>
                 <w:szCs w:val="22"/>
               </w:rPr>
-              <w:t>NA</w:t>
+              <w:t>Pass</w:t>
             </w:r>
           </w:p>
         </w:tc>
@@ -3846,7 +3947,6 @@
                 <w:sz w:val="22"/>
                 <w:szCs w:val="22"/>
               </w:rPr>
-              <w:lastRenderedPageBreak/>
               <w:t>GC-</w:t>
             </w:r>
             <w:r>
@@ -3932,7 +4032,7 @@
                 <w:sz w:val="22"/>
                 <w:szCs w:val="22"/>
               </w:rPr>
-              <w:t>N</w:t>
+              <w:t>Y</w:t>
             </w:r>
           </w:p>
         </w:tc>
@@ -3956,7 +4056,7 @@
                 <w:sz w:val="22"/>
                 <w:szCs w:val="22"/>
               </w:rPr>
-              <w:t>NA</w:t>
+              <w:t>Pass</w:t>
             </w:r>
           </w:p>
         </w:tc>
@@ -4073,7 +4173,7 @@
                 <w:sz w:val="22"/>
                 <w:szCs w:val="22"/>
               </w:rPr>
-              <w:t>N</w:t>
+              <w:t>Y</w:t>
             </w:r>
           </w:p>
         </w:tc>
@@ -4097,7 +4197,7 @@
                 <w:sz w:val="22"/>
                 <w:szCs w:val="22"/>
               </w:rPr>
-              <w:t>NA</w:t>
+              <w:t>Pass</w:t>
             </w:r>
           </w:p>
         </w:tc>
@@ -4227,7 +4327,7 @@
                 <w:sz w:val="22"/>
                 <w:szCs w:val="22"/>
               </w:rPr>
-              <w:t>N</w:t>
+              <w:t>Y</w:t>
             </w:r>
           </w:p>
         </w:tc>
@@ -4251,7 +4351,7 @@
                 <w:sz w:val="22"/>
                 <w:szCs w:val="22"/>
               </w:rPr>
-              <w:t>NA</w:t>
+              <w:t>Pass</w:t>
             </w:r>
           </w:p>
         </w:tc>
@@ -4368,7 +4468,7 @@
                 <w:sz w:val="22"/>
                 <w:szCs w:val="22"/>
               </w:rPr>
-              <w:t>N</w:t>
+              <w:t>Y</w:t>
             </w:r>
           </w:p>
         </w:tc>
@@ -4392,7 +4492,7 @@
                 <w:sz w:val="22"/>
                 <w:szCs w:val="22"/>
               </w:rPr>
-              <w:t>NA</w:t>
+              <w:t>Pass</w:t>
             </w:r>
           </w:p>
         </w:tc>
@@ -4509,7 +4609,7 @@
                 <w:sz w:val="22"/>
                 <w:szCs w:val="22"/>
               </w:rPr>
-              <w:t>N</w:t>
+              <w:t>Y</w:t>
             </w:r>
           </w:p>
         </w:tc>
@@ -4533,7 +4633,7 @@
                 <w:sz w:val="22"/>
                 <w:szCs w:val="22"/>
               </w:rPr>
-              <w:t>NA</w:t>
+              <w:t>Pass</w:t>
             </w:r>
           </w:p>
         </w:tc>
@@ -4650,7 +4750,7 @@
                 <w:sz w:val="22"/>
                 <w:szCs w:val="22"/>
               </w:rPr>
-              <w:t>N</w:t>
+              <w:t>Y</w:t>
             </w:r>
           </w:p>
         </w:tc>
@@ -4674,7 +4774,7 @@
                 <w:sz w:val="22"/>
                 <w:szCs w:val="22"/>
               </w:rPr>
-              <w:t>NA</w:t>
+              <w:t>Pass</w:t>
             </w:r>
           </w:p>
         </w:tc>
@@ -4791,7 +4891,7 @@
                 <w:sz w:val="22"/>
                 <w:szCs w:val="22"/>
               </w:rPr>
-              <w:t>N</w:t>
+              <w:t>Y</w:t>
             </w:r>
           </w:p>
         </w:tc>
@@ -4815,7 +4915,7 @@
                 <w:sz w:val="22"/>
                 <w:szCs w:val="22"/>
               </w:rPr>
-              <w:t>NA</w:t>
+              <w:t>Pass</w:t>
             </w:r>
           </w:p>
         </w:tc>
@@ -4940,7 +5040,7 @@
                 <w:sz w:val="22"/>
                 <w:szCs w:val="22"/>
               </w:rPr>
-              <w:t>N</w:t>
+              <w:t>Y</w:t>
             </w:r>
           </w:p>
         </w:tc>
@@ -4964,7 +5064,7 @@
                 <w:sz w:val="22"/>
                 <w:szCs w:val="22"/>
               </w:rPr>
-              <w:t>NA</w:t>
+              <w:t>Pass</w:t>
             </w:r>
           </w:p>
         </w:tc>
@@ -5081,7 +5181,7 @@
                 <w:sz w:val="22"/>
                 <w:szCs w:val="22"/>
               </w:rPr>
-              <w:t>N</w:t>
+              <w:t>Y</w:t>
             </w:r>
           </w:p>
         </w:tc>
@@ -5105,7 +5205,7 @@
                 <w:sz w:val="22"/>
                 <w:szCs w:val="22"/>
               </w:rPr>
-              <w:t>NA</w:t>
+              <w:t>Pass</w:t>
             </w:r>
           </w:p>
         </w:tc>
@@ -5222,7 +5322,7 @@
                 <w:sz w:val="22"/>
                 <w:szCs w:val="22"/>
               </w:rPr>
-              <w:t>N</w:t>
+              <w:t>Y</w:t>
             </w:r>
           </w:p>
         </w:tc>
@@ -5246,7 +5346,7 @@
                 <w:sz w:val="22"/>
                 <w:szCs w:val="22"/>
               </w:rPr>
-              <w:t>NA</w:t>
+              <w:t>Pass</w:t>
             </w:r>
           </w:p>
         </w:tc>
@@ -5335,7 +5435,7 @@
                 <w:sz w:val="22"/>
                 <w:szCs w:val="22"/>
               </w:rPr>
-              <w:t>N</w:t>
+              <w:t>Y</w:t>
             </w:r>
           </w:p>
         </w:tc>
@@ -5359,7 +5459,7 @@
                 <w:sz w:val="22"/>
                 <w:szCs w:val="22"/>
               </w:rPr>
-              <w:t>NA</w:t>
+              <w:t>Pass</w:t>
             </w:r>
           </w:p>
         </w:tc>
@@ -5476,7 +5576,7 @@
                 <w:sz w:val="22"/>
                 <w:szCs w:val="22"/>
               </w:rPr>
-              <w:t>N</w:t>
+              <w:t>Y</w:t>
             </w:r>
           </w:p>
         </w:tc>
@@ -5500,7 +5600,7 @@
                 <w:sz w:val="22"/>
                 <w:szCs w:val="22"/>
               </w:rPr>
-              <w:t>NA</w:t>
+              <w:t>Pass</w:t>
             </w:r>
           </w:p>
         </w:tc>
@@ -5617,7 +5717,7 @@
                 <w:sz w:val="22"/>
                 <w:szCs w:val="22"/>
               </w:rPr>
-              <w:t>N</w:t>
+              <w:t>Y</w:t>
             </w:r>
           </w:p>
         </w:tc>
@@ -5641,7 +5741,7 @@
                 <w:sz w:val="22"/>
                 <w:szCs w:val="22"/>
               </w:rPr>
-              <w:t>NA</w:t>
+              <w:t>Pass</w:t>
             </w:r>
           </w:p>
         </w:tc>
@@ -5758,7 +5858,7 @@
                 <w:sz w:val="22"/>
                 <w:szCs w:val="22"/>
               </w:rPr>
-              <w:t>N</w:t>
+              <w:t>Y</w:t>
             </w:r>
           </w:p>
         </w:tc>
@@ -5782,7 +5882,7 @@
                 <w:sz w:val="22"/>
                 <w:szCs w:val="22"/>
               </w:rPr>
-              <w:t>NA</w:t>
+              <w:t>Pass</w:t>
             </w:r>
           </w:p>
         </w:tc>
@@ -5899,7 +5999,7 @@
                 <w:sz w:val="22"/>
                 <w:szCs w:val="22"/>
               </w:rPr>
-              <w:t>N</w:t>
+              <w:t>Y</w:t>
             </w:r>
           </w:p>
         </w:tc>
@@ -5923,7 +6023,7 @@
                 <w:sz w:val="22"/>
                 <w:szCs w:val="22"/>
               </w:rPr>
-              <w:t>NA</w:t>
+              <w:t>Pass</w:t>
             </w:r>
           </w:p>
         </w:tc>
@@ -6007,13 +6107,6 @@
                 <w:szCs w:val="22"/>
               </w:rPr>
             </w:pPr>
-            <w:r>
-              <w:rPr>
-                <w:sz w:val="22"/>
-                <w:szCs w:val="22"/>
-              </w:rPr>
-              <w:t>N</w:t>
-            </w:r>
           </w:p>
         </w:tc>
         <w:tc>
@@ -6031,13 +6124,6 @@
                 <w:szCs w:val="22"/>
               </w:rPr>
             </w:pPr>
-            <w:r>
-              <w:rPr>
-                <w:sz w:val="22"/>
-                <w:szCs w:val="22"/>
-              </w:rPr>
-              <w:t>NA</w:t>
-            </w:r>
           </w:p>
         </w:tc>
       </w:tr>
@@ -6153,7 +6239,7 @@
                 <w:sz w:val="22"/>
                 <w:szCs w:val="22"/>
               </w:rPr>
-              <w:t>N</w:t>
+              <w:t>Y</w:t>
             </w:r>
           </w:p>
         </w:tc>
@@ -6177,7 +6263,7 @@
                 <w:sz w:val="22"/>
                 <w:szCs w:val="22"/>
               </w:rPr>
-              <w:t>NA</w:t>
+              <w:t>Pass</w:t>
             </w:r>
           </w:p>
         </w:tc>
@@ -6261,13 +6347,6 @@
                 <w:szCs w:val="22"/>
               </w:rPr>
             </w:pPr>
-            <w:r>
-              <w:rPr>
-                <w:sz w:val="22"/>
-                <w:szCs w:val="22"/>
-              </w:rPr>
-              <w:t>N</w:t>
-            </w:r>
           </w:p>
         </w:tc>
         <w:tc>
@@ -6285,13 +6364,6 @@
                 <w:szCs w:val="22"/>
               </w:rPr>
             </w:pPr>
-            <w:r>
-              <w:rPr>
-                <w:sz w:val="22"/>
-                <w:szCs w:val="22"/>
-              </w:rPr>
-              <w:t>NA</w:t>
-            </w:r>
           </w:p>
         </w:tc>
       </w:tr>
@@ -6420,6 +6492,49 @@
                 <w:szCs w:val="22"/>
               </w:rPr>
             </w:pPr>
+            <w:r>
+              <w:rPr>
+                <w:sz w:val="22"/>
+                <w:szCs w:val="22"/>
+              </w:rPr>
+              <w:t>6</w:t>
+            </w:r>
+            <w:r>
+              <w:rPr>
+                <w:sz w:val="22"/>
+                <w:szCs w:val="22"/>
+              </w:rPr>
+              <w:sym w:font="Wingdings" w:char="F0E0"/>
+            </w:r>
+            <w:r>
+              <w:rPr>
+                <w:sz w:val="22"/>
+                <w:szCs w:val="22"/>
+              </w:rPr>
+              <w:t>4</w:t>
+            </w:r>
+            <w:r>
+              <w:rPr>
+                <w:sz w:val="22"/>
+                <w:szCs w:val="22"/>
+              </w:rPr>
+              <w:sym w:font="Wingdings" w:char="F0E0"/>
+            </w:r>
+            <w:r>
+              <w:rPr>
+                <w:sz w:val="22"/>
+                <w:szCs w:val="22"/>
+              </w:rPr>
+              <w:t>1</w:t>
+            </w:r>
+          </w:p>
+          <w:p>
+            <w:pPr>
+              <w:rPr>
+                <w:sz w:val="22"/>
+                <w:szCs w:val="22"/>
+              </w:rPr>
+            </w:pPr>
           </w:p>
         </w:tc>
         <w:tc>
@@ -6441,7 +6556,7 @@
                 <w:sz w:val="22"/>
                 <w:szCs w:val="22"/>
               </w:rPr>
-              <w:t>N</w:t>
+              <w:t>Y</w:t>
             </w:r>
           </w:p>
         </w:tc>
@@ -6465,7 +6580,7 @@
                 <w:sz w:val="22"/>
                 <w:szCs w:val="22"/>
               </w:rPr>
-              <w:t>NA</w:t>
+              <w:t>Pass</w:t>
             </w:r>
           </w:p>
         </w:tc>
@@ -6576,7 +6691,7 @@
                 <w:sz w:val="22"/>
                 <w:szCs w:val="22"/>
               </w:rPr>
-              <w:t>N</w:t>
+              <w:t>Y</w:t>
             </w:r>
           </w:p>
         </w:tc>
@@ -6599,7 +6714,7 @@
                 <w:sz w:val="22"/>
                 <w:szCs w:val="22"/>
               </w:rPr>
-              <w:t>NA</w:t>
+              <w:t>Pass</w:t>
             </w:r>
           </w:p>
         </w:tc>
@@ -6813,7 +6928,7 @@
               <w:rPr>
                 <w:rFonts w:ascii="Arial" w:hAnsi="Arial" w:cs="Arial"/>
               </w:rPr>
-              <w:t>Y</w:t>
+              <w:t>N</w:t>
             </w:r>
           </w:p>
         </w:tc>
@@ -6841,7 +6956,7 @@
               <w:rPr>
                 <w:rFonts w:ascii="Arial" w:hAnsi="Arial" w:cs="Arial"/>
               </w:rPr>
-              <w:t>Pass</w:t>
+              <w:t>NA</w:t>
             </w:r>
           </w:p>
         </w:tc>
@@ -7217,7 +7332,7 @@
               <w:rPr>
                 <w:rFonts w:ascii="Arial" w:hAnsi="Arial" w:cs="Arial"/>
               </w:rPr>
-              <w:t>03/09/2022</w:t>
+              <w:t>03/25/2022</w:t>
             </w:r>
           </w:p>
         </w:tc>
@@ -8170,6 +8285,40 @@
           </w:p>
         </w:tc>
       </w:tr>
+      <w:tr>
+        <w:tc>
+          <w:tcPr>
+            <w:tcW w:w="2340" w:type="dxa"/>
+            <w:shd w:val="clear" w:color="auto" w:fill="auto"/>
+          </w:tcPr>
+          <w:p>
+            <w:pPr>
+              <w:rPr>
+                <w:rFonts w:eastAsia="Calibri"/>
+                <w:color w:val="000000"/>
+              </w:rPr>
+            </w:pPr>
+            <w:r>
+              <w:rPr>
+                <w:rFonts w:eastAsia="Calibri"/>
+                <w:color w:val="000000"/>
+              </w:rPr>
+              <w:t>OTH SUR</w:t>
+            </w:r>
+          </w:p>
+        </w:tc>
+        <w:tc>
+          <w:tcPr>
+            <w:tcW w:w="6300" w:type="dxa"/>
+            <w:shd w:val="clear" w:color="auto" w:fill="auto"/>
+          </w:tcPr>
+          <w:p>
+            <w:r>
+              <w:t>Surveys</w:t>
+            </w:r>
+          </w:p>
+        </w:tc>
+      </w:tr>
     </w:tbl>
     <w:p>
       <w:pPr>
@@ -8560,6 +8709,13 @@
                 <w:color w:val="000000"/>
               </w:rPr>
             </w:pPr>
+            <w:r>
+              <w:rPr>
+                <w:rFonts w:eastAsia="Calibri"/>
+                <w:color w:val="000000"/>
+              </w:rPr>
+              <w:t>SUR</w:t>
+            </w:r>
           </w:p>
         </w:tc>
         <w:tc>
@@ -8575,6 +8731,9 @@
                 <w:color w:val="000000"/>
               </w:rPr>
             </w:pPr>
+            <w:r>
+              <w:t>Internal CCO Reporting</w:t>
+            </w:r>
           </w:p>
         </w:tc>
       </w:tr>
@@ -8648,6 +8807,7 @@
                 <w:b/>
                 <w:color w:val="FFFFFF"/>
               </w:rPr>
+              <w:lastRenderedPageBreak/>
               <w:t>OMR Report Code</w:t>
             </w:r>
           </w:p>
@@ -8842,7 +9002,6 @@
                 <w:rFonts w:eastAsia="Calibri"/>
                 <w:color w:val="000000"/>
               </w:rPr>
-              <w:lastRenderedPageBreak/>
               <w:t>DTT</w:t>
             </w:r>
           </w:p>
@@ -8963,6 +9122,41 @@
           <w:p>
             <w:r>
               <w:t>Pending Acknowledgement</w:t>
+            </w:r>
+          </w:p>
+        </w:tc>
+      </w:tr>
+      <w:tr>
+        <w:tc>
+          <w:tcPr>
+            <w:tcW w:w="2340" w:type="dxa"/>
+            <w:shd w:val="clear" w:color="auto" w:fill="auto"/>
+            <w:vAlign w:val="bottom"/>
+          </w:tcPr>
+          <w:p>
+            <w:pPr>
+              <w:rPr>
+                <w:rFonts w:eastAsia="Calibri"/>
+                <w:color w:val="000000"/>
+              </w:rPr>
+            </w:pPr>
+            <w:r>
+              <w:rPr>
+                <w:rFonts w:eastAsia="Calibri"/>
+                <w:color w:val="000000"/>
+              </w:rPr>
+              <w:t>SUR</w:t>
+            </w:r>
+          </w:p>
+        </w:tc>
+        <w:tc>
+          <w:tcPr>
+            <w:tcW w:w="6277" w:type="dxa"/>
+            <w:shd w:val="clear" w:color="auto" w:fill="auto"/>
+          </w:tcPr>
+          <w:p>
+            <w:r>
+              <w:t>Pending Supervisor Review</w:t>
             </w:r>
           </w:p>
         </w:tc>
@@ -9344,6 +9538,40 @@
           <w:p>
             <w:r>
               <w:t>Email notifications will be sent to the coaching log recipient and the recipient’s supervisor.</w:t>
+            </w:r>
+          </w:p>
+        </w:tc>
+      </w:tr>
+      <w:tr>
+        <w:tc>
+          <w:tcPr>
+            <w:tcW w:w="2340" w:type="dxa"/>
+            <w:shd w:val="clear" w:color="auto" w:fill="auto"/>
+          </w:tcPr>
+          <w:p>
+            <w:pPr>
+              <w:rPr>
+                <w:rFonts w:eastAsia="Calibri"/>
+                <w:color w:val="000000"/>
+              </w:rPr>
+            </w:pPr>
+            <w:r>
+              <w:rPr>
+                <w:rFonts w:eastAsia="Calibri"/>
+                <w:color w:val="000000"/>
+              </w:rPr>
+              <w:t>SUR</w:t>
+            </w:r>
+          </w:p>
+        </w:tc>
+        <w:tc>
+          <w:tcPr>
+            <w:tcW w:w="6300" w:type="dxa"/>
+            <w:shd w:val="clear" w:color="auto" w:fill="auto"/>
+          </w:tcPr>
+          <w:p>
+            <w:r>
+              <w:t>Email sent to Supervisor.</w:t>
             </w:r>
           </w:p>
         </w:tc>
@@ -9716,6 +9944,41 @@
                 <w:color w:val="000000"/>
               </w:rPr>
               <w:t>SEAR</w:t>
+            </w:r>
+          </w:p>
+        </w:tc>
+        <w:tc>
+          <w:tcPr>
+            <w:tcW w:w="6300" w:type="dxa"/>
+            <w:shd w:val="clear" w:color="auto" w:fill="auto"/>
+          </w:tcPr>
+          <w:p>
+            <w:r>
+              <w:t>Customer Service Representative</w:t>
+            </w:r>
+          </w:p>
+        </w:tc>
+      </w:tr>
+      <w:tr>
+        <w:tc>
+          <w:tcPr>
+            <w:tcW w:w="2340" w:type="dxa"/>
+            <w:shd w:val="clear" w:color="auto" w:fill="auto"/>
+          </w:tcPr>
+          <w:p>
+            <w:pPr>
+              <w:rPr>
+                <w:rFonts w:eastAsia="Calibri"/>
+                <w:color w:val="000000"/>
+              </w:rPr>
+            </w:pPr>
+            <w:r>
+              <w:rPr>
+                <w:rFonts w:eastAsia="Calibri"/>
+                <w:color w:val="000000"/>
+              </w:rPr>
+              <w:lastRenderedPageBreak/>
+              <w:t>SUR</w:t>
             </w:r>
           </w:p>
         </w:tc>
@@ -10064,7 +10327,6 @@
                 <w:rFonts w:eastAsia="Calibri"/>
                 <w:color w:val="000000"/>
               </w:rPr>
-              <w:lastRenderedPageBreak/>
               <w:t>APW</w:t>
             </w:r>
           </w:p>
@@ -10498,6 +10760,96 @@
                 <w:color w:val="000000"/>
               </w:rPr>
               <w:t>Attendance</w:t>
+            </w:r>
+          </w:p>
+        </w:tc>
+        <w:tc>
+          <w:tcPr>
+            <w:tcW w:w="3189" w:type="dxa"/>
+            <w:shd w:val="clear" w:color="auto" w:fill="auto"/>
+          </w:tcPr>
+          <w:p>
+            <w:pPr>
+              <w:jc w:val="center"/>
+              <w:rPr>
+                <w:rFonts w:eastAsia="Calibri"/>
+                <w:color w:val="000000"/>
+              </w:rPr>
+            </w:pPr>
+            <w:r>
+              <w:rPr>
+                <w:rFonts w:eastAsia="Calibri"/>
+                <w:color w:val="000000"/>
+              </w:rPr>
+              <w:t>Reinforcement</w:t>
+            </w:r>
+          </w:p>
+        </w:tc>
+        <w:tc>
+          <w:tcPr>
+            <w:tcW w:w="3189" w:type="dxa"/>
+            <w:shd w:val="clear" w:color="auto" w:fill="auto"/>
+            <w:vAlign w:val="center"/>
+          </w:tcPr>
+          <w:p>
+            <w:pPr>
+              <w:jc w:val="center"/>
+              <w:rPr>
+                <w:rFonts w:eastAsia="Calibri"/>
+                <w:color w:val="000000"/>
+              </w:rPr>
+            </w:pPr>
+            <w:r>
+              <w:rPr>
+                <w:rFonts w:eastAsia="Calibri"/>
+                <w:color w:val="000000"/>
+              </w:rPr>
+              <w:t>Other: Specify reason under coaching details.</w:t>
+            </w:r>
+          </w:p>
+        </w:tc>
+      </w:tr>
+      <w:tr>
+        <w:tc>
+          <w:tcPr>
+            <w:tcW w:w="1775" w:type="dxa"/>
+          </w:tcPr>
+          <w:p>
+            <w:pPr>
+              <w:jc w:val="center"/>
+              <w:rPr>
+                <w:rFonts w:eastAsia="Calibri"/>
+                <w:color w:val="000000"/>
+              </w:rPr>
+            </w:pPr>
+            <w:r>
+              <w:rPr>
+                <w:rFonts w:eastAsia="Calibri"/>
+                <w:color w:val="000000"/>
+              </w:rPr>
+              <w:t>SUR</w:t>
+            </w:r>
+          </w:p>
+        </w:tc>
+        <w:tc>
+          <w:tcPr>
+            <w:tcW w:w="2072" w:type="dxa"/>
+            <w:shd w:val="clear" w:color="auto" w:fill="auto"/>
+          </w:tcPr>
+          <w:p>
+            <w:pPr>
+              <w:jc w:val="center"/>
+              <w:rPr>
+                <w:rFonts w:eastAsia="Calibri"/>
+                <w:color w:val="000000"/>
+              </w:rPr>
+            </w:pPr>
+            <w:r>
+              <w:rPr>
+                <w:rFonts w:eastAsia="Calibri"/>
+                <w:color w:val="000000"/>
+              </w:rPr>
+              <w:t>Current Coaching Initiative</w:t>
             </w:r>
           </w:p>
         </w:tc>
@@ -11009,6 +11361,7 @@
               <w:rPr>
                 <w:rFonts w:eastAsia="Calibri"/>
               </w:rPr>
+              <w:lastRenderedPageBreak/>
               <w:t>Pending Acknowledgement -&gt;CSR Review-&gt;Completed</w:t>
             </w:r>
           </w:p>
@@ -11039,6 +11392,7 @@
                 <w:rFonts w:eastAsia="Calibri"/>
                 <w:color w:val="000000"/>
               </w:rPr>
+              <w:lastRenderedPageBreak/>
               <w:t>DTT</w:t>
             </w:r>
           </w:p>
@@ -11242,7 +11596,6 @@
               <w:rPr>
                 <w:rFonts w:eastAsia="Calibri"/>
               </w:rPr>
-              <w:lastRenderedPageBreak/>
               <w:t>Pending Acknowledgement -&gt;Employee Review-&gt;Completed</w:t>
             </w:r>
           </w:p>
@@ -11273,7 +11626,6 @@
                 <w:rFonts w:eastAsia="Calibri"/>
                 <w:color w:val="000000"/>
               </w:rPr>
-              <w:lastRenderedPageBreak/>
               <w:t>SEAR</w:t>
             </w:r>
           </w:p>
@@ -11354,13 +11706,9 @@
             <w:tcW w:w="3417" w:type="dxa"/>
           </w:tcPr>
           <w:p>
-            <w:pPr>
-              <w:jc w:val="center"/>
-              <w:rPr>
-                <w:rFonts w:eastAsia="Calibri"/>
-                <w:color w:val="000000"/>
-              </w:rPr>
-            </w:pPr>
+            <w:r>
+              <w:t>SUR</w:t>
+            </w:r>
           </w:p>
         </w:tc>
         <w:tc>
@@ -11368,11 +11716,9 @@
             <w:tcW w:w="3417" w:type="dxa"/>
           </w:tcPr>
           <w:p>
-            <w:pPr>
-              <w:rPr>
-                <w:rFonts w:ascii="Arial" w:hAnsi="Arial" w:cs="Arial"/>
-              </w:rPr>
-            </w:pPr>
+            <w:r>
+              <w:t>Pending Supervisor Review</w:t>
+            </w:r>
           </w:p>
         </w:tc>
         <w:tc>
@@ -11380,11 +11726,21 @@
             <w:tcW w:w="5671" w:type="dxa"/>
           </w:tcPr>
           <w:p>
-            <w:pPr>
-              <w:rPr>
-                <w:rFonts w:ascii="Arial" w:hAnsi="Arial" w:cs="Arial"/>
-              </w:rPr>
-            </w:pPr>
+            <w:r>
+              <w:t xml:space="preserve">Pending Supervisor Review </w:t>
+            </w:r>
+            <w:r>
+              <w:sym w:font="Wingdings" w:char="F0E0"/>
+            </w:r>
+            <w:r>
+              <w:t xml:space="preserve"> Pending Employee Review</w:t>
+            </w:r>
+            <w:r>
+              <w:sym w:font="Wingdings" w:char="F0E0"/>
+            </w:r>
+            <w:r>
+              <w:t xml:space="preserve"> Completed.</w:t>
+            </w:r>
           </w:p>
         </w:tc>
       </w:tr>
@@ -12072,6 +12428,7 @@
                 <w:sz w:val="19"/>
                 <w:szCs w:val="19"/>
               </w:rPr>
+              <w:lastRenderedPageBreak/>
               <w:t>,</w:t>
             </w:r>
             <w:r>
@@ -12854,7 +13211,6 @@
                 <w:sz w:val="19"/>
                 <w:szCs w:val="19"/>
               </w:rPr>
-              <w:lastRenderedPageBreak/>
               <w:t xml:space="preserve">      </w:t>
             </w:r>
             <w:r>
@@ -15186,6 +15542,7 @@
                 <w:sz w:val="19"/>
                 <w:szCs w:val="19"/>
               </w:rPr>
+              <w:lastRenderedPageBreak/>
               <w:t>set</w:t>
             </w:r>
             <w:r>
@@ -15810,7 +16167,6 @@
                 <w:sz w:val="19"/>
                 <w:szCs w:val="19"/>
               </w:rPr>
-              <w:lastRenderedPageBreak/>
               <w:t>--emp_id</w:t>
             </w:r>
             <w:r>
@@ -16374,7 +16730,7 @@
       <w:rPr>
         <w:noProof/>
       </w:rPr>
-      <w:t>3/9/2022</w:t>
+      <w:t>3/25/2022</w:t>
     </w:r>
     <w:r>
       <w:fldChar w:fldCharType="end"/>

</xml_diff>

<commit_message>
TFS 27441 - Setup email alert when unexpected file staged
git-tfs-id: [https://tfs.omnicloud.local/tfs/cco%20program/]$/eCoaching_V2;C53414
</commit_message>
<xml_diff>
--- a/Unit Test/DB/CCO_eCoaching_Log_Generic_Load_DB_UTD.docx
+++ b/Unit Test/DB/CCO_eCoaching_Log_Generic_Load_DB_UTD.docx
@@ -1,6 +1,6 @@
 
 <file path=word/document.xml><?xml version="1.0" encoding="utf-8"?>
-<w:document xmlns:wpc="http://schemas.microsoft.com/office/word/2010/wordprocessingCanvas" xmlns:cx="http://schemas.microsoft.com/office/drawing/2014/chartex" xmlns:cx1="http://schemas.microsoft.com/office/drawing/2015/9/8/chartex" xmlns:cx2="http://schemas.microsoft.com/office/drawing/2015/10/21/chartex" xmlns:cx3="http://schemas.microsoft.com/office/drawing/2016/5/9/chartex" xmlns:cx4="http://schemas.microsoft.com/office/drawing/2016/5/10/chartex" xmlns:cx5="http://schemas.microsoft.com/office/drawing/2016/5/11/chartex" xmlns:cx6="http://schemas.microsoft.com/office/drawing/2016/5/12/chartex" xmlns:cx7="http://schemas.microsoft.com/office/drawing/2016/5/13/chartex" xmlns:cx8="http://schemas.microsoft.com/office/drawing/2016/5/14/chartex" xmlns:mc="http://schemas.openxmlformats.org/markup-compatibility/2006" xmlns:aink="http://schemas.microsoft.com/office/drawing/2016/ink" xmlns:am3d="http://schemas.microsoft.com/office/drawing/2017/model3d" xmlns:o="urn:schemas-microsoft-com:office:office" xmlns:r="http://schemas.openxmlformats.org/officeDocument/2006/relationships" xmlns:m="http://schemas.openxmlformats.org/officeDocument/2006/math" xmlns:v="urn:schemas-microsoft-com:vml" xmlns:wp14="http://schemas.microsoft.com/office/word/2010/wordprocessingDrawing" xmlns:wp="http://schemas.openxmlformats.org/drawingml/2006/wordprocessingDrawing" xmlns:w10="urn:schemas-microsoft-com:office:word" xmlns:w="http://schemas.openxmlformats.org/wordprocessingml/2006/main" xmlns:w14="http://schemas.microsoft.com/office/word/2010/wordml" xmlns:w15="http://schemas.microsoft.com/office/word/2012/wordml" xmlns:w16cex="http://schemas.microsoft.com/office/word/2018/wordml/cex" xmlns:w16cid="http://schemas.microsoft.com/office/word/2016/wordml/cid" xmlns:w16="http://schemas.microsoft.com/office/word/2018/wordml" xmlns:w16sdtdh="http://schemas.microsoft.com/office/word/2020/wordml/sdtdatahash" xmlns:w16se="http://schemas.microsoft.com/office/word/2015/wordml/symex" xmlns:wpg="http://schemas.microsoft.com/office/word/2010/wordprocessingGroup" xmlns:wpi="http://schemas.microsoft.com/office/word/2010/wordprocessingInk" xmlns:wne="http://schemas.microsoft.com/office/word/2006/wordml" xmlns:wps="http://schemas.microsoft.com/office/word/2010/wordprocessingShape" mc:Ignorable="w14 w15 w16se w16cid w16 w16cex w16sdtdh wp14">
+<w:document xmlns:wpc="http://schemas.microsoft.com/office/word/2010/wordprocessingCanvas" xmlns:cx="http://schemas.microsoft.com/office/drawing/2014/chartex" xmlns:cx1="http://schemas.microsoft.com/office/drawing/2015/9/8/chartex" xmlns:cx2="http://schemas.microsoft.com/office/drawing/2015/10/21/chartex" xmlns:cx3="http://schemas.microsoft.com/office/drawing/2016/5/9/chartex" xmlns:cx4="http://schemas.microsoft.com/office/drawing/2016/5/10/chartex" xmlns:cx5="http://schemas.microsoft.com/office/drawing/2016/5/11/chartex" xmlns:cx6="http://schemas.microsoft.com/office/drawing/2016/5/12/chartex" xmlns:cx7="http://schemas.microsoft.com/office/drawing/2016/5/13/chartex" xmlns:cx8="http://schemas.microsoft.com/office/drawing/2016/5/14/chartex" xmlns:mc="http://schemas.openxmlformats.org/markup-compatibility/2006" xmlns:aink="http://schemas.microsoft.com/office/drawing/2016/ink" xmlns:am3d="http://schemas.microsoft.com/office/drawing/2017/model3d" xmlns:o="urn:schemas-microsoft-com:office:office" xmlns:oel="http://schemas.microsoft.com/office/2019/extlst" xmlns:r="http://schemas.openxmlformats.org/officeDocument/2006/relationships" xmlns:m="http://schemas.openxmlformats.org/officeDocument/2006/math" xmlns:v="urn:schemas-microsoft-com:vml" xmlns:wp14="http://schemas.microsoft.com/office/word/2010/wordprocessingDrawing" xmlns:wp="http://schemas.openxmlformats.org/drawingml/2006/wordprocessingDrawing" xmlns:w10="urn:schemas-microsoft-com:office:word" xmlns:w="http://schemas.openxmlformats.org/wordprocessingml/2006/main" xmlns:w14="http://schemas.microsoft.com/office/word/2010/wordml" xmlns:w15="http://schemas.microsoft.com/office/word/2012/wordml" xmlns:w16cex="http://schemas.microsoft.com/office/word/2018/wordml/cex" xmlns:w16cid="http://schemas.microsoft.com/office/word/2016/wordml/cid" xmlns:w16="http://schemas.microsoft.com/office/word/2018/wordml" xmlns:w16sdtdh="http://schemas.microsoft.com/office/word/2020/wordml/sdtdatahash" xmlns:w16se="http://schemas.microsoft.com/office/word/2015/wordml/symex" xmlns:wpg="http://schemas.microsoft.com/office/word/2010/wordprocessingGroup" xmlns:wpi="http://schemas.microsoft.com/office/word/2010/wordprocessingInk" xmlns:wne="http://schemas.microsoft.com/office/word/2006/wordml" xmlns:wps="http://schemas.microsoft.com/office/word/2010/wordprocessingShape" mc:Ignorable="w14 w15 w16se w16cid w16 w16cex w16sdtdh wp14">
   <w:body>
     <w:p>
       <w:pPr>
@@ -1484,7 +1484,80 @@
               <w:right w:val="single" w:sz="6" w:space="0" w:color="C0C0C0"/>
             </w:tcBorders>
           </w:tcPr>
-          <w:p/>
+          <w:p>
+            <w:r>
+              <w:t>Susmitha Palacherla</w:t>
+            </w:r>
+          </w:p>
+        </w:tc>
+      </w:tr>
+      <w:tr>
+        <w:tc>
+          <w:tcPr>
+            <w:tcW w:w="0" w:type="auto"/>
+            <w:tcBorders>
+              <w:top w:val="single" w:sz="6" w:space="0" w:color="C0C0C0"/>
+              <w:left w:val="single" w:sz="6" w:space="0" w:color="C0C0C0"/>
+              <w:bottom w:val="single" w:sz="6" w:space="0" w:color="C0C0C0"/>
+              <w:right w:val="single" w:sz="6" w:space="0" w:color="C0C0C0"/>
+            </w:tcBorders>
+          </w:tcPr>
+          <w:p>
+            <w:r>
+              <w:t>12/20/2023</w:t>
+            </w:r>
+          </w:p>
+        </w:tc>
+        <w:tc>
+          <w:tcPr>
+            <w:tcW w:w="0" w:type="auto"/>
+            <w:tcBorders>
+              <w:top w:val="single" w:sz="6" w:space="0" w:color="C0C0C0"/>
+              <w:left w:val="single" w:sz="6" w:space="0" w:color="C0C0C0"/>
+              <w:bottom w:val="single" w:sz="6" w:space="0" w:color="C0C0C0"/>
+              <w:right w:val="single" w:sz="6" w:space="0" w:color="C0C0C0"/>
+            </w:tcBorders>
+          </w:tcPr>
+          <w:p>
+            <w:r>
+              <w:t>16</w:t>
+            </w:r>
+            <w:r>
+              <w:t>.0</w:t>
+            </w:r>
+          </w:p>
+        </w:tc>
+        <w:tc>
+          <w:tcPr>
+            <w:tcW w:w="6082" w:type="dxa"/>
+            <w:tcBorders>
+              <w:top w:val="single" w:sz="6" w:space="0" w:color="C0C0C0"/>
+              <w:left w:val="single" w:sz="6" w:space="0" w:color="C0C0C0"/>
+              <w:bottom w:val="single" w:sz="6" w:space="0" w:color="C0C0C0"/>
+              <w:right w:val="single" w:sz="6" w:space="0" w:color="C0C0C0"/>
+            </w:tcBorders>
+          </w:tcPr>
+          <w:p>
+            <w:r>
+              <w:t>TFS 27441 - Setup email alert when unexpected file staged</w:t>
+            </w:r>
+          </w:p>
+        </w:tc>
+        <w:tc>
+          <w:tcPr>
+            <w:tcW w:w="1980" w:type="dxa"/>
+            <w:tcBorders>
+              <w:top w:val="single" w:sz="6" w:space="0" w:color="C0C0C0"/>
+              <w:left w:val="single" w:sz="6" w:space="0" w:color="C0C0C0"/>
+              <w:bottom w:val="single" w:sz="6" w:space="0" w:color="C0C0C0"/>
+              <w:right w:val="single" w:sz="6" w:space="0" w:color="C0C0C0"/>
+            </w:tcBorders>
+          </w:tcPr>
+          <w:p>
+            <w:r>
+              <w:t>Susmitha Palacherla</w:t>
+            </w:r>
+          </w:p>
         </w:tc>
       </w:tr>
     </w:tbl>
@@ -1961,7 +2034,7 @@
               </w:rPr>
             </w:pPr>
             <w:r>
-              <w:t>TFS 24256 - New data feed for Survey eCLs</w:t>
+              <w:t>TFS 27441 - Setup email alert when unexpected file staged</w:t>
             </w:r>
           </w:p>
         </w:tc>
@@ -2050,45 +2123,10 @@
               </w:rPr>
             </w:pPr>
             <w:r>
-              <w:rPr>
-                <w:sz w:val="22"/>
-                <w:szCs w:val="22"/>
-              </w:rPr>
-              <w:t>sp_InsertInto_Coaching_Log_Generic</w:t>
-            </w:r>
-          </w:p>
-          <w:p>
-            <w:pPr>
-              <w:overflowPunct/>
-              <w:textAlignment w:val="auto"/>
-              <w:rPr>
-                <w:sz w:val="22"/>
-                <w:szCs w:val="22"/>
-              </w:rPr>
-            </w:pPr>
-            <w:r>
-              <w:rPr>
-                <w:sz w:val="22"/>
-                <w:szCs w:val="22"/>
-              </w:rPr>
-              <w:t>sp_SelectReviewFrom_Coaching_Log</w:t>
-            </w:r>
-          </w:p>
-          <w:p>
-            <w:pPr>
-              <w:overflowPunct/>
-              <w:textAlignment w:val="auto"/>
-              <w:rPr>
-                <w:sz w:val="22"/>
-                <w:szCs w:val="22"/>
-              </w:rPr>
-            </w:pPr>
-            <w:r>
-              <w:rPr>
-                <w:sz w:val="22"/>
-                <w:szCs w:val="22"/>
-              </w:rPr>
-              <w:t>fn_intSubCoachReasonIDFromRptCode</w:t>
+              <w:t>Generic</w:t>
+            </w:r>
+            <w:r>
+              <w:t>_Coaching.dtsx</w:t>
             </w:r>
           </w:p>
         </w:tc>
@@ -2161,14 +2199,19 @@
             <w:tcW w:w="10455" w:type="dxa"/>
           </w:tcPr>
           <w:p>
-            <w:pPr>
-              <w:rPr>
-                <w:sz w:val="22"/>
-                <w:szCs w:val="22"/>
-              </w:rPr>
-            </w:pPr>
-            <w:r>
-              <w:t>eCL_Generic_Feed_OTH_SUR20220320</w:t>
+            <w:r>
+              <w:t>eCL_Generic_Feed_OTH_AZZ20220303.csv</w:t>
+            </w:r>
+          </w:p>
+          <w:p>
+            <w:pPr>
+              <w:rPr>
+                <w:sz w:val="22"/>
+                <w:szCs w:val="22"/>
+              </w:rPr>
+            </w:pPr>
+            <w:r>
+              <w:t>eCL_Outlier_Feed_OTH_AED20220303.csv</w:t>
             </w:r>
           </w:p>
         </w:tc>
@@ -2443,6 +2486,12 @@
         <w:tc>
           <w:tcPr>
             <w:tcW w:w="1192" w:type="dxa"/>
+            <w:tcBorders>
+              <w:top w:val="single" w:sz="4" w:space="0" w:color="auto"/>
+              <w:left w:val="single" w:sz="4" w:space="0" w:color="auto"/>
+              <w:bottom w:val="single" w:sz="4" w:space="0" w:color="auto"/>
+              <w:right w:val="single" w:sz="4" w:space="0" w:color="auto"/>
+            </w:tcBorders>
           </w:tcPr>
           <w:p>
             <w:pPr>
@@ -2456,16 +2505,21 @@
             </w:pPr>
             <w:r>
               <w:rPr>
-                <w:sz w:val="22"/>
-                <w:szCs w:val="22"/>
-              </w:rPr>
-              <w:t>Y</w:t>
+                <w:rFonts w:ascii="Arial" w:hAnsi="Arial" w:cs="Arial"/>
+              </w:rPr>
+              <w:t>N</w:t>
             </w:r>
           </w:p>
         </w:tc>
         <w:tc>
           <w:tcPr>
             <w:tcW w:w="1440" w:type="dxa"/>
+            <w:tcBorders>
+              <w:top w:val="single" w:sz="4" w:space="0" w:color="auto"/>
+              <w:left w:val="single" w:sz="4" w:space="0" w:color="auto"/>
+              <w:bottom w:val="single" w:sz="4" w:space="0" w:color="auto"/>
+              <w:right w:val="single" w:sz="4" w:space="0" w:color="auto"/>
+            </w:tcBorders>
           </w:tcPr>
           <w:p>
             <w:pPr>
@@ -2480,10 +2534,9 @@
             </w:pPr>
             <w:r>
               <w:rPr>
-                <w:sz w:val="22"/>
-                <w:szCs w:val="22"/>
-              </w:rPr>
-              <w:t>Pass</w:t>
+                <w:rFonts w:ascii="Arial" w:hAnsi="Arial" w:cs="Arial"/>
+              </w:rPr>
+              <w:t>NA</w:t>
             </w:r>
           </w:p>
         </w:tc>
@@ -2603,6 +2656,12 @@
         <w:tc>
           <w:tcPr>
             <w:tcW w:w="1192" w:type="dxa"/>
+            <w:tcBorders>
+              <w:top w:val="single" w:sz="4" w:space="0" w:color="auto"/>
+              <w:left w:val="single" w:sz="4" w:space="0" w:color="auto"/>
+              <w:bottom w:val="single" w:sz="4" w:space="0" w:color="auto"/>
+              <w:right w:val="single" w:sz="4" w:space="0" w:color="auto"/>
+            </w:tcBorders>
           </w:tcPr>
           <w:p>
             <w:pPr>
@@ -2616,16 +2675,21 @@
             </w:pPr>
             <w:r>
               <w:rPr>
-                <w:sz w:val="22"/>
-                <w:szCs w:val="22"/>
-              </w:rPr>
-              <w:t>Y</w:t>
+                <w:rFonts w:ascii="Arial" w:hAnsi="Arial" w:cs="Arial"/>
+              </w:rPr>
+              <w:t>N</w:t>
             </w:r>
           </w:p>
         </w:tc>
         <w:tc>
           <w:tcPr>
             <w:tcW w:w="1440" w:type="dxa"/>
+            <w:tcBorders>
+              <w:top w:val="single" w:sz="4" w:space="0" w:color="auto"/>
+              <w:left w:val="single" w:sz="4" w:space="0" w:color="auto"/>
+              <w:bottom w:val="single" w:sz="4" w:space="0" w:color="auto"/>
+              <w:right w:val="single" w:sz="4" w:space="0" w:color="auto"/>
+            </w:tcBorders>
           </w:tcPr>
           <w:p>
             <w:pPr>
@@ -2640,10 +2704,9 @@
             </w:pPr>
             <w:r>
               <w:rPr>
-                <w:sz w:val="22"/>
-                <w:szCs w:val="22"/>
-              </w:rPr>
-              <w:t>Pass</w:t>
+                <w:rFonts w:ascii="Arial" w:hAnsi="Arial" w:cs="Arial"/>
+              </w:rPr>
+              <w:t>NA</w:t>
             </w:r>
           </w:p>
         </w:tc>
@@ -2763,6 +2826,12 @@
         <w:tc>
           <w:tcPr>
             <w:tcW w:w="1192" w:type="dxa"/>
+            <w:tcBorders>
+              <w:top w:val="single" w:sz="4" w:space="0" w:color="auto"/>
+              <w:left w:val="single" w:sz="4" w:space="0" w:color="auto"/>
+              <w:bottom w:val="single" w:sz="4" w:space="0" w:color="auto"/>
+              <w:right w:val="single" w:sz="4" w:space="0" w:color="auto"/>
+            </w:tcBorders>
           </w:tcPr>
           <w:p>
             <w:pPr>
@@ -2776,16 +2845,21 @@
             </w:pPr>
             <w:r>
               <w:rPr>
-                <w:sz w:val="22"/>
-                <w:szCs w:val="22"/>
-              </w:rPr>
-              <w:t>Y</w:t>
+                <w:rFonts w:ascii="Arial" w:hAnsi="Arial" w:cs="Arial"/>
+              </w:rPr>
+              <w:t>N</w:t>
             </w:r>
           </w:p>
         </w:tc>
         <w:tc>
           <w:tcPr>
             <w:tcW w:w="1440" w:type="dxa"/>
+            <w:tcBorders>
+              <w:top w:val="single" w:sz="4" w:space="0" w:color="auto"/>
+              <w:left w:val="single" w:sz="4" w:space="0" w:color="auto"/>
+              <w:bottom w:val="single" w:sz="4" w:space="0" w:color="auto"/>
+              <w:right w:val="single" w:sz="4" w:space="0" w:color="auto"/>
+            </w:tcBorders>
           </w:tcPr>
           <w:p>
             <w:pPr>
@@ -2800,10 +2874,9 @@
             </w:pPr>
             <w:r>
               <w:rPr>
-                <w:sz w:val="22"/>
-                <w:szCs w:val="22"/>
-              </w:rPr>
-              <w:t>Pass</w:t>
+                <w:rFonts w:ascii="Arial" w:hAnsi="Arial" w:cs="Arial"/>
+              </w:rPr>
+              <w:t>NA</w:t>
             </w:r>
           </w:p>
         </w:tc>
@@ -2941,6 +3014,12 @@
         <w:tc>
           <w:tcPr>
             <w:tcW w:w="1192" w:type="dxa"/>
+            <w:tcBorders>
+              <w:top w:val="single" w:sz="4" w:space="0" w:color="auto"/>
+              <w:left w:val="single" w:sz="4" w:space="0" w:color="auto"/>
+              <w:bottom w:val="single" w:sz="4" w:space="0" w:color="auto"/>
+              <w:right w:val="single" w:sz="4" w:space="0" w:color="auto"/>
+            </w:tcBorders>
           </w:tcPr>
           <w:p>
             <w:pPr>
@@ -2954,16 +3033,21 @@
             </w:pPr>
             <w:r>
               <w:rPr>
-                <w:sz w:val="22"/>
-                <w:szCs w:val="22"/>
-              </w:rPr>
-              <w:t>Y</w:t>
+                <w:rFonts w:ascii="Arial" w:hAnsi="Arial" w:cs="Arial"/>
+              </w:rPr>
+              <w:t>N</w:t>
             </w:r>
           </w:p>
         </w:tc>
         <w:tc>
           <w:tcPr>
             <w:tcW w:w="1440" w:type="dxa"/>
+            <w:tcBorders>
+              <w:top w:val="single" w:sz="4" w:space="0" w:color="auto"/>
+              <w:left w:val="single" w:sz="4" w:space="0" w:color="auto"/>
+              <w:bottom w:val="single" w:sz="4" w:space="0" w:color="auto"/>
+              <w:right w:val="single" w:sz="4" w:space="0" w:color="auto"/>
+            </w:tcBorders>
           </w:tcPr>
           <w:p>
             <w:pPr>
@@ -2978,10 +3062,9 @@
             </w:pPr>
             <w:r>
               <w:rPr>
-                <w:sz w:val="22"/>
-                <w:szCs w:val="22"/>
-              </w:rPr>
-              <w:t>Pass</w:t>
+                <w:rFonts w:ascii="Arial" w:hAnsi="Arial" w:cs="Arial"/>
+              </w:rPr>
+              <w:t>NA</w:t>
             </w:r>
           </w:p>
         </w:tc>
@@ -3169,6 +3252,12 @@
         <w:tc>
           <w:tcPr>
             <w:tcW w:w="1192" w:type="dxa"/>
+            <w:tcBorders>
+              <w:top w:val="single" w:sz="4" w:space="0" w:color="auto"/>
+              <w:left w:val="single" w:sz="4" w:space="0" w:color="auto"/>
+              <w:bottom w:val="single" w:sz="4" w:space="0" w:color="auto"/>
+              <w:right w:val="single" w:sz="4" w:space="0" w:color="auto"/>
+            </w:tcBorders>
           </w:tcPr>
           <w:p>
             <w:pPr>
@@ -3182,16 +3271,21 @@
             </w:pPr>
             <w:r>
               <w:rPr>
-                <w:sz w:val="22"/>
-                <w:szCs w:val="22"/>
-              </w:rPr>
-              <w:t>Y</w:t>
+                <w:rFonts w:ascii="Arial" w:hAnsi="Arial" w:cs="Arial"/>
+              </w:rPr>
+              <w:t>N</w:t>
             </w:r>
           </w:p>
         </w:tc>
         <w:tc>
           <w:tcPr>
             <w:tcW w:w="1440" w:type="dxa"/>
+            <w:tcBorders>
+              <w:top w:val="single" w:sz="4" w:space="0" w:color="auto"/>
+              <w:left w:val="single" w:sz="4" w:space="0" w:color="auto"/>
+              <w:bottom w:val="single" w:sz="4" w:space="0" w:color="auto"/>
+              <w:right w:val="single" w:sz="4" w:space="0" w:color="auto"/>
+            </w:tcBorders>
           </w:tcPr>
           <w:p>
             <w:pPr>
@@ -3206,10 +3300,9 @@
             </w:pPr>
             <w:r>
               <w:rPr>
-                <w:sz w:val="22"/>
-                <w:szCs w:val="22"/>
-              </w:rPr>
-              <w:t>Pass</w:t>
+                <w:rFonts w:ascii="Arial" w:hAnsi="Arial" w:cs="Arial"/>
+              </w:rPr>
+              <w:t>NA</w:t>
             </w:r>
           </w:p>
         </w:tc>
@@ -3310,6 +3403,12 @@
         <w:tc>
           <w:tcPr>
             <w:tcW w:w="1192" w:type="dxa"/>
+            <w:tcBorders>
+              <w:top w:val="single" w:sz="4" w:space="0" w:color="auto"/>
+              <w:left w:val="single" w:sz="4" w:space="0" w:color="auto"/>
+              <w:bottom w:val="single" w:sz="4" w:space="0" w:color="auto"/>
+              <w:right w:val="single" w:sz="4" w:space="0" w:color="auto"/>
+            </w:tcBorders>
           </w:tcPr>
           <w:p>
             <w:pPr>
@@ -3323,16 +3422,21 @@
             </w:pPr>
             <w:r>
               <w:rPr>
-                <w:sz w:val="22"/>
-                <w:szCs w:val="22"/>
-              </w:rPr>
-              <w:t>Y</w:t>
+                <w:rFonts w:ascii="Arial" w:hAnsi="Arial" w:cs="Arial"/>
+              </w:rPr>
+              <w:t>N</w:t>
             </w:r>
           </w:p>
         </w:tc>
         <w:tc>
           <w:tcPr>
             <w:tcW w:w="1440" w:type="dxa"/>
+            <w:tcBorders>
+              <w:top w:val="single" w:sz="4" w:space="0" w:color="auto"/>
+              <w:left w:val="single" w:sz="4" w:space="0" w:color="auto"/>
+              <w:bottom w:val="single" w:sz="4" w:space="0" w:color="auto"/>
+              <w:right w:val="single" w:sz="4" w:space="0" w:color="auto"/>
+            </w:tcBorders>
           </w:tcPr>
           <w:p>
             <w:pPr>
@@ -3347,10 +3451,9 @@
             </w:pPr>
             <w:r>
               <w:rPr>
-                <w:sz w:val="22"/>
-                <w:szCs w:val="22"/>
-              </w:rPr>
-              <w:t>Pass</w:t>
+                <w:rFonts w:ascii="Arial" w:hAnsi="Arial" w:cs="Arial"/>
+              </w:rPr>
+              <w:t>NA</w:t>
             </w:r>
           </w:p>
         </w:tc>
@@ -3465,6 +3568,12 @@
         <w:tc>
           <w:tcPr>
             <w:tcW w:w="1192" w:type="dxa"/>
+            <w:tcBorders>
+              <w:top w:val="single" w:sz="4" w:space="0" w:color="auto"/>
+              <w:left w:val="single" w:sz="4" w:space="0" w:color="auto"/>
+              <w:bottom w:val="single" w:sz="4" w:space="0" w:color="auto"/>
+              <w:right w:val="single" w:sz="4" w:space="0" w:color="auto"/>
+            </w:tcBorders>
           </w:tcPr>
           <w:p>
             <w:pPr>
@@ -3478,16 +3587,21 @@
             </w:pPr>
             <w:r>
               <w:rPr>
-                <w:sz w:val="22"/>
-                <w:szCs w:val="22"/>
-              </w:rPr>
-              <w:t>Y</w:t>
+                <w:rFonts w:ascii="Arial" w:hAnsi="Arial" w:cs="Arial"/>
+              </w:rPr>
+              <w:t>N</w:t>
             </w:r>
           </w:p>
         </w:tc>
         <w:tc>
           <w:tcPr>
             <w:tcW w:w="1440" w:type="dxa"/>
+            <w:tcBorders>
+              <w:top w:val="single" w:sz="4" w:space="0" w:color="auto"/>
+              <w:left w:val="single" w:sz="4" w:space="0" w:color="auto"/>
+              <w:bottom w:val="single" w:sz="4" w:space="0" w:color="auto"/>
+              <w:right w:val="single" w:sz="4" w:space="0" w:color="auto"/>
+            </w:tcBorders>
           </w:tcPr>
           <w:p>
             <w:pPr>
@@ -3502,10 +3616,9 @@
             </w:pPr>
             <w:r>
               <w:rPr>
-                <w:sz w:val="22"/>
-                <w:szCs w:val="22"/>
-              </w:rPr>
-              <w:t>Pass</w:t>
+                <w:rFonts w:ascii="Arial" w:hAnsi="Arial" w:cs="Arial"/>
+              </w:rPr>
+              <w:t>NA</w:t>
             </w:r>
           </w:p>
         </w:tc>
@@ -3719,6 +3832,12 @@
         <w:tc>
           <w:tcPr>
             <w:tcW w:w="1192" w:type="dxa"/>
+            <w:tcBorders>
+              <w:top w:val="single" w:sz="4" w:space="0" w:color="auto"/>
+              <w:left w:val="single" w:sz="4" w:space="0" w:color="auto"/>
+              <w:bottom w:val="single" w:sz="4" w:space="0" w:color="auto"/>
+              <w:right w:val="single" w:sz="4" w:space="0" w:color="auto"/>
+            </w:tcBorders>
           </w:tcPr>
           <w:p>
             <w:pPr>
@@ -3732,16 +3851,21 @@
             </w:pPr>
             <w:r>
               <w:rPr>
-                <w:sz w:val="22"/>
-                <w:szCs w:val="22"/>
-              </w:rPr>
-              <w:t>Y</w:t>
+                <w:rFonts w:ascii="Arial" w:hAnsi="Arial" w:cs="Arial"/>
+              </w:rPr>
+              <w:t>N</w:t>
             </w:r>
           </w:p>
         </w:tc>
         <w:tc>
           <w:tcPr>
             <w:tcW w:w="1440" w:type="dxa"/>
+            <w:tcBorders>
+              <w:top w:val="single" w:sz="4" w:space="0" w:color="auto"/>
+              <w:left w:val="single" w:sz="4" w:space="0" w:color="auto"/>
+              <w:bottom w:val="single" w:sz="4" w:space="0" w:color="auto"/>
+              <w:right w:val="single" w:sz="4" w:space="0" w:color="auto"/>
+            </w:tcBorders>
           </w:tcPr>
           <w:p>
             <w:pPr>
@@ -3756,10 +3880,9 @@
             </w:pPr>
             <w:r>
               <w:rPr>
-                <w:sz w:val="22"/>
-                <w:szCs w:val="22"/>
-              </w:rPr>
-              <w:t>Pass</w:t>
+                <w:rFonts w:ascii="Arial" w:hAnsi="Arial" w:cs="Arial"/>
+              </w:rPr>
+              <w:t>NA</w:t>
             </w:r>
           </w:p>
         </w:tc>
@@ -3875,6 +3998,12 @@
         <w:tc>
           <w:tcPr>
             <w:tcW w:w="1192" w:type="dxa"/>
+            <w:tcBorders>
+              <w:top w:val="single" w:sz="4" w:space="0" w:color="auto"/>
+              <w:left w:val="single" w:sz="4" w:space="0" w:color="auto"/>
+              <w:bottom w:val="single" w:sz="4" w:space="0" w:color="auto"/>
+              <w:right w:val="single" w:sz="4" w:space="0" w:color="auto"/>
+            </w:tcBorders>
           </w:tcPr>
           <w:p>
             <w:pPr>
@@ -3888,16 +4017,21 @@
             </w:pPr>
             <w:r>
               <w:rPr>
-                <w:sz w:val="22"/>
-                <w:szCs w:val="22"/>
-              </w:rPr>
-              <w:t>Y</w:t>
+                <w:rFonts w:ascii="Arial" w:hAnsi="Arial" w:cs="Arial"/>
+              </w:rPr>
+              <w:t>N</w:t>
             </w:r>
           </w:p>
         </w:tc>
         <w:tc>
           <w:tcPr>
             <w:tcW w:w="1440" w:type="dxa"/>
+            <w:tcBorders>
+              <w:top w:val="single" w:sz="4" w:space="0" w:color="auto"/>
+              <w:left w:val="single" w:sz="4" w:space="0" w:color="auto"/>
+              <w:bottom w:val="single" w:sz="4" w:space="0" w:color="auto"/>
+              <w:right w:val="single" w:sz="4" w:space="0" w:color="auto"/>
+            </w:tcBorders>
           </w:tcPr>
           <w:p>
             <w:pPr>
@@ -3912,10 +4046,9 @@
             </w:pPr>
             <w:r>
               <w:rPr>
-                <w:sz w:val="22"/>
-                <w:szCs w:val="22"/>
-              </w:rPr>
-              <w:t>Pass</w:t>
+                <w:rFonts w:ascii="Arial" w:hAnsi="Arial" w:cs="Arial"/>
+              </w:rPr>
+              <w:t>NA</w:t>
             </w:r>
           </w:p>
         </w:tc>
@@ -4016,6 +4149,12 @@
         <w:tc>
           <w:tcPr>
             <w:tcW w:w="1192" w:type="dxa"/>
+            <w:tcBorders>
+              <w:top w:val="single" w:sz="4" w:space="0" w:color="auto"/>
+              <w:left w:val="single" w:sz="4" w:space="0" w:color="auto"/>
+              <w:bottom w:val="single" w:sz="4" w:space="0" w:color="auto"/>
+              <w:right w:val="single" w:sz="4" w:space="0" w:color="auto"/>
+            </w:tcBorders>
           </w:tcPr>
           <w:p>
             <w:pPr>
@@ -4029,16 +4168,21 @@
             </w:pPr>
             <w:r>
               <w:rPr>
-                <w:sz w:val="22"/>
-                <w:szCs w:val="22"/>
-              </w:rPr>
-              <w:t>Y</w:t>
+                <w:rFonts w:ascii="Arial" w:hAnsi="Arial" w:cs="Arial"/>
+              </w:rPr>
+              <w:t>N</w:t>
             </w:r>
           </w:p>
         </w:tc>
         <w:tc>
           <w:tcPr>
             <w:tcW w:w="1440" w:type="dxa"/>
+            <w:tcBorders>
+              <w:top w:val="single" w:sz="4" w:space="0" w:color="auto"/>
+              <w:left w:val="single" w:sz="4" w:space="0" w:color="auto"/>
+              <w:bottom w:val="single" w:sz="4" w:space="0" w:color="auto"/>
+              <w:right w:val="single" w:sz="4" w:space="0" w:color="auto"/>
+            </w:tcBorders>
           </w:tcPr>
           <w:p>
             <w:pPr>
@@ -4053,10 +4197,9 @@
             </w:pPr>
             <w:r>
               <w:rPr>
-                <w:sz w:val="22"/>
-                <w:szCs w:val="22"/>
-              </w:rPr>
-              <w:t>Pass</w:t>
+                <w:rFonts w:ascii="Arial" w:hAnsi="Arial" w:cs="Arial"/>
+              </w:rPr>
+              <w:t>NA</w:t>
             </w:r>
           </w:p>
         </w:tc>
@@ -4157,6 +4300,12 @@
         <w:tc>
           <w:tcPr>
             <w:tcW w:w="1192" w:type="dxa"/>
+            <w:tcBorders>
+              <w:top w:val="single" w:sz="4" w:space="0" w:color="auto"/>
+              <w:left w:val="single" w:sz="4" w:space="0" w:color="auto"/>
+              <w:bottom w:val="single" w:sz="4" w:space="0" w:color="auto"/>
+              <w:right w:val="single" w:sz="4" w:space="0" w:color="auto"/>
+            </w:tcBorders>
           </w:tcPr>
           <w:p>
             <w:pPr>
@@ -4170,16 +4319,21 @@
             </w:pPr>
             <w:r>
               <w:rPr>
-                <w:sz w:val="22"/>
-                <w:szCs w:val="22"/>
-              </w:rPr>
-              <w:t>Y</w:t>
+                <w:rFonts w:ascii="Arial" w:hAnsi="Arial" w:cs="Arial"/>
+              </w:rPr>
+              <w:t>N</w:t>
             </w:r>
           </w:p>
         </w:tc>
         <w:tc>
           <w:tcPr>
             <w:tcW w:w="1440" w:type="dxa"/>
+            <w:tcBorders>
+              <w:top w:val="single" w:sz="4" w:space="0" w:color="auto"/>
+              <w:left w:val="single" w:sz="4" w:space="0" w:color="auto"/>
+              <w:bottom w:val="single" w:sz="4" w:space="0" w:color="auto"/>
+              <w:right w:val="single" w:sz="4" w:space="0" w:color="auto"/>
+            </w:tcBorders>
           </w:tcPr>
           <w:p>
             <w:pPr>
@@ -4194,10 +4348,9 @@
             </w:pPr>
             <w:r>
               <w:rPr>
-                <w:sz w:val="22"/>
-                <w:szCs w:val="22"/>
-              </w:rPr>
-              <w:t>Pass</w:t>
+                <w:rFonts w:ascii="Arial" w:hAnsi="Arial" w:cs="Arial"/>
+              </w:rPr>
+              <w:t>NA</w:t>
             </w:r>
           </w:p>
         </w:tc>
@@ -4311,6 +4464,12 @@
         <w:tc>
           <w:tcPr>
             <w:tcW w:w="1192" w:type="dxa"/>
+            <w:tcBorders>
+              <w:top w:val="single" w:sz="4" w:space="0" w:color="auto"/>
+              <w:left w:val="single" w:sz="4" w:space="0" w:color="auto"/>
+              <w:bottom w:val="single" w:sz="4" w:space="0" w:color="auto"/>
+              <w:right w:val="single" w:sz="4" w:space="0" w:color="auto"/>
+            </w:tcBorders>
           </w:tcPr>
           <w:p>
             <w:pPr>
@@ -4324,16 +4483,21 @@
             </w:pPr>
             <w:r>
               <w:rPr>
-                <w:sz w:val="22"/>
-                <w:szCs w:val="22"/>
-              </w:rPr>
-              <w:t>Y</w:t>
+                <w:rFonts w:ascii="Arial" w:hAnsi="Arial" w:cs="Arial"/>
+              </w:rPr>
+              <w:t>N</w:t>
             </w:r>
           </w:p>
         </w:tc>
         <w:tc>
           <w:tcPr>
             <w:tcW w:w="1440" w:type="dxa"/>
+            <w:tcBorders>
+              <w:top w:val="single" w:sz="4" w:space="0" w:color="auto"/>
+              <w:left w:val="single" w:sz="4" w:space="0" w:color="auto"/>
+              <w:bottom w:val="single" w:sz="4" w:space="0" w:color="auto"/>
+              <w:right w:val="single" w:sz="4" w:space="0" w:color="auto"/>
+            </w:tcBorders>
           </w:tcPr>
           <w:p>
             <w:pPr>
@@ -4348,10 +4512,9 @@
             </w:pPr>
             <w:r>
               <w:rPr>
-                <w:sz w:val="22"/>
-                <w:szCs w:val="22"/>
-              </w:rPr>
-              <w:t>Pass</w:t>
+                <w:rFonts w:ascii="Arial" w:hAnsi="Arial" w:cs="Arial"/>
+              </w:rPr>
+              <w:t>NA</w:t>
             </w:r>
           </w:p>
         </w:tc>
@@ -4452,6 +4615,12 @@
         <w:tc>
           <w:tcPr>
             <w:tcW w:w="1192" w:type="dxa"/>
+            <w:tcBorders>
+              <w:top w:val="single" w:sz="4" w:space="0" w:color="auto"/>
+              <w:left w:val="single" w:sz="4" w:space="0" w:color="auto"/>
+              <w:bottom w:val="single" w:sz="4" w:space="0" w:color="auto"/>
+              <w:right w:val="single" w:sz="4" w:space="0" w:color="auto"/>
+            </w:tcBorders>
           </w:tcPr>
           <w:p>
             <w:pPr>
@@ -4465,16 +4634,21 @@
             </w:pPr>
             <w:r>
               <w:rPr>
-                <w:sz w:val="22"/>
-                <w:szCs w:val="22"/>
-              </w:rPr>
-              <w:t>Y</w:t>
+                <w:rFonts w:ascii="Arial" w:hAnsi="Arial" w:cs="Arial"/>
+              </w:rPr>
+              <w:t>N</w:t>
             </w:r>
           </w:p>
         </w:tc>
         <w:tc>
           <w:tcPr>
             <w:tcW w:w="1440" w:type="dxa"/>
+            <w:tcBorders>
+              <w:top w:val="single" w:sz="4" w:space="0" w:color="auto"/>
+              <w:left w:val="single" w:sz="4" w:space="0" w:color="auto"/>
+              <w:bottom w:val="single" w:sz="4" w:space="0" w:color="auto"/>
+              <w:right w:val="single" w:sz="4" w:space="0" w:color="auto"/>
+            </w:tcBorders>
           </w:tcPr>
           <w:p>
             <w:pPr>
@@ -4489,10 +4663,9 @@
             </w:pPr>
             <w:r>
               <w:rPr>
-                <w:sz w:val="22"/>
-                <w:szCs w:val="22"/>
-              </w:rPr>
-              <w:t>Pass</w:t>
+                <w:rFonts w:ascii="Arial" w:hAnsi="Arial" w:cs="Arial"/>
+              </w:rPr>
+              <w:t>NA</w:t>
             </w:r>
           </w:p>
         </w:tc>
@@ -4593,6 +4766,12 @@
         <w:tc>
           <w:tcPr>
             <w:tcW w:w="1192" w:type="dxa"/>
+            <w:tcBorders>
+              <w:top w:val="single" w:sz="4" w:space="0" w:color="auto"/>
+              <w:left w:val="single" w:sz="4" w:space="0" w:color="auto"/>
+              <w:bottom w:val="single" w:sz="4" w:space="0" w:color="auto"/>
+              <w:right w:val="single" w:sz="4" w:space="0" w:color="auto"/>
+            </w:tcBorders>
           </w:tcPr>
           <w:p>
             <w:pPr>
@@ -4606,16 +4785,21 @@
             </w:pPr>
             <w:r>
               <w:rPr>
-                <w:sz w:val="22"/>
-                <w:szCs w:val="22"/>
-              </w:rPr>
-              <w:t>Y</w:t>
+                <w:rFonts w:ascii="Arial" w:hAnsi="Arial" w:cs="Arial"/>
+              </w:rPr>
+              <w:t>N</w:t>
             </w:r>
           </w:p>
         </w:tc>
         <w:tc>
           <w:tcPr>
             <w:tcW w:w="1440" w:type="dxa"/>
+            <w:tcBorders>
+              <w:top w:val="single" w:sz="4" w:space="0" w:color="auto"/>
+              <w:left w:val="single" w:sz="4" w:space="0" w:color="auto"/>
+              <w:bottom w:val="single" w:sz="4" w:space="0" w:color="auto"/>
+              <w:right w:val="single" w:sz="4" w:space="0" w:color="auto"/>
+            </w:tcBorders>
           </w:tcPr>
           <w:p>
             <w:pPr>
@@ -4630,10 +4814,9 @@
             </w:pPr>
             <w:r>
               <w:rPr>
-                <w:sz w:val="22"/>
-                <w:szCs w:val="22"/>
-              </w:rPr>
-              <w:t>Pass</w:t>
+                <w:rFonts w:ascii="Arial" w:hAnsi="Arial" w:cs="Arial"/>
+              </w:rPr>
+              <w:t>NA</w:t>
             </w:r>
           </w:p>
         </w:tc>
@@ -4734,6 +4917,12 @@
         <w:tc>
           <w:tcPr>
             <w:tcW w:w="1192" w:type="dxa"/>
+            <w:tcBorders>
+              <w:top w:val="single" w:sz="4" w:space="0" w:color="auto"/>
+              <w:left w:val="single" w:sz="4" w:space="0" w:color="auto"/>
+              <w:bottom w:val="single" w:sz="4" w:space="0" w:color="auto"/>
+              <w:right w:val="single" w:sz="4" w:space="0" w:color="auto"/>
+            </w:tcBorders>
           </w:tcPr>
           <w:p>
             <w:pPr>
@@ -4747,16 +4936,21 @@
             </w:pPr>
             <w:r>
               <w:rPr>
-                <w:sz w:val="22"/>
-                <w:szCs w:val="22"/>
-              </w:rPr>
-              <w:t>Y</w:t>
+                <w:rFonts w:ascii="Arial" w:hAnsi="Arial" w:cs="Arial"/>
+              </w:rPr>
+              <w:t>N</w:t>
             </w:r>
           </w:p>
         </w:tc>
         <w:tc>
           <w:tcPr>
             <w:tcW w:w="1440" w:type="dxa"/>
+            <w:tcBorders>
+              <w:top w:val="single" w:sz="4" w:space="0" w:color="auto"/>
+              <w:left w:val="single" w:sz="4" w:space="0" w:color="auto"/>
+              <w:bottom w:val="single" w:sz="4" w:space="0" w:color="auto"/>
+              <w:right w:val="single" w:sz="4" w:space="0" w:color="auto"/>
+            </w:tcBorders>
           </w:tcPr>
           <w:p>
             <w:pPr>
@@ -4771,10 +4965,9 @@
             </w:pPr>
             <w:r>
               <w:rPr>
-                <w:sz w:val="22"/>
-                <w:szCs w:val="22"/>
-              </w:rPr>
-              <w:t>Pass</w:t>
+                <w:rFonts w:ascii="Arial" w:hAnsi="Arial" w:cs="Arial"/>
+              </w:rPr>
+              <w:t>NA</w:t>
             </w:r>
           </w:p>
         </w:tc>
@@ -4875,6 +5068,12 @@
         <w:tc>
           <w:tcPr>
             <w:tcW w:w="1192" w:type="dxa"/>
+            <w:tcBorders>
+              <w:top w:val="single" w:sz="4" w:space="0" w:color="auto"/>
+              <w:left w:val="single" w:sz="4" w:space="0" w:color="auto"/>
+              <w:bottom w:val="single" w:sz="4" w:space="0" w:color="auto"/>
+              <w:right w:val="single" w:sz="4" w:space="0" w:color="auto"/>
+            </w:tcBorders>
           </w:tcPr>
           <w:p>
             <w:pPr>
@@ -4888,16 +5087,21 @@
             </w:pPr>
             <w:r>
               <w:rPr>
-                <w:sz w:val="22"/>
-                <w:szCs w:val="22"/>
-              </w:rPr>
-              <w:t>Y</w:t>
+                <w:rFonts w:ascii="Arial" w:hAnsi="Arial" w:cs="Arial"/>
+              </w:rPr>
+              <w:t>N</w:t>
             </w:r>
           </w:p>
         </w:tc>
         <w:tc>
           <w:tcPr>
             <w:tcW w:w="1440" w:type="dxa"/>
+            <w:tcBorders>
+              <w:top w:val="single" w:sz="4" w:space="0" w:color="auto"/>
+              <w:left w:val="single" w:sz="4" w:space="0" w:color="auto"/>
+              <w:bottom w:val="single" w:sz="4" w:space="0" w:color="auto"/>
+              <w:right w:val="single" w:sz="4" w:space="0" w:color="auto"/>
+            </w:tcBorders>
           </w:tcPr>
           <w:p>
             <w:pPr>
@@ -4912,10 +5116,9 @@
             </w:pPr>
             <w:r>
               <w:rPr>
-                <w:sz w:val="22"/>
-                <w:szCs w:val="22"/>
-              </w:rPr>
-              <w:t>Pass</w:t>
+                <w:rFonts w:ascii="Arial" w:hAnsi="Arial" w:cs="Arial"/>
+              </w:rPr>
+              <w:t>NA</w:t>
             </w:r>
           </w:p>
         </w:tc>
@@ -5024,6 +5227,12 @@
         <w:tc>
           <w:tcPr>
             <w:tcW w:w="1192" w:type="dxa"/>
+            <w:tcBorders>
+              <w:top w:val="single" w:sz="4" w:space="0" w:color="auto"/>
+              <w:left w:val="single" w:sz="4" w:space="0" w:color="auto"/>
+              <w:bottom w:val="single" w:sz="4" w:space="0" w:color="auto"/>
+              <w:right w:val="single" w:sz="4" w:space="0" w:color="auto"/>
+            </w:tcBorders>
           </w:tcPr>
           <w:p>
             <w:pPr>
@@ -5037,16 +5246,21 @@
             </w:pPr>
             <w:r>
               <w:rPr>
-                <w:sz w:val="22"/>
-                <w:szCs w:val="22"/>
-              </w:rPr>
-              <w:t>Y</w:t>
+                <w:rFonts w:ascii="Arial" w:hAnsi="Arial" w:cs="Arial"/>
+              </w:rPr>
+              <w:t>N</w:t>
             </w:r>
           </w:p>
         </w:tc>
         <w:tc>
           <w:tcPr>
             <w:tcW w:w="1440" w:type="dxa"/>
+            <w:tcBorders>
+              <w:top w:val="single" w:sz="4" w:space="0" w:color="auto"/>
+              <w:left w:val="single" w:sz="4" w:space="0" w:color="auto"/>
+              <w:bottom w:val="single" w:sz="4" w:space="0" w:color="auto"/>
+              <w:right w:val="single" w:sz="4" w:space="0" w:color="auto"/>
+            </w:tcBorders>
           </w:tcPr>
           <w:p>
             <w:pPr>
@@ -5061,10 +5275,9 @@
             </w:pPr>
             <w:r>
               <w:rPr>
-                <w:sz w:val="22"/>
-                <w:szCs w:val="22"/>
-              </w:rPr>
-              <w:t>Pass</w:t>
+                <w:rFonts w:ascii="Arial" w:hAnsi="Arial" w:cs="Arial"/>
+              </w:rPr>
+              <w:t>NA</w:t>
             </w:r>
           </w:p>
         </w:tc>
@@ -5165,6 +5378,12 @@
         <w:tc>
           <w:tcPr>
             <w:tcW w:w="1192" w:type="dxa"/>
+            <w:tcBorders>
+              <w:top w:val="single" w:sz="4" w:space="0" w:color="auto"/>
+              <w:left w:val="single" w:sz="4" w:space="0" w:color="auto"/>
+              <w:bottom w:val="single" w:sz="4" w:space="0" w:color="auto"/>
+              <w:right w:val="single" w:sz="4" w:space="0" w:color="auto"/>
+            </w:tcBorders>
           </w:tcPr>
           <w:p>
             <w:pPr>
@@ -5178,16 +5397,21 @@
             </w:pPr>
             <w:r>
               <w:rPr>
-                <w:sz w:val="22"/>
-                <w:szCs w:val="22"/>
-              </w:rPr>
-              <w:t>Y</w:t>
+                <w:rFonts w:ascii="Arial" w:hAnsi="Arial" w:cs="Arial"/>
+              </w:rPr>
+              <w:t>N</w:t>
             </w:r>
           </w:p>
         </w:tc>
         <w:tc>
           <w:tcPr>
             <w:tcW w:w="1440" w:type="dxa"/>
+            <w:tcBorders>
+              <w:top w:val="single" w:sz="4" w:space="0" w:color="auto"/>
+              <w:left w:val="single" w:sz="4" w:space="0" w:color="auto"/>
+              <w:bottom w:val="single" w:sz="4" w:space="0" w:color="auto"/>
+              <w:right w:val="single" w:sz="4" w:space="0" w:color="auto"/>
+            </w:tcBorders>
           </w:tcPr>
           <w:p>
             <w:pPr>
@@ -5202,10 +5426,9 @@
             </w:pPr>
             <w:r>
               <w:rPr>
-                <w:sz w:val="22"/>
-                <w:szCs w:val="22"/>
-              </w:rPr>
-              <w:t>Pass</w:t>
+                <w:rFonts w:ascii="Arial" w:hAnsi="Arial" w:cs="Arial"/>
+              </w:rPr>
+              <w:t>NA</w:t>
             </w:r>
           </w:p>
         </w:tc>
@@ -5306,6 +5529,12 @@
         <w:tc>
           <w:tcPr>
             <w:tcW w:w="1192" w:type="dxa"/>
+            <w:tcBorders>
+              <w:top w:val="single" w:sz="4" w:space="0" w:color="auto"/>
+              <w:left w:val="single" w:sz="4" w:space="0" w:color="auto"/>
+              <w:bottom w:val="single" w:sz="4" w:space="0" w:color="auto"/>
+              <w:right w:val="single" w:sz="4" w:space="0" w:color="auto"/>
+            </w:tcBorders>
           </w:tcPr>
           <w:p>
             <w:pPr>
@@ -5319,16 +5548,21 @@
             </w:pPr>
             <w:r>
               <w:rPr>
-                <w:sz w:val="22"/>
-                <w:szCs w:val="22"/>
-              </w:rPr>
-              <w:t>Y</w:t>
+                <w:rFonts w:ascii="Arial" w:hAnsi="Arial" w:cs="Arial"/>
+              </w:rPr>
+              <w:t>N</w:t>
             </w:r>
           </w:p>
         </w:tc>
         <w:tc>
           <w:tcPr>
             <w:tcW w:w="1440" w:type="dxa"/>
+            <w:tcBorders>
+              <w:top w:val="single" w:sz="4" w:space="0" w:color="auto"/>
+              <w:left w:val="single" w:sz="4" w:space="0" w:color="auto"/>
+              <w:bottom w:val="single" w:sz="4" w:space="0" w:color="auto"/>
+              <w:right w:val="single" w:sz="4" w:space="0" w:color="auto"/>
+            </w:tcBorders>
           </w:tcPr>
           <w:p>
             <w:pPr>
@@ -5343,10 +5577,9 @@
             </w:pPr>
             <w:r>
               <w:rPr>
-                <w:sz w:val="22"/>
-                <w:szCs w:val="22"/>
-              </w:rPr>
-              <w:t>Pass</w:t>
+                <w:rFonts w:ascii="Arial" w:hAnsi="Arial" w:cs="Arial"/>
+              </w:rPr>
+              <w:t>NA</w:t>
             </w:r>
           </w:p>
         </w:tc>
@@ -5419,6 +5652,12 @@
         <w:tc>
           <w:tcPr>
             <w:tcW w:w="1192" w:type="dxa"/>
+            <w:tcBorders>
+              <w:top w:val="single" w:sz="4" w:space="0" w:color="auto"/>
+              <w:left w:val="single" w:sz="4" w:space="0" w:color="auto"/>
+              <w:bottom w:val="single" w:sz="4" w:space="0" w:color="auto"/>
+              <w:right w:val="single" w:sz="4" w:space="0" w:color="auto"/>
+            </w:tcBorders>
           </w:tcPr>
           <w:p>
             <w:pPr>
@@ -5432,16 +5671,21 @@
             </w:pPr>
             <w:r>
               <w:rPr>
-                <w:sz w:val="22"/>
-                <w:szCs w:val="22"/>
-              </w:rPr>
-              <w:t>Y</w:t>
+                <w:rFonts w:ascii="Arial" w:hAnsi="Arial" w:cs="Arial"/>
+              </w:rPr>
+              <w:t>N</w:t>
             </w:r>
           </w:p>
         </w:tc>
         <w:tc>
           <w:tcPr>
             <w:tcW w:w="1440" w:type="dxa"/>
+            <w:tcBorders>
+              <w:top w:val="single" w:sz="4" w:space="0" w:color="auto"/>
+              <w:left w:val="single" w:sz="4" w:space="0" w:color="auto"/>
+              <w:bottom w:val="single" w:sz="4" w:space="0" w:color="auto"/>
+              <w:right w:val="single" w:sz="4" w:space="0" w:color="auto"/>
+            </w:tcBorders>
           </w:tcPr>
           <w:p>
             <w:pPr>
@@ -5456,10 +5700,9 @@
             </w:pPr>
             <w:r>
               <w:rPr>
-                <w:sz w:val="22"/>
-                <w:szCs w:val="22"/>
-              </w:rPr>
-              <w:t>Pass</w:t>
+                <w:rFonts w:ascii="Arial" w:hAnsi="Arial" w:cs="Arial"/>
+              </w:rPr>
+              <w:t>NA</w:t>
             </w:r>
           </w:p>
         </w:tc>
@@ -5560,6 +5803,12 @@
         <w:tc>
           <w:tcPr>
             <w:tcW w:w="1192" w:type="dxa"/>
+            <w:tcBorders>
+              <w:top w:val="single" w:sz="4" w:space="0" w:color="auto"/>
+              <w:left w:val="single" w:sz="4" w:space="0" w:color="auto"/>
+              <w:bottom w:val="single" w:sz="4" w:space="0" w:color="auto"/>
+              <w:right w:val="single" w:sz="4" w:space="0" w:color="auto"/>
+            </w:tcBorders>
           </w:tcPr>
           <w:p>
             <w:pPr>
@@ -5573,16 +5822,21 @@
             </w:pPr>
             <w:r>
               <w:rPr>
-                <w:sz w:val="22"/>
-                <w:szCs w:val="22"/>
-              </w:rPr>
-              <w:t>Y</w:t>
+                <w:rFonts w:ascii="Arial" w:hAnsi="Arial" w:cs="Arial"/>
+              </w:rPr>
+              <w:t>N</w:t>
             </w:r>
           </w:p>
         </w:tc>
         <w:tc>
           <w:tcPr>
             <w:tcW w:w="1440" w:type="dxa"/>
+            <w:tcBorders>
+              <w:top w:val="single" w:sz="4" w:space="0" w:color="auto"/>
+              <w:left w:val="single" w:sz="4" w:space="0" w:color="auto"/>
+              <w:bottom w:val="single" w:sz="4" w:space="0" w:color="auto"/>
+              <w:right w:val="single" w:sz="4" w:space="0" w:color="auto"/>
+            </w:tcBorders>
           </w:tcPr>
           <w:p>
             <w:pPr>
@@ -5597,10 +5851,9 @@
             </w:pPr>
             <w:r>
               <w:rPr>
-                <w:sz w:val="22"/>
-                <w:szCs w:val="22"/>
-              </w:rPr>
-              <w:t>Pass</w:t>
+                <w:rFonts w:ascii="Arial" w:hAnsi="Arial" w:cs="Arial"/>
+              </w:rPr>
+              <w:t>NA</w:t>
             </w:r>
           </w:p>
         </w:tc>
@@ -5701,6 +5954,12 @@
         <w:tc>
           <w:tcPr>
             <w:tcW w:w="1192" w:type="dxa"/>
+            <w:tcBorders>
+              <w:top w:val="single" w:sz="4" w:space="0" w:color="auto"/>
+              <w:left w:val="single" w:sz="4" w:space="0" w:color="auto"/>
+              <w:bottom w:val="single" w:sz="4" w:space="0" w:color="auto"/>
+              <w:right w:val="single" w:sz="4" w:space="0" w:color="auto"/>
+            </w:tcBorders>
           </w:tcPr>
           <w:p>
             <w:pPr>
@@ -5714,16 +5973,21 @@
             </w:pPr>
             <w:r>
               <w:rPr>
-                <w:sz w:val="22"/>
-                <w:szCs w:val="22"/>
-              </w:rPr>
-              <w:t>Y</w:t>
+                <w:rFonts w:ascii="Arial" w:hAnsi="Arial" w:cs="Arial"/>
+              </w:rPr>
+              <w:t>N</w:t>
             </w:r>
           </w:p>
         </w:tc>
         <w:tc>
           <w:tcPr>
             <w:tcW w:w="1440" w:type="dxa"/>
+            <w:tcBorders>
+              <w:top w:val="single" w:sz="4" w:space="0" w:color="auto"/>
+              <w:left w:val="single" w:sz="4" w:space="0" w:color="auto"/>
+              <w:bottom w:val="single" w:sz="4" w:space="0" w:color="auto"/>
+              <w:right w:val="single" w:sz="4" w:space="0" w:color="auto"/>
+            </w:tcBorders>
           </w:tcPr>
           <w:p>
             <w:pPr>
@@ -5738,10 +6002,9 @@
             </w:pPr>
             <w:r>
               <w:rPr>
-                <w:sz w:val="22"/>
-                <w:szCs w:val="22"/>
-              </w:rPr>
-              <w:t>Pass</w:t>
+                <w:rFonts w:ascii="Arial" w:hAnsi="Arial" w:cs="Arial"/>
+              </w:rPr>
+              <w:t>NA</w:t>
             </w:r>
           </w:p>
         </w:tc>
@@ -5842,6 +6105,12 @@
         <w:tc>
           <w:tcPr>
             <w:tcW w:w="1192" w:type="dxa"/>
+            <w:tcBorders>
+              <w:top w:val="single" w:sz="4" w:space="0" w:color="auto"/>
+              <w:left w:val="single" w:sz="4" w:space="0" w:color="auto"/>
+              <w:bottom w:val="single" w:sz="4" w:space="0" w:color="auto"/>
+              <w:right w:val="single" w:sz="4" w:space="0" w:color="auto"/>
+            </w:tcBorders>
           </w:tcPr>
           <w:p>
             <w:pPr>
@@ -5855,16 +6124,21 @@
             </w:pPr>
             <w:r>
               <w:rPr>
-                <w:sz w:val="22"/>
-                <w:szCs w:val="22"/>
-              </w:rPr>
-              <w:t>Y</w:t>
+                <w:rFonts w:ascii="Arial" w:hAnsi="Arial" w:cs="Arial"/>
+              </w:rPr>
+              <w:t>N</w:t>
             </w:r>
           </w:p>
         </w:tc>
         <w:tc>
           <w:tcPr>
             <w:tcW w:w="1440" w:type="dxa"/>
+            <w:tcBorders>
+              <w:top w:val="single" w:sz="4" w:space="0" w:color="auto"/>
+              <w:left w:val="single" w:sz="4" w:space="0" w:color="auto"/>
+              <w:bottom w:val="single" w:sz="4" w:space="0" w:color="auto"/>
+              <w:right w:val="single" w:sz="4" w:space="0" w:color="auto"/>
+            </w:tcBorders>
           </w:tcPr>
           <w:p>
             <w:pPr>
@@ -5879,10 +6153,9 @@
             </w:pPr>
             <w:r>
               <w:rPr>
-                <w:sz w:val="22"/>
-                <w:szCs w:val="22"/>
-              </w:rPr>
-              <w:t>Pass</w:t>
+                <w:rFonts w:ascii="Arial" w:hAnsi="Arial" w:cs="Arial"/>
+              </w:rPr>
+              <w:t>NA</w:t>
             </w:r>
           </w:p>
         </w:tc>
@@ -5983,6 +6256,12 @@
         <w:tc>
           <w:tcPr>
             <w:tcW w:w="1192" w:type="dxa"/>
+            <w:tcBorders>
+              <w:top w:val="single" w:sz="4" w:space="0" w:color="auto"/>
+              <w:left w:val="single" w:sz="4" w:space="0" w:color="auto"/>
+              <w:bottom w:val="single" w:sz="4" w:space="0" w:color="auto"/>
+              <w:right w:val="single" w:sz="4" w:space="0" w:color="auto"/>
+            </w:tcBorders>
           </w:tcPr>
           <w:p>
             <w:pPr>
@@ -5996,16 +6275,21 @@
             </w:pPr>
             <w:r>
               <w:rPr>
-                <w:sz w:val="22"/>
-                <w:szCs w:val="22"/>
-              </w:rPr>
-              <w:t>Y</w:t>
+                <w:rFonts w:ascii="Arial" w:hAnsi="Arial" w:cs="Arial"/>
+              </w:rPr>
+              <w:t>N</w:t>
             </w:r>
           </w:p>
         </w:tc>
         <w:tc>
           <w:tcPr>
             <w:tcW w:w="1440" w:type="dxa"/>
+            <w:tcBorders>
+              <w:top w:val="single" w:sz="4" w:space="0" w:color="auto"/>
+              <w:left w:val="single" w:sz="4" w:space="0" w:color="auto"/>
+              <w:bottom w:val="single" w:sz="4" w:space="0" w:color="auto"/>
+              <w:right w:val="single" w:sz="4" w:space="0" w:color="auto"/>
+            </w:tcBorders>
           </w:tcPr>
           <w:p>
             <w:pPr>
@@ -6020,10 +6304,9 @@
             </w:pPr>
             <w:r>
               <w:rPr>
-                <w:sz w:val="22"/>
-                <w:szCs w:val="22"/>
-              </w:rPr>
-              <w:t>Pass</w:t>
+                <w:rFonts w:ascii="Arial" w:hAnsi="Arial" w:cs="Arial"/>
+              </w:rPr>
+              <w:t>NA</w:t>
             </w:r>
           </w:p>
         </w:tc>
@@ -6096,6 +6379,12 @@
         <w:tc>
           <w:tcPr>
             <w:tcW w:w="1192" w:type="dxa"/>
+            <w:tcBorders>
+              <w:top w:val="single" w:sz="4" w:space="0" w:color="auto"/>
+              <w:left w:val="single" w:sz="4" w:space="0" w:color="auto"/>
+              <w:bottom w:val="single" w:sz="4" w:space="0" w:color="auto"/>
+              <w:right w:val="single" w:sz="4" w:space="0" w:color="auto"/>
+            </w:tcBorders>
           </w:tcPr>
           <w:p>
             <w:pPr>
@@ -6112,6 +6401,12 @@
         <w:tc>
           <w:tcPr>
             <w:tcW w:w="1440" w:type="dxa"/>
+            <w:tcBorders>
+              <w:top w:val="single" w:sz="4" w:space="0" w:color="auto"/>
+              <w:left w:val="single" w:sz="4" w:space="0" w:color="auto"/>
+              <w:bottom w:val="single" w:sz="4" w:space="0" w:color="auto"/>
+              <w:right w:val="single" w:sz="4" w:space="0" w:color="auto"/>
+            </w:tcBorders>
           </w:tcPr>
           <w:p>
             <w:pPr>
@@ -6223,6 +6518,12 @@
         <w:tc>
           <w:tcPr>
             <w:tcW w:w="1192" w:type="dxa"/>
+            <w:tcBorders>
+              <w:top w:val="single" w:sz="4" w:space="0" w:color="auto"/>
+              <w:left w:val="single" w:sz="4" w:space="0" w:color="auto"/>
+              <w:bottom w:val="single" w:sz="4" w:space="0" w:color="auto"/>
+              <w:right w:val="single" w:sz="4" w:space="0" w:color="auto"/>
+            </w:tcBorders>
           </w:tcPr>
           <w:p>
             <w:pPr>
@@ -6236,16 +6537,21 @@
             </w:pPr>
             <w:r>
               <w:rPr>
-                <w:sz w:val="22"/>
-                <w:szCs w:val="22"/>
-              </w:rPr>
-              <w:t>Y</w:t>
+                <w:rFonts w:ascii="Arial" w:hAnsi="Arial" w:cs="Arial"/>
+              </w:rPr>
+              <w:t>N</w:t>
             </w:r>
           </w:p>
         </w:tc>
         <w:tc>
           <w:tcPr>
             <w:tcW w:w="1440" w:type="dxa"/>
+            <w:tcBorders>
+              <w:top w:val="single" w:sz="4" w:space="0" w:color="auto"/>
+              <w:left w:val="single" w:sz="4" w:space="0" w:color="auto"/>
+              <w:bottom w:val="single" w:sz="4" w:space="0" w:color="auto"/>
+              <w:right w:val="single" w:sz="4" w:space="0" w:color="auto"/>
+            </w:tcBorders>
           </w:tcPr>
           <w:p>
             <w:pPr>
@@ -6260,10 +6566,9 @@
             </w:pPr>
             <w:r>
               <w:rPr>
-                <w:sz w:val="22"/>
-                <w:szCs w:val="22"/>
-              </w:rPr>
-              <w:t>Pass</w:t>
+                <w:rFonts w:ascii="Arial" w:hAnsi="Arial" w:cs="Arial"/>
+              </w:rPr>
+              <w:t>NA</w:t>
             </w:r>
           </w:p>
         </w:tc>
@@ -6540,6 +6845,12 @@
         <w:tc>
           <w:tcPr>
             <w:tcW w:w="1192" w:type="dxa"/>
+            <w:tcBorders>
+              <w:top w:val="single" w:sz="4" w:space="0" w:color="auto"/>
+              <w:left w:val="single" w:sz="4" w:space="0" w:color="auto"/>
+              <w:bottom w:val="single" w:sz="4" w:space="0" w:color="auto"/>
+              <w:right w:val="single" w:sz="4" w:space="0" w:color="auto"/>
+            </w:tcBorders>
           </w:tcPr>
           <w:p>
             <w:pPr>
@@ -6553,16 +6864,21 @@
             </w:pPr>
             <w:r>
               <w:rPr>
-                <w:sz w:val="22"/>
-                <w:szCs w:val="22"/>
-              </w:rPr>
-              <w:t>Y</w:t>
+                <w:rFonts w:ascii="Arial" w:hAnsi="Arial" w:cs="Arial"/>
+              </w:rPr>
+              <w:t>N</w:t>
             </w:r>
           </w:p>
         </w:tc>
         <w:tc>
           <w:tcPr>
             <w:tcW w:w="1440" w:type="dxa"/>
+            <w:tcBorders>
+              <w:top w:val="single" w:sz="4" w:space="0" w:color="auto"/>
+              <w:left w:val="single" w:sz="4" w:space="0" w:color="auto"/>
+              <w:bottom w:val="single" w:sz="4" w:space="0" w:color="auto"/>
+              <w:right w:val="single" w:sz="4" w:space="0" w:color="auto"/>
+            </w:tcBorders>
           </w:tcPr>
           <w:p>
             <w:pPr>
@@ -6577,10 +6893,9 @@
             </w:pPr>
             <w:r>
               <w:rPr>
-                <w:sz w:val="22"/>
-                <w:szCs w:val="22"/>
-              </w:rPr>
-              <w:t>Pass</w:t>
+                <w:rFonts w:ascii="Arial" w:hAnsi="Arial" w:cs="Arial"/>
+              </w:rPr>
+              <w:t>NA</w:t>
             </w:r>
           </w:p>
         </w:tc>
@@ -6676,6 +6991,12 @@
         <w:tc>
           <w:tcPr>
             <w:tcW w:w="1192" w:type="dxa"/>
+            <w:tcBorders>
+              <w:top w:val="single" w:sz="4" w:space="0" w:color="auto"/>
+              <w:left w:val="single" w:sz="4" w:space="0" w:color="auto"/>
+              <w:bottom w:val="single" w:sz="4" w:space="0" w:color="auto"/>
+              <w:right w:val="single" w:sz="4" w:space="0" w:color="auto"/>
+            </w:tcBorders>
           </w:tcPr>
           <w:p>
             <w:pPr>
@@ -6688,16 +7009,21 @@
             </w:pPr>
             <w:r>
               <w:rPr>
-                <w:sz w:val="22"/>
-                <w:szCs w:val="22"/>
-              </w:rPr>
-              <w:t>Y</w:t>
+                <w:rFonts w:ascii="Arial" w:hAnsi="Arial" w:cs="Arial"/>
+              </w:rPr>
+              <w:t>N</w:t>
             </w:r>
           </w:p>
         </w:tc>
         <w:tc>
           <w:tcPr>
             <w:tcW w:w="1440" w:type="dxa"/>
+            <w:tcBorders>
+              <w:top w:val="single" w:sz="4" w:space="0" w:color="auto"/>
+              <w:left w:val="single" w:sz="4" w:space="0" w:color="auto"/>
+              <w:bottom w:val="single" w:sz="4" w:space="0" w:color="auto"/>
+              <w:right w:val="single" w:sz="4" w:space="0" w:color="auto"/>
+            </w:tcBorders>
           </w:tcPr>
           <w:p>
             <w:pPr>
@@ -6711,10 +7037,9 @@
             </w:pPr>
             <w:r>
               <w:rPr>
-                <w:sz w:val="22"/>
-                <w:szCs w:val="22"/>
-              </w:rPr>
-              <w:t>Pass</w:t>
+                <w:rFonts w:ascii="Arial" w:hAnsi="Arial" w:cs="Arial"/>
+              </w:rPr>
+              <w:t>NA</w:t>
             </w:r>
           </w:p>
         </w:tc>
@@ -6957,6 +7282,394 @@
                 <w:rFonts w:ascii="Arial" w:hAnsi="Arial" w:cs="Arial"/>
               </w:rPr>
               <w:t>NA</w:t>
+            </w:r>
+          </w:p>
+        </w:tc>
+      </w:tr>
+      <w:tr>
+        <w:tc>
+          <w:tcPr>
+            <w:tcW w:w="1170" w:type="dxa"/>
+            <w:tcBorders>
+              <w:top w:val="single" w:sz="4" w:space="0" w:color="auto"/>
+              <w:left w:val="single" w:sz="4" w:space="0" w:color="auto"/>
+              <w:bottom w:val="single" w:sz="4" w:space="0" w:color="auto"/>
+              <w:right w:val="single" w:sz="4" w:space="0" w:color="auto"/>
+            </w:tcBorders>
+          </w:tcPr>
+          <w:p>
+            <w:pPr>
+              <w:tabs>
+                <w:tab w:val="left" w:pos="360"/>
+              </w:tabs>
+              <w:jc w:val="center"/>
+              <w:rPr>
+                <w:rFonts w:ascii="Arial" w:hAnsi="Arial" w:cs="Arial"/>
+              </w:rPr>
+            </w:pPr>
+            <w:r>
+              <w:rPr>
+                <w:rFonts w:ascii="Arial" w:hAnsi="Arial" w:cs="Arial"/>
+              </w:rPr>
+              <w:t>GC-1</w:t>
+            </w:r>
+            <w:r>
+              <w:rPr>
+                <w:rFonts w:ascii="Arial" w:hAnsi="Arial" w:cs="Arial"/>
+              </w:rPr>
+              <w:t>2</w:t>
+            </w:r>
+            <w:r>
+              <w:rPr>
+                <w:rFonts w:ascii="Arial" w:hAnsi="Arial" w:cs="Arial"/>
+              </w:rPr>
+              <w:t>.1</w:t>
+            </w:r>
+          </w:p>
+        </w:tc>
+        <w:tc>
+          <w:tcPr>
+            <w:tcW w:w="4973" w:type="dxa"/>
+            <w:tcBorders>
+              <w:top w:val="single" w:sz="4" w:space="0" w:color="auto"/>
+              <w:left w:val="single" w:sz="4" w:space="0" w:color="auto"/>
+              <w:bottom w:val="single" w:sz="4" w:space="0" w:color="auto"/>
+              <w:right w:val="single" w:sz="4" w:space="0" w:color="auto"/>
+            </w:tcBorders>
+          </w:tcPr>
+          <w:p>
+            <w:pPr>
+              <w:tabs>
+                <w:tab w:val="left" w:pos="360"/>
+              </w:tabs>
+              <w:rPr>
+                <w:rFonts w:ascii="Arial" w:hAnsi="Arial" w:cs="Arial"/>
+              </w:rPr>
+            </w:pPr>
+            <w:r>
+              <w:rPr>
+                <w:rFonts w:ascii="Arial" w:hAnsi="Arial" w:cs="Arial"/>
+              </w:rPr>
+              <w:t>Stage a</w:t>
+            </w:r>
+            <w:r>
+              <w:rPr>
+                <w:rFonts w:ascii="Arial" w:hAnsi="Arial" w:cs="Arial"/>
+              </w:rPr>
+              <w:t xml:space="preserve"> file with No ‘</w:t>
+            </w:r>
+            <w:r>
+              <w:rPr>
+                <w:rFonts w:ascii="Arial" w:hAnsi="Arial" w:cs="Arial"/>
+              </w:rPr>
+              <w:t>Generic</w:t>
+            </w:r>
+            <w:r>
+              <w:rPr>
+                <w:rFonts w:ascii="Arial" w:hAnsi="Arial" w:cs="Arial"/>
+              </w:rPr>
+              <w:t xml:space="preserve">’ in name </w:t>
+            </w:r>
+            <w:r>
+              <w:rPr>
+                <w:rFonts w:ascii="Arial" w:hAnsi="Arial" w:cs="Arial"/>
+              </w:rPr>
+              <w:t>and run load job</w:t>
+            </w:r>
+          </w:p>
+        </w:tc>
+        <w:tc>
+          <w:tcPr>
+            <w:tcW w:w="4275" w:type="dxa"/>
+            <w:tcBorders>
+              <w:top w:val="single" w:sz="4" w:space="0" w:color="auto"/>
+              <w:left w:val="single" w:sz="4" w:space="0" w:color="auto"/>
+              <w:bottom w:val="single" w:sz="4" w:space="0" w:color="auto"/>
+              <w:right w:val="single" w:sz="4" w:space="0" w:color="auto"/>
+            </w:tcBorders>
+          </w:tcPr>
+          <w:p>
+            <w:pPr>
+              <w:rPr>
+                <w:rFonts w:ascii="Arial" w:hAnsi="Arial" w:cs="Arial"/>
+              </w:rPr>
+            </w:pPr>
+            <w:r>
+              <w:rPr>
+                <w:rFonts w:ascii="Arial" w:hAnsi="Arial" w:cs="Arial"/>
+              </w:rPr>
+              <w:t xml:space="preserve">An email notification should be received alerting that </w:t>
+            </w:r>
+            <w:r>
+              <w:rPr>
+                <w:rFonts w:ascii="Arial" w:hAnsi="Arial" w:cs="Arial"/>
+              </w:rPr>
+              <w:t xml:space="preserve">Unexpected </w:t>
+            </w:r>
+            <w:r>
+              <w:rPr>
+                <w:rFonts w:ascii="Arial" w:hAnsi="Arial" w:cs="Arial"/>
+              </w:rPr>
+              <w:t>Generic</w:t>
+            </w:r>
+            <w:r>
+              <w:rPr>
+                <w:rFonts w:ascii="Arial" w:hAnsi="Arial" w:cs="Arial"/>
+              </w:rPr>
+              <w:t xml:space="preserve"> File Staged</w:t>
+            </w:r>
+            <w:r>
+              <w:rPr>
+                <w:rFonts w:ascii="Arial" w:hAnsi="Arial" w:cs="Arial"/>
+              </w:rPr>
+              <w:t xml:space="preserve"> </w:t>
+            </w:r>
+            <w:r>
+              <w:rPr>
+                <w:rFonts w:ascii="Arial" w:hAnsi="Arial" w:cs="Arial"/>
+              </w:rPr>
+              <w:t>and cannot be loaded.</w:t>
+            </w:r>
+          </w:p>
+        </w:tc>
+        <w:tc>
+          <w:tcPr>
+            <w:tcW w:w="1192" w:type="dxa"/>
+          </w:tcPr>
+          <w:p>
+            <w:pPr>
+              <w:tabs>
+                <w:tab w:val="left" w:pos="360"/>
+              </w:tabs>
+              <w:rPr>
+                <w:rFonts w:ascii="Arial" w:hAnsi="Arial" w:cs="Arial"/>
+              </w:rPr>
+            </w:pPr>
+            <w:r>
+              <w:rPr>
+                <w:sz w:val="22"/>
+                <w:szCs w:val="22"/>
+                <w:highlight w:val="yellow"/>
+              </w:rPr>
+              <w:t>Y</w:t>
+            </w:r>
+          </w:p>
+        </w:tc>
+        <w:tc>
+          <w:tcPr>
+            <w:tcW w:w="1440" w:type="dxa"/>
+          </w:tcPr>
+          <w:p>
+            <w:pPr>
+              <w:tabs>
+                <w:tab w:val="left" w:pos="360"/>
+              </w:tabs>
+              <w:jc w:val="center"/>
+              <w:rPr>
+                <w:rFonts w:ascii="Arial" w:hAnsi="Arial" w:cs="Arial"/>
+              </w:rPr>
+            </w:pPr>
+            <w:r>
+              <w:rPr>
+                <w:sz w:val="22"/>
+                <w:szCs w:val="22"/>
+                <w:highlight w:val="yellow"/>
+              </w:rPr>
+              <w:t>Pass</w:t>
+            </w:r>
+          </w:p>
+        </w:tc>
+      </w:tr>
+      <w:tr>
+        <w:tc>
+          <w:tcPr>
+            <w:tcW w:w="1170" w:type="dxa"/>
+            <w:tcBorders>
+              <w:top w:val="single" w:sz="4" w:space="0" w:color="auto"/>
+              <w:left w:val="single" w:sz="4" w:space="0" w:color="auto"/>
+              <w:bottom w:val="single" w:sz="4" w:space="0" w:color="auto"/>
+              <w:right w:val="single" w:sz="4" w:space="0" w:color="auto"/>
+            </w:tcBorders>
+          </w:tcPr>
+          <w:p>
+            <w:pPr>
+              <w:tabs>
+                <w:tab w:val="left" w:pos="360"/>
+              </w:tabs>
+              <w:jc w:val="center"/>
+              <w:rPr>
+                <w:rFonts w:ascii="Arial" w:hAnsi="Arial" w:cs="Arial"/>
+              </w:rPr>
+            </w:pPr>
+            <w:r>
+              <w:rPr>
+                <w:rFonts w:ascii="Arial" w:hAnsi="Arial" w:cs="Arial"/>
+              </w:rPr>
+              <w:t>GC-1</w:t>
+            </w:r>
+            <w:r>
+              <w:rPr>
+                <w:rFonts w:ascii="Arial" w:hAnsi="Arial" w:cs="Arial"/>
+              </w:rPr>
+              <w:t>2</w:t>
+            </w:r>
+            <w:r>
+              <w:rPr>
+                <w:rFonts w:ascii="Arial" w:hAnsi="Arial" w:cs="Arial"/>
+              </w:rPr>
+              <w:t>.</w:t>
+            </w:r>
+            <w:r>
+              <w:rPr>
+                <w:rFonts w:ascii="Arial" w:hAnsi="Arial" w:cs="Arial"/>
+              </w:rPr>
+              <w:t>2</w:t>
+            </w:r>
+          </w:p>
+        </w:tc>
+        <w:tc>
+          <w:tcPr>
+            <w:tcW w:w="4973" w:type="dxa"/>
+            <w:tcBorders>
+              <w:top w:val="single" w:sz="4" w:space="0" w:color="auto"/>
+              <w:left w:val="single" w:sz="4" w:space="0" w:color="auto"/>
+              <w:bottom w:val="single" w:sz="4" w:space="0" w:color="auto"/>
+              <w:right w:val="single" w:sz="4" w:space="0" w:color="auto"/>
+            </w:tcBorders>
+          </w:tcPr>
+          <w:p>
+            <w:pPr>
+              <w:tabs>
+                <w:tab w:val="left" w:pos="360"/>
+              </w:tabs>
+              <w:rPr>
+                <w:rFonts w:ascii="Arial" w:hAnsi="Arial" w:cs="Arial"/>
+              </w:rPr>
+            </w:pPr>
+            <w:r>
+              <w:rPr>
+                <w:rFonts w:ascii="Arial" w:hAnsi="Arial" w:cs="Arial"/>
+              </w:rPr>
+              <w:t>Stage a file with ‘</w:t>
+            </w:r>
+            <w:r>
+              <w:rPr>
+                <w:rFonts w:ascii="Arial" w:hAnsi="Arial" w:cs="Arial"/>
+              </w:rPr>
+              <w:t>Generic</w:t>
+            </w:r>
+            <w:r>
+              <w:rPr>
+                <w:rFonts w:ascii="Arial" w:hAnsi="Arial" w:cs="Arial"/>
+              </w:rPr>
+              <w:t xml:space="preserve">’ in name </w:t>
+            </w:r>
+            <w:r>
+              <w:rPr>
+                <w:rFonts w:ascii="Arial" w:hAnsi="Arial" w:cs="Arial"/>
+              </w:rPr>
+              <w:t xml:space="preserve">but report code that is not a supported Report Code </w:t>
+            </w:r>
+            <w:r>
+              <w:rPr>
+                <w:rFonts w:ascii="Arial" w:hAnsi="Arial" w:cs="Arial"/>
+              </w:rPr>
+              <w:t>and run load job</w:t>
+            </w:r>
+          </w:p>
+        </w:tc>
+        <w:tc>
+          <w:tcPr>
+            <w:tcW w:w="4275" w:type="dxa"/>
+            <w:tcBorders>
+              <w:top w:val="single" w:sz="4" w:space="0" w:color="auto"/>
+              <w:left w:val="single" w:sz="4" w:space="0" w:color="auto"/>
+              <w:bottom w:val="single" w:sz="4" w:space="0" w:color="auto"/>
+              <w:right w:val="single" w:sz="4" w:space="0" w:color="auto"/>
+            </w:tcBorders>
+          </w:tcPr>
+          <w:p>
+            <w:pPr>
+              <w:rPr>
+                <w:rFonts w:ascii="Arial" w:hAnsi="Arial" w:cs="Arial"/>
+              </w:rPr>
+            </w:pPr>
+            <w:r>
+              <w:rPr>
+                <w:rFonts w:ascii="Arial" w:hAnsi="Arial" w:cs="Arial"/>
+              </w:rPr>
+              <w:t xml:space="preserve">An email notification should be received alerting that </w:t>
+            </w:r>
+            <w:r>
+              <w:rPr>
+                <w:rFonts w:ascii="Arial" w:hAnsi="Arial" w:cs="Arial"/>
+              </w:rPr>
+              <w:t xml:space="preserve">Unexpected </w:t>
+            </w:r>
+            <w:r>
+              <w:rPr>
+                <w:rFonts w:ascii="Arial" w:hAnsi="Arial" w:cs="Arial"/>
+              </w:rPr>
+              <w:t>Generic</w:t>
+            </w:r>
+            <w:r>
+              <w:rPr>
+                <w:rFonts w:ascii="Arial" w:hAnsi="Arial" w:cs="Arial"/>
+              </w:rPr>
+              <w:t xml:space="preserve"> File Staged</w:t>
+            </w:r>
+            <w:r>
+              <w:rPr>
+                <w:rFonts w:ascii="Arial" w:hAnsi="Arial" w:cs="Arial"/>
+              </w:rPr>
+              <w:t xml:space="preserve"> and cannot be loaded.</w:t>
+            </w:r>
+          </w:p>
+        </w:tc>
+        <w:tc>
+          <w:tcPr>
+            <w:tcW w:w="1192" w:type="dxa"/>
+          </w:tcPr>
+          <w:p>
+            <w:pPr>
+              <w:tabs>
+                <w:tab w:val="left" w:pos="360"/>
+              </w:tabs>
+              <w:rPr>
+                <w:rFonts w:ascii="Arial" w:hAnsi="Arial" w:cs="Arial"/>
+              </w:rPr>
+            </w:pPr>
+            <w:r>
+              <w:rPr>
+                <w:sz w:val="22"/>
+                <w:szCs w:val="22"/>
+                <w:highlight w:val="yellow"/>
+              </w:rPr>
+              <w:t>Y</w:t>
+            </w:r>
+          </w:p>
+        </w:tc>
+        <w:tc>
+          <w:tcPr>
+            <w:tcW w:w="1440" w:type="dxa"/>
+          </w:tcPr>
+          <w:p>
+            <w:pPr>
+              <w:tabs>
+                <w:tab w:val="left" w:pos="360"/>
+              </w:tabs>
+              <w:jc w:val="center"/>
+              <w:rPr>
+                <w:rFonts w:ascii="Arial" w:hAnsi="Arial" w:cs="Arial"/>
+              </w:rPr>
+            </w:pPr>
+            <w:r>
+              <w:rPr>
+                <w:sz w:val="22"/>
+                <w:szCs w:val="22"/>
+                <w:highlight w:val="yellow"/>
+              </w:rPr>
+              <w:t>Pass</w:t>
             </w:r>
           </w:p>
         </w:tc>
@@ -7503,7 +8216,7 @@
               <w:rPr>
                 <w:rFonts w:ascii="Arial" w:hAnsi="Arial" w:cs="Arial"/>
               </w:rPr>
-              <w:t>03/09/2022</w:t>
+              <w:t>12/20/2023</w:t>
             </w:r>
           </w:p>
         </w:tc>
@@ -8645,6 +9358,7 @@
                 <w:rFonts w:eastAsia="Calibri"/>
                 <w:color w:val="000000"/>
               </w:rPr>
+              <w:lastRenderedPageBreak/>
               <w:t>SEAA</w:t>
             </w:r>
           </w:p>
@@ -8807,7 +9521,6 @@
                 <w:b/>
                 <w:color w:val="FFFFFF"/>
               </w:rPr>
-              <w:lastRenderedPageBreak/>
               <w:t>OMR Report Code</w:t>
             </w:r>
           </w:p>
@@ -9807,6 +10520,7 @@
                 <w:rFonts w:eastAsia="Calibri"/>
                 <w:color w:val="000000"/>
               </w:rPr>
+              <w:lastRenderedPageBreak/>
               <w:t>AED</w:t>
             </w:r>
           </w:p>
@@ -9977,7 +10691,6 @@
                 <w:rFonts w:eastAsia="Calibri"/>
                 <w:color w:val="000000"/>
               </w:rPr>
-              <w:lastRenderedPageBreak/>
               <w:t>SUR</w:t>
             </w:r>
           </w:p>
@@ -11257,6 +11970,7 @@
               <w:rPr>
                 <w:rFonts w:eastAsia="Calibri"/>
               </w:rPr>
+              <w:lastRenderedPageBreak/>
               <w:t>Pending Acknowledgement -&gt;CSR Review-&gt;Completed</w:t>
             </w:r>
           </w:p>
@@ -11287,6 +12001,7 @@
                 <w:rFonts w:eastAsia="Calibri"/>
                 <w:color w:val="000000"/>
               </w:rPr>
+              <w:lastRenderedPageBreak/>
               <w:t>AED</w:t>
             </w:r>
           </w:p>
@@ -11361,7 +12076,6 @@
               <w:rPr>
                 <w:rFonts w:eastAsia="Calibri"/>
               </w:rPr>
-              <w:lastRenderedPageBreak/>
               <w:t>Pending Acknowledgement -&gt;CSR Review-&gt;Completed</w:t>
             </w:r>
           </w:p>
@@ -11392,7 +12106,6 @@
                 <w:rFonts w:eastAsia="Calibri"/>
                 <w:color w:val="000000"/>
               </w:rPr>
-              <w:lastRenderedPageBreak/>
               <w:t>DTT</w:t>
             </w:r>
           </w:p>
@@ -12201,6 +12914,7 @@
           <w:rFonts w:ascii="Arial" w:hAnsi="Arial" w:cs="Arial"/>
           <w:b/>
         </w:rPr>
+        <w:lastRenderedPageBreak/>
         <w:t>SQL</w:t>
       </w:r>
     </w:p>
@@ -12428,7 +13142,6 @@
                 <w:sz w:val="19"/>
                 <w:szCs w:val="19"/>
               </w:rPr>
-              <w:lastRenderedPageBreak/>
               <w:t>,</w:t>
             </w:r>
             <w:r>
@@ -15257,6 +15970,7 @@
                 <w:sz w:val="19"/>
                 <w:szCs w:val="19"/>
               </w:rPr>
+              <w:lastRenderedPageBreak/>
               <w:t>SELECT</w:t>
             </w:r>
             <w:r>
@@ -15542,7 +16256,6 @@
                 <w:sz w:val="19"/>
                 <w:szCs w:val="19"/>
               </w:rPr>
-              <w:lastRenderedPageBreak/>
               <w:t>set</w:t>
             </w:r>
             <w:r>
@@ -16668,7 +17381,7 @@
 </file>
 
 <file path=word/endnotes.xml><?xml version="1.0" encoding="utf-8"?>
-<w:endnotes xmlns:wpc="http://schemas.microsoft.com/office/word/2010/wordprocessingCanvas" xmlns:cx="http://schemas.microsoft.com/office/drawing/2014/chartex" xmlns:cx1="http://schemas.microsoft.com/office/drawing/2015/9/8/chartex" xmlns:cx2="http://schemas.microsoft.com/office/drawing/2015/10/21/chartex" xmlns:cx3="http://schemas.microsoft.com/office/drawing/2016/5/9/chartex" xmlns:cx4="http://schemas.microsoft.com/office/drawing/2016/5/10/chartex" xmlns:cx5="http://schemas.microsoft.com/office/drawing/2016/5/11/chartex" xmlns:cx6="http://schemas.microsoft.com/office/drawing/2016/5/12/chartex" xmlns:cx7="http://schemas.microsoft.com/office/drawing/2016/5/13/chartex" xmlns:cx8="http://schemas.microsoft.com/office/drawing/2016/5/14/chartex" xmlns:mc="http://schemas.openxmlformats.org/markup-compatibility/2006" xmlns:aink="http://schemas.microsoft.com/office/drawing/2016/ink" xmlns:am3d="http://schemas.microsoft.com/office/drawing/2017/model3d" xmlns:o="urn:schemas-microsoft-com:office:office" xmlns:r="http://schemas.openxmlformats.org/officeDocument/2006/relationships" xmlns:m="http://schemas.openxmlformats.org/officeDocument/2006/math" xmlns:v="urn:schemas-microsoft-com:vml" xmlns:wp14="http://schemas.microsoft.com/office/word/2010/wordprocessingDrawing" xmlns:wp="http://schemas.openxmlformats.org/drawingml/2006/wordprocessingDrawing" xmlns:w10="urn:schemas-microsoft-com:office:word" xmlns:w="http://schemas.openxmlformats.org/wordprocessingml/2006/main" xmlns:w14="http://schemas.microsoft.com/office/word/2010/wordml" xmlns:w15="http://schemas.microsoft.com/office/word/2012/wordml" xmlns:w16cex="http://schemas.microsoft.com/office/word/2018/wordml/cex" xmlns:w16cid="http://schemas.microsoft.com/office/word/2016/wordml/cid" xmlns:w16="http://schemas.microsoft.com/office/word/2018/wordml" xmlns:w16sdtdh="http://schemas.microsoft.com/office/word/2020/wordml/sdtdatahash" xmlns:w16se="http://schemas.microsoft.com/office/word/2015/wordml/symex" xmlns:wpg="http://schemas.microsoft.com/office/word/2010/wordprocessingGroup" xmlns:wpi="http://schemas.microsoft.com/office/word/2010/wordprocessingInk" xmlns:wne="http://schemas.microsoft.com/office/word/2006/wordml" xmlns:wps="http://schemas.microsoft.com/office/word/2010/wordprocessingShape" mc:Ignorable="w14 w15 w16se w16cid w16 w16cex w16sdtdh wp14">
+<w:endnotes xmlns:wpc="http://schemas.microsoft.com/office/word/2010/wordprocessingCanvas" xmlns:cx="http://schemas.microsoft.com/office/drawing/2014/chartex" xmlns:cx1="http://schemas.microsoft.com/office/drawing/2015/9/8/chartex" xmlns:cx2="http://schemas.microsoft.com/office/drawing/2015/10/21/chartex" xmlns:cx3="http://schemas.microsoft.com/office/drawing/2016/5/9/chartex" xmlns:cx4="http://schemas.microsoft.com/office/drawing/2016/5/10/chartex" xmlns:cx5="http://schemas.microsoft.com/office/drawing/2016/5/11/chartex" xmlns:cx6="http://schemas.microsoft.com/office/drawing/2016/5/12/chartex" xmlns:cx7="http://schemas.microsoft.com/office/drawing/2016/5/13/chartex" xmlns:cx8="http://schemas.microsoft.com/office/drawing/2016/5/14/chartex" xmlns:mc="http://schemas.openxmlformats.org/markup-compatibility/2006" xmlns:aink="http://schemas.microsoft.com/office/drawing/2016/ink" xmlns:am3d="http://schemas.microsoft.com/office/drawing/2017/model3d" xmlns:o="urn:schemas-microsoft-com:office:office" xmlns:oel="http://schemas.microsoft.com/office/2019/extlst" xmlns:r="http://schemas.openxmlformats.org/officeDocument/2006/relationships" xmlns:m="http://schemas.openxmlformats.org/officeDocument/2006/math" xmlns:v="urn:schemas-microsoft-com:vml" xmlns:wp14="http://schemas.microsoft.com/office/word/2010/wordprocessingDrawing" xmlns:wp="http://schemas.openxmlformats.org/drawingml/2006/wordprocessingDrawing" xmlns:w10="urn:schemas-microsoft-com:office:word" xmlns:w="http://schemas.openxmlformats.org/wordprocessingml/2006/main" xmlns:w14="http://schemas.microsoft.com/office/word/2010/wordml" xmlns:w15="http://schemas.microsoft.com/office/word/2012/wordml" xmlns:w16cex="http://schemas.microsoft.com/office/word/2018/wordml/cex" xmlns:w16cid="http://schemas.microsoft.com/office/word/2016/wordml/cid" xmlns:w16="http://schemas.microsoft.com/office/word/2018/wordml" xmlns:w16sdtdh="http://schemas.microsoft.com/office/word/2020/wordml/sdtdatahash" xmlns:w16se="http://schemas.microsoft.com/office/word/2015/wordml/symex" xmlns:wpg="http://schemas.microsoft.com/office/word/2010/wordprocessingGroup" xmlns:wpi="http://schemas.microsoft.com/office/word/2010/wordprocessingInk" xmlns:wne="http://schemas.microsoft.com/office/word/2006/wordml" xmlns:wps="http://schemas.microsoft.com/office/word/2010/wordprocessingShape" mc:Ignorable="w14 w15 w16se w16cid w16 w16cex w16sdtdh wp14">
   <w:endnote w:type="separator" w:id="-1">
     <w:p>
       <w:r>
@@ -16687,7 +17400,7 @@
 </file>
 
 <file path=word/footer1.xml><?xml version="1.0" encoding="utf-8"?>
-<w:ftr xmlns:wpc="http://schemas.microsoft.com/office/word/2010/wordprocessingCanvas" xmlns:cx="http://schemas.microsoft.com/office/drawing/2014/chartex" xmlns:cx1="http://schemas.microsoft.com/office/drawing/2015/9/8/chartex" xmlns:cx2="http://schemas.microsoft.com/office/drawing/2015/10/21/chartex" xmlns:cx3="http://schemas.microsoft.com/office/drawing/2016/5/9/chartex" xmlns:cx4="http://schemas.microsoft.com/office/drawing/2016/5/10/chartex" xmlns:cx5="http://schemas.microsoft.com/office/drawing/2016/5/11/chartex" xmlns:cx6="http://schemas.microsoft.com/office/drawing/2016/5/12/chartex" xmlns:cx7="http://schemas.microsoft.com/office/drawing/2016/5/13/chartex" xmlns:cx8="http://schemas.microsoft.com/office/drawing/2016/5/14/chartex" xmlns:mc="http://schemas.openxmlformats.org/markup-compatibility/2006" xmlns:aink="http://schemas.microsoft.com/office/drawing/2016/ink" xmlns:am3d="http://schemas.microsoft.com/office/drawing/2017/model3d" xmlns:o="urn:schemas-microsoft-com:office:office" xmlns:r="http://schemas.openxmlformats.org/officeDocument/2006/relationships" xmlns:m="http://schemas.openxmlformats.org/officeDocument/2006/math" xmlns:v="urn:schemas-microsoft-com:vml" xmlns:wp14="http://schemas.microsoft.com/office/word/2010/wordprocessingDrawing" xmlns:wp="http://schemas.openxmlformats.org/drawingml/2006/wordprocessingDrawing" xmlns:w10="urn:schemas-microsoft-com:office:word" xmlns:w="http://schemas.openxmlformats.org/wordprocessingml/2006/main" xmlns:w14="http://schemas.microsoft.com/office/word/2010/wordml" xmlns:w15="http://schemas.microsoft.com/office/word/2012/wordml" xmlns:w16cex="http://schemas.microsoft.com/office/word/2018/wordml/cex" xmlns:w16cid="http://schemas.microsoft.com/office/word/2016/wordml/cid" xmlns:w16="http://schemas.microsoft.com/office/word/2018/wordml" xmlns:w16sdtdh="http://schemas.microsoft.com/office/word/2020/wordml/sdtdatahash" xmlns:w16se="http://schemas.microsoft.com/office/word/2015/wordml/symex" xmlns:wpg="http://schemas.microsoft.com/office/word/2010/wordprocessingGroup" xmlns:wpi="http://schemas.microsoft.com/office/word/2010/wordprocessingInk" xmlns:wne="http://schemas.microsoft.com/office/word/2006/wordml" xmlns:wps="http://schemas.microsoft.com/office/word/2010/wordprocessingShape" mc:Ignorable="w14 w15 w16se w16cid w16 w16cex w16sdtdh wp14">
+<w:ftr xmlns:wpc="http://schemas.microsoft.com/office/word/2010/wordprocessingCanvas" xmlns:cx="http://schemas.microsoft.com/office/drawing/2014/chartex" xmlns:cx1="http://schemas.microsoft.com/office/drawing/2015/9/8/chartex" xmlns:cx2="http://schemas.microsoft.com/office/drawing/2015/10/21/chartex" xmlns:cx3="http://schemas.microsoft.com/office/drawing/2016/5/9/chartex" xmlns:cx4="http://schemas.microsoft.com/office/drawing/2016/5/10/chartex" xmlns:cx5="http://schemas.microsoft.com/office/drawing/2016/5/11/chartex" xmlns:cx6="http://schemas.microsoft.com/office/drawing/2016/5/12/chartex" xmlns:cx7="http://schemas.microsoft.com/office/drawing/2016/5/13/chartex" xmlns:cx8="http://schemas.microsoft.com/office/drawing/2016/5/14/chartex" xmlns:mc="http://schemas.openxmlformats.org/markup-compatibility/2006" xmlns:aink="http://schemas.microsoft.com/office/drawing/2016/ink" xmlns:am3d="http://schemas.microsoft.com/office/drawing/2017/model3d" xmlns:o="urn:schemas-microsoft-com:office:office" xmlns:oel="http://schemas.microsoft.com/office/2019/extlst" xmlns:r="http://schemas.openxmlformats.org/officeDocument/2006/relationships" xmlns:m="http://schemas.openxmlformats.org/officeDocument/2006/math" xmlns:v="urn:schemas-microsoft-com:vml" xmlns:wp14="http://schemas.microsoft.com/office/word/2010/wordprocessingDrawing" xmlns:wp="http://schemas.openxmlformats.org/drawingml/2006/wordprocessingDrawing" xmlns:w10="urn:schemas-microsoft-com:office:word" xmlns:w="http://schemas.openxmlformats.org/wordprocessingml/2006/main" xmlns:w14="http://schemas.microsoft.com/office/word/2010/wordml" xmlns:w15="http://schemas.microsoft.com/office/word/2012/wordml" xmlns:w16cex="http://schemas.microsoft.com/office/word/2018/wordml/cex" xmlns:w16cid="http://schemas.microsoft.com/office/word/2016/wordml/cid" xmlns:w16="http://schemas.microsoft.com/office/word/2018/wordml" xmlns:w16sdtdh="http://schemas.microsoft.com/office/word/2020/wordml/sdtdatahash" xmlns:w16se="http://schemas.microsoft.com/office/word/2015/wordml/symex" xmlns:wpg="http://schemas.microsoft.com/office/word/2010/wordprocessingGroup" xmlns:wpi="http://schemas.microsoft.com/office/word/2010/wordprocessingInk" xmlns:wne="http://schemas.microsoft.com/office/word/2006/wordml" xmlns:wps="http://schemas.microsoft.com/office/word/2010/wordprocessingShape" mc:Ignorable="w14 w15 w16se w16cid w16 w16cex w16sdtdh wp14">
   <w:p>
     <w:pPr>
       <w:pStyle w:val="Footertext1"/>
@@ -16730,7 +17443,7 @@
       <w:rPr>
         <w:noProof/>
       </w:rPr>
-      <w:t>3/25/2022</w:t>
+      <w:t>12/20/2023</w:t>
     </w:r>
     <w:r>
       <w:fldChar w:fldCharType="end"/>
@@ -16830,7 +17543,7 @@
 </file>
 
 <file path=word/footer2.xml><?xml version="1.0" encoding="utf-8"?>
-<w:ftr xmlns:wpc="http://schemas.microsoft.com/office/word/2010/wordprocessingCanvas" xmlns:cx="http://schemas.microsoft.com/office/drawing/2014/chartex" xmlns:cx1="http://schemas.microsoft.com/office/drawing/2015/9/8/chartex" xmlns:cx2="http://schemas.microsoft.com/office/drawing/2015/10/21/chartex" xmlns:cx3="http://schemas.microsoft.com/office/drawing/2016/5/9/chartex" xmlns:cx4="http://schemas.microsoft.com/office/drawing/2016/5/10/chartex" xmlns:cx5="http://schemas.microsoft.com/office/drawing/2016/5/11/chartex" xmlns:cx6="http://schemas.microsoft.com/office/drawing/2016/5/12/chartex" xmlns:cx7="http://schemas.microsoft.com/office/drawing/2016/5/13/chartex" xmlns:cx8="http://schemas.microsoft.com/office/drawing/2016/5/14/chartex" xmlns:mc="http://schemas.openxmlformats.org/markup-compatibility/2006" xmlns:aink="http://schemas.microsoft.com/office/drawing/2016/ink" xmlns:am3d="http://schemas.microsoft.com/office/drawing/2017/model3d" xmlns:o="urn:schemas-microsoft-com:office:office" xmlns:r="http://schemas.openxmlformats.org/officeDocument/2006/relationships" xmlns:m="http://schemas.openxmlformats.org/officeDocument/2006/math" xmlns:v="urn:schemas-microsoft-com:vml" xmlns:wp14="http://schemas.microsoft.com/office/word/2010/wordprocessingDrawing" xmlns:wp="http://schemas.openxmlformats.org/drawingml/2006/wordprocessingDrawing" xmlns:w10="urn:schemas-microsoft-com:office:word" xmlns:w="http://schemas.openxmlformats.org/wordprocessingml/2006/main" xmlns:w14="http://schemas.microsoft.com/office/word/2010/wordml" xmlns:w15="http://schemas.microsoft.com/office/word/2012/wordml" xmlns:w16cex="http://schemas.microsoft.com/office/word/2018/wordml/cex" xmlns:w16cid="http://schemas.microsoft.com/office/word/2016/wordml/cid" xmlns:w16="http://schemas.microsoft.com/office/word/2018/wordml" xmlns:w16sdtdh="http://schemas.microsoft.com/office/word/2020/wordml/sdtdatahash" xmlns:w16se="http://schemas.microsoft.com/office/word/2015/wordml/symex" xmlns:wpg="http://schemas.microsoft.com/office/word/2010/wordprocessingGroup" xmlns:wpi="http://schemas.microsoft.com/office/word/2010/wordprocessingInk" xmlns:wne="http://schemas.microsoft.com/office/word/2006/wordml" xmlns:wps="http://schemas.microsoft.com/office/word/2010/wordprocessingShape" mc:Ignorable="w14 w15 w16se w16cid w16 w16cex w16sdtdh wp14">
+<w:ftr xmlns:wpc="http://schemas.microsoft.com/office/word/2010/wordprocessingCanvas" xmlns:cx="http://schemas.microsoft.com/office/drawing/2014/chartex" xmlns:cx1="http://schemas.microsoft.com/office/drawing/2015/9/8/chartex" xmlns:cx2="http://schemas.microsoft.com/office/drawing/2015/10/21/chartex" xmlns:cx3="http://schemas.microsoft.com/office/drawing/2016/5/9/chartex" xmlns:cx4="http://schemas.microsoft.com/office/drawing/2016/5/10/chartex" xmlns:cx5="http://schemas.microsoft.com/office/drawing/2016/5/11/chartex" xmlns:cx6="http://schemas.microsoft.com/office/drawing/2016/5/12/chartex" xmlns:cx7="http://schemas.microsoft.com/office/drawing/2016/5/13/chartex" xmlns:cx8="http://schemas.microsoft.com/office/drawing/2016/5/14/chartex" xmlns:mc="http://schemas.openxmlformats.org/markup-compatibility/2006" xmlns:aink="http://schemas.microsoft.com/office/drawing/2016/ink" xmlns:am3d="http://schemas.microsoft.com/office/drawing/2017/model3d" xmlns:o="urn:schemas-microsoft-com:office:office" xmlns:oel="http://schemas.microsoft.com/office/2019/extlst" xmlns:r="http://schemas.openxmlformats.org/officeDocument/2006/relationships" xmlns:m="http://schemas.openxmlformats.org/officeDocument/2006/math" xmlns:v="urn:schemas-microsoft-com:vml" xmlns:wp14="http://schemas.microsoft.com/office/word/2010/wordprocessingDrawing" xmlns:wp="http://schemas.openxmlformats.org/drawingml/2006/wordprocessingDrawing" xmlns:w10="urn:schemas-microsoft-com:office:word" xmlns:w="http://schemas.openxmlformats.org/wordprocessingml/2006/main" xmlns:w14="http://schemas.microsoft.com/office/word/2010/wordml" xmlns:w15="http://schemas.microsoft.com/office/word/2012/wordml" xmlns:w16cex="http://schemas.microsoft.com/office/word/2018/wordml/cex" xmlns:w16cid="http://schemas.microsoft.com/office/word/2016/wordml/cid" xmlns:w16="http://schemas.microsoft.com/office/word/2018/wordml" xmlns:w16sdtdh="http://schemas.microsoft.com/office/word/2020/wordml/sdtdatahash" xmlns:w16se="http://schemas.microsoft.com/office/word/2015/wordml/symex" xmlns:wpg="http://schemas.microsoft.com/office/word/2010/wordprocessingGroup" xmlns:wpi="http://schemas.microsoft.com/office/word/2010/wordprocessingInk" xmlns:wne="http://schemas.microsoft.com/office/word/2006/wordml" xmlns:wps="http://schemas.microsoft.com/office/word/2010/wordprocessingShape" mc:Ignorable="w14 w15 w16se w16cid w16 w16cex w16sdtdh wp14">
   <w:p>
     <w:pPr>
       <w:pStyle w:val="Footer"/>
@@ -16956,7 +17669,7 @@
 </file>
 
 <file path=word/footnotes.xml><?xml version="1.0" encoding="utf-8"?>
-<w:footnotes xmlns:wpc="http://schemas.microsoft.com/office/word/2010/wordprocessingCanvas" xmlns:cx="http://schemas.microsoft.com/office/drawing/2014/chartex" xmlns:cx1="http://schemas.microsoft.com/office/drawing/2015/9/8/chartex" xmlns:cx2="http://schemas.microsoft.com/office/drawing/2015/10/21/chartex" xmlns:cx3="http://schemas.microsoft.com/office/drawing/2016/5/9/chartex" xmlns:cx4="http://schemas.microsoft.com/office/drawing/2016/5/10/chartex" xmlns:cx5="http://schemas.microsoft.com/office/drawing/2016/5/11/chartex" xmlns:cx6="http://schemas.microsoft.com/office/drawing/2016/5/12/chartex" xmlns:cx7="http://schemas.microsoft.com/office/drawing/2016/5/13/chartex" xmlns:cx8="http://schemas.microsoft.com/office/drawing/2016/5/14/chartex" xmlns:mc="http://schemas.openxmlformats.org/markup-compatibility/2006" xmlns:aink="http://schemas.microsoft.com/office/drawing/2016/ink" xmlns:am3d="http://schemas.microsoft.com/office/drawing/2017/model3d" xmlns:o="urn:schemas-microsoft-com:office:office" xmlns:r="http://schemas.openxmlformats.org/officeDocument/2006/relationships" xmlns:m="http://schemas.openxmlformats.org/officeDocument/2006/math" xmlns:v="urn:schemas-microsoft-com:vml" xmlns:wp14="http://schemas.microsoft.com/office/word/2010/wordprocessingDrawing" xmlns:wp="http://schemas.openxmlformats.org/drawingml/2006/wordprocessingDrawing" xmlns:w10="urn:schemas-microsoft-com:office:word" xmlns:w="http://schemas.openxmlformats.org/wordprocessingml/2006/main" xmlns:w14="http://schemas.microsoft.com/office/word/2010/wordml" xmlns:w15="http://schemas.microsoft.com/office/word/2012/wordml" xmlns:w16cex="http://schemas.microsoft.com/office/word/2018/wordml/cex" xmlns:w16cid="http://schemas.microsoft.com/office/word/2016/wordml/cid" xmlns:w16="http://schemas.microsoft.com/office/word/2018/wordml" xmlns:w16sdtdh="http://schemas.microsoft.com/office/word/2020/wordml/sdtdatahash" xmlns:w16se="http://schemas.microsoft.com/office/word/2015/wordml/symex" xmlns:wpg="http://schemas.microsoft.com/office/word/2010/wordprocessingGroup" xmlns:wpi="http://schemas.microsoft.com/office/word/2010/wordprocessingInk" xmlns:wne="http://schemas.microsoft.com/office/word/2006/wordml" xmlns:wps="http://schemas.microsoft.com/office/word/2010/wordprocessingShape" mc:Ignorable="w14 w15 w16se w16cid w16 w16cex w16sdtdh wp14">
+<w:footnotes xmlns:wpc="http://schemas.microsoft.com/office/word/2010/wordprocessingCanvas" xmlns:cx="http://schemas.microsoft.com/office/drawing/2014/chartex" xmlns:cx1="http://schemas.microsoft.com/office/drawing/2015/9/8/chartex" xmlns:cx2="http://schemas.microsoft.com/office/drawing/2015/10/21/chartex" xmlns:cx3="http://schemas.microsoft.com/office/drawing/2016/5/9/chartex" xmlns:cx4="http://schemas.microsoft.com/office/drawing/2016/5/10/chartex" xmlns:cx5="http://schemas.microsoft.com/office/drawing/2016/5/11/chartex" xmlns:cx6="http://schemas.microsoft.com/office/drawing/2016/5/12/chartex" xmlns:cx7="http://schemas.microsoft.com/office/drawing/2016/5/13/chartex" xmlns:cx8="http://schemas.microsoft.com/office/drawing/2016/5/14/chartex" xmlns:mc="http://schemas.openxmlformats.org/markup-compatibility/2006" xmlns:aink="http://schemas.microsoft.com/office/drawing/2016/ink" xmlns:am3d="http://schemas.microsoft.com/office/drawing/2017/model3d" xmlns:o="urn:schemas-microsoft-com:office:office" xmlns:oel="http://schemas.microsoft.com/office/2019/extlst" xmlns:r="http://schemas.openxmlformats.org/officeDocument/2006/relationships" xmlns:m="http://schemas.openxmlformats.org/officeDocument/2006/math" xmlns:v="urn:schemas-microsoft-com:vml" xmlns:wp14="http://schemas.microsoft.com/office/word/2010/wordprocessingDrawing" xmlns:wp="http://schemas.openxmlformats.org/drawingml/2006/wordprocessingDrawing" xmlns:w10="urn:schemas-microsoft-com:office:word" xmlns:w="http://schemas.openxmlformats.org/wordprocessingml/2006/main" xmlns:w14="http://schemas.microsoft.com/office/word/2010/wordml" xmlns:w15="http://schemas.microsoft.com/office/word/2012/wordml" xmlns:w16cex="http://schemas.microsoft.com/office/word/2018/wordml/cex" xmlns:w16cid="http://schemas.microsoft.com/office/word/2016/wordml/cid" xmlns:w16="http://schemas.microsoft.com/office/word/2018/wordml" xmlns:w16sdtdh="http://schemas.microsoft.com/office/word/2020/wordml/sdtdatahash" xmlns:w16se="http://schemas.microsoft.com/office/word/2015/wordml/symex" xmlns:wpg="http://schemas.microsoft.com/office/word/2010/wordprocessingGroup" xmlns:wpi="http://schemas.microsoft.com/office/word/2010/wordprocessingInk" xmlns:wne="http://schemas.microsoft.com/office/word/2006/wordml" xmlns:wps="http://schemas.microsoft.com/office/word/2010/wordprocessingShape" mc:Ignorable="w14 w15 w16se w16cid w16 w16cex w16sdtdh wp14">
   <w:footnote w:type="separator" w:id="-1">
     <w:p>
       <w:r>
@@ -16975,7 +17688,7 @@
 </file>
 
 <file path=word/header1.xml><?xml version="1.0" encoding="utf-8"?>
-<w:hdr xmlns:wpc="http://schemas.microsoft.com/office/word/2010/wordprocessingCanvas" xmlns:cx="http://schemas.microsoft.com/office/drawing/2014/chartex" xmlns:cx1="http://schemas.microsoft.com/office/drawing/2015/9/8/chartex" xmlns:cx2="http://schemas.microsoft.com/office/drawing/2015/10/21/chartex" xmlns:cx3="http://schemas.microsoft.com/office/drawing/2016/5/9/chartex" xmlns:cx4="http://schemas.microsoft.com/office/drawing/2016/5/10/chartex" xmlns:cx5="http://schemas.microsoft.com/office/drawing/2016/5/11/chartex" xmlns:cx6="http://schemas.microsoft.com/office/drawing/2016/5/12/chartex" xmlns:cx7="http://schemas.microsoft.com/office/drawing/2016/5/13/chartex" xmlns:cx8="http://schemas.microsoft.com/office/drawing/2016/5/14/chartex" xmlns:mc="http://schemas.openxmlformats.org/markup-compatibility/2006" xmlns:aink="http://schemas.microsoft.com/office/drawing/2016/ink" xmlns:am3d="http://schemas.microsoft.com/office/drawing/2017/model3d" xmlns:o="urn:schemas-microsoft-com:office:office" xmlns:r="http://schemas.openxmlformats.org/officeDocument/2006/relationships" xmlns:m="http://schemas.openxmlformats.org/officeDocument/2006/math" xmlns:v="urn:schemas-microsoft-com:vml" xmlns:wp14="http://schemas.microsoft.com/office/word/2010/wordprocessingDrawing" xmlns:wp="http://schemas.openxmlformats.org/drawingml/2006/wordprocessingDrawing" xmlns:w10="urn:schemas-microsoft-com:office:word" xmlns:w="http://schemas.openxmlformats.org/wordprocessingml/2006/main" xmlns:w14="http://schemas.microsoft.com/office/word/2010/wordml" xmlns:w15="http://schemas.microsoft.com/office/word/2012/wordml" xmlns:w16cex="http://schemas.microsoft.com/office/word/2018/wordml/cex" xmlns:w16cid="http://schemas.microsoft.com/office/word/2016/wordml/cid" xmlns:w16="http://schemas.microsoft.com/office/word/2018/wordml" xmlns:w16sdtdh="http://schemas.microsoft.com/office/word/2020/wordml/sdtdatahash" xmlns:w16se="http://schemas.microsoft.com/office/word/2015/wordml/symex" xmlns:wpg="http://schemas.microsoft.com/office/word/2010/wordprocessingGroup" xmlns:wpi="http://schemas.microsoft.com/office/word/2010/wordprocessingInk" xmlns:wne="http://schemas.microsoft.com/office/word/2006/wordml" xmlns:wps="http://schemas.microsoft.com/office/word/2010/wordprocessingShape" mc:Ignorable="w14 w15 w16se w16cid w16 w16cex w16sdtdh wp14">
+<w:hdr xmlns:wpc="http://schemas.microsoft.com/office/word/2010/wordprocessingCanvas" xmlns:cx="http://schemas.microsoft.com/office/drawing/2014/chartex" xmlns:cx1="http://schemas.microsoft.com/office/drawing/2015/9/8/chartex" xmlns:cx2="http://schemas.microsoft.com/office/drawing/2015/10/21/chartex" xmlns:cx3="http://schemas.microsoft.com/office/drawing/2016/5/9/chartex" xmlns:cx4="http://schemas.microsoft.com/office/drawing/2016/5/10/chartex" xmlns:cx5="http://schemas.microsoft.com/office/drawing/2016/5/11/chartex" xmlns:cx6="http://schemas.microsoft.com/office/drawing/2016/5/12/chartex" xmlns:cx7="http://schemas.microsoft.com/office/drawing/2016/5/13/chartex" xmlns:cx8="http://schemas.microsoft.com/office/drawing/2016/5/14/chartex" xmlns:mc="http://schemas.openxmlformats.org/markup-compatibility/2006" xmlns:aink="http://schemas.microsoft.com/office/drawing/2016/ink" xmlns:am3d="http://schemas.microsoft.com/office/drawing/2017/model3d" xmlns:o="urn:schemas-microsoft-com:office:office" xmlns:oel="http://schemas.microsoft.com/office/2019/extlst" xmlns:r="http://schemas.openxmlformats.org/officeDocument/2006/relationships" xmlns:m="http://schemas.openxmlformats.org/officeDocument/2006/math" xmlns:v="urn:schemas-microsoft-com:vml" xmlns:wp14="http://schemas.microsoft.com/office/word/2010/wordprocessingDrawing" xmlns:wp="http://schemas.openxmlformats.org/drawingml/2006/wordprocessingDrawing" xmlns:w10="urn:schemas-microsoft-com:office:word" xmlns:w="http://schemas.openxmlformats.org/wordprocessingml/2006/main" xmlns:w14="http://schemas.microsoft.com/office/word/2010/wordml" xmlns:w15="http://schemas.microsoft.com/office/word/2012/wordml" xmlns:w16cex="http://schemas.microsoft.com/office/word/2018/wordml/cex" xmlns:w16cid="http://schemas.microsoft.com/office/word/2016/wordml/cid" xmlns:w16="http://schemas.microsoft.com/office/word/2018/wordml" xmlns:w16sdtdh="http://schemas.microsoft.com/office/word/2020/wordml/sdtdatahash" xmlns:w16se="http://schemas.microsoft.com/office/word/2015/wordml/symex" xmlns:wpg="http://schemas.microsoft.com/office/word/2010/wordprocessingGroup" xmlns:wpi="http://schemas.microsoft.com/office/word/2010/wordprocessingInk" xmlns:wne="http://schemas.microsoft.com/office/word/2006/wordml" xmlns:wps="http://schemas.microsoft.com/office/word/2010/wordprocessingShape" mc:Ignorable="w14 w15 w16se w16cid w16 w16cex w16sdtdh wp14">
   <w:p>
     <w:pPr>
       <w:pStyle w:val="Header"/>
@@ -17014,7 +17727,7 @@
 </file>
 
 <file path=word/numbering.xml><?xml version="1.0" encoding="utf-8"?>
-<w:numbering xmlns:wpc="http://schemas.microsoft.com/office/word/2010/wordprocessingCanvas" xmlns:cx="http://schemas.microsoft.com/office/drawing/2014/chartex" xmlns:cx1="http://schemas.microsoft.com/office/drawing/2015/9/8/chartex" xmlns:cx2="http://schemas.microsoft.com/office/drawing/2015/10/21/chartex" xmlns:cx3="http://schemas.microsoft.com/office/drawing/2016/5/9/chartex" xmlns:cx4="http://schemas.microsoft.com/office/drawing/2016/5/10/chartex" xmlns:cx5="http://schemas.microsoft.com/office/drawing/2016/5/11/chartex" xmlns:cx6="http://schemas.microsoft.com/office/drawing/2016/5/12/chartex" xmlns:cx7="http://schemas.microsoft.com/office/drawing/2016/5/13/chartex" xmlns:cx8="http://schemas.microsoft.com/office/drawing/2016/5/14/chartex" xmlns:mc="http://schemas.openxmlformats.org/markup-compatibility/2006" xmlns:aink="http://schemas.microsoft.com/office/drawing/2016/ink" xmlns:am3d="http://schemas.microsoft.com/office/drawing/2017/model3d" xmlns:o="urn:schemas-microsoft-com:office:office" xmlns:r="http://schemas.openxmlformats.org/officeDocument/2006/relationships" xmlns:m="http://schemas.openxmlformats.org/officeDocument/2006/math" xmlns:v="urn:schemas-microsoft-com:vml" xmlns:wp14="http://schemas.microsoft.com/office/word/2010/wordprocessingDrawing" xmlns:wp="http://schemas.openxmlformats.org/drawingml/2006/wordprocessingDrawing" xmlns:w10="urn:schemas-microsoft-com:office:word" xmlns:w="http://schemas.openxmlformats.org/wordprocessingml/2006/main" xmlns:w14="http://schemas.microsoft.com/office/word/2010/wordml" xmlns:w15="http://schemas.microsoft.com/office/word/2012/wordml" xmlns:w16cex="http://schemas.microsoft.com/office/word/2018/wordml/cex" xmlns:w16cid="http://schemas.microsoft.com/office/word/2016/wordml/cid" xmlns:w16="http://schemas.microsoft.com/office/word/2018/wordml" xmlns:w16sdtdh="http://schemas.microsoft.com/office/word/2020/wordml/sdtdatahash" xmlns:w16se="http://schemas.microsoft.com/office/word/2015/wordml/symex" xmlns:wpg="http://schemas.microsoft.com/office/word/2010/wordprocessingGroup" xmlns:wpi="http://schemas.microsoft.com/office/word/2010/wordprocessingInk" xmlns:wne="http://schemas.microsoft.com/office/word/2006/wordml" xmlns:wps="http://schemas.microsoft.com/office/word/2010/wordprocessingShape" mc:Ignorable="w14 w15 w16se w16cid w16 w16cex w16sdtdh wp14">
+<w:numbering xmlns:wpc="http://schemas.microsoft.com/office/word/2010/wordprocessingCanvas" xmlns:cx="http://schemas.microsoft.com/office/drawing/2014/chartex" xmlns:cx1="http://schemas.microsoft.com/office/drawing/2015/9/8/chartex" xmlns:cx2="http://schemas.microsoft.com/office/drawing/2015/10/21/chartex" xmlns:cx3="http://schemas.microsoft.com/office/drawing/2016/5/9/chartex" xmlns:cx4="http://schemas.microsoft.com/office/drawing/2016/5/10/chartex" xmlns:cx5="http://schemas.microsoft.com/office/drawing/2016/5/11/chartex" xmlns:cx6="http://schemas.microsoft.com/office/drawing/2016/5/12/chartex" xmlns:cx7="http://schemas.microsoft.com/office/drawing/2016/5/13/chartex" xmlns:cx8="http://schemas.microsoft.com/office/drawing/2016/5/14/chartex" xmlns:mc="http://schemas.openxmlformats.org/markup-compatibility/2006" xmlns:aink="http://schemas.microsoft.com/office/drawing/2016/ink" xmlns:am3d="http://schemas.microsoft.com/office/drawing/2017/model3d" xmlns:o="urn:schemas-microsoft-com:office:office" xmlns:oel="http://schemas.microsoft.com/office/2019/extlst" xmlns:r="http://schemas.openxmlformats.org/officeDocument/2006/relationships" xmlns:m="http://schemas.openxmlformats.org/officeDocument/2006/math" xmlns:v="urn:schemas-microsoft-com:vml" xmlns:wp14="http://schemas.microsoft.com/office/word/2010/wordprocessingDrawing" xmlns:wp="http://schemas.openxmlformats.org/drawingml/2006/wordprocessingDrawing" xmlns:w10="urn:schemas-microsoft-com:office:word" xmlns:w="http://schemas.openxmlformats.org/wordprocessingml/2006/main" xmlns:w14="http://schemas.microsoft.com/office/word/2010/wordml" xmlns:w15="http://schemas.microsoft.com/office/word/2012/wordml" xmlns:w16cex="http://schemas.microsoft.com/office/word/2018/wordml/cex" xmlns:w16cid="http://schemas.microsoft.com/office/word/2016/wordml/cid" xmlns:w16="http://schemas.microsoft.com/office/word/2018/wordml" xmlns:w16sdtdh="http://schemas.microsoft.com/office/word/2020/wordml/sdtdatahash" xmlns:w16se="http://schemas.microsoft.com/office/word/2015/wordml/symex" xmlns:wpg="http://schemas.microsoft.com/office/word/2010/wordprocessingGroup" xmlns:wpi="http://schemas.microsoft.com/office/word/2010/wordprocessingInk" xmlns:wne="http://schemas.microsoft.com/office/word/2006/wordml" xmlns:wps="http://schemas.microsoft.com/office/word/2010/wordprocessingShape" mc:Ignorable="w14 w15 w16se w16cid w16 w16cex w16sdtdh wp14">
   <w:abstractNum w:abstractNumId="0" w15:restartNumberingAfterBreak="0">
     <w:nsid w:val="00667C86"/>
     <w:multiLevelType w:val="hybridMultilevel"/>
@@ -19489,70 +20202,70 @@
       </w:pPr>
     </w:lvl>
   </w:abstractNum>
-  <w:num w:numId="1">
+  <w:num w:numId="1" w16cid:durableId="107118034">
     <w:abstractNumId w:val="14"/>
   </w:num>
-  <w:num w:numId="2">
+  <w:num w:numId="2" w16cid:durableId="821316578">
     <w:abstractNumId w:val="11"/>
   </w:num>
-  <w:num w:numId="3">
+  <w:num w:numId="3" w16cid:durableId="781999004">
     <w:abstractNumId w:val="17"/>
   </w:num>
-  <w:num w:numId="4">
+  <w:num w:numId="4" w16cid:durableId="1523129050">
     <w:abstractNumId w:val="10"/>
   </w:num>
-  <w:num w:numId="5">
+  <w:num w:numId="5" w16cid:durableId="1541355922">
     <w:abstractNumId w:val="1"/>
   </w:num>
-  <w:num w:numId="6">
+  <w:num w:numId="6" w16cid:durableId="123547330">
     <w:abstractNumId w:val="7"/>
   </w:num>
-  <w:num w:numId="7">
+  <w:num w:numId="7" w16cid:durableId="144132316">
     <w:abstractNumId w:val="4"/>
   </w:num>
-  <w:num w:numId="8">
+  <w:num w:numId="8" w16cid:durableId="2077968394">
     <w:abstractNumId w:val="15"/>
   </w:num>
-  <w:num w:numId="9">
+  <w:num w:numId="9" w16cid:durableId="841047150">
     <w:abstractNumId w:val="13"/>
   </w:num>
-  <w:num w:numId="10">
+  <w:num w:numId="10" w16cid:durableId="1012226277">
     <w:abstractNumId w:val="6"/>
   </w:num>
-  <w:num w:numId="11">
+  <w:num w:numId="11" w16cid:durableId="2091458741">
     <w:abstractNumId w:val="21"/>
   </w:num>
-  <w:num w:numId="12">
+  <w:num w:numId="12" w16cid:durableId="1152218542">
     <w:abstractNumId w:val="9"/>
   </w:num>
-  <w:num w:numId="13">
+  <w:num w:numId="13" w16cid:durableId="1403525378">
     <w:abstractNumId w:val="20"/>
   </w:num>
-  <w:num w:numId="14">
+  <w:num w:numId="14" w16cid:durableId="83501426">
     <w:abstractNumId w:val="0"/>
   </w:num>
-  <w:num w:numId="15">
+  <w:num w:numId="15" w16cid:durableId="2098161929">
     <w:abstractNumId w:val="18"/>
   </w:num>
-  <w:num w:numId="16">
+  <w:num w:numId="16" w16cid:durableId="741871259">
     <w:abstractNumId w:val="16"/>
   </w:num>
-  <w:num w:numId="17">
+  <w:num w:numId="17" w16cid:durableId="1501194758">
     <w:abstractNumId w:val="12"/>
   </w:num>
-  <w:num w:numId="18">
+  <w:num w:numId="18" w16cid:durableId="552237758">
     <w:abstractNumId w:val="19"/>
   </w:num>
-  <w:num w:numId="19">
+  <w:num w:numId="19" w16cid:durableId="28840116">
     <w:abstractNumId w:val="3"/>
   </w:num>
-  <w:num w:numId="20">
+  <w:num w:numId="20" w16cid:durableId="742992821">
     <w:abstractNumId w:val="5"/>
   </w:num>
-  <w:num w:numId="21">
+  <w:num w:numId="21" w16cid:durableId="1533567762">
     <w:abstractNumId w:val="8"/>
   </w:num>
-  <w:num w:numId="22">
+  <w:num w:numId="22" w16cid:durableId="1296641695">
     <w:abstractNumId w:val="2"/>
   </w:num>
   <w:numIdMacAtCleanup w:val="2"/>

</xml_diff>

<commit_message>
TFS 27523 - Dashboard to view the feed load history in the Admin Tool
git-tfs-id: [https://tfs.omnicloud.local/tfs/cco%20program/]$/eCoaching_V2;C53460
</commit_message>
<xml_diff>
--- a/Unit Test/DB/CCO_eCoaching_Log_Generic_Load_DB_UTD.docx
+++ b/Unit Test/DB/CCO_eCoaching_Log_Generic_Load_DB_UTD.docx
@@ -961,8 +961,13 @@
           </w:tcPr>
           <w:p>
             <w:r>
-              <w:t>TFS 15095 – ATT - Create feed to eCL for Attendance Policy Earnback</w:t>
-            </w:r>
+              <w:t xml:space="preserve">TFS 15095 – ATT - Create feed to eCL for Attendance Policy </w:t>
+            </w:r>
+            <w:proofErr w:type="spellStart"/>
+            <w:r>
+              <w:t>Earnback</w:t>
+            </w:r>
+            <w:proofErr w:type="spellEnd"/>
           </w:p>
         </w:tc>
         <w:tc>
@@ -1322,7 +1327,15 @@
           </w:tcPr>
           <w:p>
             <w:r>
-              <w:t>TFS 23964 - Switch to maxcorp Service Accounts</w:t>
+              <w:t xml:space="preserve">TFS 23964 - Switch to </w:t>
+            </w:r>
+            <w:proofErr w:type="spellStart"/>
+            <w:r>
+              <w:t>maxcorp</w:t>
+            </w:r>
+            <w:proofErr w:type="spellEnd"/>
+            <w:r>
+              <w:t xml:space="preserve"> Service Accounts</w:t>
             </w:r>
           </w:p>
         </w:tc>
@@ -1557,6 +1570,103 @@
             <w:r>
               <w:t>Susmitha Palacherla</w:t>
             </w:r>
+          </w:p>
+        </w:tc>
+      </w:tr>
+      <w:tr>
+        <w:trPr>
+          <w:ins w:id="15" w:author="Palacherla, Susmitha C" w:date="2024-01-11T08:37:00Z"/>
+        </w:trPr>
+        <w:tc>
+          <w:tcPr>
+            <w:tcW w:w="0" w:type="auto"/>
+            <w:tcBorders>
+              <w:top w:val="single" w:sz="6" w:space="0" w:color="C0C0C0"/>
+              <w:left w:val="single" w:sz="6" w:space="0" w:color="C0C0C0"/>
+              <w:bottom w:val="single" w:sz="6" w:space="0" w:color="C0C0C0"/>
+              <w:right w:val="single" w:sz="6" w:space="0" w:color="C0C0C0"/>
+            </w:tcBorders>
+          </w:tcPr>
+          <w:p>
+            <w:pPr>
+              <w:rPr>
+                <w:ins w:id="16" w:author="Palacherla, Susmitha C" w:date="2024-01-11T08:37:00Z"/>
+              </w:rPr>
+            </w:pPr>
+            <w:ins w:id="17" w:author="Palacherla, Susmitha C" w:date="2024-01-11T08:37:00Z">
+              <w:r>
+                <w:t>01/10/2024</w:t>
+              </w:r>
+            </w:ins>
+          </w:p>
+        </w:tc>
+        <w:tc>
+          <w:tcPr>
+            <w:tcW w:w="0" w:type="auto"/>
+            <w:tcBorders>
+              <w:top w:val="single" w:sz="6" w:space="0" w:color="C0C0C0"/>
+              <w:left w:val="single" w:sz="6" w:space="0" w:color="C0C0C0"/>
+              <w:bottom w:val="single" w:sz="6" w:space="0" w:color="C0C0C0"/>
+              <w:right w:val="single" w:sz="6" w:space="0" w:color="C0C0C0"/>
+            </w:tcBorders>
+          </w:tcPr>
+          <w:p>
+            <w:pPr>
+              <w:rPr>
+                <w:ins w:id="18" w:author="Palacherla, Susmitha C" w:date="2024-01-11T08:37:00Z"/>
+              </w:rPr>
+            </w:pPr>
+            <w:ins w:id="19" w:author="Palacherla, Susmitha C" w:date="2024-01-11T08:37:00Z">
+              <w:r>
+                <w:t>17.0</w:t>
+              </w:r>
+            </w:ins>
+          </w:p>
+        </w:tc>
+        <w:tc>
+          <w:tcPr>
+            <w:tcW w:w="6082" w:type="dxa"/>
+            <w:tcBorders>
+              <w:top w:val="single" w:sz="6" w:space="0" w:color="C0C0C0"/>
+              <w:left w:val="single" w:sz="6" w:space="0" w:color="C0C0C0"/>
+              <w:bottom w:val="single" w:sz="6" w:space="0" w:color="C0C0C0"/>
+              <w:right w:val="single" w:sz="6" w:space="0" w:color="C0C0C0"/>
+            </w:tcBorders>
+          </w:tcPr>
+          <w:p>
+            <w:pPr>
+              <w:rPr>
+                <w:ins w:id="20" w:author="Palacherla, Susmitha C" w:date="2024-01-11T08:37:00Z"/>
+              </w:rPr>
+            </w:pPr>
+            <w:ins w:id="21" w:author="Palacherla, Susmitha C" w:date="2024-01-11T08:37:00Z">
+              <w:r>
+                <w:t>TFS 27523 - Dashboard to view the feed load history in the Admin Tool</w:t>
+              </w:r>
+            </w:ins>
+          </w:p>
+        </w:tc>
+        <w:tc>
+          <w:tcPr>
+            <w:tcW w:w="1980" w:type="dxa"/>
+            <w:tcBorders>
+              <w:top w:val="single" w:sz="6" w:space="0" w:color="C0C0C0"/>
+              <w:left w:val="single" w:sz="6" w:space="0" w:color="C0C0C0"/>
+              <w:bottom w:val="single" w:sz="6" w:space="0" w:color="C0C0C0"/>
+              <w:right w:val="single" w:sz="6" w:space="0" w:color="C0C0C0"/>
+            </w:tcBorders>
+          </w:tcPr>
+          <w:p>
+            <w:pPr>
+              <w:rPr>
+                <w:ins w:id="22" w:author="Palacherla, Susmitha C" w:date="2024-01-11T08:37:00Z"/>
+              </w:rPr>
+            </w:pPr>
+            <w:ins w:id="23" w:author="Palacherla, Susmitha C" w:date="2024-01-11T08:37:00Z">
+              <w:r>
+                <w:t>Susmitha Palacherla</w:t>
+              </w:r>
+            </w:ins>
           </w:p>
         </w:tc>
       </w:tr>
@@ -1816,20 +1926,22 @@
       <w:pPr>
         <w:pStyle w:val="Heading2"/>
       </w:pPr>
-      <w:bookmarkStart w:id="15" w:name="_Toc51161890"/>
-      <w:bookmarkStart w:id="16" w:name="_Toc68268875"/>
+      <w:bookmarkStart w:id="24" w:name="_Toc51161890"/>
+      <w:bookmarkStart w:id="25" w:name="_Toc68268875"/>
       <w:r>
         <w:lastRenderedPageBreak/>
         <w:t xml:space="preserve">SSIS – </w:t>
       </w:r>
+      <w:proofErr w:type="spellStart"/>
       <w:r>
         <w:t>Generic</w:t>
       </w:r>
       <w:r>
         <w:t>_Coaching</w:t>
       </w:r>
-      <w:bookmarkEnd w:id="15"/>
-      <w:bookmarkEnd w:id="16"/>
+      <w:bookmarkEnd w:id="24"/>
+      <w:bookmarkEnd w:id="25"/>
+      <w:proofErr w:type="spellEnd"/>
     </w:p>
     <w:p/>
     <w:p>
@@ -1859,7 +1971,14 @@
         <w:rPr>
           <w:b w:val="0"/>
         </w:rPr>
-        <w:t>Unit Identifier: Generic</w:t>
+        <w:t xml:space="preserve">Unit Identifier: </w:t>
+      </w:r>
+      <w:proofErr w:type="spellStart"/>
+      <w:r>
+        <w:rPr>
+          <w:b w:val="0"/>
+        </w:rPr>
+        <w:t>Generic</w:t>
       </w:r>
       <w:r>
         <w:rPr>
@@ -1867,6 +1986,7 @@
         </w:rPr>
         <w:t>_Coaching.dtsx</w:t>
       </w:r>
+      <w:proofErr w:type="spellEnd"/>
     </w:p>
     <w:p>
       <w:pPr>
@@ -2033,9 +2153,16 @@
                 <w:szCs w:val="22"/>
               </w:rPr>
             </w:pPr>
-            <w:r>
-              <w:t>TFS 27441 - Setup email alert when unexpected file staged</w:t>
-            </w:r>
+            <w:ins w:id="26" w:author="Palacherla, Susmitha C" w:date="2024-01-11T08:40:00Z">
+              <w:r>
+                <w:t>TFS 27523 - Dashboard to view the feed load history in the Admin Tool</w:t>
+              </w:r>
+            </w:ins>
+            <w:del w:id="27" w:author="Palacherla, Susmitha C" w:date="2024-01-11T08:40:00Z">
+              <w:r>
+                <w:delText>TFS 27441 - Setup email alert when unexpected file staged</w:delText>
+              </w:r>
+            </w:del>
           </w:p>
         </w:tc>
       </w:tr>
@@ -2122,12 +2249,14 @@
                 <w:szCs w:val="22"/>
               </w:rPr>
             </w:pPr>
+            <w:proofErr w:type="spellStart"/>
             <w:r>
               <w:t>Generic</w:t>
             </w:r>
             <w:r>
               <w:t>_Coaching.dtsx</w:t>
             </w:r>
+            <w:proofErr w:type="spellEnd"/>
           </w:p>
         </w:tc>
       </w:tr>
@@ -2199,20 +2328,82 @@
             <w:tcW w:w="10455" w:type="dxa"/>
           </w:tcPr>
           <w:p>
-            <w:r>
-              <w:t>eCL_Generic_Feed_OTH_AZZ20220303.csv</w:t>
-            </w:r>
-          </w:p>
-          <w:p>
-            <w:pPr>
-              <w:rPr>
-                <w:sz w:val="22"/>
-                <w:szCs w:val="22"/>
-              </w:rPr>
-            </w:pPr>
-            <w:r>
-              <w:t>eCL_Outlier_Feed_OTH_AED20220303.csv</w:t>
-            </w:r>
+            <w:pPr>
+              <w:rPr>
+                <w:ins w:id="28" w:author="Palacherla, Susmitha C" w:date="2024-01-11T08:41:00Z"/>
+              </w:rPr>
+            </w:pPr>
+            <w:ins w:id="29" w:author="Palacherla, Susmitha C" w:date="2024-01-11T08:41:00Z">
+              <w:r>
+                <w:t>eCL_Generic_Feed_OTH_APS20240103.csv</w:t>
+              </w:r>
+            </w:ins>
+          </w:p>
+          <w:p>
+            <w:pPr>
+              <w:rPr>
+                <w:ins w:id="30" w:author="Palacherla, Susmitha C" w:date="2024-01-11T08:41:00Z"/>
+              </w:rPr>
+            </w:pPr>
+            <w:ins w:id="31" w:author="Palacherla, Susmitha C" w:date="2024-01-11T08:41:00Z">
+              <w:r>
+                <w:t>eCL_Generic_Feed_OTH_APW20240103.csv</w:t>
+              </w:r>
+            </w:ins>
+          </w:p>
+          <w:p>
+            <w:pPr>
+              <w:rPr>
+                <w:ins w:id="32" w:author="Palacherla, Susmitha C" w:date="2024-01-11T08:41:00Z"/>
+              </w:rPr>
+            </w:pPr>
+            <w:ins w:id="33" w:author="Palacherla, Susmitha C" w:date="2024-01-11T08:41:00Z">
+              <w:r>
+                <w:t>eCL_Generic_Feed_OTH_SEAA20240103.csv</w:t>
+              </w:r>
+            </w:ins>
+          </w:p>
+          <w:p>
+            <w:pPr>
+              <w:rPr>
+                <w:ins w:id="34" w:author="Palacherla, Susmitha C" w:date="2024-01-11T08:41:00Z"/>
+              </w:rPr>
+            </w:pPr>
+            <w:ins w:id="35" w:author="Palacherla, Susmitha C" w:date="2024-01-11T08:41:00Z">
+              <w:r>
+                <w:t>eCL_Generic_Feed_OTH_SEAR20240103.csv</w:t>
+              </w:r>
+            </w:ins>
+          </w:p>
+          <w:p>
+            <w:pPr>
+              <w:rPr>
+                <w:del w:id="36" w:author="Palacherla, Susmitha C" w:date="2024-01-11T08:41:00Z"/>
+              </w:rPr>
+            </w:pPr>
+            <w:ins w:id="37" w:author="Palacherla, Susmitha C" w:date="2024-01-11T08:41:00Z">
+              <w:r>
+                <w:t>eCL_Generic_Feed_OTH_SUR20240103.csv</w:t>
+              </w:r>
+            </w:ins>
+            <w:del w:id="38" w:author="Palacherla, Susmitha C" w:date="2024-01-11T08:41:00Z">
+              <w:r>
+                <w:delText>eCL_Generic_Feed_OTH_AZZ20220303.csv</w:delText>
+              </w:r>
+            </w:del>
+          </w:p>
+          <w:p>
+            <w:pPr>
+              <w:rPr>
+                <w:sz w:val="22"/>
+                <w:szCs w:val="22"/>
+              </w:rPr>
+            </w:pPr>
+            <w:del w:id="39" w:author="Palacherla, Susmitha C" w:date="2024-01-11T08:41:00Z">
+              <w:r>
+                <w:delText>eCL_Outlier_Feed_OTH_AED20220303.csv</w:delText>
+              </w:r>
+            </w:del>
           </w:p>
         </w:tc>
       </w:tr>
@@ -2249,6 +2440,15 @@
         <w:gridCol w:w="4275"/>
         <w:gridCol w:w="1192"/>
         <w:gridCol w:w="1440"/>
+        <w:tblGridChange w:id="40">
+          <w:tblGrid>
+            <w:gridCol w:w="1170"/>
+            <w:gridCol w:w="4973"/>
+            <w:gridCol w:w="4275"/>
+            <w:gridCol w:w="1192"/>
+            <w:gridCol w:w="1440"/>
+          </w:tblGrid>
+        </w:tblGridChange>
       </w:tblGrid>
       <w:tr>
         <w:tc>
@@ -2796,7 +2996,23 @@
                 <w:sz w:val="22"/>
                 <w:szCs w:val="22"/>
               </w:rPr>
-              <w:t>\Decrypt_Out\</w:t>
+              <w:t>\</w:t>
+            </w:r>
+            <w:proofErr w:type="spellStart"/>
+            <w:r>
+              <w:rPr>
+                <w:sz w:val="22"/>
+                <w:szCs w:val="22"/>
+              </w:rPr>
+              <w:t>Decrypt_Out</w:t>
+            </w:r>
+            <w:proofErr w:type="spellEnd"/>
+            <w:r>
+              <w:rPr>
+                <w:sz w:val="22"/>
+                <w:szCs w:val="22"/>
+              </w:rPr>
+              <w:t>\</w:t>
             </w:r>
           </w:p>
         </w:tc>
@@ -2933,8 +3149,17 @@
                 <w:sz w:val="22"/>
                 <w:szCs w:val="22"/>
               </w:rPr>
-              <w:t>Check Encrypt out Folder</w:t>
-            </w:r>
+              <w:t xml:space="preserve">Check Encrypt out </w:t>
+            </w:r>
+            <w:proofErr w:type="gramStart"/>
+            <w:r>
+              <w:rPr>
+                <w:sz w:val="22"/>
+                <w:szCs w:val="22"/>
+              </w:rPr>
+              <w:t>Folder</w:t>
+            </w:r>
+            <w:proofErr w:type="gramEnd"/>
           </w:p>
           <w:p>
             <w:pPr>
@@ -2966,7 +3191,23 @@
                 <w:sz w:val="22"/>
                 <w:szCs w:val="22"/>
               </w:rPr>
-              <w:t>\Encrypt_Out\</w:t>
+              <w:t>\</w:t>
+            </w:r>
+            <w:proofErr w:type="spellStart"/>
+            <w:r>
+              <w:rPr>
+                <w:sz w:val="22"/>
+                <w:szCs w:val="22"/>
+              </w:rPr>
+              <w:t>Encrypt_Out</w:t>
+            </w:r>
+            <w:proofErr w:type="spellEnd"/>
+            <w:r>
+              <w:rPr>
+                <w:sz w:val="22"/>
+                <w:szCs w:val="22"/>
+              </w:rPr>
+              <w:t>\</w:t>
             </w:r>
           </w:p>
         </w:tc>
@@ -3217,6 +3458,7 @@
                 <w:szCs w:val="22"/>
               </w:rPr>
             </w:pPr>
+            <w:proofErr w:type="spellStart"/>
             <w:r>
               <w:rPr>
                 <w:sz w:val="22"/>
@@ -3224,6 +3466,7 @@
               </w:rPr>
               <w:t>CoachingNotifications</w:t>
             </w:r>
+            <w:proofErr w:type="spellEnd"/>
           </w:p>
         </w:tc>
         <w:tc>
@@ -3742,21 +3985,29 @@
               <w:rPr>
                 <w:sz w:val="22"/>
                 <w:szCs w:val="22"/>
-              </w:rPr>
-            </w:pPr>
-            <w:r>
-              <w:rPr>
-                <w:sz w:val="22"/>
-                <w:szCs w:val="22"/>
-              </w:rPr>
-              <w:t>GC-</w:t>
-            </w:r>
-            <w:r>
-              <w:rPr>
-                <w:sz w:val="22"/>
-                <w:szCs w:val="22"/>
-              </w:rPr>
-              <w:t>3.1</w:t>
+                <w:highlight w:val="yellow"/>
+                <w:rPrChange w:id="41" w:author="Palacherla, Susmitha C" w:date="2024-01-11T08:50:00Z">
+                  <w:rPr>
+                    <w:sz w:val="22"/>
+                    <w:szCs w:val="22"/>
+                  </w:rPr>
+                </w:rPrChange>
+              </w:rPr>
+            </w:pPr>
+            <w:r>
+              <w:rPr>
+                <w:sz w:val="22"/>
+                <w:szCs w:val="22"/>
+                <w:highlight w:val="yellow"/>
+                <w:rPrChange w:id="42" w:author="Palacherla, Susmitha C" w:date="2024-01-11T08:50:00Z">
+                  <w:rPr>
+                    <w:sz w:val="22"/>
+                    <w:szCs w:val="22"/>
+                  </w:rPr>
+                </w:rPrChange>
+              </w:rPr>
+              <w:lastRenderedPageBreak/>
+              <w:t>GC-3.1</w:t>
             </w:r>
           </w:p>
         </w:tc>
@@ -3827,6 +4078,24 @@
               </w:rPr>
               <w:t>Datetime and Counts</w:t>
             </w:r>
+            <w:ins w:id="43" w:author="Palacherla, Susmitha C" w:date="2024-01-11T08:45:00Z">
+              <w:r>
+                <w:rPr>
+                  <w:sz w:val="22"/>
+                  <w:szCs w:val="22"/>
+                </w:rPr>
+                <w:t xml:space="preserve"> along with Report Attributes </w:t>
+              </w:r>
+            </w:ins>
+            <w:ins w:id="44" w:author="Palacherla, Susmitha C" w:date="2024-01-11T08:46:00Z">
+              <w:r>
+                <w:rPr>
+                  <w:sz w:val="22"/>
+                  <w:szCs w:val="22"/>
+                </w:rPr>
+                <w:t>like Category and Code.</w:t>
+              </w:r>
+            </w:ins>
           </w:p>
         </w:tc>
         <w:tc>
@@ -3849,12 +4118,22 @@
                 <w:szCs w:val="22"/>
               </w:rPr>
             </w:pPr>
-            <w:r>
-              <w:rPr>
-                <w:rFonts w:ascii="Arial" w:hAnsi="Arial" w:cs="Arial"/>
-              </w:rPr>
-              <w:t>N</w:t>
-            </w:r>
+            <w:del w:id="45" w:author="Palacherla, Susmitha C" w:date="2024-01-11T08:46:00Z">
+              <w:r>
+                <w:rPr>
+                  <w:rFonts w:ascii="Arial" w:hAnsi="Arial" w:cs="Arial"/>
+                </w:rPr>
+                <w:delText>N</w:delText>
+              </w:r>
+            </w:del>
+            <w:ins w:id="46" w:author="Palacherla, Susmitha C" w:date="2024-01-11T08:46:00Z">
+              <w:r>
+                <w:rPr>
+                  <w:rFonts w:ascii="Arial" w:hAnsi="Arial" w:cs="Arial"/>
+                </w:rPr>
+                <w:t>Y</w:t>
+              </w:r>
+            </w:ins>
           </w:p>
         </w:tc>
         <w:tc>
@@ -3878,16 +4157,29 @@
                 <w:szCs w:val="22"/>
               </w:rPr>
             </w:pPr>
-            <w:r>
-              <w:rPr>
-                <w:rFonts w:ascii="Arial" w:hAnsi="Arial" w:cs="Arial"/>
-              </w:rPr>
-              <w:t>NA</w:t>
-            </w:r>
+            <w:del w:id="47" w:author="Palacherla, Susmitha C" w:date="2024-01-11T08:47:00Z">
+              <w:r>
+                <w:rPr>
+                  <w:rFonts w:ascii="Arial" w:hAnsi="Arial" w:cs="Arial"/>
+                </w:rPr>
+                <w:delText>NA</w:delText>
+              </w:r>
+            </w:del>
+            <w:ins w:id="48" w:author="Palacherla, Susmitha C" w:date="2024-01-11T08:47:00Z">
+              <w:r>
+                <w:rPr>
+                  <w:rFonts w:ascii="Arial" w:hAnsi="Arial" w:cs="Arial"/>
+                </w:rPr>
+                <w:t>Pass</w:t>
+              </w:r>
+            </w:ins>
           </w:p>
         </w:tc>
       </w:tr>
       <w:tr>
+        <w:trPr>
+          <w:ins w:id="49" w:author="Palacherla, Susmitha C" w:date="2024-01-11T08:44:00Z"/>
+        </w:trPr>
         <w:tc>
           <w:tcPr>
             <w:tcW w:w="1170" w:type="dxa"/>
@@ -3905,16 +4197,215 @@
               </w:tabs>
               <w:jc w:val="center"/>
               <w:rPr>
-                <w:sz w:val="22"/>
-                <w:szCs w:val="22"/>
-              </w:rPr>
-            </w:pPr>
-            <w:r>
-              <w:rPr>
-                <w:sz w:val="22"/>
-                <w:szCs w:val="22"/>
-              </w:rPr>
-              <w:lastRenderedPageBreak/>
+                <w:ins w:id="50" w:author="Palacherla, Susmitha C" w:date="2024-01-11T08:44:00Z"/>
+                <w:sz w:val="22"/>
+                <w:szCs w:val="22"/>
+                <w:highlight w:val="yellow"/>
+                <w:rPrChange w:id="51" w:author="Palacherla, Susmitha C" w:date="2024-01-11T08:50:00Z">
+                  <w:rPr>
+                    <w:ins w:id="52" w:author="Palacherla, Susmitha C" w:date="2024-01-11T08:44:00Z"/>
+                    <w:sz w:val="22"/>
+                    <w:szCs w:val="22"/>
+                  </w:rPr>
+                </w:rPrChange>
+              </w:rPr>
+            </w:pPr>
+            <w:ins w:id="53" w:author="Palacherla, Susmitha C" w:date="2024-01-11T08:45:00Z">
+              <w:r>
+                <w:rPr>
+                  <w:sz w:val="22"/>
+                  <w:szCs w:val="22"/>
+                  <w:highlight w:val="yellow"/>
+                  <w:rPrChange w:id="54" w:author="Palacherla, Susmitha C" w:date="2024-01-11T08:50:00Z">
+                    <w:rPr>
+                      <w:sz w:val="22"/>
+                      <w:szCs w:val="22"/>
+                    </w:rPr>
+                  </w:rPrChange>
+                </w:rPr>
+                <w:t>GC-3.</w:t>
+              </w:r>
+              <w:r>
+                <w:rPr>
+                  <w:sz w:val="22"/>
+                  <w:szCs w:val="22"/>
+                  <w:highlight w:val="yellow"/>
+                  <w:rPrChange w:id="55" w:author="Palacherla, Susmitha C" w:date="2024-01-11T08:50:00Z">
+                    <w:rPr>
+                      <w:sz w:val="22"/>
+                      <w:szCs w:val="22"/>
+                    </w:rPr>
+                  </w:rPrChange>
+                </w:rPr>
+                <w:t>2</w:t>
+              </w:r>
+            </w:ins>
+          </w:p>
+        </w:tc>
+        <w:tc>
+          <w:tcPr>
+            <w:tcW w:w="4973" w:type="dxa"/>
+            <w:tcBorders>
+              <w:top w:val="single" w:sz="4" w:space="0" w:color="auto"/>
+              <w:left w:val="single" w:sz="4" w:space="0" w:color="auto"/>
+              <w:bottom w:val="single" w:sz="4" w:space="0" w:color="auto"/>
+              <w:right w:val="single" w:sz="4" w:space="0" w:color="auto"/>
+            </w:tcBorders>
+          </w:tcPr>
+          <w:p>
+            <w:pPr>
+              <w:tabs>
+                <w:tab w:val="left" w:pos="360"/>
+              </w:tabs>
+              <w:rPr>
+                <w:ins w:id="56" w:author="Palacherla, Susmitha C" w:date="2024-01-11T08:44:00Z"/>
+                <w:sz w:val="22"/>
+                <w:szCs w:val="22"/>
+              </w:rPr>
+            </w:pPr>
+            <w:ins w:id="57" w:author="Palacherla, Susmitha C" w:date="2024-01-11T08:45:00Z">
+              <w:r>
+                <w:rPr>
+                  <w:sz w:val="22"/>
+                  <w:szCs w:val="22"/>
+                </w:rPr>
+                <w:t xml:space="preserve">Query </w:t>
+              </w:r>
+              <w:r>
+                <w:rPr>
+                  <w:sz w:val="22"/>
+                  <w:szCs w:val="22"/>
+                </w:rPr>
+                <w:t>Feed Load History</w:t>
+              </w:r>
+              <w:r>
+                <w:rPr>
+                  <w:sz w:val="22"/>
+                  <w:szCs w:val="22"/>
+                </w:rPr>
+                <w:t xml:space="preserve"> Table</w:t>
+              </w:r>
+            </w:ins>
+          </w:p>
+        </w:tc>
+        <w:tc>
+          <w:tcPr>
+            <w:tcW w:w="4275" w:type="dxa"/>
+            <w:tcBorders>
+              <w:top w:val="single" w:sz="4" w:space="0" w:color="auto"/>
+              <w:left w:val="single" w:sz="4" w:space="0" w:color="auto"/>
+              <w:bottom w:val="single" w:sz="4" w:space="0" w:color="auto"/>
+              <w:right w:val="single" w:sz="4" w:space="0" w:color="auto"/>
+            </w:tcBorders>
+          </w:tcPr>
+          <w:p>
+            <w:pPr>
+              <w:rPr>
+                <w:ins w:id="58" w:author="Palacherla, Susmitha C" w:date="2024-01-11T08:44:00Z"/>
+                <w:sz w:val="22"/>
+                <w:szCs w:val="22"/>
+              </w:rPr>
+            </w:pPr>
+            <w:ins w:id="59" w:author="Palacherla, Susmitha C" w:date="2024-01-11T08:46:00Z">
+              <w:r>
+                <w:rPr>
+                  <w:sz w:val="22"/>
+                  <w:szCs w:val="22"/>
+                </w:rPr>
+                <w:t>Entries from File List table for respective file should be populated in this table</w:t>
+              </w:r>
+            </w:ins>
+          </w:p>
+        </w:tc>
+        <w:tc>
+          <w:tcPr>
+            <w:tcW w:w="1192" w:type="dxa"/>
+            <w:tcBorders>
+              <w:top w:val="single" w:sz="4" w:space="0" w:color="auto"/>
+              <w:left w:val="single" w:sz="4" w:space="0" w:color="auto"/>
+              <w:bottom w:val="single" w:sz="4" w:space="0" w:color="auto"/>
+              <w:right w:val="single" w:sz="4" w:space="0" w:color="auto"/>
+            </w:tcBorders>
+          </w:tcPr>
+          <w:p>
+            <w:pPr>
+              <w:tabs>
+                <w:tab w:val="left" w:pos="360"/>
+              </w:tabs>
+              <w:rPr>
+                <w:ins w:id="60" w:author="Palacherla, Susmitha C" w:date="2024-01-11T08:44:00Z"/>
+                <w:rFonts w:ascii="Arial" w:hAnsi="Arial" w:cs="Arial"/>
+              </w:rPr>
+            </w:pPr>
+            <w:ins w:id="61" w:author="Palacherla, Susmitha C" w:date="2024-01-11T08:47:00Z">
+              <w:r>
+                <w:rPr>
+                  <w:rFonts w:ascii="Arial" w:hAnsi="Arial" w:cs="Arial"/>
+                </w:rPr>
+                <w:t>Y</w:t>
+              </w:r>
+            </w:ins>
+          </w:p>
+        </w:tc>
+        <w:tc>
+          <w:tcPr>
+            <w:tcW w:w="1440" w:type="dxa"/>
+            <w:tcBorders>
+              <w:top w:val="single" w:sz="4" w:space="0" w:color="auto"/>
+              <w:left w:val="single" w:sz="4" w:space="0" w:color="auto"/>
+              <w:bottom w:val="single" w:sz="4" w:space="0" w:color="auto"/>
+              <w:right w:val="single" w:sz="4" w:space="0" w:color="auto"/>
+            </w:tcBorders>
+          </w:tcPr>
+          <w:p>
+            <w:pPr>
+              <w:tabs>
+                <w:tab w:val="left" w:pos="360"/>
+              </w:tabs>
+              <w:jc w:val="center"/>
+              <w:rPr>
+                <w:ins w:id="62" w:author="Palacherla, Susmitha C" w:date="2024-01-11T08:44:00Z"/>
+                <w:rFonts w:ascii="Arial" w:hAnsi="Arial" w:cs="Arial"/>
+              </w:rPr>
+            </w:pPr>
+            <w:ins w:id="63" w:author="Palacherla, Susmitha C" w:date="2024-01-11T08:47:00Z">
+              <w:r>
+                <w:rPr>
+                  <w:rFonts w:ascii="Arial" w:hAnsi="Arial" w:cs="Arial"/>
+                </w:rPr>
+                <w:t>Pass</w:t>
+              </w:r>
+            </w:ins>
+          </w:p>
+        </w:tc>
+      </w:tr>
+      <w:tr>
+        <w:tc>
+          <w:tcPr>
+            <w:tcW w:w="1170" w:type="dxa"/>
+            <w:tcBorders>
+              <w:top w:val="single" w:sz="4" w:space="0" w:color="auto"/>
+              <w:left w:val="single" w:sz="4" w:space="0" w:color="auto"/>
+              <w:bottom w:val="single" w:sz="4" w:space="0" w:color="auto"/>
+              <w:right w:val="single" w:sz="4" w:space="0" w:color="auto"/>
+            </w:tcBorders>
+          </w:tcPr>
+          <w:p>
+            <w:pPr>
+              <w:tabs>
+                <w:tab w:val="left" w:pos="360"/>
+              </w:tabs>
+              <w:jc w:val="center"/>
+              <w:rPr>
+                <w:sz w:val="22"/>
+                <w:szCs w:val="22"/>
+              </w:rPr>
+            </w:pPr>
+            <w:r>
+              <w:rPr>
+                <w:sz w:val="22"/>
+                <w:szCs w:val="22"/>
+              </w:rPr>
               <w:t>GC-</w:t>
             </w:r>
             <w:r>
@@ -5212,8 +5703,17 @@
                 <w:sz w:val="22"/>
                 <w:szCs w:val="22"/>
               </w:rPr>
-              <w:t>Module as listed in reference table at end of doc</w:t>
-            </w:r>
+              <w:t xml:space="preserve">Module as listed in reference table at end of </w:t>
+            </w:r>
+            <w:proofErr w:type="gramStart"/>
+            <w:r>
+              <w:rPr>
+                <w:sz w:val="22"/>
+                <w:szCs w:val="22"/>
+              </w:rPr>
+              <w:t>doc</w:t>
+            </w:r>
+            <w:proofErr w:type="gramEnd"/>
           </w:p>
           <w:p>
             <w:pPr>
@@ -6093,12 +6593,21 @@
                 <w:szCs w:val="22"/>
               </w:rPr>
             </w:pPr>
-            <w:r>
-              <w:rPr>
-                <w:sz w:val="22"/>
-                <w:szCs w:val="22"/>
-              </w:rPr>
-              <w:t>Subcoaching Reason as listed in reference table at end of doc</w:t>
+            <w:proofErr w:type="spellStart"/>
+            <w:r>
+              <w:rPr>
+                <w:sz w:val="22"/>
+                <w:szCs w:val="22"/>
+              </w:rPr>
+              <w:t>Subcoaching</w:t>
+            </w:r>
+            <w:proofErr w:type="spellEnd"/>
+            <w:r>
+              <w:rPr>
+                <w:sz w:val="22"/>
+                <w:szCs w:val="22"/>
+              </w:rPr>
+              <w:t xml:space="preserve"> Reason as listed in reference table at end of doc</w:t>
             </w:r>
           </w:p>
         </w:tc>
@@ -6772,6 +7281,7 @@
                 <w:sz w:val="22"/>
                 <w:szCs w:val="22"/>
               </w:rPr>
+              <w:lastRenderedPageBreak/>
               <w:t>Per FS</w:t>
             </w:r>
           </w:p>
@@ -6787,7 +7297,24 @@
                 <w:sz w:val="22"/>
                 <w:szCs w:val="22"/>
               </w:rPr>
-              <w:t xml:space="preserve">Each log has different workflow </w:t>
+              <w:lastRenderedPageBreak/>
+              <w:t xml:space="preserve">Each log has different </w:t>
+            </w:r>
+            <w:proofErr w:type="gramStart"/>
+            <w:r>
+              <w:rPr>
+                <w:sz w:val="22"/>
+                <w:szCs w:val="22"/>
+              </w:rPr>
+              <w:t>workflow</w:t>
+            </w:r>
+            <w:proofErr w:type="gramEnd"/>
+            <w:r>
+              <w:rPr>
+                <w:sz w:val="22"/>
+                <w:szCs w:val="22"/>
+              </w:rPr>
+              <w:t xml:space="preserve"> </w:t>
             </w:r>
           </w:p>
           <w:p>
@@ -6866,6 +7393,7 @@
               <w:rPr>
                 <w:rFonts w:ascii="Arial" w:hAnsi="Arial" w:cs="Arial"/>
               </w:rPr>
+              <w:lastRenderedPageBreak/>
               <w:t>N</w:t>
             </w:r>
           </w:p>
@@ -7287,6 +7815,36 @@
         </w:tc>
       </w:tr>
       <w:tr>
+        <w:tblPrEx>
+          <w:tblW w:w="13050" w:type="dxa"/>
+          <w:tblInd w:w="-635" w:type="dxa"/>
+          <w:tblBorders>
+            <w:top w:val="single" w:sz="4" w:space="0" w:color="auto"/>
+            <w:left w:val="single" w:sz="4" w:space="0" w:color="auto"/>
+            <w:bottom w:val="single" w:sz="4" w:space="0" w:color="auto"/>
+            <w:right w:val="single" w:sz="4" w:space="0" w:color="auto"/>
+            <w:insideH w:val="single" w:sz="4" w:space="0" w:color="auto"/>
+            <w:insideV w:val="single" w:sz="4" w:space="0" w:color="auto"/>
+          </w:tblBorders>
+          <w:tblLayout w:type="fixed"/>
+          <w:tblLook w:val="0000" w:firstRow="0" w:lastRow="0" w:firstColumn="0" w:lastColumn="0" w:noHBand="0" w:noVBand="0"/>
+          <w:tblPrExChange w:id="64" w:author="Palacherla, Susmitha C" w:date="2024-01-11T08:43:00Z">
+            <w:tblPrEx>
+              <w:tblW w:w="13050" w:type="dxa"/>
+              <w:tblInd w:w="-635" w:type="dxa"/>
+              <w:tblBorders>
+                <w:top w:val="single" w:sz="4" w:space="0" w:color="auto"/>
+                <w:left w:val="single" w:sz="4" w:space="0" w:color="auto"/>
+                <w:bottom w:val="single" w:sz="4" w:space="0" w:color="auto"/>
+                <w:right w:val="single" w:sz="4" w:space="0" w:color="auto"/>
+                <w:insideH w:val="single" w:sz="4" w:space="0" w:color="auto"/>
+                <w:insideV w:val="single" w:sz="4" w:space="0" w:color="auto"/>
+              </w:tblBorders>
+              <w:tblLayout w:type="fixed"/>
+              <w:tblLook w:val="0000" w:firstRow="0" w:lastRow="0" w:firstColumn="0" w:lastColumn="0" w:noHBand="0" w:noVBand="0"/>
+            </w:tblPrEx>
+          </w:tblPrExChange>
+        </w:tblPrEx>
         <w:tc>
           <w:tcPr>
             <w:tcW w:w="1170" w:type="dxa"/>
@@ -7296,6 +7854,17 @@
               <w:bottom w:val="single" w:sz="4" w:space="0" w:color="auto"/>
               <w:right w:val="single" w:sz="4" w:space="0" w:color="auto"/>
             </w:tcBorders>
+            <w:tcPrChange w:id="65" w:author="Palacherla, Susmitha C" w:date="2024-01-11T08:43:00Z">
+              <w:tcPr>
+                <w:tcW w:w="1170" w:type="dxa"/>
+                <w:tcBorders>
+                  <w:top w:val="single" w:sz="4" w:space="0" w:color="auto"/>
+                  <w:left w:val="single" w:sz="4" w:space="0" w:color="auto"/>
+                  <w:bottom w:val="single" w:sz="4" w:space="0" w:color="auto"/>
+                  <w:right w:val="single" w:sz="4" w:space="0" w:color="auto"/>
+                </w:tcBorders>
+              </w:tcPr>
+            </w:tcPrChange>
           </w:tcPr>
           <w:p>
             <w:pPr>
@@ -7336,6 +7905,17 @@
               <w:bottom w:val="single" w:sz="4" w:space="0" w:color="auto"/>
               <w:right w:val="single" w:sz="4" w:space="0" w:color="auto"/>
             </w:tcBorders>
+            <w:tcPrChange w:id="66" w:author="Palacherla, Susmitha C" w:date="2024-01-11T08:43:00Z">
+              <w:tcPr>
+                <w:tcW w:w="4973" w:type="dxa"/>
+                <w:tcBorders>
+                  <w:top w:val="single" w:sz="4" w:space="0" w:color="auto"/>
+                  <w:left w:val="single" w:sz="4" w:space="0" w:color="auto"/>
+                  <w:bottom w:val="single" w:sz="4" w:space="0" w:color="auto"/>
+                  <w:right w:val="single" w:sz="4" w:space="0" w:color="auto"/>
+                </w:tcBorders>
+              </w:tcPr>
+            </w:tcPrChange>
           </w:tcPr>
           <w:p>
             <w:pPr>
@@ -7350,31 +7930,7 @@
               <w:rPr>
                 <w:rFonts w:ascii="Arial" w:hAnsi="Arial" w:cs="Arial"/>
               </w:rPr>
-              <w:t>Stage a</w:t>
-            </w:r>
-            <w:r>
-              <w:rPr>
-                <w:rFonts w:ascii="Arial" w:hAnsi="Arial" w:cs="Arial"/>
-              </w:rPr>
-              <w:t xml:space="preserve"> file with No ‘</w:t>
-            </w:r>
-            <w:r>
-              <w:rPr>
-                <w:rFonts w:ascii="Arial" w:hAnsi="Arial" w:cs="Arial"/>
-              </w:rPr>
-              <w:t>Generic</w:t>
-            </w:r>
-            <w:r>
-              <w:rPr>
-                <w:rFonts w:ascii="Arial" w:hAnsi="Arial" w:cs="Arial"/>
-              </w:rPr>
-              <w:t xml:space="preserve">’ in name </w:t>
-            </w:r>
-            <w:r>
-              <w:rPr>
-                <w:rFonts w:ascii="Arial" w:hAnsi="Arial" w:cs="Arial"/>
-              </w:rPr>
-              <w:t>and run load job</w:t>
+              <w:t>Stage a file with No ‘Generic’ in name and run load job</w:t>
             </w:r>
           </w:p>
         </w:tc>
@@ -7387,6 +7943,17 @@
               <w:bottom w:val="single" w:sz="4" w:space="0" w:color="auto"/>
               <w:right w:val="single" w:sz="4" w:space="0" w:color="auto"/>
             </w:tcBorders>
+            <w:tcPrChange w:id="67" w:author="Palacherla, Susmitha C" w:date="2024-01-11T08:43:00Z">
+              <w:tcPr>
+                <w:tcW w:w="4275" w:type="dxa"/>
+                <w:tcBorders>
+                  <w:top w:val="single" w:sz="4" w:space="0" w:color="auto"/>
+                  <w:left w:val="single" w:sz="4" w:space="0" w:color="auto"/>
+                  <w:bottom w:val="single" w:sz="4" w:space="0" w:color="auto"/>
+                  <w:right w:val="single" w:sz="4" w:space="0" w:color="auto"/>
+                </w:tcBorders>
+              </w:tcPr>
+            </w:tcPrChange>
           </w:tcPr>
           <w:p>
             <w:pPr>
@@ -7422,19 +7989,24 @@
               <w:rPr>
                 <w:rFonts w:ascii="Arial" w:hAnsi="Arial" w:cs="Arial"/>
               </w:rPr>
-              <w:t xml:space="preserve"> </w:t>
-            </w:r>
-            <w:r>
-              <w:rPr>
-                <w:rFonts w:ascii="Arial" w:hAnsi="Arial" w:cs="Arial"/>
-              </w:rPr>
-              <w:t>and cannot be loaded.</w:t>
+              <w:t xml:space="preserve"> and cannot be loaded.</w:t>
             </w:r>
           </w:p>
         </w:tc>
         <w:tc>
           <w:tcPr>
             <w:tcW w:w="1192" w:type="dxa"/>
+            <w:tcBorders>
+              <w:top w:val="single" w:sz="4" w:space="0" w:color="auto"/>
+              <w:left w:val="single" w:sz="4" w:space="0" w:color="auto"/>
+              <w:bottom w:val="single" w:sz="4" w:space="0" w:color="auto"/>
+              <w:right w:val="single" w:sz="4" w:space="0" w:color="auto"/>
+            </w:tcBorders>
+            <w:tcPrChange w:id="68" w:author="Palacherla, Susmitha C" w:date="2024-01-11T08:43:00Z">
+              <w:tcPr>
+                <w:tcW w:w="1192" w:type="dxa"/>
+              </w:tcPr>
+            </w:tcPrChange>
           </w:tcPr>
           <w:p>
             <w:pPr>
@@ -7445,19 +8017,40 @@
                 <w:rFonts w:ascii="Arial" w:hAnsi="Arial" w:cs="Arial"/>
               </w:rPr>
             </w:pPr>
-            <w:r>
-              <w:rPr>
-                <w:sz w:val="22"/>
-                <w:szCs w:val="22"/>
-                <w:highlight w:val="yellow"/>
-              </w:rPr>
-              <w:t>Y</w:t>
-            </w:r>
+            <w:ins w:id="69" w:author="Palacherla, Susmitha C" w:date="2024-01-11T08:43:00Z">
+              <w:r>
+                <w:rPr>
+                  <w:rFonts w:ascii="Arial" w:hAnsi="Arial" w:cs="Arial"/>
+                </w:rPr>
+                <w:t>N</w:t>
+              </w:r>
+            </w:ins>
+            <w:del w:id="70" w:author="Palacherla, Susmitha C" w:date="2024-01-11T08:43:00Z">
+              <w:r>
+                <w:rPr>
+                  <w:sz w:val="22"/>
+                  <w:szCs w:val="22"/>
+                  <w:highlight w:val="yellow"/>
+                </w:rPr>
+                <w:delText>Y</w:delText>
+              </w:r>
+            </w:del>
           </w:p>
         </w:tc>
         <w:tc>
           <w:tcPr>
             <w:tcW w:w="1440" w:type="dxa"/>
+            <w:tcBorders>
+              <w:top w:val="single" w:sz="4" w:space="0" w:color="auto"/>
+              <w:left w:val="single" w:sz="4" w:space="0" w:color="auto"/>
+              <w:bottom w:val="single" w:sz="4" w:space="0" w:color="auto"/>
+              <w:right w:val="single" w:sz="4" w:space="0" w:color="auto"/>
+            </w:tcBorders>
+            <w:tcPrChange w:id="71" w:author="Palacherla, Susmitha C" w:date="2024-01-11T08:43:00Z">
+              <w:tcPr>
+                <w:tcW w:w="1440" w:type="dxa"/>
+              </w:tcPr>
+            </w:tcPrChange>
           </w:tcPr>
           <w:p>
             <w:pPr>
@@ -7469,18 +8062,58 @@
                 <w:rFonts w:ascii="Arial" w:hAnsi="Arial" w:cs="Arial"/>
               </w:rPr>
             </w:pPr>
-            <w:r>
-              <w:rPr>
-                <w:sz w:val="22"/>
-                <w:szCs w:val="22"/>
-                <w:highlight w:val="yellow"/>
-              </w:rPr>
-              <w:t>Pass</w:t>
-            </w:r>
+            <w:ins w:id="72" w:author="Palacherla, Susmitha C" w:date="2024-01-11T08:43:00Z">
+              <w:r>
+                <w:rPr>
+                  <w:rFonts w:ascii="Arial" w:hAnsi="Arial" w:cs="Arial"/>
+                </w:rPr>
+                <w:t>NA</w:t>
+              </w:r>
+            </w:ins>
+            <w:del w:id="73" w:author="Palacherla, Susmitha C" w:date="2024-01-11T08:43:00Z">
+              <w:r>
+                <w:rPr>
+                  <w:sz w:val="22"/>
+                  <w:szCs w:val="22"/>
+                  <w:highlight w:val="yellow"/>
+                </w:rPr>
+                <w:delText>Pass</w:delText>
+              </w:r>
+            </w:del>
           </w:p>
         </w:tc>
       </w:tr>
       <w:tr>
+        <w:tblPrEx>
+          <w:tblW w:w="13050" w:type="dxa"/>
+          <w:tblInd w:w="-635" w:type="dxa"/>
+          <w:tblBorders>
+            <w:top w:val="single" w:sz="4" w:space="0" w:color="auto"/>
+            <w:left w:val="single" w:sz="4" w:space="0" w:color="auto"/>
+            <w:bottom w:val="single" w:sz="4" w:space="0" w:color="auto"/>
+            <w:right w:val="single" w:sz="4" w:space="0" w:color="auto"/>
+            <w:insideH w:val="single" w:sz="4" w:space="0" w:color="auto"/>
+            <w:insideV w:val="single" w:sz="4" w:space="0" w:color="auto"/>
+          </w:tblBorders>
+          <w:tblLayout w:type="fixed"/>
+          <w:tblLook w:val="0000" w:firstRow="0" w:lastRow="0" w:firstColumn="0" w:lastColumn="0" w:noHBand="0" w:noVBand="0"/>
+          <w:tblPrExChange w:id="74" w:author="Palacherla, Susmitha C" w:date="2024-01-11T08:43:00Z">
+            <w:tblPrEx>
+              <w:tblW w:w="13050" w:type="dxa"/>
+              <w:tblInd w:w="-635" w:type="dxa"/>
+              <w:tblBorders>
+                <w:top w:val="single" w:sz="4" w:space="0" w:color="auto"/>
+                <w:left w:val="single" w:sz="4" w:space="0" w:color="auto"/>
+                <w:bottom w:val="single" w:sz="4" w:space="0" w:color="auto"/>
+                <w:right w:val="single" w:sz="4" w:space="0" w:color="auto"/>
+                <w:insideH w:val="single" w:sz="4" w:space="0" w:color="auto"/>
+                <w:insideV w:val="single" w:sz="4" w:space="0" w:color="auto"/>
+              </w:tblBorders>
+              <w:tblLayout w:type="fixed"/>
+              <w:tblLook w:val="0000" w:firstRow="0" w:lastRow="0" w:firstColumn="0" w:lastColumn="0" w:noHBand="0" w:noVBand="0"/>
+            </w:tblPrEx>
+          </w:tblPrExChange>
+        </w:tblPrEx>
         <w:tc>
           <w:tcPr>
             <w:tcW w:w="1170" w:type="dxa"/>
@@ -7490,6 +8123,17 @@
               <w:bottom w:val="single" w:sz="4" w:space="0" w:color="auto"/>
               <w:right w:val="single" w:sz="4" w:space="0" w:color="auto"/>
             </w:tcBorders>
+            <w:tcPrChange w:id="75" w:author="Palacherla, Susmitha C" w:date="2024-01-11T08:43:00Z">
+              <w:tcPr>
+                <w:tcW w:w="1170" w:type="dxa"/>
+                <w:tcBorders>
+                  <w:top w:val="single" w:sz="4" w:space="0" w:color="auto"/>
+                  <w:left w:val="single" w:sz="4" w:space="0" w:color="auto"/>
+                  <w:bottom w:val="single" w:sz="4" w:space="0" w:color="auto"/>
+                  <w:right w:val="single" w:sz="4" w:space="0" w:color="auto"/>
+                </w:tcBorders>
+              </w:tcPr>
+            </w:tcPrChange>
           </w:tcPr>
           <w:p>
             <w:pPr>
@@ -7536,6 +8180,17 @@
               <w:bottom w:val="single" w:sz="4" w:space="0" w:color="auto"/>
               <w:right w:val="single" w:sz="4" w:space="0" w:color="auto"/>
             </w:tcBorders>
+            <w:tcPrChange w:id="76" w:author="Palacherla, Susmitha C" w:date="2024-01-11T08:43:00Z">
+              <w:tcPr>
+                <w:tcW w:w="4973" w:type="dxa"/>
+                <w:tcBorders>
+                  <w:top w:val="single" w:sz="4" w:space="0" w:color="auto"/>
+                  <w:left w:val="single" w:sz="4" w:space="0" w:color="auto"/>
+                  <w:bottom w:val="single" w:sz="4" w:space="0" w:color="auto"/>
+                  <w:right w:val="single" w:sz="4" w:space="0" w:color="auto"/>
+                </w:tcBorders>
+              </w:tcPr>
+            </w:tcPrChange>
           </w:tcPr>
           <w:p>
             <w:pPr>
@@ -7550,31 +8205,7 @@
               <w:rPr>
                 <w:rFonts w:ascii="Arial" w:hAnsi="Arial" w:cs="Arial"/>
               </w:rPr>
-              <w:t>Stage a file with ‘</w:t>
-            </w:r>
-            <w:r>
-              <w:rPr>
-                <w:rFonts w:ascii="Arial" w:hAnsi="Arial" w:cs="Arial"/>
-              </w:rPr>
-              <w:t>Generic</w:t>
-            </w:r>
-            <w:r>
-              <w:rPr>
-                <w:rFonts w:ascii="Arial" w:hAnsi="Arial" w:cs="Arial"/>
-              </w:rPr>
-              <w:t xml:space="preserve">’ in name </w:t>
-            </w:r>
-            <w:r>
-              <w:rPr>
-                <w:rFonts w:ascii="Arial" w:hAnsi="Arial" w:cs="Arial"/>
-              </w:rPr>
-              <w:t xml:space="preserve">but report code that is not a supported Report Code </w:t>
-            </w:r>
-            <w:r>
-              <w:rPr>
-                <w:rFonts w:ascii="Arial" w:hAnsi="Arial" w:cs="Arial"/>
-              </w:rPr>
-              <w:t>and run load job</w:t>
+              <w:t>Stage a file with ‘Generic’ in name but report code that is not a supported Report Code and run load job</w:t>
             </w:r>
           </w:p>
         </w:tc>
@@ -7587,6 +8218,17 @@
               <w:bottom w:val="single" w:sz="4" w:space="0" w:color="auto"/>
               <w:right w:val="single" w:sz="4" w:space="0" w:color="auto"/>
             </w:tcBorders>
+            <w:tcPrChange w:id="77" w:author="Palacherla, Susmitha C" w:date="2024-01-11T08:43:00Z">
+              <w:tcPr>
+                <w:tcW w:w="4275" w:type="dxa"/>
+                <w:tcBorders>
+                  <w:top w:val="single" w:sz="4" w:space="0" w:color="auto"/>
+                  <w:left w:val="single" w:sz="4" w:space="0" w:color="auto"/>
+                  <w:bottom w:val="single" w:sz="4" w:space="0" w:color="auto"/>
+                  <w:right w:val="single" w:sz="4" w:space="0" w:color="auto"/>
+                </w:tcBorders>
+              </w:tcPr>
+            </w:tcPrChange>
           </w:tcPr>
           <w:p>
             <w:pPr>
@@ -7629,6 +8271,17 @@
         <w:tc>
           <w:tcPr>
             <w:tcW w:w="1192" w:type="dxa"/>
+            <w:tcBorders>
+              <w:top w:val="single" w:sz="4" w:space="0" w:color="auto"/>
+              <w:left w:val="single" w:sz="4" w:space="0" w:color="auto"/>
+              <w:bottom w:val="single" w:sz="4" w:space="0" w:color="auto"/>
+              <w:right w:val="single" w:sz="4" w:space="0" w:color="auto"/>
+            </w:tcBorders>
+            <w:tcPrChange w:id="78" w:author="Palacherla, Susmitha C" w:date="2024-01-11T08:43:00Z">
+              <w:tcPr>
+                <w:tcW w:w="1192" w:type="dxa"/>
+              </w:tcPr>
+            </w:tcPrChange>
           </w:tcPr>
           <w:p>
             <w:pPr>
@@ -7639,19 +8292,40 @@
                 <w:rFonts w:ascii="Arial" w:hAnsi="Arial" w:cs="Arial"/>
               </w:rPr>
             </w:pPr>
-            <w:r>
-              <w:rPr>
-                <w:sz w:val="22"/>
-                <w:szCs w:val="22"/>
-                <w:highlight w:val="yellow"/>
-              </w:rPr>
-              <w:t>Y</w:t>
-            </w:r>
+            <w:ins w:id="79" w:author="Palacherla, Susmitha C" w:date="2024-01-11T08:43:00Z">
+              <w:r>
+                <w:rPr>
+                  <w:rFonts w:ascii="Arial" w:hAnsi="Arial" w:cs="Arial"/>
+                </w:rPr>
+                <w:t>N</w:t>
+              </w:r>
+            </w:ins>
+            <w:del w:id="80" w:author="Palacherla, Susmitha C" w:date="2024-01-11T08:43:00Z">
+              <w:r>
+                <w:rPr>
+                  <w:sz w:val="22"/>
+                  <w:szCs w:val="22"/>
+                  <w:highlight w:val="yellow"/>
+                </w:rPr>
+                <w:delText>Y</w:delText>
+              </w:r>
+            </w:del>
           </w:p>
         </w:tc>
         <w:tc>
           <w:tcPr>
             <w:tcW w:w="1440" w:type="dxa"/>
+            <w:tcBorders>
+              <w:top w:val="single" w:sz="4" w:space="0" w:color="auto"/>
+              <w:left w:val="single" w:sz="4" w:space="0" w:color="auto"/>
+              <w:bottom w:val="single" w:sz="4" w:space="0" w:color="auto"/>
+              <w:right w:val="single" w:sz="4" w:space="0" w:color="auto"/>
+            </w:tcBorders>
+            <w:tcPrChange w:id="81" w:author="Palacherla, Susmitha C" w:date="2024-01-11T08:43:00Z">
+              <w:tcPr>
+                <w:tcW w:w="1440" w:type="dxa"/>
+              </w:tcPr>
+            </w:tcPrChange>
           </w:tcPr>
           <w:p>
             <w:pPr>
@@ -7663,14 +8337,24 @@
                 <w:rFonts w:ascii="Arial" w:hAnsi="Arial" w:cs="Arial"/>
               </w:rPr>
             </w:pPr>
-            <w:r>
-              <w:rPr>
-                <w:sz w:val="22"/>
-                <w:szCs w:val="22"/>
-                <w:highlight w:val="yellow"/>
-              </w:rPr>
-              <w:t>Pass</w:t>
-            </w:r>
+            <w:ins w:id="82" w:author="Palacherla, Susmitha C" w:date="2024-01-11T08:43:00Z">
+              <w:r>
+                <w:rPr>
+                  <w:rFonts w:ascii="Arial" w:hAnsi="Arial" w:cs="Arial"/>
+                </w:rPr>
+                <w:t>NA</w:t>
+              </w:r>
+            </w:ins>
+            <w:del w:id="83" w:author="Palacherla, Susmitha C" w:date="2024-01-11T08:43:00Z">
+              <w:r>
+                <w:rPr>
+                  <w:sz w:val="22"/>
+                  <w:szCs w:val="22"/>
+                  <w:highlight w:val="yellow"/>
+                </w:rPr>
+                <w:delText>Pass</w:delText>
+              </w:r>
+            </w:del>
           </w:p>
         </w:tc>
       </w:tr>
@@ -8212,12 +8896,22 @@
                 <w:rFonts w:ascii="Arial" w:hAnsi="Arial" w:cs="Arial"/>
               </w:rPr>
             </w:pPr>
-            <w:r>
-              <w:rPr>
-                <w:rFonts w:ascii="Arial" w:hAnsi="Arial" w:cs="Arial"/>
-              </w:rPr>
-              <w:t>12/20/2023</w:t>
-            </w:r>
+            <w:del w:id="84" w:author="Palacherla, Susmitha C" w:date="2024-01-11T08:49:00Z">
+              <w:r>
+                <w:rPr>
+                  <w:rFonts w:ascii="Arial" w:hAnsi="Arial" w:cs="Arial"/>
+                </w:rPr>
+                <w:delText>12/20/2023</w:delText>
+              </w:r>
+            </w:del>
+            <w:ins w:id="85" w:author="Palacherla, Susmitha C" w:date="2024-01-11T08:49:00Z">
+              <w:r>
+                <w:rPr>
+                  <w:rFonts w:ascii="Arial" w:hAnsi="Arial" w:cs="Arial"/>
+                </w:rPr>
+                <w:t>01/10/2024</w:t>
+              </w:r>
+            </w:ins>
           </w:p>
         </w:tc>
       </w:tr>
@@ -8612,16 +9306,16 @@
           <w:rStyle w:val="Emphasis"/>
         </w:rPr>
       </w:pPr>
-      <w:bookmarkStart w:id="17" w:name="_Toc51161891"/>
-      <w:bookmarkStart w:id="18" w:name="_Toc68268876"/>
+      <w:bookmarkStart w:id="86" w:name="_Toc51161891"/>
+      <w:bookmarkStart w:id="87" w:name="_Toc68268876"/>
       <w:r>
         <w:rPr>
           <w:rStyle w:val="Emphasis"/>
         </w:rPr>
         <w:t>References</w:t>
       </w:r>
-      <w:bookmarkEnd w:id="17"/>
-      <w:bookmarkEnd w:id="18"/>
+      <w:bookmarkEnd w:id="86"/>
+      <w:bookmarkEnd w:id="87"/>
     </w:p>
     <w:p>
       <w:pPr>
@@ -8857,7 +9551,15 @@
           </w:tcPr>
           <w:p>
             <w:r>
-              <w:t>Attendance Earnback Day</w:t>
+              <w:t xml:space="preserve">Attendance </w:t>
+            </w:r>
+            <w:proofErr w:type="spellStart"/>
+            <w:r>
+              <w:t>Earnback</w:t>
+            </w:r>
+            <w:proofErr w:type="spellEnd"/>
+            <w:r>
+              <w:t xml:space="preserve"> Day</w:t>
             </w:r>
           </w:p>
         </w:tc>
@@ -9188,6 +9890,7 @@
                 <w:rFonts w:eastAsia="Calibri"/>
                 <w:color w:val="000000"/>
               </w:rPr>
+              <w:lastRenderedPageBreak/>
               <w:t>APS</w:t>
             </w:r>
           </w:p>
@@ -9358,7 +10061,6 @@
                 <w:rFonts w:eastAsia="Calibri"/>
                 <w:color w:val="000000"/>
               </w:rPr>
-              <w:lastRenderedPageBreak/>
               <w:t>SEAA</w:t>
             </w:r>
           </w:p>
@@ -10309,6 +11011,7 @@
           <w:rFonts w:ascii="Arial" w:hAnsi="Arial" w:cs="Arial"/>
           <w:b/>
         </w:rPr>
+        <w:lastRenderedPageBreak/>
         <w:t xml:space="preserve"> </w:t>
       </w:r>
       <w:r>
@@ -10520,7 +11223,6 @@
                 <w:rFonts w:eastAsia="Calibri"/>
                 <w:color w:val="000000"/>
               </w:rPr>
-              <w:lastRenderedPageBreak/>
               <w:t>AED</w:t>
             </w:r>
           </w:p>
@@ -10921,7 +11623,15 @@
               </w:rPr>
             </w:pPr>
             <w:r>
-              <w:t>Determined by the Value value in the feed file</w:t>
+              <w:t xml:space="preserve">Determined by the Value </w:t>
+            </w:r>
+            <w:proofErr w:type="spellStart"/>
+            <w:r>
+              <w:t>value</w:t>
+            </w:r>
+            <w:proofErr w:type="spellEnd"/>
+            <w:r>
+              <w:t xml:space="preserve"> in the feed file</w:t>
             </w:r>
           </w:p>
         </w:tc>
@@ -11866,6 +12576,7 @@
               <w:rPr>
                 <w:rFonts w:eastAsia="Calibri"/>
               </w:rPr>
+              <w:lastRenderedPageBreak/>
               <w:t>Pending Acknowledgement -&gt;CSR Review-&gt;Completed</w:t>
             </w:r>
           </w:p>
@@ -11896,6 +12607,7 @@
                 <w:rFonts w:eastAsia="Calibri"/>
                 <w:color w:val="000000"/>
               </w:rPr>
+              <w:lastRenderedPageBreak/>
               <w:t>APW</w:t>
             </w:r>
           </w:p>
@@ -11970,7 +12682,6 @@
               <w:rPr>
                 <w:rFonts w:eastAsia="Calibri"/>
               </w:rPr>
-              <w:lastRenderedPageBreak/>
               <w:t>Pending Acknowledgement -&gt;CSR Review-&gt;Completed</w:t>
             </w:r>
           </w:p>
@@ -12001,7 +12712,6 @@
                 <w:rFonts w:eastAsia="Calibri"/>
                 <w:color w:val="000000"/>
               </w:rPr>
-              <w:lastRenderedPageBreak/>
               <w:t>AED</w:t>
             </w:r>
           </w:p>
@@ -12771,6 +13481,7 @@
                 <w:rFonts w:eastAsia="Calibri"/>
                 <w:color w:val="000000"/>
               </w:rPr>
+              <w:lastRenderedPageBreak/>
               <w:t>SEA</w:t>
             </w:r>
           </w:p>
@@ -12914,7 +13625,6 @@
           <w:rFonts w:ascii="Arial" w:hAnsi="Arial" w:cs="Arial"/>
           <w:b/>
         </w:rPr>
-        <w:lastRenderedPageBreak/>
         <w:t>SQL</w:t>
       </w:r>
     </w:p>
@@ -13007,7 +13717,27 @@
                 <w:sz w:val="19"/>
                 <w:szCs w:val="19"/>
               </w:rPr>
-              <w:t xml:space="preserve"> [CoachingKey] </w:t>
+              <w:t xml:space="preserve"> [</w:t>
+            </w:r>
+            <w:proofErr w:type="spellStart"/>
+            <w:r>
+              <w:rPr>
+                <w:rFonts w:ascii="Consolas" w:hAnsi="Consolas" w:cs="Consolas"/>
+                <w:color w:val="000000"/>
+                <w:sz w:val="19"/>
+                <w:szCs w:val="19"/>
+              </w:rPr>
+              <w:t>CoachingKey</w:t>
+            </w:r>
+            <w:proofErr w:type="spellEnd"/>
+            <w:r>
+              <w:rPr>
+                <w:rFonts w:ascii="Consolas" w:hAnsi="Consolas" w:cs="Consolas"/>
+                <w:color w:val="000000"/>
+                <w:sz w:val="19"/>
+                <w:szCs w:val="19"/>
+              </w:rPr>
+              <w:t xml:space="preserve">] </w:t>
             </w:r>
             <w:r>
               <w:rPr>
@@ -13061,7 +13791,28 @@
                 <w:sz w:val="19"/>
                 <w:szCs w:val="19"/>
               </w:rPr>
-              <w:t xml:space="preserve"> [CoachingCert]</w:t>
+              <w:t xml:space="preserve"> [</w:t>
+            </w:r>
+            <w:proofErr w:type="spellStart"/>
+            <w:r>
+              <w:rPr>
+                <w:rFonts w:ascii="Consolas" w:hAnsi="Consolas" w:cs="Consolas"/>
+                <w:color w:val="000000"/>
+                <w:sz w:val="19"/>
+                <w:szCs w:val="19"/>
+              </w:rPr>
+              <w:t>CoachingCert</w:t>
+            </w:r>
+            <w:proofErr w:type="spellEnd"/>
+            <w:proofErr w:type="gramStart"/>
+            <w:r>
+              <w:rPr>
+                <w:rFonts w:ascii="Consolas" w:hAnsi="Consolas" w:cs="Consolas"/>
+                <w:color w:val="000000"/>
+                <w:sz w:val="19"/>
+                <w:szCs w:val="19"/>
+              </w:rPr>
+              <w:t>]</w:t>
             </w:r>
             <w:r>
               <w:rPr>
@@ -13072,6 +13823,7 @@
               </w:rPr>
               <w:t>;</w:t>
             </w:r>
+            <w:proofErr w:type="gramEnd"/>
             <w:r>
               <w:rPr>
                 <w:rFonts w:ascii="Consolas" w:hAnsi="Consolas" w:cs="Consolas"/>
@@ -13174,6 +13926,7 @@
               </w:rPr>
               <w:t>,</w:t>
             </w:r>
+            <w:proofErr w:type="spellStart"/>
             <w:r>
               <w:rPr>
                 <w:rFonts w:ascii="Consolas" w:hAnsi="Consolas" w:cs="Consolas"/>
@@ -13183,6 +13936,7 @@
               </w:rPr>
               <w:t>ps_emp_id_prefix</w:t>
             </w:r>
+            <w:proofErr w:type="spellEnd"/>
           </w:p>
           <w:p>
             <w:pPr>
@@ -13294,6 +14048,7 @@
               </w:rPr>
               <w:t>,</w:t>
             </w:r>
+            <w:proofErr w:type="spellStart"/>
             <w:r>
               <w:rPr>
                 <w:rFonts w:ascii="Consolas" w:hAnsi="Consolas" w:cs="Consolas"/>
@@ -13301,8 +14056,20 @@
                 <w:sz w:val="19"/>
                 <w:szCs w:val="19"/>
               </w:rPr>
-              <w:t>Start_date</w:t>
-            </w:r>
+              <w:t>Start_</w:t>
+            </w:r>
+            <w:proofErr w:type="gramStart"/>
+            <w:r>
+              <w:rPr>
+                <w:rFonts w:ascii="Consolas" w:hAnsi="Consolas" w:cs="Consolas"/>
+                <w:color w:val="0000FF"/>
+                <w:sz w:val="19"/>
+                <w:szCs w:val="19"/>
+              </w:rPr>
+              <w:t>date</w:t>
+            </w:r>
+            <w:proofErr w:type="spellEnd"/>
+            <w:proofErr w:type="gramEnd"/>
           </w:p>
           <w:p>
             <w:pPr>
@@ -13467,6 +14234,7 @@
               </w:rPr>
               <w:t>),</w:t>
             </w:r>
+            <w:proofErr w:type="spellStart"/>
             <w:r>
               <w:rPr>
                 <w:rFonts w:ascii="Consolas" w:hAnsi="Consolas" w:cs="Consolas"/>
@@ -13476,6 +14244,7 @@
               </w:rPr>
               <w:t>DecryptByKey</w:t>
             </w:r>
+            <w:proofErr w:type="spellEnd"/>
             <w:r>
               <w:rPr>
                 <w:rFonts w:ascii="Consolas" w:hAnsi="Consolas" w:cs="Consolas"/>
@@ -13614,6 +14383,7 @@
               </w:rPr>
               <w:t>),</w:t>
             </w:r>
+            <w:proofErr w:type="spellStart"/>
             <w:r>
               <w:rPr>
                 <w:rFonts w:ascii="Consolas" w:hAnsi="Consolas" w:cs="Consolas"/>
@@ -13623,6 +14393,7 @@
               </w:rPr>
               <w:t>DecryptByKey</w:t>
             </w:r>
+            <w:proofErr w:type="spellEnd"/>
             <w:r>
               <w:rPr>
                 <w:rFonts w:ascii="Consolas" w:hAnsi="Consolas" w:cs="Consolas"/>
@@ -13762,6 +14533,7 @@
               </w:rPr>
               <w:t>),</w:t>
             </w:r>
+            <w:proofErr w:type="spellStart"/>
             <w:r>
               <w:rPr>
                 <w:rFonts w:ascii="Consolas" w:hAnsi="Consolas" w:cs="Consolas"/>
@@ -13771,6 +14543,7 @@
               </w:rPr>
               <w:t>DecryptByKey</w:t>
             </w:r>
+            <w:proofErr w:type="spellEnd"/>
             <w:r>
               <w:rPr>
                 <w:rFonts w:ascii="Consolas" w:hAnsi="Consolas" w:cs="Consolas"/>
@@ -13856,6 +14629,7 @@
               </w:rPr>
               <w:t>,</w:t>
             </w:r>
+            <w:proofErr w:type="spellStart"/>
             <w:r>
               <w:rPr>
                 <w:rFonts w:ascii="Consolas" w:hAnsi="Consolas" w:cs="Consolas"/>
@@ -13865,6 +14639,7 @@
               </w:rPr>
               <w:t>emp_job_code</w:t>
             </w:r>
+            <w:proofErr w:type="spellEnd"/>
           </w:p>
           <w:p>
             <w:pPr>
@@ -13989,6 +14764,7 @@
               </w:rPr>
               <w:t>),</w:t>
             </w:r>
+            <w:proofErr w:type="spellStart"/>
             <w:r>
               <w:rPr>
                 <w:rFonts w:ascii="Consolas" w:hAnsi="Consolas" w:cs="Consolas"/>
@@ -13998,6 +14774,7 @@
               </w:rPr>
               <w:t>DecryptByKey</w:t>
             </w:r>
+            <w:proofErr w:type="spellEnd"/>
             <w:r>
               <w:rPr>
                 <w:rFonts w:ascii="Consolas" w:hAnsi="Consolas" w:cs="Consolas"/>
@@ -14137,6 +14914,7 @@
               </w:rPr>
               <w:t>),</w:t>
             </w:r>
+            <w:proofErr w:type="spellStart"/>
             <w:r>
               <w:rPr>
                 <w:rFonts w:ascii="Consolas" w:hAnsi="Consolas" w:cs="Consolas"/>
@@ -14146,6 +14924,7 @@
               </w:rPr>
               <w:t>DecryptByKey</w:t>
             </w:r>
+            <w:proofErr w:type="spellEnd"/>
             <w:r>
               <w:rPr>
                 <w:rFonts w:ascii="Consolas" w:hAnsi="Consolas" w:cs="Consolas"/>
@@ -14155,6 +14934,7 @@
               </w:rPr>
               <w:t>(</w:t>
             </w:r>
+            <w:proofErr w:type="spellStart"/>
             <w:r>
               <w:rPr>
                 <w:rFonts w:ascii="Consolas" w:hAnsi="Consolas" w:cs="Consolas"/>
@@ -14164,6 +14944,7 @@
               </w:rPr>
               <w:t>Sup_Lanid</w:t>
             </w:r>
+            <w:proofErr w:type="spellEnd"/>
             <w:r>
               <w:rPr>
                 <w:rFonts w:ascii="Consolas" w:hAnsi="Consolas" w:cs="Consolas"/>
@@ -14285,6 +15066,7 @@
               </w:rPr>
               <w:t>),</w:t>
             </w:r>
+            <w:proofErr w:type="spellStart"/>
             <w:r>
               <w:rPr>
                 <w:rFonts w:ascii="Consolas" w:hAnsi="Consolas" w:cs="Consolas"/>
@@ -14294,6 +15076,7 @@
               </w:rPr>
               <w:t>DecryptByKey</w:t>
             </w:r>
+            <w:proofErr w:type="spellEnd"/>
             <w:r>
               <w:rPr>
                 <w:rFonts w:ascii="Consolas" w:hAnsi="Consolas" w:cs="Consolas"/>
@@ -14433,6 +15216,7 @@
               </w:rPr>
               <w:t>),</w:t>
             </w:r>
+            <w:proofErr w:type="spellStart"/>
             <w:r>
               <w:rPr>
                 <w:rFonts w:ascii="Consolas" w:hAnsi="Consolas" w:cs="Consolas"/>
@@ -14442,6 +15226,7 @@
               </w:rPr>
               <w:t>DecryptByKey</w:t>
             </w:r>
+            <w:proofErr w:type="spellEnd"/>
             <w:r>
               <w:rPr>
                 <w:rFonts w:ascii="Consolas" w:hAnsi="Consolas" w:cs="Consolas"/>
@@ -14621,6 +15406,7 @@
               </w:rPr>
               <w:t>),</w:t>
             </w:r>
+            <w:proofErr w:type="spellStart"/>
             <w:r>
               <w:rPr>
                 <w:rFonts w:ascii="Consolas" w:hAnsi="Consolas" w:cs="Consolas"/>
@@ -14630,6 +15416,7 @@
               </w:rPr>
               <w:t>DecryptByKey</w:t>
             </w:r>
+            <w:proofErr w:type="spellEnd"/>
             <w:r>
               <w:rPr>
                 <w:rFonts w:ascii="Consolas" w:hAnsi="Consolas" w:cs="Consolas"/>
@@ -14889,7 +15676,27 @@
                 <w:sz w:val="19"/>
                 <w:szCs w:val="19"/>
               </w:rPr>
-              <w:t>--WHERE CONVERT(nvarchar(70),DecryptByKey(Emp_Name))  like '%Julia%'</w:t>
+              <w:t>--WHERE CONVERT(nvarchar(70),</w:t>
+            </w:r>
+            <w:proofErr w:type="spellStart"/>
+            <w:r>
+              <w:rPr>
+                <w:rFonts w:ascii="Consolas" w:hAnsi="Consolas" w:cs="Consolas"/>
+                <w:color w:val="008000"/>
+                <w:sz w:val="19"/>
+                <w:szCs w:val="19"/>
+              </w:rPr>
+              <w:t>DecryptByKey</w:t>
+            </w:r>
+            <w:proofErr w:type="spellEnd"/>
+            <w:r>
+              <w:rPr>
+                <w:rFonts w:ascii="Consolas" w:hAnsi="Consolas" w:cs="Consolas"/>
+                <w:color w:val="008000"/>
+                <w:sz w:val="19"/>
+                <w:szCs w:val="19"/>
+              </w:rPr>
+              <w:t>(Emp_Name))  like '%Julia%'</w:t>
             </w:r>
           </w:p>
           <w:p>
@@ -14919,7 +15726,27 @@
                 <w:sz w:val="19"/>
                 <w:szCs w:val="19"/>
               </w:rPr>
-              <w:t>--where emp_id = '236712'</w:t>
+              <w:t xml:space="preserve">--where </w:t>
+            </w:r>
+            <w:proofErr w:type="spellStart"/>
+            <w:r>
+              <w:rPr>
+                <w:rFonts w:ascii="Consolas" w:hAnsi="Consolas" w:cs="Consolas"/>
+                <w:color w:val="008000"/>
+                <w:sz w:val="19"/>
+                <w:szCs w:val="19"/>
+              </w:rPr>
+              <w:t>emp_id</w:t>
+            </w:r>
+            <w:proofErr w:type="spellEnd"/>
+            <w:r>
+              <w:rPr>
+                <w:rFonts w:ascii="Consolas" w:hAnsi="Consolas" w:cs="Consolas"/>
+                <w:color w:val="008000"/>
+                <w:sz w:val="19"/>
+                <w:szCs w:val="19"/>
+              </w:rPr>
+              <w:t xml:space="preserve"> = '236712'</w:t>
             </w:r>
           </w:p>
           <w:p>
@@ -14960,14 +15787,25 @@
               </w:rPr>
               <w:t>(</w:t>
             </w:r>
-            <w:r>
-              <w:rPr>
-                <w:rFonts w:ascii="Consolas" w:hAnsi="Consolas" w:cs="Consolas"/>
-                <w:color w:val="000000"/>
-                <w:sz w:val="19"/>
-                <w:szCs w:val="19"/>
-              </w:rPr>
-              <w:t xml:space="preserve">sup_id </w:t>
+            <w:proofErr w:type="spellStart"/>
+            <w:r>
+              <w:rPr>
+                <w:rFonts w:ascii="Consolas" w:hAnsi="Consolas" w:cs="Consolas"/>
+                <w:color w:val="000000"/>
+                <w:sz w:val="19"/>
+                <w:szCs w:val="19"/>
+              </w:rPr>
+              <w:t>sup_id</w:t>
+            </w:r>
+            <w:proofErr w:type="spellEnd"/>
+            <w:r>
+              <w:rPr>
+                <w:rFonts w:ascii="Consolas" w:hAnsi="Consolas" w:cs="Consolas"/>
+                <w:color w:val="000000"/>
+                <w:sz w:val="19"/>
+                <w:szCs w:val="19"/>
+              </w:rPr>
+              <w:t xml:space="preserve"> </w:t>
             </w:r>
             <w:r>
               <w:rPr>
@@ -15021,7 +15859,27 @@
                 <w:sz w:val="19"/>
                 <w:szCs w:val="19"/>
               </w:rPr>
-              <w:t xml:space="preserve"> mgr_id </w:t>
+              <w:t xml:space="preserve"> </w:t>
+            </w:r>
+            <w:proofErr w:type="spellStart"/>
+            <w:r>
+              <w:rPr>
+                <w:rFonts w:ascii="Consolas" w:hAnsi="Consolas" w:cs="Consolas"/>
+                <w:color w:val="000000"/>
+                <w:sz w:val="19"/>
+                <w:szCs w:val="19"/>
+              </w:rPr>
+              <w:t>mgr_id</w:t>
+            </w:r>
+            <w:proofErr w:type="spellEnd"/>
+            <w:r>
+              <w:rPr>
+                <w:rFonts w:ascii="Consolas" w:hAnsi="Consolas" w:cs="Consolas"/>
+                <w:color w:val="000000"/>
+                <w:sz w:val="19"/>
+                <w:szCs w:val="19"/>
+              </w:rPr>
+              <w:t xml:space="preserve"> </w:t>
             </w:r>
             <w:r>
               <w:rPr>
@@ -15478,6 +16336,7 @@
                 <w:sz w:val="19"/>
                 <w:szCs w:val="19"/>
               </w:rPr>
+              <w:lastRenderedPageBreak/>
               <w:t>WHERE</w:t>
             </w:r>
             <w:r>
@@ -15970,7 +16829,6 @@
                 <w:sz w:val="19"/>
                 <w:szCs w:val="19"/>
               </w:rPr>
-              <w:lastRenderedPageBreak/>
               <w:t>SELECT</w:t>
             </w:r>
             <w:r>
@@ -16054,6 +16912,7 @@
               </w:rPr>
               <w:t>(</w:t>
             </w:r>
+            <w:proofErr w:type="spellStart"/>
             <w:r>
               <w:rPr>
                 <w:rFonts w:ascii="Consolas" w:hAnsi="Consolas" w:cs="Consolas"/>
@@ -16063,6 +16922,7 @@
               </w:rPr>
               <w:t>nolock</w:t>
             </w:r>
+            <w:proofErr w:type="spellEnd"/>
             <w:r>
               <w:rPr>
                 <w:rFonts w:ascii="Consolas" w:hAnsi="Consolas" w:cs="Consolas"/>
@@ -16100,7 +16960,27 @@
                 <w:sz w:val="19"/>
                 <w:szCs w:val="19"/>
               </w:rPr>
-              <w:t xml:space="preserve"> strreportcode </w:t>
+              <w:t xml:space="preserve"> </w:t>
+            </w:r>
+            <w:proofErr w:type="spellStart"/>
+            <w:r>
+              <w:rPr>
+                <w:rFonts w:ascii="Consolas" w:hAnsi="Consolas" w:cs="Consolas"/>
+                <w:color w:val="000000"/>
+                <w:sz w:val="19"/>
+                <w:szCs w:val="19"/>
+              </w:rPr>
+              <w:t>strreportcode</w:t>
+            </w:r>
+            <w:proofErr w:type="spellEnd"/>
+            <w:r>
+              <w:rPr>
+                <w:rFonts w:ascii="Consolas" w:hAnsi="Consolas" w:cs="Consolas"/>
+                <w:color w:val="000000"/>
+                <w:sz w:val="19"/>
+                <w:szCs w:val="19"/>
+              </w:rPr>
+              <w:t xml:space="preserve"> </w:t>
             </w:r>
             <w:r>
               <w:rPr>
@@ -16175,8 +17055,19 @@
                 <w:sz w:val="19"/>
                 <w:szCs w:val="19"/>
               </w:rPr>
-              <w:t xml:space="preserve"> coachingid</w:t>
-            </w:r>
+              <w:t xml:space="preserve"> </w:t>
+            </w:r>
+            <w:proofErr w:type="spellStart"/>
+            <w:r>
+              <w:rPr>
+                <w:rFonts w:ascii="Consolas" w:hAnsi="Consolas" w:cs="Consolas"/>
+                <w:color w:val="000000"/>
+                <w:sz w:val="19"/>
+                <w:szCs w:val="19"/>
+              </w:rPr>
+              <w:t>coachingid</w:t>
+            </w:r>
+            <w:proofErr w:type="spellEnd"/>
           </w:p>
           <w:p>
             <w:pPr>
@@ -16217,7 +17108,17 @@
                 <w:sz w:val="19"/>
                 <w:szCs w:val="19"/>
               </w:rPr>
-              <w:t xml:space="preserve"> ec</w:t>
+              <w:t xml:space="preserve"> </w:t>
+            </w:r>
+            <w:proofErr w:type="spellStart"/>
+            <w:r>
+              <w:rPr>
+                <w:rFonts w:ascii="Consolas" w:hAnsi="Consolas" w:cs="Consolas"/>
+                <w:color w:val="000000"/>
+                <w:sz w:val="19"/>
+                <w:szCs w:val="19"/>
+              </w:rPr>
+              <w:t>ec</w:t>
             </w:r>
             <w:r>
               <w:rPr>
@@ -16237,6 +17138,7 @@
               </w:rPr>
               <w:t>Coaching_Log</w:t>
             </w:r>
+            <w:proofErr w:type="spellEnd"/>
           </w:p>
           <w:p>
             <w:pPr>
@@ -16322,7 +17224,27 @@
                 <w:sz w:val="19"/>
                 <w:szCs w:val="19"/>
               </w:rPr>
-              <w:t xml:space="preserve"> coachingid </w:t>
+              <w:t xml:space="preserve"> </w:t>
+            </w:r>
+            <w:proofErr w:type="spellStart"/>
+            <w:r>
+              <w:rPr>
+                <w:rFonts w:ascii="Consolas" w:hAnsi="Consolas" w:cs="Consolas"/>
+                <w:color w:val="000000"/>
+                <w:sz w:val="19"/>
+                <w:szCs w:val="19"/>
+              </w:rPr>
+              <w:t>coachingid</w:t>
+            </w:r>
+            <w:proofErr w:type="spellEnd"/>
+            <w:r>
+              <w:rPr>
+                <w:rFonts w:ascii="Consolas" w:hAnsi="Consolas" w:cs="Consolas"/>
+                <w:color w:val="000000"/>
+                <w:sz w:val="19"/>
+                <w:szCs w:val="19"/>
+              </w:rPr>
+              <w:t xml:space="preserve"> </w:t>
             </w:r>
             <w:r>
               <w:rPr>
@@ -16472,8 +17394,19 @@
                 <w:sz w:val="19"/>
                 <w:szCs w:val="19"/>
               </w:rPr>
-              <w:t>[Coaching_Log_Reason]CLR</w:t>
-            </w:r>
+              <w:t>[Coaching_Log_Reason]</w:t>
+            </w:r>
+            <w:proofErr w:type="gramStart"/>
+            <w:r>
+              <w:rPr>
+                <w:rFonts w:ascii="Consolas" w:hAnsi="Consolas" w:cs="Consolas"/>
+                <w:color w:val="000000"/>
+                <w:sz w:val="19"/>
+                <w:szCs w:val="19"/>
+              </w:rPr>
+              <w:t>CLR</w:t>
+            </w:r>
+            <w:proofErr w:type="gramEnd"/>
           </w:p>
           <w:p>
             <w:pPr>
@@ -16511,7 +17444,17 @@
                 <w:sz w:val="19"/>
                 <w:szCs w:val="19"/>
               </w:rPr>
-              <w:t xml:space="preserve"> CL</w:t>
+              <w:t xml:space="preserve"> </w:t>
+            </w:r>
+            <w:proofErr w:type="spellStart"/>
+            <w:r>
+              <w:rPr>
+                <w:rFonts w:ascii="Consolas" w:hAnsi="Consolas" w:cs="Consolas"/>
+                <w:color w:val="000000"/>
+                <w:sz w:val="19"/>
+                <w:szCs w:val="19"/>
+              </w:rPr>
+              <w:t>CL</w:t>
             </w:r>
             <w:r>
               <w:rPr>
@@ -16529,7 +17472,17 @@
                 <w:sz w:val="19"/>
                 <w:szCs w:val="19"/>
               </w:rPr>
-              <w:t xml:space="preserve">CoachingID </w:t>
+              <w:t>CoachingID</w:t>
+            </w:r>
+            <w:proofErr w:type="spellEnd"/>
+            <w:r>
+              <w:rPr>
+                <w:rFonts w:ascii="Consolas" w:hAnsi="Consolas" w:cs="Consolas"/>
+                <w:color w:val="000000"/>
+                <w:sz w:val="19"/>
+                <w:szCs w:val="19"/>
+              </w:rPr>
+              <w:t xml:space="preserve"> </w:t>
             </w:r>
             <w:r>
               <w:rPr>
@@ -16547,7 +17500,17 @@
                 <w:sz w:val="19"/>
                 <w:szCs w:val="19"/>
               </w:rPr>
-              <w:t xml:space="preserve"> CLR</w:t>
+              <w:t xml:space="preserve"> </w:t>
+            </w:r>
+            <w:proofErr w:type="spellStart"/>
+            <w:r>
+              <w:rPr>
+                <w:rFonts w:ascii="Consolas" w:hAnsi="Consolas" w:cs="Consolas"/>
+                <w:color w:val="000000"/>
+                <w:sz w:val="19"/>
+                <w:szCs w:val="19"/>
+              </w:rPr>
+              <w:t>CLR</w:t>
             </w:r>
             <w:r>
               <w:rPr>
@@ -16567,6 +17530,7 @@
               </w:rPr>
               <w:t>CoachingID</w:t>
             </w:r>
+            <w:proofErr w:type="spellEnd"/>
           </w:p>
           <w:p>
             <w:pPr>
@@ -16595,7 +17559,27 @@
                 <w:sz w:val="19"/>
                 <w:szCs w:val="19"/>
               </w:rPr>
-              <w:t xml:space="preserve">  strreportcode </w:t>
+              <w:t xml:space="preserve">  </w:t>
+            </w:r>
+            <w:proofErr w:type="spellStart"/>
+            <w:r>
+              <w:rPr>
+                <w:rFonts w:ascii="Consolas" w:hAnsi="Consolas" w:cs="Consolas"/>
+                <w:color w:val="000000"/>
+                <w:sz w:val="19"/>
+                <w:szCs w:val="19"/>
+              </w:rPr>
+              <w:t>strreportcode</w:t>
+            </w:r>
+            <w:proofErr w:type="spellEnd"/>
+            <w:r>
+              <w:rPr>
+                <w:rFonts w:ascii="Consolas" w:hAnsi="Consolas" w:cs="Consolas"/>
+                <w:color w:val="000000"/>
+                <w:sz w:val="19"/>
+                <w:szCs w:val="19"/>
+              </w:rPr>
+              <w:t xml:space="preserve"> </w:t>
             </w:r>
             <w:r>
               <w:rPr>
@@ -16670,8 +17654,19 @@
                 <w:sz w:val="19"/>
                 <w:szCs w:val="19"/>
               </w:rPr>
-              <w:t xml:space="preserve"> coachingid</w:t>
-            </w:r>
+              <w:t xml:space="preserve"> </w:t>
+            </w:r>
+            <w:proofErr w:type="spellStart"/>
+            <w:r>
+              <w:rPr>
+                <w:rFonts w:ascii="Consolas" w:hAnsi="Consolas" w:cs="Consolas"/>
+                <w:color w:val="000000"/>
+                <w:sz w:val="19"/>
+                <w:szCs w:val="19"/>
+              </w:rPr>
+              <w:t>coachingid</w:t>
+            </w:r>
+            <w:proofErr w:type="spellEnd"/>
           </w:p>
           <w:p>
             <w:pPr>
@@ -16859,7 +17854,87 @@
                 <w:sz w:val="19"/>
                 <w:szCs w:val="19"/>
               </w:rPr>
-              <w:t>--select emp_id, sup_id, Mgr_ID from ec.Employee_Hierarchy where emp_id = '231927'</w:t>
+              <w:t xml:space="preserve">--select </w:t>
+            </w:r>
+            <w:proofErr w:type="spellStart"/>
+            <w:r>
+              <w:rPr>
+                <w:rFonts w:ascii="Consolas" w:hAnsi="Consolas" w:cs="Consolas"/>
+                <w:color w:val="008000"/>
+                <w:sz w:val="19"/>
+                <w:szCs w:val="19"/>
+              </w:rPr>
+              <w:t>emp_id</w:t>
+            </w:r>
+            <w:proofErr w:type="spellEnd"/>
+            <w:r>
+              <w:rPr>
+                <w:rFonts w:ascii="Consolas" w:hAnsi="Consolas" w:cs="Consolas"/>
+                <w:color w:val="008000"/>
+                <w:sz w:val="19"/>
+                <w:szCs w:val="19"/>
+              </w:rPr>
+              <w:t xml:space="preserve">, </w:t>
+            </w:r>
+            <w:proofErr w:type="spellStart"/>
+            <w:r>
+              <w:rPr>
+                <w:rFonts w:ascii="Consolas" w:hAnsi="Consolas" w:cs="Consolas"/>
+                <w:color w:val="008000"/>
+                <w:sz w:val="19"/>
+                <w:szCs w:val="19"/>
+              </w:rPr>
+              <w:t>sup_id</w:t>
+            </w:r>
+            <w:proofErr w:type="spellEnd"/>
+            <w:r>
+              <w:rPr>
+                <w:rFonts w:ascii="Consolas" w:hAnsi="Consolas" w:cs="Consolas"/>
+                <w:color w:val="008000"/>
+                <w:sz w:val="19"/>
+                <w:szCs w:val="19"/>
+              </w:rPr>
+              <w:t xml:space="preserve">, Mgr_ID from </w:t>
+            </w:r>
+            <w:proofErr w:type="spellStart"/>
+            <w:r>
+              <w:rPr>
+                <w:rFonts w:ascii="Consolas" w:hAnsi="Consolas" w:cs="Consolas"/>
+                <w:color w:val="008000"/>
+                <w:sz w:val="19"/>
+                <w:szCs w:val="19"/>
+              </w:rPr>
+              <w:t>ec.Employee_Hierarchy</w:t>
+            </w:r>
+            <w:proofErr w:type="spellEnd"/>
+            <w:r>
+              <w:rPr>
+                <w:rFonts w:ascii="Consolas" w:hAnsi="Consolas" w:cs="Consolas"/>
+                <w:color w:val="008000"/>
+                <w:sz w:val="19"/>
+                <w:szCs w:val="19"/>
+              </w:rPr>
+              <w:t xml:space="preserve"> where </w:t>
+            </w:r>
+            <w:proofErr w:type="spellStart"/>
+            <w:r>
+              <w:rPr>
+                <w:rFonts w:ascii="Consolas" w:hAnsi="Consolas" w:cs="Consolas"/>
+                <w:color w:val="008000"/>
+                <w:sz w:val="19"/>
+                <w:szCs w:val="19"/>
+              </w:rPr>
+              <w:t>emp_id</w:t>
+            </w:r>
+            <w:proofErr w:type="spellEnd"/>
+            <w:r>
+              <w:rPr>
+                <w:rFonts w:ascii="Consolas" w:hAnsi="Consolas" w:cs="Consolas"/>
+                <w:color w:val="008000"/>
+                <w:sz w:val="19"/>
+                <w:szCs w:val="19"/>
+              </w:rPr>
+              <w:t xml:space="preserve"> = '231927'</w:t>
             </w:r>
           </w:p>
           <w:p>
@@ -16880,8 +17955,9 @@
                 <w:sz w:val="19"/>
                 <w:szCs w:val="19"/>
               </w:rPr>
-              <w:t>--emp_id</w:t>
-            </w:r>
+              <w:t>--</w:t>
+            </w:r>
+            <w:proofErr w:type="spellStart"/>
             <w:r>
               <w:rPr>
                 <w:rFonts w:ascii="Consolas" w:hAnsi="Consolas" w:cs="Consolas"/>
@@ -16889,9 +17965,29 @@
                 <w:sz w:val="19"/>
                 <w:szCs w:val="19"/>
               </w:rPr>
+              <w:t>emp_id</w:t>
+            </w:r>
+            <w:proofErr w:type="spellEnd"/>
+            <w:r>
+              <w:rPr>
+                <w:rFonts w:ascii="Consolas" w:hAnsi="Consolas" w:cs="Consolas"/>
+                <w:color w:val="008000"/>
+                <w:sz w:val="19"/>
+                <w:szCs w:val="19"/>
+              </w:rPr>
               <w:tab/>
+            </w:r>
+            <w:proofErr w:type="spellStart"/>
+            <w:r>
+              <w:rPr>
+                <w:rFonts w:ascii="Consolas" w:hAnsi="Consolas" w:cs="Consolas"/>
+                <w:color w:val="008000"/>
+                <w:sz w:val="19"/>
+                <w:szCs w:val="19"/>
+              </w:rPr>
               <w:t>sup_id</w:t>
             </w:r>
+            <w:proofErr w:type="spellEnd"/>
             <w:r>
               <w:rPr>
                 <w:rFonts w:ascii="Consolas" w:hAnsi="Consolas" w:cs="Consolas"/>
@@ -16983,8 +18079,19 @@
                 <w:sz w:val="19"/>
                 <w:szCs w:val="19"/>
               </w:rPr>
-              <w:t>UPDATE ec.Employee_Hierarchy</w:t>
-            </w:r>
+              <w:t xml:space="preserve">UPDATE </w:t>
+            </w:r>
+            <w:proofErr w:type="spellStart"/>
+            <w:r>
+              <w:rPr>
+                <w:rFonts w:ascii="Consolas" w:hAnsi="Consolas" w:cs="Consolas"/>
+                <w:color w:val="008000"/>
+                <w:sz w:val="19"/>
+                <w:szCs w:val="19"/>
+              </w:rPr>
+              <w:t>ec.Employee_Hierarchy</w:t>
+            </w:r>
+            <w:proofErr w:type="spellEnd"/>
           </w:p>
           <w:p>
             <w:pPr>
@@ -17004,7 +18111,27 @@
                 <w:sz w:val="19"/>
                 <w:szCs w:val="19"/>
               </w:rPr>
-              <w:t>SET emp_job_code = 'wacs01'</w:t>
+              <w:t xml:space="preserve">SET </w:t>
+            </w:r>
+            <w:proofErr w:type="spellStart"/>
+            <w:r>
+              <w:rPr>
+                <w:rFonts w:ascii="Consolas" w:hAnsi="Consolas" w:cs="Consolas"/>
+                <w:color w:val="008000"/>
+                <w:sz w:val="19"/>
+                <w:szCs w:val="19"/>
+              </w:rPr>
+              <w:t>emp_job_code</w:t>
+            </w:r>
+            <w:proofErr w:type="spellEnd"/>
+            <w:r>
+              <w:rPr>
+                <w:rFonts w:ascii="Consolas" w:hAnsi="Consolas" w:cs="Consolas"/>
+                <w:color w:val="008000"/>
+                <w:sz w:val="19"/>
+                <w:szCs w:val="19"/>
+              </w:rPr>
+              <w:t xml:space="preserve"> = 'wacs01'</w:t>
             </w:r>
           </w:p>
           <w:p>
@@ -17025,7 +18152,27 @@
                 <w:sz w:val="19"/>
                 <w:szCs w:val="19"/>
               </w:rPr>
-              <w:t>WHERE emp_id =  '236464'</w:t>
+              <w:t xml:space="preserve">WHERE </w:t>
+            </w:r>
+            <w:proofErr w:type="spellStart"/>
+            <w:r>
+              <w:rPr>
+                <w:rFonts w:ascii="Consolas" w:hAnsi="Consolas" w:cs="Consolas"/>
+                <w:color w:val="008000"/>
+                <w:sz w:val="19"/>
+                <w:szCs w:val="19"/>
+              </w:rPr>
+              <w:t>emp_id</w:t>
+            </w:r>
+            <w:proofErr w:type="spellEnd"/>
+            <w:r>
+              <w:rPr>
+                <w:rFonts w:ascii="Consolas" w:hAnsi="Consolas" w:cs="Consolas"/>
+                <w:color w:val="008000"/>
+                <w:sz w:val="19"/>
+                <w:szCs w:val="19"/>
+              </w:rPr>
+              <w:t xml:space="preserve"> =  '236464'</w:t>
             </w:r>
           </w:p>
           <w:p>
@@ -17058,8 +18205,19 @@
                 <w:sz w:val="19"/>
                 <w:szCs w:val="19"/>
               </w:rPr>
-              <w:t>UPDATE ec.Employee_Hierarchy</w:t>
-            </w:r>
+              <w:t xml:space="preserve">UPDATE </w:t>
+            </w:r>
+            <w:proofErr w:type="spellStart"/>
+            <w:r>
+              <w:rPr>
+                <w:rFonts w:ascii="Consolas" w:hAnsi="Consolas" w:cs="Consolas"/>
+                <w:color w:val="008000"/>
+                <w:sz w:val="19"/>
+                <w:szCs w:val="19"/>
+              </w:rPr>
+              <w:t>ec.Employee_Hierarchy</w:t>
+            </w:r>
+            <w:proofErr w:type="spellEnd"/>
           </w:p>
           <w:p>
             <w:pPr>
@@ -17079,7 +18237,27 @@
                 <w:sz w:val="19"/>
                 <w:szCs w:val="19"/>
               </w:rPr>
-              <w:t>SET sup_id = '236464'</w:t>
+              <w:t xml:space="preserve">SET </w:t>
+            </w:r>
+            <w:proofErr w:type="spellStart"/>
+            <w:r>
+              <w:rPr>
+                <w:rFonts w:ascii="Consolas" w:hAnsi="Consolas" w:cs="Consolas"/>
+                <w:color w:val="008000"/>
+                <w:sz w:val="19"/>
+                <w:szCs w:val="19"/>
+              </w:rPr>
+              <w:t>sup_id</w:t>
+            </w:r>
+            <w:proofErr w:type="spellEnd"/>
+            <w:r>
+              <w:rPr>
+                <w:rFonts w:ascii="Consolas" w:hAnsi="Consolas" w:cs="Consolas"/>
+                <w:color w:val="008000"/>
+                <w:sz w:val="19"/>
+                <w:szCs w:val="19"/>
+              </w:rPr>
+              <w:t xml:space="preserve"> = '236464'</w:t>
             </w:r>
           </w:p>
           <w:p>
@@ -17100,7 +18278,27 @@
                 <w:sz w:val="19"/>
                 <w:szCs w:val="19"/>
               </w:rPr>
-              <w:t>WHERE emp_id = '231927'</w:t>
+              <w:t xml:space="preserve">WHERE </w:t>
+            </w:r>
+            <w:proofErr w:type="spellStart"/>
+            <w:r>
+              <w:rPr>
+                <w:rFonts w:ascii="Consolas" w:hAnsi="Consolas" w:cs="Consolas"/>
+                <w:color w:val="008000"/>
+                <w:sz w:val="19"/>
+                <w:szCs w:val="19"/>
+              </w:rPr>
+              <w:t>emp_id</w:t>
+            </w:r>
+            <w:proofErr w:type="spellEnd"/>
+            <w:r>
+              <w:rPr>
+                <w:rFonts w:ascii="Consolas" w:hAnsi="Consolas" w:cs="Consolas"/>
+                <w:color w:val="008000"/>
+                <w:sz w:val="19"/>
+                <w:szCs w:val="19"/>
+              </w:rPr>
+              <w:t xml:space="preserve"> = '231927'</w:t>
             </w:r>
           </w:p>
           <w:p>
@@ -17133,8 +18331,19 @@
                 <w:sz w:val="19"/>
                 <w:szCs w:val="19"/>
               </w:rPr>
-              <w:t>UPDATE ec.Employee_Hierarchy</w:t>
-            </w:r>
+              <w:t xml:space="preserve">UPDATE </w:t>
+            </w:r>
+            <w:proofErr w:type="spellStart"/>
+            <w:r>
+              <w:rPr>
+                <w:rFonts w:ascii="Consolas" w:hAnsi="Consolas" w:cs="Consolas"/>
+                <w:color w:val="008000"/>
+                <w:sz w:val="19"/>
+                <w:szCs w:val="19"/>
+              </w:rPr>
+              <w:t>ec.Employee_Hierarchy</w:t>
+            </w:r>
+            <w:proofErr w:type="spellEnd"/>
           </w:p>
           <w:p>
             <w:pPr>
@@ -17154,7 +18363,27 @@
                 <w:sz w:val="19"/>
                 <w:szCs w:val="19"/>
               </w:rPr>
-              <w:t>SET mgr_id = '236464'</w:t>
+              <w:t xml:space="preserve">SET </w:t>
+            </w:r>
+            <w:proofErr w:type="spellStart"/>
+            <w:r>
+              <w:rPr>
+                <w:rFonts w:ascii="Consolas" w:hAnsi="Consolas" w:cs="Consolas"/>
+                <w:color w:val="008000"/>
+                <w:sz w:val="19"/>
+                <w:szCs w:val="19"/>
+              </w:rPr>
+              <w:t>mgr_id</w:t>
+            </w:r>
+            <w:proofErr w:type="spellEnd"/>
+            <w:r>
+              <w:rPr>
+                <w:rFonts w:ascii="Consolas" w:hAnsi="Consolas" w:cs="Consolas"/>
+                <w:color w:val="008000"/>
+                <w:sz w:val="19"/>
+                <w:szCs w:val="19"/>
+              </w:rPr>
+              <w:t xml:space="preserve"> = '236464'</w:t>
             </w:r>
           </w:p>
           <w:p>
@@ -17175,7 +18404,27 @@
                 <w:sz w:val="19"/>
                 <w:szCs w:val="19"/>
               </w:rPr>
-              <w:t>WHERE emp_id = '231927'</w:t>
+              <w:t xml:space="preserve">WHERE </w:t>
+            </w:r>
+            <w:proofErr w:type="spellStart"/>
+            <w:r>
+              <w:rPr>
+                <w:rFonts w:ascii="Consolas" w:hAnsi="Consolas" w:cs="Consolas"/>
+                <w:color w:val="008000"/>
+                <w:sz w:val="19"/>
+                <w:szCs w:val="19"/>
+              </w:rPr>
+              <w:t>emp_id</w:t>
+            </w:r>
+            <w:proofErr w:type="spellEnd"/>
+            <w:r>
+              <w:rPr>
+                <w:rFonts w:ascii="Consolas" w:hAnsi="Consolas" w:cs="Consolas"/>
+                <w:color w:val="008000"/>
+                <w:sz w:val="19"/>
+                <w:szCs w:val="19"/>
+              </w:rPr>
+              <w:t xml:space="preserve"> = '231927'</w:t>
             </w:r>
           </w:p>
           <w:p>
@@ -17220,8 +18469,19 @@
                 <w:sz w:val="19"/>
                 <w:szCs w:val="19"/>
               </w:rPr>
-              <w:t>UPDATE ec.Employee_Hierarchy</w:t>
-            </w:r>
+              <w:t xml:space="preserve">UPDATE </w:t>
+            </w:r>
+            <w:proofErr w:type="spellStart"/>
+            <w:r>
+              <w:rPr>
+                <w:rFonts w:ascii="Consolas" w:hAnsi="Consolas" w:cs="Consolas"/>
+                <w:color w:val="008000"/>
+                <w:sz w:val="19"/>
+                <w:szCs w:val="19"/>
+              </w:rPr>
+              <w:t>ec.Employee_Hierarchy</w:t>
+            </w:r>
+            <w:proofErr w:type="spellEnd"/>
           </w:p>
           <w:p>
             <w:pPr>
@@ -17241,7 +18501,27 @@
                 <w:sz w:val="19"/>
                 <w:szCs w:val="19"/>
               </w:rPr>
-              <w:t>SET sup_id = '228058'</w:t>
+              <w:t xml:space="preserve">SET </w:t>
+            </w:r>
+            <w:proofErr w:type="spellStart"/>
+            <w:r>
+              <w:rPr>
+                <w:rFonts w:ascii="Consolas" w:hAnsi="Consolas" w:cs="Consolas"/>
+                <w:color w:val="008000"/>
+                <w:sz w:val="19"/>
+                <w:szCs w:val="19"/>
+              </w:rPr>
+              <w:t>sup_id</w:t>
+            </w:r>
+            <w:proofErr w:type="spellEnd"/>
+            <w:r>
+              <w:rPr>
+                <w:rFonts w:ascii="Consolas" w:hAnsi="Consolas" w:cs="Consolas"/>
+                <w:color w:val="008000"/>
+                <w:sz w:val="19"/>
+                <w:szCs w:val="19"/>
+              </w:rPr>
+              <w:t xml:space="preserve"> = '228058'</w:t>
             </w:r>
           </w:p>
           <w:p>
@@ -17262,7 +18542,27 @@
                 <w:sz w:val="19"/>
                 <w:szCs w:val="19"/>
               </w:rPr>
-              <w:t>WHERE emp_id = '231927'</w:t>
+              <w:t xml:space="preserve">WHERE </w:t>
+            </w:r>
+            <w:proofErr w:type="spellStart"/>
+            <w:r>
+              <w:rPr>
+                <w:rFonts w:ascii="Consolas" w:hAnsi="Consolas" w:cs="Consolas"/>
+                <w:color w:val="008000"/>
+                <w:sz w:val="19"/>
+                <w:szCs w:val="19"/>
+              </w:rPr>
+              <w:t>emp_id</w:t>
+            </w:r>
+            <w:proofErr w:type="spellEnd"/>
+            <w:r>
+              <w:rPr>
+                <w:rFonts w:ascii="Consolas" w:hAnsi="Consolas" w:cs="Consolas"/>
+                <w:color w:val="008000"/>
+                <w:sz w:val="19"/>
+                <w:szCs w:val="19"/>
+              </w:rPr>
+              <w:t xml:space="preserve"> = '231927'</w:t>
             </w:r>
           </w:p>
           <w:p>
@@ -17295,8 +18595,19 @@
                 <w:sz w:val="19"/>
                 <w:szCs w:val="19"/>
               </w:rPr>
-              <w:t>UPDATE ec.Employee_Hierarchy</w:t>
-            </w:r>
+              <w:t xml:space="preserve">UPDATE </w:t>
+            </w:r>
+            <w:proofErr w:type="spellStart"/>
+            <w:r>
+              <w:rPr>
+                <w:rFonts w:ascii="Consolas" w:hAnsi="Consolas" w:cs="Consolas"/>
+                <w:color w:val="008000"/>
+                <w:sz w:val="19"/>
+                <w:szCs w:val="19"/>
+              </w:rPr>
+              <w:t>ec.Employee_Hierarchy</w:t>
+            </w:r>
+            <w:proofErr w:type="spellEnd"/>
           </w:p>
           <w:p>
             <w:pPr>
@@ -17316,7 +18627,27 @@
                 <w:sz w:val="19"/>
                 <w:szCs w:val="19"/>
               </w:rPr>
-              <w:t>SET mgr_id = '236292'</w:t>
+              <w:t xml:space="preserve">SET </w:t>
+            </w:r>
+            <w:proofErr w:type="spellStart"/>
+            <w:r>
+              <w:rPr>
+                <w:rFonts w:ascii="Consolas" w:hAnsi="Consolas" w:cs="Consolas"/>
+                <w:color w:val="008000"/>
+                <w:sz w:val="19"/>
+                <w:szCs w:val="19"/>
+              </w:rPr>
+              <w:t>mgr_id</w:t>
+            </w:r>
+            <w:proofErr w:type="spellEnd"/>
+            <w:r>
+              <w:rPr>
+                <w:rFonts w:ascii="Consolas" w:hAnsi="Consolas" w:cs="Consolas"/>
+                <w:color w:val="008000"/>
+                <w:sz w:val="19"/>
+                <w:szCs w:val="19"/>
+              </w:rPr>
+              <w:t xml:space="preserve"> = '236292'</w:t>
             </w:r>
           </w:p>
           <w:p>
@@ -17337,7 +18668,27 @@
                 <w:sz w:val="19"/>
                 <w:szCs w:val="19"/>
               </w:rPr>
-              <w:t>WHERE emp_id = '231927'</w:t>
+              <w:t xml:space="preserve">WHERE </w:t>
+            </w:r>
+            <w:proofErr w:type="spellStart"/>
+            <w:r>
+              <w:rPr>
+                <w:rFonts w:ascii="Consolas" w:hAnsi="Consolas" w:cs="Consolas"/>
+                <w:color w:val="008000"/>
+                <w:sz w:val="19"/>
+                <w:szCs w:val="19"/>
+              </w:rPr>
+              <w:t>emp_id</w:t>
+            </w:r>
+            <w:proofErr w:type="spellEnd"/>
+            <w:r>
+              <w:rPr>
+                <w:rFonts w:ascii="Consolas" w:hAnsi="Consolas" w:cs="Consolas"/>
+                <w:color w:val="008000"/>
+                <w:sz w:val="19"/>
+                <w:szCs w:val="19"/>
+              </w:rPr>
+              <w:t xml:space="preserve"> = '231927'</w:t>
             </w:r>
           </w:p>
           <w:p>
@@ -17443,7 +18794,7 @@
       <w:rPr>
         <w:noProof/>
       </w:rPr>
-      <w:t>12/20/2023</w:t>
+      <w:t>1/11/2024</w:t>
     </w:r>
     <w:r>
       <w:fldChar w:fldCharType="end"/>
@@ -20270,6 +21621,14 @@
   </w:num>
   <w:numIdMacAtCleanup w:val="2"/>
 </w:numbering>
+</file>
+
+<file path=word/people.xml><?xml version="1.0" encoding="utf-8"?>
+<w15:people xmlns:wpc="http://schemas.microsoft.com/office/word/2010/wordprocessingCanvas" xmlns:cx="http://schemas.microsoft.com/office/drawing/2014/chartex" xmlns:cx1="http://schemas.microsoft.com/office/drawing/2015/9/8/chartex" xmlns:cx2="http://schemas.microsoft.com/office/drawing/2015/10/21/chartex" xmlns:cx3="http://schemas.microsoft.com/office/drawing/2016/5/9/chartex" xmlns:cx4="http://schemas.microsoft.com/office/drawing/2016/5/10/chartex" xmlns:cx5="http://schemas.microsoft.com/office/drawing/2016/5/11/chartex" xmlns:cx6="http://schemas.microsoft.com/office/drawing/2016/5/12/chartex" xmlns:cx7="http://schemas.microsoft.com/office/drawing/2016/5/13/chartex" xmlns:cx8="http://schemas.microsoft.com/office/drawing/2016/5/14/chartex" xmlns:mc="http://schemas.openxmlformats.org/markup-compatibility/2006" xmlns:aink="http://schemas.microsoft.com/office/drawing/2016/ink" xmlns:am3d="http://schemas.microsoft.com/office/drawing/2017/model3d" xmlns:o="urn:schemas-microsoft-com:office:office" xmlns:oel="http://schemas.microsoft.com/office/2019/extlst" xmlns:r="http://schemas.openxmlformats.org/officeDocument/2006/relationships" xmlns:m="http://schemas.openxmlformats.org/officeDocument/2006/math" xmlns:v="urn:schemas-microsoft-com:vml" xmlns:wp14="http://schemas.microsoft.com/office/word/2010/wordprocessingDrawing" xmlns:wp="http://schemas.openxmlformats.org/drawingml/2006/wordprocessingDrawing" xmlns:w10="urn:schemas-microsoft-com:office:word" xmlns:w="http://schemas.openxmlformats.org/wordprocessingml/2006/main" xmlns:w14="http://schemas.microsoft.com/office/word/2010/wordml" xmlns:w15="http://schemas.microsoft.com/office/word/2012/wordml" xmlns:w16cex="http://schemas.microsoft.com/office/word/2018/wordml/cex" xmlns:w16cid="http://schemas.microsoft.com/office/word/2016/wordml/cid" xmlns:w16="http://schemas.microsoft.com/office/word/2018/wordml" xmlns:w16sdtdh="http://schemas.microsoft.com/office/word/2020/wordml/sdtdatahash" xmlns:w16se="http://schemas.microsoft.com/office/word/2015/wordml/symex" xmlns:wpg="http://schemas.microsoft.com/office/word/2010/wordprocessingGroup" xmlns:wpi="http://schemas.microsoft.com/office/word/2010/wordprocessingInk" xmlns:wne="http://schemas.microsoft.com/office/word/2006/wordml" xmlns:wps="http://schemas.microsoft.com/office/word/2010/wordprocessingShape" mc:Ignorable="w14 w15 w16se w16cid w16 w16cex w16sdtdh wp14">
+  <w15:person w15:author="Palacherla, Susmitha C">
+    <w15:presenceInfo w15:providerId="AD" w15:userId="S::susmithacpalacherla@maximus.com::aca56eee-8690-4e75-b830-7830b36a59a2"/>
+  </w15:person>
+</w15:people>
 </file>
 
 <file path=word/styles.xml><?xml version="1.0" encoding="utf-8"?>
@@ -21327,6 +22686,13 @@
       <w:szCs w:val="22"/>
     </w:rPr>
   </w:style>
+  <w:style w:type="paragraph" w:styleId="Revision">
+    <w:name w:val="Revision"/>
+    <w:hidden/>
+    <w:uiPriority w:val="99"/>
+    <w:semiHidden/>
+    <w:rsid w:val="00440A86"/>
+  </w:style>
 </w:styles>
 </file>
 

</xml_diff>